<commit_message>
Updated Figures for Manuscript
</commit_message>
<xml_diff>
--- a/Manuscript/Manuscript.docx
+++ b/Manuscript/Manuscript.docx
@@ -1,6 +1,6 @@
 
 <file path=word/document.xml><?xml version="1.0" encoding="utf-8"?>
-<w:document xmlns:wpc="http://schemas.microsoft.com/office/word/2010/wordprocessingCanvas" xmlns:cx="http://schemas.microsoft.com/office/drawing/2014/chartex" xmlns:cx1="http://schemas.microsoft.com/office/drawing/2015/9/8/chartex" xmlns:cx2="http://schemas.microsoft.com/office/drawing/2015/10/21/chartex" xmlns:cx3="http://schemas.microsoft.com/office/drawing/2016/5/9/chartex" xmlns:cx4="http://schemas.microsoft.com/office/drawing/2016/5/10/chartex" xmlns:cx5="http://schemas.microsoft.com/office/drawing/2016/5/11/chartex" xmlns:cx6="http://schemas.microsoft.com/office/drawing/2016/5/12/chartex" xmlns:cx7="http://schemas.microsoft.com/office/drawing/2016/5/13/chartex" xmlns:cx8="http://schemas.microsoft.com/office/drawing/2016/5/14/chartex" xmlns:mc="http://schemas.openxmlformats.org/markup-compatibility/2006" xmlns:aink="http://schemas.microsoft.com/office/drawing/2016/ink" xmlns:am3d="http://schemas.microsoft.com/office/drawing/2017/model3d" xmlns:o="urn:schemas-microsoft-com:office:office" xmlns:r="http://schemas.openxmlformats.org/officeDocument/2006/relationships" xmlns:m="http://schemas.openxmlformats.org/officeDocument/2006/math" xmlns:v="urn:schemas-microsoft-com:vml" xmlns:wp14="http://schemas.microsoft.com/office/word/2010/wordprocessingDrawing" xmlns:wp="http://schemas.openxmlformats.org/drawingml/2006/wordprocessingDrawing" xmlns:w10="urn:schemas-microsoft-com:office:word" xmlns:w="http://schemas.openxmlformats.org/wordprocessingml/2006/main" xmlns:w14="http://schemas.microsoft.com/office/word/2010/wordml" xmlns:w15="http://schemas.microsoft.com/office/word/2012/wordml" xmlns:w16cex="http://schemas.microsoft.com/office/word/2018/wordml/cex" xmlns:w16cid="http://schemas.microsoft.com/office/word/2016/wordml/cid" xmlns:w16="http://schemas.microsoft.com/office/word/2018/wordml" xmlns:w16se="http://schemas.microsoft.com/office/word/2015/wordml/symex" xmlns:wpg="http://schemas.microsoft.com/office/word/2010/wordprocessingGroup" xmlns:wpi="http://schemas.microsoft.com/office/word/2010/wordprocessingInk" xmlns:wne="http://schemas.microsoft.com/office/word/2006/wordml" xmlns:wps="http://schemas.microsoft.com/office/word/2010/wordprocessingShape" mc:Ignorable="w14 w15 w16se w16cid w16 w16cex wp14">
+<w:document xmlns:wpc="http://schemas.microsoft.com/office/word/2010/wordprocessingCanvas" xmlns:cx="http://schemas.microsoft.com/office/drawing/2014/chartex" xmlns:cx1="http://schemas.microsoft.com/office/drawing/2015/9/8/chartex" xmlns:cx2="http://schemas.microsoft.com/office/drawing/2015/10/21/chartex" xmlns:cx3="http://schemas.microsoft.com/office/drawing/2016/5/9/chartex" xmlns:cx4="http://schemas.microsoft.com/office/drawing/2016/5/10/chartex" xmlns:cx5="http://schemas.microsoft.com/office/drawing/2016/5/11/chartex" xmlns:cx6="http://schemas.microsoft.com/office/drawing/2016/5/12/chartex" xmlns:cx7="http://schemas.microsoft.com/office/drawing/2016/5/13/chartex" xmlns:cx8="http://schemas.microsoft.com/office/drawing/2016/5/14/chartex" xmlns:mc="http://schemas.openxmlformats.org/markup-compatibility/2006" xmlns:aink="http://schemas.microsoft.com/office/drawing/2016/ink" xmlns:am3d="http://schemas.microsoft.com/office/drawing/2017/model3d" xmlns:o="urn:schemas-microsoft-com:office:office" xmlns:oel="http://schemas.microsoft.com/office/2019/extlst" xmlns:r="http://schemas.openxmlformats.org/officeDocument/2006/relationships" xmlns:m="http://schemas.openxmlformats.org/officeDocument/2006/math" xmlns:v="urn:schemas-microsoft-com:vml" xmlns:wp14="http://schemas.microsoft.com/office/word/2010/wordprocessingDrawing" xmlns:wp="http://schemas.openxmlformats.org/drawingml/2006/wordprocessingDrawing" xmlns:w10="urn:schemas-microsoft-com:office:word" xmlns:w="http://schemas.openxmlformats.org/wordprocessingml/2006/main" xmlns:w14="http://schemas.microsoft.com/office/word/2010/wordml" xmlns:w15="http://schemas.microsoft.com/office/word/2012/wordml" xmlns:w16cex="http://schemas.microsoft.com/office/word/2018/wordml/cex" xmlns:w16cid="http://schemas.microsoft.com/office/word/2016/wordml/cid" xmlns:w16="http://schemas.microsoft.com/office/word/2018/wordml" xmlns:w16sdtdh="http://schemas.microsoft.com/office/word/2020/wordml/sdtdatahash" xmlns:w16se="http://schemas.microsoft.com/office/word/2015/wordml/symex" xmlns:wpg="http://schemas.microsoft.com/office/word/2010/wordprocessingGroup" xmlns:wpi="http://schemas.microsoft.com/office/word/2010/wordprocessingInk" xmlns:wne="http://schemas.microsoft.com/office/word/2006/wordml" xmlns:wps="http://schemas.microsoft.com/office/word/2010/wordprocessingShape" mc:Ignorable="w14 w15 w16se w16cid w16 w16cex w16sdtdh wp14">
   <w:body>
     <w:p>
       <w:pPr>
@@ -35,7 +35,19 @@
         <w:rPr>
           <w:rFonts w:cstheme="minorHAnsi"/>
         </w:rPr>
-        <w:t>Title</w:t>
+        <w:t>How well modelled rainfall datasets</w:t>
+      </w:r>
+      <w:r>
+        <w:rPr>
+          <w:rFonts w:cstheme="minorHAnsi"/>
+        </w:rPr>
+        <w:t xml:space="preserve"> represent observational point-rainfall climatologies</w:t>
+      </w:r>
+      <w:r>
+        <w:rPr>
+          <w:rFonts w:cstheme="minorHAnsi"/>
+        </w:rPr>
+        <w:t>?</w:t>
       </w:r>
     </w:p>
     <w:p>
@@ -636,21 +648,630 @@
       </w:r>
     </w:p>
     <w:p>
-      <w:pPr>
-        <w:pStyle w:val="Heading1"/>
-      </w:pPr>
-      <w:r>
-        <w:t>Discussions</w:t>
+      <w:r>
+        <w:t xml:space="preserve">ERA5-ecPoint provides the best representation of point rainfall climatologies than </w:t>
+      </w:r>
+      <w:r>
+        <w:t xml:space="preserve">the other tested </w:t>
+      </w:r>
+      <w:r>
+        <w:t>datasets</w:t>
+      </w:r>
+      <w:r>
+        <w:t xml:space="preserve">. </w:t>
+      </w:r>
+      <w:r>
+        <w:t xml:space="preserve">In all </w:t>
+      </w:r>
+      <w:r>
+        <w:t xml:space="preserve">continents, ERA5-ecPoint is representative of the observation </w:t>
+      </w:r>
+      <w:r>
+        <w:t xml:space="preserve">climatology </w:t>
+      </w:r>
+      <w:r>
+        <w:t>in</w:t>
+      </w:r>
+      <w:r>
+        <w:t xml:space="preserve"> </w:t>
+      </w:r>
+      <w:r>
+        <w:t>more than</w:t>
+      </w:r>
+      <w:r>
+        <w:t xml:space="preserve"> 9</w:t>
+      </w:r>
+      <w:r>
+        <w:t>5</w:t>
+      </w:r>
+      <w:r>
+        <w:t xml:space="preserve">% of </w:t>
+      </w:r>
+      <w:r>
+        <w:t>the locations</w:t>
+      </w:r>
+      <w:r>
+        <w:t xml:space="preserve"> (</w:t>
+      </w:r>
+      <w:r>
+        <w:t>see</w:t>
+      </w:r>
+      <w:r>
+        <w:t xml:space="preserve"> </w:t>
+      </w:r>
+      <w:r>
+        <w:t>pie charts</w:t>
+      </w:r>
+      <w:r>
+        <w:t xml:space="preserve"> in </w:t>
+      </w:r>
+      <w:r>
+        <w:fldChar w:fldCharType="begin"/>
+      </w:r>
+      <w:r>
+        <w:instrText xml:space="preserve"> REF _Ref164679924 \h </w:instrText>
+      </w:r>
+      <w:r>
+        <w:fldChar w:fldCharType="separate"/>
+      </w:r>
+      <w:r>
+        <w:t xml:space="preserve">Figure </w:t>
+      </w:r>
+      <w:r>
+        <w:rPr>
+          <w:noProof/>
+        </w:rPr>
+        <w:t>1</w:t>
+      </w:r>
+      <w:r>
+        <w:fldChar w:fldCharType="end"/>
+      </w:r>
+      <w:r>
+        <w:t>d</w:t>
+      </w:r>
+      <w:r>
+        <w:t>)</w:t>
+      </w:r>
+      <w:r>
+        <w:t xml:space="preserve">. Only in South-America the representation of </w:t>
+      </w:r>
+      <w:r>
+        <w:t xml:space="preserve">point observational climatologies </w:t>
+      </w:r>
+      <w:r>
+        <w:t>reaches</w:t>
+      </w:r>
+      <w:r>
+        <w:t xml:space="preserve"> only 75%. </w:t>
+      </w:r>
+      <w:r>
+        <w:t>L</w:t>
+      </w:r>
+      <w:r>
+        <w:t>ower resolution datasets</w:t>
+      </w:r>
+      <w:r>
+        <w:t xml:space="preserve">, i.e. </w:t>
+      </w:r>
+      <w:r>
+        <w:t>ERA5_EDA</w:t>
+      </w:r>
+      <w:r>
+        <w:t xml:space="preserve"> (</w:t>
+      </w:r>
+      <w:r>
+        <w:fldChar w:fldCharType="begin"/>
+      </w:r>
+      <w:r>
+        <w:instrText xml:space="preserve"> REF _Ref164679924 \h </w:instrText>
+      </w:r>
+      <w:r>
+        <w:fldChar w:fldCharType="separate"/>
+      </w:r>
+      <w:r>
+        <w:t xml:space="preserve">Figure </w:t>
+      </w:r>
+      <w:r>
+        <w:rPr>
+          <w:noProof/>
+        </w:rPr>
+        <w:t>1</w:t>
+      </w:r>
+      <w:r>
+        <w:fldChar w:fldCharType="end"/>
+      </w:r>
+      <w:r>
+        <w:t>a)</w:t>
+      </w:r>
+      <w:r>
+        <w:t xml:space="preserve">, </w:t>
+      </w:r>
+      <w:r>
+        <w:t>ERA5 (</w:t>
+      </w:r>
+      <w:r>
+        <w:fldChar w:fldCharType="begin"/>
+      </w:r>
+      <w:r>
+        <w:instrText xml:space="preserve"> REF _Ref164679924 \h </w:instrText>
+      </w:r>
+      <w:r>
+        <w:fldChar w:fldCharType="separate"/>
+      </w:r>
+      <w:r>
+        <w:t xml:space="preserve">Figure </w:t>
+      </w:r>
+      <w:r>
+        <w:rPr>
+          <w:noProof/>
+        </w:rPr>
+        <w:t>1</w:t>
+      </w:r>
+      <w:r>
+        <w:fldChar w:fldCharType="end"/>
+      </w:r>
+      <w:r>
+        <w:t xml:space="preserve">b), and </w:t>
+      </w:r>
+      <w:r>
+        <w:t>R</w:t>
+      </w:r>
+      <w:r>
+        <w:t>eforecast</w:t>
+      </w:r>
+      <w:r>
+        <w:t>_46r1</w:t>
+      </w:r>
+      <w:r>
+        <w:t xml:space="preserve"> </w:t>
+      </w:r>
+      <w:r>
+        <w:t>(</w:t>
+      </w:r>
+      <w:r>
+        <w:fldChar w:fldCharType="begin"/>
+      </w:r>
+      <w:r>
+        <w:instrText xml:space="preserve"> REF _Ref164679924 \h </w:instrText>
+      </w:r>
+      <w:r>
+        <w:fldChar w:fldCharType="separate"/>
+      </w:r>
+      <w:r>
+        <w:t xml:space="preserve">Figure </w:t>
+      </w:r>
+      <w:r>
+        <w:rPr>
+          <w:noProof/>
+        </w:rPr>
+        <w:t>1</w:t>
+      </w:r>
+      <w:r>
+        <w:fldChar w:fldCharType="end"/>
+      </w:r>
+      <w:r>
+        <w:t>c</w:t>
+      </w:r>
+      <w:r>
+        <w:t>)</w:t>
+      </w:r>
+      <w:r>
+        <w:t>,</w:t>
+      </w:r>
+      <w:r>
+        <w:t xml:space="preserve"> </w:t>
+      </w:r>
+      <w:r>
+        <w:t xml:space="preserve">reach a smaller </w:t>
+      </w:r>
+      <w:r>
+        <w:t xml:space="preserve">percentage of </w:t>
+      </w:r>
+      <w:r>
+        <w:t>representativeness</w:t>
+      </w:r>
+      <w:r>
+        <w:t xml:space="preserve">. </w:t>
+      </w:r>
+      <w:r>
+        <w:t>Overall, the worst representations are over the Americas</w:t>
+      </w:r>
+      <w:r>
+        <w:t xml:space="preserve"> and Asia with less than 25</w:t>
+      </w:r>
+      <w:r>
+        <w:t xml:space="preserve">% of representativeness of observational climatologies. </w:t>
+      </w:r>
+      <w:r>
+        <w:t xml:space="preserve">Over Europe and Africa, the representativeness improves </w:t>
+      </w:r>
+      <w:r>
+        <w:t>for higher resolution datasets (</w:t>
+      </w:r>
+      <w:r>
+        <w:t>ERA5_EDA</w:t>
+      </w:r>
+      <w:r>
+        <w:t xml:space="preserve"> &lt; </w:t>
+      </w:r>
+      <w:r>
+        <w:t>ERA5</w:t>
+      </w:r>
+      <w:r>
+        <w:t xml:space="preserve"> &lt; </w:t>
+      </w:r>
+      <w:r>
+        <w:t>Reforecast_46r1</w:t>
+      </w:r>
+      <w:r>
+        <w:t xml:space="preserve">). </w:t>
+      </w:r>
+      <w:r>
+        <w:t>Australia is an outlier</w:t>
+      </w:r>
+      <w:r>
+        <w:t xml:space="preserve"> as</w:t>
+      </w:r>
+      <w:r>
+        <w:t xml:space="preserve"> the three lower-resolution</w:t>
+      </w:r>
+      <w:r>
+        <w:t xml:space="preserve"> datasets</w:t>
+      </w:r>
+      <w:r>
+        <w:t xml:space="preserve"> represent</w:t>
+      </w:r>
+      <w:r>
+        <w:t xml:space="preserve"> the</w:t>
+      </w:r>
+      <w:r>
+        <w:t xml:space="preserve"> point observational climatologies </w:t>
+      </w:r>
+      <w:r>
+        <w:t>i</w:t>
+      </w:r>
+      <w:r>
+        <w:t xml:space="preserve">n at least </w:t>
+      </w:r>
+      <w:r>
+        <w:t xml:space="preserve">95% </w:t>
+      </w:r>
+      <w:r>
+        <w:t>of the locations</w:t>
+      </w:r>
+      <w:r>
+        <w:t xml:space="preserve"> with the exception</w:t>
+      </w:r>
+      <w:r>
+        <w:t xml:space="preserve"> of </w:t>
+      </w:r>
+      <w:r>
+        <w:t>the north and east coast</w:t>
+      </w:r>
+      <w:r>
+        <w:t xml:space="preserve">. </w:t>
+      </w:r>
+      <w:r>
+        <w:t>ERA5-ecPoint improves the representation at those locations</w:t>
+      </w:r>
+      <w:r>
+        <w:t>.</w:t>
+      </w:r>
+      <w:r>
+        <w:t xml:space="preserve"> Figure 2 shows the comparison of the cumulative distribution functions </w:t>
+      </w:r>
+      <w:r>
+        <w:t xml:space="preserve">for the observed (dotted line) and modelled climatologies (solid lines). </w:t>
       </w:r>
     </w:p>
     <w:p>
       <w:pPr>
+        <w:keepNext/>
+        <w:ind w:firstLine="0"/>
+      </w:pPr>
+      <w:r>
+        <w:rPr>
+          <w:noProof/>
+        </w:rPr>
+        <w:lastRenderedPageBreak/>
+        <w:drawing>
+          <wp:inline distT="0" distB="0" distL="0" distR="0" wp14:anchorId="1E47476C" wp14:editId="6062AC03">
+            <wp:extent cx="6299835" cy="3014345"/>
+            <wp:effectExtent l="0" t="0" r="5715" b="0"/>
+            <wp:docPr id="1" name="Picture 1"/>
+            <wp:cNvGraphicFramePr>
+              <a:graphicFrameLocks xmlns:a="http://schemas.openxmlformats.org/drawingml/2006/main" noChangeAspect="1"/>
+            </wp:cNvGraphicFramePr>
+            <a:graphic xmlns:a="http://schemas.openxmlformats.org/drawingml/2006/main">
+              <a:graphicData uri="http://schemas.openxmlformats.org/drawingml/2006/picture">
+                <pic:pic xmlns:pic="http://schemas.openxmlformats.org/drawingml/2006/picture">
+                  <pic:nvPicPr>
+                    <pic:cNvPr id="1" name=""/>
+                    <pic:cNvPicPr/>
+                  </pic:nvPicPr>
+                  <pic:blipFill>
+                    <a:blip r:embed="rId11"/>
+                    <a:stretch>
+                      <a:fillRect/>
+                    </a:stretch>
+                  </pic:blipFill>
+                  <pic:spPr>
+                    <a:xfrm>
+                      <a:off x="0" y="0"/>
+                      <a:ext cx="6299835" cy="3014345"/>
+                    </a:xfrm>
+                    <a:prstGeom prst="rect">
+                      <a:avLst/>
+                    </a:prstGeom>
+                  </pic:spPr>
+                </pic:pic>
+              </a:graphicData>
+            </a:graphic>
+          </wp:inline>
+        </w:drawing>
+      </w:r>
+    </w:p>
+    <w:p>
+      <w:pPr>
+        <w:pStyle w:val="Caption"/>
+      </w:pPr>
+      <w:bookmarkStart w:id="4" w:name="_Ref164679924"/>
+      <w:r>
+        <w:t xml:space="preserve">Figure </w:t>
+      </w:r>
+      <w:fldSimple w:instr=" SEQ Figure \* ARABIC ">
+        <w:r>
+          <w:rPr>
+            <w:noProof/>
+          </w:rPr>
+          <w:t>1</w:t>
+        </w:r>
+      </w:fldSimple>
+      <w:bookmarkEnd w:id="4"/>
+      <w:r>
+        <w:t xml:space="preserve"> </w:t>
+      </w:r>
+      <w:r>
+        <w:t>–</w:t>
+      </w:r>
+      <w:r>
+        <w:t xml:space="preserve"> </w:t>
+      </w:r>
+      <w:r>
+        <w:t>Values of the Anderson-Darling statistic</w:t>
+      </w:r>
+      <w:r>
+        <w:t xml:space="preserve"> (A</w:t>
+      </w:r>
+      <w:r>
+        <w:rPr>
+          <w:vertAlign w:val="subscript"/>
+        </w:rPr>
+        <w:t>k</w:t>
+      </w:r>
+      <w:r>
+        <w:t>)</w:t>
+      </w:r>
+      <w:r>
+        <w:t xml:space="preserve"> for (a) ERA5-EDA, (</w:t>
+      </w:r>
+      <w:r>
+        <w:t>b</w:t>
+      </w:r>
+      <w:r>
+        <w:t>) ERA5</w:t>
+      </w:r>
+      <w:r>
+        <w:t>, (c) Reforecasts_46r1, and (d) ERA5_ecPoint. The locations where</w:t>
+      </w:r>
+      <w:r>
+        <w:t xml:space="preserve"> </w:t>
+      </w:r>
+      <w:r>
+        <w:t>A</w:t>
+      </w:r>
+      <w:r>
+        <w:rPr>
+          <w:vertAlign w:val="subscript"/>
+        </w:rPr>
+        <w:t>k</w:t>
+      </w:r>
+      <w:r>
+        <w:t xml:space="preserve"> is greater than the critical value of the </w:t>
+      </w:r>
+      <w:r>
+        <w:t>Anderson-Darling statistic (A</w:t>
+      </w:r>
+      <w:r>
+        <w:rPr>
+          <w:vertAlign w:val="subscript"/>
+        </w:rPr>
+        <w:t>crit</w:t>
+      </w:r>
+      <w:r>
+        <w:t>)</w:t>
+      </w:r>
+      <w:r>
+        <w:t xml:space="preserve"> are coloured in </w:t>
+      </w:r>
+      <w:r>
+        <w:t>orange; they are coloured in blue otherwise.</w:t>
+      </w:r>
+    </w:p>
+    <w:p/>
+    <w:p>
+      <w:pPr>
+        <w:keepNext/>
+        <w:ind w:firstLine="0"/>
+      </w:pPr>
+      <w:r>
+        <w:rPr>
+          <w:noProof/>
+        </w:rPr>
+        <w:drawing>
+          <wp:inline distT="0" distB="0" distL="0" distR="0" wp14:anchorId="187E7036" wp14:editId="2E50C195">
+            <wp:extent cx="6229406" cy="1891945"/>
+            <wp:effectExtent l="0" t="0" r="0" b="0"/>
+            <wp:docPr id="2" name="Picture 2"/>
+            <wp:cNvGraphicFramePr>
+              <a:graphicFrameLocks xmlns:a="http://schemas.openxmlformats.org/drawingml/2006/main" noChangeAspect="1"/>
+            </wp:cNvGraphicFramePr>
+            <a:graphic xmlns:a="http://schemas.openxmlformats.org/drawingml/2006/main">
+              <a:graphicData uri="http://schemas.openxmlformats.org/drawingml/2006/picture">
+                <pic:pic xmlns:pic="http://schemas.openxmlformats.org/drawingml/2006/picture">
+                  <pic:nvPicPr>
+                    <pic:cNvPr id="0" name="Picture 2"/>
+                    <pic:cNvPicPr>
+                      <a:picLocks noChangeAspect="1" noChangeArrowheads="1"/>
+                    </pic:cNvPicPr>
+                  </pic:nvPicPr>
+                  <pic:blipFill>
+                    <a:blip r:embed="rId12" cstate="print">
+                      <a:extLst>
+                        <a:ext uri="{28A0092B-C50C-407E-A947-70E740481C1C}">
+                          <a14:useLocalDpi xmlns:a14="http://schemas.microsoft.com/office/drawing/2010/main" val="0"/>
+                        </a:ext>
+                      </a:extLst>
+                    </a:blip>
+                    <a:srcRect/>
+                    <a:stretch>
+                      <a:fillRect/>
+                    </a:stretch>
+                  </pic:blipFill>
+                  <pic:spPr bwMode="auto">
+                    <a:xfrm>
+                      <a:off x="0" y="0"/>
+                      <a:ext cx="6305858" cy="1915164"/>
+                    </a:xfrm>
+                    <a:prstGeom prst="rect">
+                      <a:avLst/>
+                    </a:prstGeom>
+                    <a:noFill/>
+                  </pic:spPr>
+                </pic:pic>
+              </a:graphicData>
+            </a:graphic>
+          </wp:inline>
+        </w:drawing>
+      </w:r>
+    </w:p>
+    <w:p>
+      <w:pPr>
+        <w:pStyle w:val="Caption"/>
+      </w:pPr>
+      <w:r>
+        <w:t xml:space="preserve">Figure </w:t>
+      </w:r>
+      <w:r>
+        <w:fldChar w:fldCharType="begin"/>
+      </w:r>
+      <w:r>
+        <w:instrText xml:space="preserve"> SEQ Figure \* ARABIC </w:instrText>
+      </w:r>
+      <w:r>
+        <w:fldChar w:fldCharType="separate"/>
+      </w:r>
+      <w:r>
+        <w:rPr>
+          <w:noProof/>
+        </w:rPr>
+        <w:t>2</w:t>
+      </w:r>
+      <w:r>
+        <w:fldChar w:fldCharType="end"/>
+      </w:r>
+      <w:r>
+        <w:t xml:space="preserve"> – Cumulative </w:t>
+      </w:r>
+      <w:r>
+        <w:t xml:space="preserve">distribution functions (CDF) </w:t>
+      </w:r>
+      <w:r>
+        <w:t>for</w:t>
+      </w:r>
+      <w:r>
+        <w:t xml:space="preserve"> the</w:t>
+      </w:r>
+      <w:r>
+        <w:t xml:space="preserve"> 24-hourly</w:t>
+      </w:r>
+      <w:r>
+        <w:t xml:space="preserve"> rainfall climatologies</w:t>
+      </w:r>
+      <w:r>
+        <w:t xml:space="preserve"> O</w:t>
+      </w:r>
+      <w:r>
+        <w:t>bservational</w:t>
+      </w:r>
+      <w:r>
+        <w:t xml:space="preserve"> climatolog</w:t>
+      </w:r>
+      <w:r>
+        <w:t>y</w:t>
+      </w:r>
+      <w:r>
+        <w:t xml:space="preserve"> i</w:t>
+      </w:r>
+      <w:r>
+        <w:t>s represented with a</w:t>
+      </w:r>
+      <w:r>
+        <w:t xml:space="preserve"> dot</w:t>
+      </w:r>
+      <w:r>
+        <w:t>ted line, while mo</w:t>
+      </w:r>
+      <w:r>
+        <w:t>delled</w:t>
+      </w:r>
+      <w:r>
+        <w:t xml:space="preserve"> climatologies are represented </w:t>
+      </w:r>
+      <w:r>
+        <w:t>with coloured</w:t>
+      </w:r>
+      <w:r>
+        <w:t xml:space="preserve"> solid lines</w:t>
+      </w:r>
+      <w:r>
+        <w:t xml:space="preserve"> (ERA5_EDA in green, ERA5</w:t>
+      </w:r>
+      <w:r>
+        <w:t xml:space="preserve"> in pink, Reforecast_46r1 in cyan, and </w:t>
+      </w:r>
+      <w:r>
+        <w:t>ERA5-ecPoint in orange</w:t>
+      </w:r>
+      <w:r>
+        <w:t>)</w:t>
+      </w:r>
+      <w:r>
+        <w:t xml:space="preserve">. Panel (a) represents CDFs for </w:t>
+      </w:r>
+      <w:r>
+        <w:t xml:space="preserve">a location in Europe; panel (b) for </w:t>
+      </w:r>
+      <w:r>
+        <w:t xml:space="preserve">Australia. </w:t>
+      </w:r>
+    </w:p>
+    <w:p>
+      <w:pPr>
         <w:pStyle w:val="Heading1"/>
       </w:pPr>
       <w:r>
+        <w:t>Discussions</w:t>
+      </w:r>
+    </w:p>
+    <w:p>
+      <w:pPr>
+        <w:pStyle w:val="Heading1"/>
+      </w:pPr>
+      <w:r>
         <w:t>Conclusions</w:t>
       </w:r>
-      <w:bookmarkStart w:id="4" w:name="_Toc72741671"/>
+      <w:bookmarkStart w:id="5" w:name="_Toc72741671"/>
     </w:p>
     <w:p>
       <w:pPr>
@@ -669,10 +1290,10 @@
         </w:rPr>
         <w:t>References</w:t>
       </w:r>
-      <w:bookmarkEnd w:id="4"/>
+      <w:bookmarkEnd w:id="5"/>
     </w:p>
     <w:sectPr>
-      <w:headerReference w:type="default" r:id="rId11"/>
+      <w:headerReference w:type="default" r:id="rId13"/>
       <w:pgSz w:w="11906" w:h="16838"/>
       <w:pgMar w:top="851" w:right="851" w:bottom="851" w:left="1134" w:header="709" w:footer="709" w:gutter="0"/>
       <w:lnNumType w:countBy="1" w:restart="continuous"/>
@@ -684,7 +1305,7 @@
 </file>
 
 <file path=word/endnotes.xml><?xml version="1.0" encoding="utf-8"?>
-<w:endnotes xmlns:wpc="http://schemas.microsoft.com/office/word/2010/wordprocessingCanvas" xmlns:cx="http://schemas.microsoft.com/office/drawing/2014/chartex" xmlns:cx1="http://schemas.microsoft.com/office/drawing/2015/9/8/chartex" xmlns:cx2="http://schemas.microsoft.com/office/drawing/2015/10/21/chartex" xmlns:cx3="http://schemas.microsoft.com/office/drawing/2016/5/9/chartex" xmlns:cx4="http://schemas.microsoft.com/office/drawing/2016/5/10/chartex" xmlns:cx5="http://schemas.microsoft.com/office/drawing/2016/5/11/chartex" xmlns:cx6="http://schemas.microsoft.com/office/drawing/2016/5/12/chartex" xmlns:cx7="http://schemas.microsoft.com/office/drawing/2016/5/13/chartex" xmlns:cx8="http://schemas.microsoft.com/office/drawing/2016/5/14/chartex" xmlns:mc="http://schemas.openxmlformats.org/markup-compatibility/2006" xmlns:aink="http://schemas.microsoft.com/office/drawing/2016/ink" xmlns:am3d="http://schemas.microsoft.com/office/drawing/2017/model3d" xmlns:o="urn:schemas-microsoft-com:office:office" xmlns:r="http://schemas.openxmlformats.org/officeDocument/2006/relationships" xmlns:m="http://schemas.openxmlformats.org/officeDocument/2006/math" xmlns:v="urn:schemas-microsoft-com:vml" xmlns:wp14="http://schemas.microsoft.com/office/word/2010/wordprocessingDrawing" xmlns:wp="http://schemas.openxmlformats.org/drawingml/2006/wordprocessingDrawing" xmlns:w10="urn:schemas-microsoft-com:office:word" xmlns:w="http://schemas.openxmlformats.org/wordprocessingml/2006/main" xmlns:w14="http://schemas.microsoft.com/office/word/2010/wordml" xmlns:w15="http://schemas.microsoft.com/office/word/2012/wordml" xmlns:w16cex="http://schemas.microsoft.com/office/word/2018/wordml/cex" xmlns:w16cid="http://schemas.microsoft.com/office/word/2016/wordml/cid" xmlns:w16="http://schemas.microsoft.com/office/word/2018/wordml" xmlns:w16se="http://schemas.microsoft.com/office/word/2015/wordml/symex" xmlns:wpg="http://schemas.microsoft.com/office/word/2010/wordprocessingGroup" xmlns:wpi="http://schemas.microsoft.com/office/word/2010/wordprocessingInk" xmlns:wne="http://schemas.microsoft.com/office/word/2006/wordml" xmlns:wps="http://schemas.microsoft.com/office/word/2010/wordprocessingShape" mc:Ignorable="w14 w15 w16se w16cid w16 w16cex wp14">
+<w:endnotes xmlns:wpc="http://schemas.microsoft.com/office/word/2010/wordprocessingCanvas" xmlns:cx="http://schemas.microsoft.com/office/drawing/2014/chartex" xmlns:cx1="http://schemas.microsoft.com/office/drawing/2015/9/8/chartex" xmlns:cx2="http://schemas.microsoft.com/office/drawing/2015/10/21/chartex" xmlns:cx3="http://schemas.microsoft.com/office/drawing/2016/5/9/chartex" xmlns:cx4="http://schemas.microsoft.com/office/drawing/2016/5/10/chartex" xmlns:cx5="http://schemas.microsoft.com/office/drawing/2016/5/11/chartex" xmlns:cx6="http://schemas.microsoft.com/office/drawing/2016/5/12/chartex" xmlns:cx7="http://schemas.microsoft.com/office/drawing/2016/5/13/chartex" xmlns:cx8="http://schemas.microsoft.com/office/drawing/2016/5/14/chartex" xmlns:mc="http://schemas.openxmlformats.org/markup-compatibility/2006" xmlns:aink="http://schemas.microsoft.com/office/drawing/2016/ink" xmlns:am3d="http://schemas.microsoft.com/office/drawing/2017/model3d" xmlns:o="urn:schemas-microsoft-com:office:office" xmlns:oel="http://schemas.microsoft.com/office/2019/extlst" xmlns:r="http://schemas.openxmlformats.org/officeDocument/2006/relationships" xmlns:m="http://schemas.openxmlformats.org/officeDocument/2006/math" xmlns:v="urn:schemas-microsoft-com:vml" xmlns:wp14="http://schemas.microsoft.com/office/word/2010/wordprocessingDrawing" xmlns:wp="http://schemas.openxmlformats.org/drawingml/2006/wordprocessingDrawing" xmlns:w10="urn:schemas-microsoft-com:office:word" xmlns:w="http://schemas.openxmlformats.org/wordprocessingml/2006/main" xmlns:w14="http://schemas.microsoft.com/office/word/2010/wordml" xmlns:w15="http://schemas.microsoft.com/office/word/2012/wordml" xmlns:w16cex="http://schemas.microsoft.com/office/word/2018/wordml/cex" xmlns:w16cid="http://schemas.microsoft.com/office/word/2016/wordml/cid" xmlns:w16="http://schemas.microsoft.com/office/word/2018/wordml" xmlns:w16sdtdh="http://schemas.microsoft.com/office/word/2020/wordml/sdtdatahash" xmlns:w16se="http://schemas.microsoft.com/office/word/2015/wordml/symex" xmlns:wpg="http://schemas.microsoft.com/office/word/2010/wordprocessingGroup" xmlns:wpi="http://schemas.microsoft.com/office/word/2010/wordprocessingInk" xmlns:wne="http://schemas.microsoft.com/office/word/2006/wordml" xmlns:wps="http://schemas.microsoft.com/office/word/2010/wordprocessingShape" mc:Ignorable="w14 w15 w16se w16cid w16 w16cex w16sdtdh wp14">
   <w:endnote w:type="separator" w:id="-1">
     <w:p>
       <w:pPr>
@@ -716,7 +1337,7 @@
 </file>
 
 <file path=word/footnotes.xml><?xml version="1.0" encoding="utf-8"?>
-<w:footnotes xmlns:wpc="http://schemas.microsoft.com/office/word/2010/wordprocessingCanvas" xmlns:cx="http://schemas.microsoft.com/office/drawing/2014/chartex" xmlns:cx1="http://schemas.microsoft.com/office/drawing/2015/9/8/chartex" xmlns:cx2="http://schemas.microsoft.com/office/drawing/2015/10/21/chartex" xmlns:cx3="http://schemas.microsoft.com/office/drawing/2016/5/9/chartex" xmlns:cx4="http://schemas.microsoft.com/office/drawing/2016/5/10/chartex" xmlns:cx5="http://schemas.microsoft.com/office/drawing/2016/5/11/chartex" xmlns:cx6="http://schemas.microsoft.com/office/drawing/2016/5/12/chartex" xmlns:cx7="http://schemas.microsoft.com/office/drawing/2016/5/13/chartex" xmlns:cx8="http://schemas.microsoft.com/office/drawing/2016/5/14/chartex" xmlns:mc="http://schemas.openxmlformats.org/markup-compatibility/2006" xmlns:aink="http://schemas.microsoft.com/office/drawing/2016/ink" xmlns:am3d="http://schemas.microsoft.com/office/drawing/2017/model3d" xmlns:o="urn:schemas-microsoft-com:office:office" xmlns:r="http://schemas.openxmlformats.org/officeDocument/2006/relationships" xmlns:m="http://schemas.openxmlformats.org/officeDocument/2006/math" xmlns:v="urn:schemas-microsoft-com:vml" xmlns:wp14="http://schemas.microsoft.com/office/word/2010/wordprocessingDrawing" xmlns:wp="http://schemas.openxmlformats.org/drawingml/2006/wordprocessingDrawing" xmlns:w10="urn:schemas-microsoft-com:office:word" xmlns:w="http://schemas.openxmlformats.org/wordprocessingml/2006/main" xmlns:w14="http://schemas.microsoft.com/office/word/2010/wordml" xmlns:w15="http://schemas.microsoft.com/office/word/2012/wordml" xmlns:w16cex="http://schemas.microsoft.com/office/word/2018/wordml/cex" xmlns:w16cid="http://schemas.microsoft.com/office/word/2016/wordml/cid" xmlns:w16="http://schemas.microsoft.com/office/word/2018/wordml" xmlns:w16se="http://schemas.microsoft.com/office/word/2015/wordml/symex" xmlns:wpg="http://schemas.microsoft.com/office/word/2010/wordprocessingGroup" xmlns:wpi="http://schemas.microsoft.com/office/word/2010/wordprocessingInk" xmlns:wne="http://schemas.microsoft.com/office/word/2006/wordml" xmlns:wps="http://schemas.microsoft.com/office/word/2010/wordprocessingShape" mc:Ignorable="w14 w15 w16se w16cid w16 w16cex wp14">
+<w:footnotes xmlns:wpc="http://schemas.microsoft.com/office/word/2010/wordprocessingCanvas" xmlns:cx="http://schemas.microsoft.com/office/drawing/2014/chartex" xmlns:cx1="http://schemas.microsoft.com/office/drawing/2015/9/8/chartex" xmlns:cx2="http://schemas.microsoft.com/office/drawing/2015/10/21/chartex" xmlns:cx3="http://schemas.microsoft.com/office/drawing/2016/5/9/chartex" xmlns:cx4="http://schemas.microsoft.com/office/drawing/2016/5/10/chartex" xmlns:cx5="http://schemas.microsoft.com/office/drawing/2016/5/11/chartex" xmlns:cx6="http://schemas.microsoft.com/office/drawing/2016/5/12/chartex" xmlns:cx7="http://schemas.microsoft.com/office/drawing/2016/5/13/chartex" xmlns:cx8="http://schemas.microsoft.com/office/drawing/2016/5/14/chartex" xmlns:mc="http://schemas.openxmlformats.org/markup-compatibility/2006" xmlns:aink="http://schemas.microsoft.com/office/drawing/2016/ink" xmlns:am3d="http://schemas.microsoft.com/office/drawing/2017/model3d" xmlns:o="urn:schemas-microsoft-com:office:office" xmlns:oel="http://schemas.microsoft.com/office/2019/extlst" xmlns:r="http://schemas.openxmlformats.org/officeDocument/2006/relationships" xmlns:m="http://schemas.openxmlformats.org/officeDocument/2006/math" xmlns:v="urn:schemas-microsoft-com:vml" xmlns:wp14="http://schemas.microsoft.com/office/word/2010/wordprocessingDrawing" xmlns:wp="http://schemas.openxmlformats.org/drawingml/2006/wordprocessingDrawing" xmlns:w10="urn:schemas-microsoft-com:office:word" xmlns:w="http://schemas.openxmlformats.org/wordprocessingml/2006/main" xmlns:w14="http://schemas.microsoft.com/office/word/2010/wordml" xmlns:w15="http://schemas.microsoft.com/office/word/2012/wordml" xmlns:w16cex="http://schemas.microsoft.com/office/word/2018/wordml/cex" xmlns:w16cid="http://schemas.microsoft.com/office/word/2016/wordml/cid" xmlns:w16="http://schemas.microsoft.com/office/word/2018/wordml" xmlns:w16sdtdh="http://schemas.microsoft.com/office/word/2020/wordml/sdtdatahash" xmlns:w16se="http://schemas.microsoft.com/office/word/2015/wordml/symex" xmlns:wpg="http://schemas.microsoft.com/office/word/2010/wordprocessingGroup" xmlns:wpi="http://schemas.microsoft.com/office/word/2010/wordprocessingInk" xmlns:wne="http://schemas.microsoft.com/office/word/2006/wordml" xmlns:wps="http://schemas.microsoft.com/office/word/2010/wordprocessingShape" mc:Ignorable="w14 w15 w16se w16cid w16 w16cex w16sdtdh wp14">
   <w:footnote w:type="separator" w:id="-1">
     <w:p>
       <w:pPr>
@@ -748,7 +1369,7 @@
 </file>
 
 <file path=word/header1.xml><?xml version="1.0" encoding="utf-8"?>
-<w:hdr xmlns:wpc="http://schemas.microsoft.com/office/word/2010/wordprocessingCanvas" xmlns:cx="http://schemas.microsoft.com/office/drawing/2014/chartex" xmlns:cx1="http://schemas.microsoft.com/office/drawing/2015/9/8/chartex" xmlns:cx2="http://schemas.microsoft.com/office/drawing/2015/10/21/chartex" xmlns:cx3="http://schemas.microsoft.com/office/drawing/2016/5/9/chartex" xmlns:cx4="http://schemas.microsoft.com/office/drawing/2016/5/10/chartex" xmlns:cx5="http://schemas.microsoft.com/office/drawing/2016/5/11/chartex" xmlns:cx6="http://schemas.microsoft.com/office/drawing/2016/5/12/chartex" xmlns:cx7="http://schemas.microsoft.com/office/drawing/2016/5/13/chartex" xmlns:cx8="http://schemas.microsoft.com/office/drawing/2016/5/14/chartex" xmlns:mc="http://schemas.openxmlformats.org/markup-compatibility/2006" xmlns:aink="http://schemas.microsoft.com/office/drawing/2016/ink" xmlns:am3d="http://schemas.microsoft.com/office/drawing/2017/model3d" xmlns:o="urn:schemas-microsoft-com:office:office" xmlns:r="http://schemas.openxmlformats.org/officeDocument/2006/relationships" xmlns:m="http://schemas.openxmlformats.org/officeDocument/2006/math" xmlns:v="urn:schemas-microsoft-com:vml" xmlns:wp14="http://schemas.microsoft.com/office/word/2010/wordprocessingDrawing" xmlns:wp="http://schemas.openxmlformats.org/drawingml/2006/wordprocessingDrawing" xmlns:w10="urn:schemas-microsoft-com:office:word" xmlns:w="http://schemas.openxmlformats.org/wordprocessingml/2006/main" xmlns:w14="http://schemas.microsoft.com/office/word/2010/wordml" xmlns:w15="http://schemas.microsoft.com/office/word/2012/wordml" xmlns:w16cex="http://schemas.microsoft.com/office/word/2018/wordml/cex" xmlns:w16cid="http://schemas.microsoft.com/office/word/2016/wordml/cid" xmlns:w16="http://schemas.microsoft.com/office/word/2018/wordml" xmlns:w16se="http://schemas.microsoft.com/office/word/2015/wordml/symex" xmlns:wpg="http://schemas.microsoft.com/office/word/2010/wordprocessingGroup" xmlns:wpi="http://schemas.microsoft.com/office/word/2010/wordprocessingInk" xmlns:wne="http://schemas.microsoft.com/office/word/2006/wordml" xmlns:wps="http://schemas.microsoft.com/office/word/2010/wordprocessingShape" mc:Ignorable="w14 w15 w16se w16cid w16 w16cex wp14">
+<w:hdr xmlns:wpc="http://schemas.microsoft.com/office/word/2010/wordprocessingCanvas" xmlns:cx="http://schemas.microsoft.com/office/drawing/2014/chartex" xmlns:cx1="http://schemas.microsoft.com/office/drawing/2015/9/8/chartex" xmlns:cx2="http://schemas.microsoft.com/office/drawing/2015/10/21/chartex" xmlns:cx3="http://schemas.microsoft.com/office/drawing/2016/5/9/chartex" xmlns:cx4="http://schemas.microsoft.com/office/drawing/2016/5/10/chartex" xmlns:cx5="http://schemas.microsoft.com/office/drawing/2016/5/11/chartex" xmlns:cx6="http://schemas.microsoft.com/office/drawing/2016/5/12/chartex" xmlns:cx7="http://schemas.microsoft.com/office/drawing/2016/5/13/chartex" xmlns:cx8="http://schemas.microsoft.com/office/drawing/2016/5/14/chartex" xmlns:mc="http://schemas.openxmlformats.org/markup-compatibility/2006" xmlns:aink="http://schemas.microsoft.com/office/drawing/2016/ink" xmlns:am3d="http://schemas.microsoft.com/office/drawing/2017/model3d" xmlns:o="urn:schemas-microsoft-com:office:office" xmlns:oel="http://schemas.microsoft.com/office/2019/extlst" xmlns:r="http://schemas.openxmlformats.org/officeDocument/2006/relationships" xmlns:m="http://schemas.openxmlformats.org/officeDocument/2006/math" xmlns:v="urn:schemas-microsoft-com:vml" xmlns:wp14="http://schemas.microsoft.com/office/word/2010/wordprocessingDrawing" xmlns:wp="http://schemas.openxmlformats.org/drawingml/2006/wordprocessingDrawing" xmlns:w10="urn:schemas-microsoft-com:office:word" xmlns:w="http://schemas.openxmlformats.org/wordprocessingml/2006/main" xmlns:w14="http://schemas.microsoft.com/office/word/2010/wordml" xmlns:w15="http://schemas.microsoft.com/office/word/2012/wordml" xmlns:w16cex="http://schemas.microsoft.com/office/word/2018/wordml/cex" xmlns:w16cid="http://schemas.microsoft.com/office/word/2016/wordml/cid" xmlns:w16="http://schemas.microsoft.com/office/word/2018/wordml" xmlns:w16sdtdh="http://schemas.microsoft.com/office/word/2020/wordml/sdtdatahash" xmlns:w16se="http://schemas.microsoft.com/office/word/2015/wordml/symex" xmlns:wpg="http://schemas.microsoft.com/office/word/2010/wordprocessingGroup" xmlns:wpi="http://schemas.microsoft.com/office/word/2010/wordprocessingInk" xmlns:wne="http://schemas.microsoft.com/office/word/2006/wordml" xmlns:wps="http://schemas.microsoft.com/office/word/2010/wordprocessingShape" mc:Ignorable="w14 w15 w16se w16cid w16 w16cex w16sdtdh wp14">
   <w:sdt>
     <w:sdtPr>
       <w:rPr>
@@ -932,7 +1553,7 @@
 </file>
 
 <file path=word/numbering.xml><?xml version="1.0" encoding="utf-8"?>
-<w:numbering xmlns:wpc="http://schemas.microsoft.com/office/word/2010/wordprocessingCanvas" xmlns:cx="http://schemas.microsoft.com/office/drawing/2014/chartex" xmlns:cx1="http://schemas.microsoft.com/office/drawing/2015/9/8/chartex" xmlns:cx2="http://schemas.microsoft.com/office/drawing/2015/10/21/chartex" xmlns:cx3="http://schemas.microsoft.com/office/drawing/2016/5/9/chartex" xmlns:cx4="http://schemas.microsoft.com/office/drawing/2016/5/10/chartex" xmlns:cx5="http://schemas.microsoft.com/office/drawing/2016/5/11/chartex" xmlns:cx6="http://schemas.microsoft.com/office/drawing/2016/5/12/chartex" xmlns:cx7="http://schemas.microsoft.com/office/drawing/2016/5/13/chartex" xmlns:cx8="http://schemas.microsoft.com/office/drawing/2016/5/14/chartex" xmlns:mc="http://schemas.openxmlformats.org/markup-compatibility/2006" xmlns:aink="http://schemas.microsoft.com/office/drawing/2016/ink" xmlns:am3d="http://schemas.microsoft.com/office/drawing/2017/model3d" xmlns:o="urn:schemas-microsoft-com:office:office" xmlns:r="http://schemas.openxmlformats.org/officeDocument/2006/relationships" xmlns:m="http://schemas.openxmlformats.org/officeDocument/2006/math" xmlns:v="urn:schemas-microsoft-com:vml" xmlns:wp14="http://schemas.microsoft.com/office/word/2010/wordprocessingDrawing" xmlns:wp="http://schemas.openxmlformats.org/drawingml/2006/wordprocessingDrawing" xmlns:w10="urn:schemas-microsoft-com:office:word" xmlns:w="http://schemas.openxmlformats.org/wordprocessingml/2006/main" xmlns:w14="http://schemas.microsoft.com/office/word/2010/wordml" xmlns:w15="http://schemas.microsoft.com/office/word/2012/wordml" xmlns:w16cex="http://schemas.microsoft.com/office/word/2018/wordml/cex" xmlns:w16cid="http://schemas.microsoft.com/office/word/2016/wordml/cid" xmlns:w16="http://schemas.microsoft.com/office/word/2018/wordml" xmlns:w16se="http://schemas.microsoft.com/office/word/2015/wordml/symex" xmlns:wpg="http://schemas.microsoft.com/office/word/2010/wordprocessingGroup" xmlns:wpi="http://schemas.microsoft.com/office/word/2010/wordprocessingInk" xmlns:wne="http://schemas.microsoft.com/office/word/2006/wordml" xmlns:wps="http://schemas.microsoft.com/office/word/2010/wordprocessingShape" mc:Ignorable="w14 w15 w16se w16cid w16 w16cex wp14">
+<w:numbering xmlns:wpc="http://schemas.microsoft.com/office/word/2010/wordprocessingCanvas" xmlns:cx="http://schemas.microsoft.com/office/drawing/2014/chartex" xmlns:cx1="http://schemas.microsoft.com/office/drawing/2015/9/8/chartex" xmlns:cx2="http://schemas.microsoft.com/office/drawing/2015/10/21/chartex" xmlns:cx3="http://schemas.microsoft.com/office/drawing/2016/5/9/chartex" xmlns:cx4="http://schemas.microsoft.com/office/drawing/2016/5/10/chartex" xmlns:cx5="http://schemas.microsoft.com/office/drawing/2016/5/11/chartex" xmlns:cx6="http://schemas.microsoft.com/office/drawing/2016/5/12/chartex" xmlns:cx7="http://schemas.microsoft.com/office/drawing/2016/5/13/chartex" xmlns:cx8="http://schemas.microsoft.com/office/drawing/2016/5/14/chartex" xmlns:mc="http://schemas.openxmlformats.org/markup-compatibility/2006" xmlns:aink="http://schemas.microsoft.com/office/drawing/2016/ink" xmlns:am3d="http://schemas.microsoft.com/office/drawing/2017/model3d" xmlns:o="urn:schemas-microsoft-com:office:office" xmlns:oel="http://schemas.microsoft.com/office/2019/extlst" xmlns:r="http://schemas.openxmlformats.org/officeDocument/2006/relationships" xmlns:m="http://schemas.openxmlformats.org/officeDocument/2006/math" xmlns:v="urn:schemas-microsoft-com:vml" xmlns:wp14="http://schemas.microsoft.com/office/word/2010/wordprocessingDrawing" xmlns:wp="http://schemas.openxmlformats.org/drawingml/2006/wordprocessingDrawing" xmlns:w10="urn:schemas-microsoft-com:office:word" xmlns:w="http://schemas.openxmlformats.org/wordprocessingml/2006/main" xmlns:w14="http://schemas.microsoft.com/office/word/2010/wordml" xmlns:w15="http://schemas.microsoft.com/office/word/2012/wordml" xmlns:w16cex="http://schemas.microsoft.com/office/word/2018/wordml/cex" xmlns:w16cid="http://schemas.microsoft.com/office/word/2016/wordml/cid" xmlns:w16="http://schemas.microsoft.com/office/word/2018/wordml" xmlns:w16sdtdh="http://schemas.microsoft.com/office/word/2020/wordml/sdtdatahash" xmlns:w16se="http://schemas.microsoft.com/office/word/2015/wordml/symex" xmlns:wpg="http://schemas.microsoft.com/office/word/2010/wordprocessingGroup" xmlns:wpi="http://schemas.microsoft.com/office/word/2010/wordprocessingInk" xmlns:wne="http://schemas.microsoft.com/office/word/2006/wordml" xmlns:wps="http://schemas.microsoft.com/office/word/2010/wordprocessingShape" mc:Ignorable="w14 w15 w16se w16cid w16 w16cex w16sdtdh wp14">
   <w:abstractNum w:abstractNumId="0" w15:restartNumberingAfterBreak="0">
     <w:nsid w:val="07F2032B"/>
     <w:multiLevelType w:val="hybridMultilevel"/>
@@ -3688,94 +4309,94 @@
       </w:rPr>
     </w:lvl>
   </w:abstractNum>
-  <w:num w:numId="1">
+  <w:num w:numId="1" w16cid:durableId="1886019632">
     <w:abstractNumId w:val="9"/>
   </w:num>
-  <w:num w:numId="2">
+  <w:num w:numId="2" w16cid:durableId="1395931068">
     <w:abstractNumId w:val="5"/>
   </w:num>
-  <w:num w:numId="3">
+  <w:num w:numId="3" w16cid:durableId="1822503861">
     <w:abstractNumId w:val="17"/>
   </w:num>
-  <w:num w:numId="4">
+  <w:num w:numId="4" w16cid:durableId="889656345">
     <w:abstractNumId w:val="0"/>
   </w:num>
-  <w:num w:numId="5">
+  <w:num w:numId="5" w16cid:durableId="319040080">
     <w:abstractNumId w:val="2"/>
   </w:num>
-  <w:num w:numId="6">
+  <w:num w:numId="6" w16cid:durableId="458033406">
     <w:abstractNumId w:val="6"/>
   </w:num>
-  <w:num w:numId="7">
+  <w:num w:numId="7" w16cid:durableId="334504970">
     <w:abstractNumId w:val="24"/>
   </w:num>
-  <w:num w:numId="8">
+  <w:num w:numId="8" w16cid:durableId="1045525857">
     <w:abstractNumId w:val="24"/>
     <w:lvlOverride w:ilvl="0">
       <w:startOverride w:val="1"/>
     </w:lvlOverride>
   </w:num>
-  <w:num w:numId="9">
+  <w:num w:numId="9" w16cid:durableId="788858700">
     <w:abstractNumId w:val="5"/>
     <w:lvlOverride w:ilvl="0">
       <w:startOverride w:val="1"/>
     </w:lvlOverride>
   </w:num>
-  <w:num w:numId="10">
+  <w:num w:numId="10" w16cid:durableId="1391732072">
     <w:abstractNumId w:val="16"/>
   </w:num>
-  <w:num w:numId="11">
+  <w:num w:numId="11" w16cid:durableId="950477597">
     <w:abstractNumId w:val="12"/>
   </w:num>
-  <w:num w:numId="12">
+  <w:num w:numId="12" w16cid:durableId="1654331027">
     <w:abstractNumId w:val="7"/>
   </w:num>
-  <w:num w:numId="13">
+  <w:num w:numId="13" w16cid:durableId="1146244707">
     <w:abstractNumId w:val="18"/>
   </w:num>
-  <w:num w:numId="14">
+  <w:num w:numId="14" w16cid:durableId="1457093580">
     <w:abstractNumId w:val="15"/>
   </w:num>
-  <w:num w:numId="15">
+  <w:num w:numId="15" w16cid:durableId="1695575551">
     <w:abstractNumId w:val="10"/>
   </w:num>
-  <w:num w:numId="16">
+  <w:num w:numId="16" w16cid:durableId="1780487809">
     <w:abstractNumId w:val="8"/>
   </w:num>
-  <w:num w:numId="17">
+  <w:num w:numId="17" w16cid:durableId="1517308812">
     <w:abstractNumId w:val="23"/>
   </w:num>
-  <w:num w:numId="18">
+  <w:num w:numId="18" w16cid:durableId="1509249555">
     <w:abstractNumId w:val="19"/>
   </w:num>
-  <w:num w:numId="19">
+  <w:num w:numId="19" w16cid:durableId="1236475363">
     <w:abstractNumId w:val="22"/>
   </w:num>
-  <w:num w:numId="20">
+  <w:num w:numId="20" w16cid:durableId="1820882801">
     <w:abstractNumId w:val="21"/>
   </w:num>
-  <w:num w:numId="21">
+  <w:num w:numId="21" w16cid:durableId="502234836">
     <w:abstractNumId w:val="13"/>
   </w:num>
-  <w:num w:numId="22">
+  <w:num w:numId="22" w16cid:durableId="971986201">
     <w:abstractNumId w:val="14"/>
   </w:num>
-  <w:num w:numId="23">
+  <w:num w:numId="23" w16cid:durableId="1068460413">
     <w:abstractNumId w:val="3"/>
   </w:num>
-  <w:num w:numId="24">
+  <w:num w:numId="24" w16cid:durableId="1412312306">
     <w:abstractNumId w:val="20"/>
   </w:num>
-  <w:num w:numId="25">
+  <w:num w:numId="25" w16cid:durableId="1900365378">
     <w:abstractNumId w:val="1"/>
   </w:num>
-  <w:num w:numId="26">
+  <w:num w:numId="26" w16cid:durableId="841243683">
     <w:abstractNumId w:val="25"/>
   </w:num>
-  <w:num w:numId="27">
+  <w:num w:numId="27" w16cid:durableId="2134906949">
     <w:abstractNumId w:val="4"/>
   </w:num>
-  <w:num w:numId="28">
+  <w:num w:numId="28" w16cid:durableId="1135634707">
     <w:abstractNumId w:val="11"/>
   </w:num>
   <w:numIdMacAtCleanup w:val="11"/>
@@ -3783,7 +4404,7 @@
 </file>
 
 <file path=word/styles.xml><?xml version="1.0" encoding="utf-8"?>
-<w:styles xmlns:mc="http://schemas.openxmlformats.org/markup-compatibility/2006" xmlns:r="http://schemas.openxmlformats.org/officeDocument/2006/relationships" xmlns:w="http://schemas.openxmlformats.org/wordprocessingml/2006/main" xmlns:w14="http://schemas.microsoft.com/office/word/2010/wordml" xmlns:w15="http://schemas.microsoft.com/office/word/2012/wordml" xmlns:w16cex="http://schemas.microsoft.com/office/word/2018/wordml/cex" xmlns:w16cid="http://schemas.microsoft.com/office/word/2016/wordml/cid" xmlns:w16="http://schemas.microsoft.com/office/word/2018/wordml" xmlns:w16se="http://schemas.microsoft.com/office/word/2015/wordml/symex" mc:Ignorable="w14 w15 w16se w16cid w16 w16cex">
+<w:styles xmlns:mc="http://schemas.openxmlformats.org/markup-compatibility/2006" xmlns:r="http://schemas.openxmlformats.org/officeDocument/2006/relationships" xmlns:w="http://schemas.openxmlformats.org/wordprocessingml/2006/main" xmlns:w14="http://schemas.microsoft.com/office/word/2010/wordml" xmlns:w15="http://schemas.microsoft.com/office/word/2012/wordml" xmlns:w16cex="http://schemas.microsoft.com/office/word/2018/wordml/cex" xmlns:w16cid="http://schemas.microsoft.com/office/word/2016/wordml/cid" xmlns:w16="http://schemas.microsoft.com/office/word/2018/wordml" xmlns:w16sdtdh="http://schemas.microsoft.com/office/word/2020/wordml/sdtdatahash" xmlns:w16se="http://schemas.microsoft.com/office/word/2015/wordml/symex" mc:Ignorable="w14 w15 w16se w16cid w16 w16cex w16sdtdh">
   <w:docDefaults>
     <w:rPrDefault>
       <w:rPr>
@@ -5753,21 +6374,6 @@
 </file>
 
 <file path=customXml/item1.xml><?xml version="1.0" encoding="utf-8"?>
-<p:properties xmlns:p="http://schemas.microsoft.com/office/2006/metadata/properties" xmlns:xsi="http://www.w3.org/2001/XMLSchema-instance" xmlns:pc="http://schemas.microsoft.com/office/infopath/2007/PartnerControls">
-  <documentManagement/>
-</p:properties>
-</file>
-
-<file path=customXml/item2.xml><?xml version="1.0" encoding="utf-8"?>
-<?mso-contentType ?>
-<FormTemplates xmlns="http://schemas.microsoft.com/sharepoint/v3/contenttype/forms">
-  <Display>DocumentLibraryForm</Display>
-  <Edit>DocumentLibraryForm</Edit>
-  <New>DocumentLibraryForm</New>
-</FormTemplates>
-</file>
-
-<file path=customXml/item3.xml><?xml version="1.0" encoding="utf-8"?>
 <ct:contentTypeSchema xmlns:ct="http://schemas.microsoft.com/office/2006/metadata/contentType" xmlns:ma="http://schemas.microsoft.com/office/2006/metadata/properties/metaAttributes" ct:_="" ma:_="" ma:contentTypeName="Document" ma:contentTypeID="0x01010046457E322441D748A5FD2E1D751191DD" ma:contentTypeVersion="12" ma:contentTypeDescription="Create a new document." ma:contentTypeScope="" ma:versionID="80c33e011998c270166a57f3c290d218">
   <xsd:schema xmlns:xsd="http://www.w3.org/2001/XMLSchema" xmlns:xs="http://www.w3.org/2001/XMLSchema" xmlns:p="http://schemas.microsoft.com/office/2006/metadata/properties" xmlns:ns3="90b8b5d6-f7b4-4238-8fd7-6fcec2be4904" xmlns:ns4="5844db34-2279-4a6b-9470-57e5c345fab2" targetNamespace="http://schemas.microsoft.com/office/2006/metadata/properties" ma:root="true" ma:fieldsID="225ccd9c8b4a77042869d5fc5cb420d5" ns3:_="" ns4:_="">
     <xsd:import namespace="90b8b5d6-f7b4-4238-8fd7-6fcec2be4904"/>
@@ -5984,28 +6590,26 @@
 </ct:contentTypeSchema>
 </file>
 
+<file path=customXml/item2.xml><?xml version="1.0" encoding="utf-8"?>
+<?mso-contentType ?>
+<FormTemplates xmlns="http://schemas.microsoft.com/sharepoint/v3/contenttype/forms">
+  <Display>DocumentLibraryForm</Display>
+  <Edit>DocumentLibraryForm</Edit>
+  <New>DocumentLibraryForm</New>
+</FormTemplates>
+</file>
+
+<file path=customXml/item3.xml><?xml version="1.0" encoding="utf-8"?>
+<p:properties xmlns:p="http://schemas.microsoft.com/office/2006/metadata/properties" xmlns:xsi="http://www.w3.org/2001/XMLSchema-instance" xmlns:pc="http://schemas.microsoft.com/office/infopath/2007/PartnerControls">
+  <documentManagement/>
+</p:properties>
+</file>
+
 <file path=customXml/item4.xml><?xml version="1.0" encoding="utf-8"?>
 <b:Sources xmlns:b="http://schemas.openxmlformats.org/officeDocument/2006/bibliography" xmlns="http://schemas.openxmlformats.org/officeDocument/2006/bibliography" SelectedStyle="\APASixthEditionOfficeOnline.xsl" StyleName="APA" Version="6"/>
 </file>
 
 <file path=customXml/itemProps1.xml><?xml version="1.0" encoding="utf-8"?>
-<ds:datastoreItem xmlns:ds="http://schemas.openxmlformats.org/officeDocument/2006/customXml" ds:itemID="{207AACF2-FBD5-4FC4-A7D1-4E1FB6996B76}">
-  <ds:schemaRefs>
-    <ds:schemaRef ds:uri="http://schemas.microsoft.com/office/2006/metadata/properties"/>
-    <ds:schemaRef ds:uri="http://schemas.microsoft.com/office/infopath/2007/PartnerControls"/>
-  </ds:schemaRefs>
-</ds:datastoreItem>
-</file>
-
-<file path=customXml/itemProps2.xml><?xml version="1.0" encoding="utf-8"?>
-<ds:datastoreItem xmlns:ds="http://schemas.openxmlformats.org/officeDocument/2006/customXml" ds:itemID="{4D7FEE78-E1BC-4CE2-99DC-B7D8792FB163}">
-  <ds:schemaRefs>
-    <ds:schemaRef ds:uri="http://schemas.microsoft.com/sharepoint/v3/contenttype/forms"/>
-  </ds:schemaRefs>
-</ds:datastoreItem>
-</file>
-
-<file path=customXml/itemProps3.xml><?xml version="1.0" encoding="utf-8"?>
 <ds:datastoreItem xmlns:ds="http://schemas.openxmlformats.org/officeDocument/2006/customXml" ds:itemID="{EB54A3C8-E92E-4504-A165-A342BA81EA43}">
   <ds:schemaRefs>
     <ds:schemaRef ds:uri="http://schemas.microsoft.com/office/2006/metadata/contentType"/>
@@ -6024,6 +6628,23 @@
 </ds:datastoreItem>
 </file>
 
+<file path=customXml/itemProps2.xml><?xml version="1.0" encoding="utf-8"?>
+<ds:datastoreItem xmlns:ds="http://schemas.openxmlformats.org/officeDocument/2006/customXml" ds:itemID="{4D7FEE78-E1BC-4CE2-99DC-B7D8792FB163}">
+  <ds:schemaRefs>
+    <ds:schemaRef ds:uri="http://schemas.microsoft.com/sharepoint/v3/contenttype/forms"/>
+  </ds:schemaRefs>
+</ds:datastoreItem>
+</file>
+
+<file path=customXml/itemProps3.xml><?xml version="1.0" encoding="utf-8"?>
+<ds:datastoreItem xmlns:ds="http://schemas.openxmlformats.org/officeDocument/2006/customXml" ds:itemID="{207AACF2-FBD5-4FC4-A7D1-4E1FB6996B76}">
+  <ds:schemaRefs>
+    <ds:schemaRef ds:uri="http://schemas.microsoft.com/office/2006/metadata/properties"/>
+    <ds:schemaRef ds:uri="http://schemas.microsoft.com/office/infopath/2007/PartnerControls"/>
+  </ds:schemaRefs>
+</ds:datastoreItem>
+</file>
+
 <file path=customXml/itemProps4.xml><?xml version="1.0" encoding="utf-8"?>
 <ds:datastoreItem xmlns:ds="http://schemas.openxmlformats.org/officeDocument/2006/customXml" ds:itemID="{82150D7D-CCB6-314A-9B82-96ADB6C57348}">
   <ds:schemaRefs>

</xml_diff>

<commit_message>
Updated the table in the manuscript
</commit_message>
<xml_diff>
--- a/Manuscript/Manuscript.docx
+++ b/Manuscript/Manuscript.docx
@@ -670,18 +670,42 @@
     </w:p>
     <w:p>
       <w:r>
-        <w:t>There is growing evidence that anthropogenic activity affects the climate in numerous ways, and the effects of extreme conditions are likely to become stronger due to changes in their intensity and frequency. In particular, the intensity of extreme rainfall is expected to increase in regions with high moisture availability, particularly in wet moths. This will cause more frequent and severe flooding under global warming (e.g., Min et al., 2011; Tabari, 2020). Despite the current observational uncertainties of extreme rainfall (Herold et al., 2017), increasingly extreme rainfall has been reported in a large number of locations, even in regions where the average rainfall has decreased (e.g., Asadieh &amp; Krakauer, 2015; Kharin et al., 2</w:t>
+        <w:t xml:space="preserve">There is growing evidence that anthropogenic activity affects the climate in numerous ways, and the effects of extreme conditions are likely to become stronger due to changes in their intensity and frequency. In particular, the intensity of extreme rainfall is expected to increase in regions with high moisture availability, particularly in wet moths. This will cause more frequent and severe flooding under global warming (e.g., Min et al., 2011; Tabari, 2020). Despite the current observational uncertainties of extreme rainfall (Herold et al., 2017), increasingly extreme rainfall has been reported in </w:t>
+      </w:r>
+      <w:proofErr w:type="gramStart"/>
+      <w:r>
+        <w:t>a large number of</w:t>
+      </w:r>
+      <w:proofErr w:type="gramEnd"/>
+      <w:r>
+        <w:t xml:space="preserve"> locations, even in regions where the average rainfall has decreased (e.g., Asadieh &amp; Krakauer, 2015; Kharin et al., 2</w:t>
       </w:r>
       <w:r>
         <w:t>013</w:t>
       </w:r>
       <w:r>
-        <w:t>). The precipitation budget will be therefore affected, becoming a challenge to water resources management (Zittis et al., 2021). It is therefore of great interest to understand the changing characteristics and impacts of extreme precipitation events as part of attempts to design adaptation and mitigation policies that could allow improvements to be made in terms of the ability of society to adapt to potential changes caused by global warming (IPCC, 2021).</w:t>
+        <w:t>). The precipitation budget will be therefore affected, becoming a challenge to water resources management (</w:t>
+      </w:r>
+      <w:proofErr w:type="spellStart"/>
+      <w:r>
+        <w:t>Zittis</w:t>
+      </w:r>
+      <w:proofErr w:type="spellEnd"/>
+      <w:r>
+        <w:t xml:space="preserve"> et al., 2021). It is therefore of great interest to understand the changing characteristics and impacts of extreme precipitation events as part of attempts to design adaptation and mitigation policies that could allow improvements to be made in terms of the ability of society to adapt to potential changes caused by global warming (IPCC, 2021).</w:t>
       </w:r>
     </w:p>
     <w:p>
       <w:r>
-        <w:t xml:space="preserve">Different type of datasets are </w:t>
+        <w:t xml:space="preserve">Different type of datasets </w:t>
+      </w:r>
+      <w:proofErr w:type="gramStart"/>
+      <w:r>
+        <w:t>are</w:t>
+      </w:r>
+      <w:proofErr w:type="gramEnd"/>
+      <w:r>
+        <w:t xml:space="preserve"> </w:t>
       </w:r>
       <w:r>
         <w:t xml:space="preserve">used to understand </w:t>
@@ -690,57 +714,54 @@
         <w:t>past trends in extreme rainfall and contextualizing current extreme events</w:t>
       </w:r>
       <w:r>
-        <w:t>.</w:t>
+        <w:t xml:space="preserve">. </w:t>
+      </w:r>
+      <w:r>
+        <w:t>Long observational datasets</w:t>
+      </w:r>
+      <w:r>
+        <w:t xml:space="preserve">, in particular long rain gauge records </w:t>
+      </w:r>
+      <w:r>
+        <w:t xml:space="preserve">play a crucial </w:t>
+      </w:r>
+      <w:r>
+        <w:t xml:space="preserve">role  </w:t>
+      </w:r>
+      <w:r>
+        <w:t>in examin</w:t>
+      </w:r>
+      <w:r>
+        <w:t>ing</w:t>
+      </w:r>
+      <w:r>
+        <w:t xml:space="preserve"> various aspects of extreme rainfall events</w:t>
+      </w:r>
+      <w:r>
+        <w:t xml:space="preserve">. </w:t>
+      </w:r>
+      <w:r>
+        <w:t xml:space="preserve">However, their coverage if small </w:t>
+      </w:r>
+      <w:r>
+        <w:t>and not consistent in time (</w:t>
+      </w:r>
+      <w:r>
+        <w:t>Kidd</w:t>
+      </w:r>
+      <w:r>
+        <w:t xml:space="preserve"> et al., 2017). </w:t>
+      </w:r>
+      <w:r>
+        <w:t>Reanalysis and reforecast datasets play a crucial role</w:t>
+      </w:r>
+      <w:r>
+        <w:t>, including their historical ranking, associated circulation features,</w:t>
       </w:r>
       <w:r>
         <w:t xml:space="preserve"> </w:t>
       </w:r>
       <w:r>
-        <w:t>Long observational datasets</w:t>
-      </w:r>
-      <w:r>
-        <w:t xml:space="preserve">, in particular long rain gauge records </w:t>
-      </w:r>
-      <w:r>
-        <w:t xml:space="preserve">play a crucial </w:t>
-      </w:r>
-      <w:r>
-        <w:t xml:space="preserve">role  </w:t>
-      </w:r>
-      <w:r>
-        <w:t>in examin</w:t>
-      </w:r>
-      <w:r>
-        <w:t>ing</w:t>
-      </w:r>
-      <w:r>
-        <w:t xml:space="preserve"> various aspects of extreme rainfall events</w:t>
-      </w:r>
-      <w:r>
-        <w:t xml:space="preserve">. </w:t>
-      </w:r>
-      <w:r>
-        <w:t xml:space="preserve">However, their coverage if small </w:t>
-      </w:r>
-      <w:r>
-        <w:t>and not consistent in time (</w:t>
-      </w:r>
-      <w:r>
-        <w:t>Kidd</w:t>
-      </w:r>
-      <w:r>
-        <w:t xml:space="preserve"> et al., 2017). </w:t>
-      </w:r>
-      <w:r>
-        <w:t>Reanalysis and reforecast datasets play a crucial role</w:t>
-      </w:r>
-      <w:r>
-        <w:t>, including their historical ranking, associated circulation features,</w:t>
-      </w:r>
-      <w:r>
-        <w:t xml:space="preserve"> </w:t>
-      </w:r>
-      <w:r>
         <w:t xml:space="preserve">provide a consistent and comprehensive picture of historical weather patterns, allowing researchers to </w:t>
       </w:r>
       <w:r>
@@ -753,7 +774,15 @@
         <w:t>n</w:t>
       </w:r>
       <w:r>
-        <w:t xml:space="preserve"> (Kalnay et al., 1996) and the 5</w:t>
+        <w:t xml:space="preserve"> (</w:t>
+      </w:r>
+      <w:proofErr w:type="spellStart"/>
+      <w:r>
+        <w:t>Kalnay</w:t>
+      </w:r>
+      <w:proofErr w:type="spellEnd"/>
+      <w:r>
+        <w:t xml:space="preserve"> et al., 1996) and the 5</w:t>
       </w:r>
       <w:r>
         <w:rPr>
@@ -1015,7 +1044,15 @@
         <w:ind w:firstLine="0"/>
       </w:pPr>
       <w:r>
-        <w:t xml:space="preserve">Doocy, S., Daniels, A., Murray, S., &amp; Kirsch, T. (2013). The human impact of floods: a historical review of events 1980-2009 and systematic literature review. Plos Currents. </w:t>
+        <w:t xml:space="preserve">Doocy, S., Daniels, A., Murray, S., &amp; Kirsch, T. (2013). The human impact of floods: a historical review of events 1980-2009 and systematic literature review. </w:t>
+      </w:r>
+      <w:proofErr w:type="spellStart"/>
+      <w:r>
+        <w:t>Plos</w:t>
+      </w:r>
+      <w:proofErr w:type="spellEnd"/>
+      <w:r>
+        <w:t xml:space="preserve"> Currents. </w:t>
       </w:r>
       <w:hyperlink r:id="rId11" w:history="1">
         <w:r>
@@ -1049,10 +1086,15 @@
         <w:ind w:firstLine="0"/>
       </w:pPr>
       <w:r>
-        <w:rPr>
-          <w:lang w:val="it-IT"/>
-        </w:rPr>
-        <w:t xml:space="preserve">Gimeno, L., Sorí, R., Vázquez, M., Stojanović, M., Algarra, I., Eiras‐Barca, J., … </w:t>
+        <w:t xml:space="preserve">Gimeno, L., </w:t>
+      </w:r>
+      <w:proofErr w:type="spellStart"/>
+      <w:r>
+        <w:t>Sorí</w:t>
+      </w:r>
+      <w:proofErr w:type="spellEnd"/>
+      <w:r>
+        <w:t xml:space="preserve">, R., Vázquez, M., Stojanović, M., Algarra, I., Eiras‐Barca, J., … </w:t>
       </w:r>
       <w:r>
         <w:t xml:space="preserve">&amp; Nieto, R. (2022). Extreme precipitation events. Wiley Interdisciplinary Reviews Water, 9(6). </w:t>
@@ -1095,7 +1137,31 @@
         <w:ind w:firstLine="0"/>
       </w:pPr>
       <w:r>
-        <w:t>Giorgos, Ntagkounakis, Panagiotis T. Nastos, and Yiannis Kapsomenakis. 2024. "Creating High-Resolution Precipitation and Extreme Precipitation Indices Datasets by Downscaling and Improving on the ERA5 Reanalysis Data over Greece" </w:t>
+        <w:t xml:space="preserve">Giorgos, </w:t>
+      </w:r>
+      <w:proofErr w:type="spellStart"/>
+      <w:r>
+        <w:t>Ntagkounakis</w:t>
+      </w:r>
+      <w:proofErr w:type="spellEnd"/>
+      <w:r>
+        <w:t xml:space="preserve">, Panagiotis T. </w:t>
+      </w:r>
+      <w:proofErr w:type="spellStart"/>
+      <w:r>
+        <w:t>Nastos</w:t>
+      </w:r>
+      <w:proofErr w:type="spellEnd"/>
+      <w:r>
+        <w:t xml:space="preserve">, and Yiannis </w:t>
+      </w:r>
+      <w:proofErr w:type="spellStart"/>
+      <w:r>
+        <w:t>Kapsomenakis</w:t>
+      </w:r>
+      <w:proofErr w:type="spellEnd"/>
+      <w:r>
+        <w:t>. 2024. "Creating High-Resolution Precipitation and Extreme Precipitation Indices Datasets by Downscaling and Improving on the ERA5 Reanalysis Data over Greece" </w:t>
       </w:r>
       <w:r>
         <w:rPr>
@@ -1159,7 +1225,15 @@
         <w:ind w:firstLine="0"/>
       </w:pPr>
       <w:r>
-        <w:t>Herold, N., Behrangi, A., &amp; Alexander, L. V. (2017). Large uncertainties in observed daily precipitation extremes over land. Journal of Geophysical Research – Atmospheres, 122, 668–681. https://doi.org/10.1002/2016JD025842</w:t>
+        <w:t xml:space="preserve">Herold, N., </w:t>
+      </w:r>
+      <w:proofErr w:type="spellStart"/>
+      <w:r>
+        <w:t>Behrangi</w:t>
+      </w:r>
+      <w:proofErr w:type="spellEnd"/>
+      <w:r>
+        <w:t>, A., &amp; Alexander, L. V. (2017). Large uncertainties in observed daily precipitation extremes over land. Journal of Geophysical Research – Atmospheres, 122, 668–681. https://doi.org/10.1002/2016JD025842</w:t>
       </w:r>
     </w:p>
     <w:p>
@@ -1230,8 +1304,21 @@
       <w:pPr>
         <w:ind w:firstLine="0"/>
       </w:pPr>
-      <w:r>
-        <w:t>Kalnay et al.,The NCEP/NCAR 40-year reanalysis project, Bull. Amer. Meteor. Soc., 77, 437-470, 1996</w:t>
+      <w:proofErr w:type="spellStart"/>
+      <w:r>
+        <w:t>Kalnay</w:t>
+      </w:r>
+      <w:proofErr w:type="spellEnd"/>
+      <w:r>
+        <w:t xml:space="preserve"> et </w:t>
+      </w:r>
+      <w:proofErr w:type="spellStart"/>
+      <w:r>
+        <w:t>al.,The</w:t>
+      </w:r>
+      <w:proofErr w:type="spellEnd"/>
+      <w:r>
+        <w:t xml:space="preserve"> NCEP/NCAR 40-year reanalysis project, Bull. Amer. Meteor. Soc., 77, 437-470, 1996</w:t>
       </w:r>
     </w:p>
     <w:p>
@@ -1367,10 +1454,15 @@
         <w:ind w:firstLine="0"/>
       </w:pPr>
       <w:r>
-        <w:t>McPhillips, L. E., Chang, H., Chester, M. V., Depietri, Y., Friedman, E., Grimm, N. B., Kominoski, J. S., McPhearson, T., Méndez-L</w:t>
-      </w:r>
-      <w:r>
-        <w:t xml:space="preserve">azaro, P., Rosi, E. J., &amp; Shafiei Shiva, J. (2018). Defining extreme events: A cross-disciplinary review. Earth's Future, 6, 441–455. </w:t>
+        <w:t xml:space="preserve">McPhillips, L. E., Chang, H., Chester, M. V., Depietri, Y., Friedman, E., Grimm, N. B., </w:t>
+      </w:r>
+      <w:proofErr w:type="spellStart"/>
+      <w:r>
+        <w:t>Kominoski</w:t>
+      </w:r>
+      <w:proofErr w:type="spellEnd"/>
+      <w:r>
+        <w:t xml:space="preserve">, J. S., McPhearson, T., Méndez-Lazaro, P., Rosi, E. J., &amp; Shafiei Shiva, J. (2018). Defining extreme events: A cross-disciplinary review. Earth's Future, 6, 441–455. </w:t>
       </w:r>
       <w:hyperlink r:id="rId15" w:history="1">
         <w:r>
@@ -1391,7 +1483,15 @@
         <w:ind w:firstLine="0"/>
       </w:pPr>
       <w:r>
-        <w:t>Min, S. K., Zhang, X., Zwiers, F. W., &amp; Hegerl, G. C. (2011). Human contribution to more-intense precipitation extremes. Nature, 470, 378– 381. https://doi.org/10.1038/nature09763</w:t>
+        <w:t xml:space="preserve">Min, S. K., Zhang, X., Zwiers, F. W., &amp; </w:t>
+      </w:r>
+      <w:proofErr w:type="spellStart"/>
+      <w:r>
+        <w:t>Hegerl</w:t>
+      </w:r>
+      <w:proofErr w:type="spellEnd"/>
+      <w:r>
+        <w:t>, G. C. (2011). Human contribution to more-intense precipitation extremes. Nature, 470, 378– 381. https://doi.org/10.1038/nature09763</w:t>
       </w:r>
     </w:p>
     <w:p>
@@ -1460,7 +1560,23 @@
           <w:i/>
           <w:iCs/>
         </w:rPr>
-        <w:t>Oxford Research Encyclopedia of Natural Hazard Science</w:t>
+        <w:t xml:space="preserve">Oxford Research </w:t>
+      </w:r>
+      <w:proofErr w:type="spellStart"/>
+      <w:r>
+        <w:rPr>
+          <w:i/>
+          <w:iCs/>
+        </w:rPr>
+        <w:t>Encyclopedia</w:t>
+      </w:r>
+      <w:proofErr w:type="spellEnd"/>
+      <w:r>
+        <w:rPr>
+          <w:i/>
+          <w:iCs/>
+        </w:rPr>
+        <w:t xml:space="preserve"> of Natural Hazard Science</w:t>
       </w:r>
       <w:r>
         <w:t xml:space="preserve"> </w:t>
@@ -1534,8 +1650,15 @@
         <w:ind w:firstLine="0"/>
       </w:pPr>
       <w:r>
-        <w:lastRenderedPageBreak/>
-        <w:t>Ward, P., Jongman, B., Weiland, F., Bouwman, A., Beek, L., Bierkens, M., … &amp; Winsemius, H. (2013). Assessing flood risk at the global scale: model setup, results, and sensitivity. Environmental Research Letters, 8(4), 044019. https://doi.org/10.1088/1748-9326/8/4/044019</w:t>
+        <w:t xml:space="preserve">Ward, P., Jongman, B., Weiland, F., Bouwman, A., Beek, L., </w:t>
+      </w:r>
+      <w:proofErr w:type="spellStart"/>
+      <w:r>
+        <w:t>Bierkens</w:t>
+      </w:r>
+      <w:proofErr w:type="spellEnd"/>
+      <w:r>
+        <w:t>, M., … &amp; Winsemius, H. (2013). Assessing flood risk at the global scale: model setup, results, and sensitivity. Environmental Research Letters, 8(4), 044019. https://doi.org/10.1088/1748-9326/8/4/044019</w:t>
       </w:r>
     </w:p>
     <w:p>
@@ -1555,7 +1678,23 @@
           <w:i/>
           <w:iCs/>
         </w:rPr>
-        <w:t>Rev. Geophys.</w:t>
+        <w:t xml:space="preserve">Rev. </w:t>
+      </w:r>
+      <w:proofErr w:type="spellStart"/>
+      <w:r>
+        <w:rPr>
+          <w:i/>
+          <w:iCs/>
+        </w:rPr>
+        <w:t>Geophys</w:t>
+      </w:r>
+      <w:proofErr w:type="spellEnd"/>
+      <w:r>
+        <w:rPr>
+          <w:i/>
+          <w:iCs/>
+        </w:rPr>
+        <w:t>.</w:t>
       </w:r>
       <w:r>
         <w:t>, 52, 522–555, doi:</w:t>
@@ -1581,8 +1720,21 @@
       <w:pPr>
         <w:ind w:firstLine="0"/>
       </w:pPr>
-      <w:r>
-        <w:t xml:space="preserve">Zittis, G., Bruggeman, A., &amp; Lelieveld, J. (2021). Revisiting future extreme precipitation trends in the Mediterranean. Weather and Climate Extremes., 34, 100380. </w:t>
+      <w:proofErr w:type="spellStart"/>
+      <w:r>
+        <w:t>Zittis</w:t>
+      </w:r>
+      <w:proofErr w:type="spellEnd"/>
+      <w:r>
+        <w:t xml:space="preserve">, G., Bruggeman, A., &amp; </w:t>
+      </w:r>
+      <w:proofErr w:type="spellStart"/>
+      <w:r>
+        <w:t>Lelieveld</w:t>
+      </w:r>
+      <w:proofErr w:type="spellEnd"/>
+      <w:r>
+        <w:t xml:space="preserve">, J. (2021). Revisiting future extreme precipitation trends in the Mediterranean. Weather and Climate Extremes., 34, 100380. </w:t>
       </w:r>
       <w:hyperlink r:id="rId20" w:history="1">
         <w:r>
@@ -1646,6 +1798,7 @@
             <w:docPart w:val="DefaultPlaceholder_-1854013440"/>
           </w:placeholder>
         </w:sdtPr>
+        <w:sdtEndPr/>
         <w:sdtContent>
           <w:r>
             <w:rPr>
@@ -1751,6 +1904,7 @@
             <w:docPart w:val="DefaultPlaceholder_-1854013440"/>
           </w:placeholder>
         </w:sdtPr>
+        <w:sdtEndPr/>
         <w:sdtContent>
           <w:r>
             <w:rPr>
@@ -1971,10 +2125,18 @@
         <w:t xml:space="preserve"> </w:t>
       </w:r>
       <w:r>
-        <w:t>weather prediction models</w:t>
-      </w:r>
-      <w:r>
-        <w:t xml:space="preserve">, and </w:t>
+        <w:t xml:space="preserve">weather prediction </w:t>
+      </w:r>
+      <w:proofErr w:type="gramStart"/>
+      <w:r>
+        <w:t>models</w:t>
+      </w:r>
+      <w:r>
+        <w:t>, and</w:t>
+      </w:r>
+      <w:proofErr w:type="gramEnd"/>
+      <w:r>
+        <w:t xml:space="preserve"> </w:t>
       </w:r>
       <w:r>
         <w:t>developing adjustments that correct systematic model biases</w:t>
@@ -2024,7 +2186,6 @@
         <w:pStyle w:val="Heading3"/>
       </w:pPr>
       <w:r>
-        <w:lastRenderedPageBreak/>
         <w:t>ERA5-ecPoint</w:t>
       </w:r>
     </w:p>
@@ -2118,6 +2279,7 @@
             <w:docPart w:val="DefaultPlaceholder_-1854013440"/>
           </w:placeholder>
         </w:sdtPr>
+        <w:sdtEndPr/>
         <w:sdtContent>
           <w:r>
             <w:rPr>
@@ -2665,6 +2827,7 @@
             <w:docPart w:val="DefaultPlaceholder_-1854013440"/>
           </w:placeholder>
         </w:sdtPr>
+        <w:sdtEndPr/>
         <w:sdtContent>
           <w:r>
             <w:rPr>
@@ -2794,6 +2957,7 @@
             <w:docPart w:val="DefaultPlaceholder_-1854013440"/>
           </w:placeholder>
         </w:sdtPr>
+        <w:sdtEndPr/>
         <w:sdtContent>
           <w:r>
             <w:rPr>
@@ -2839,6 +3003,7 @@
             <w:docPart w:val="DefaultPlaceholder_-1854013440"/>
           </w:placeholder>
         </w:sdtPr>
+        <w:sdtEndPr/>
         <w:sdtContent>
           <w:r>
             <w:rPr>
@@ -3411,6 +3576,7 @@
             <w:docPart w:val="FDF1619166EA41BF9D288035807B2000"/>
           </w:placeholder>
         </w:sdtPr>
+        <w:sdtEndPr/>
         <w:sdtContent>
           <w:r>
             <w:rPr>
@@ -3517,6 +3683,7 @@
             <w:docPart w:val="DefaultPlaceholder_-1854013440"/>
           </w:placeholder>
         </w:sdtPr>
+        <w:sdtEndPr/>
         <w:sdtContent>
           <w:r>
             <w:rPr>
@@ -3544,6 +3711,7 @@
             <w:docPart w:val="DefaultPlaceholder_-1854013440"/>
           </w:placeholder>
         </w:sdtPr>
+        <w:sdtEndPr/>
         <w:sdtContent>
           <w:r>
             <w:rPr>
@@ -3558,7 +3726,6 @@
         <w:t xml:space="preserve">. </w:t>
       </w:r>
       <w:r>
-        <w:lastRenderedPageBreak/>
         <w:t>For this reason, t</w:t>
       </w:r>
       <w:r>
@@ -3953,7 +4120,15 @@
         <w:t xml:space="preserve">d), all </w:t>
       </w:r>
       <w:r>
-        <w:t>NWP-modelled climatologies represent well the observational climatology, a part from the tail</w:t>
+        <w:t xml:space="preserve">NWP-modelled climatologies represent well the observational climatology, </w:t>
+      </w:r>
+      <w:proofErr w:type="gramStart"/>
+      <w:r>
+        <w:t>a part from</w:t>
+      </w:r>
+      <w:proofErr w:type="gramEnd"/>
+      <w:r>
+        <w:t xml:space="preserve"> the tail</w:t>
       </w:r>
       <w:r>
         <w:t xml:space="preserve"> of the observational climatology.</w:t>
@@ -4033,7 +4208,6 @@
     </w:p>
     <w:p>
       <w:r>
-        <w:lastRenderedPageBreak/>
         <w:t>The ability to establish a threshold for extreme rainfall predictions globally, independent of direct observational data, marks a significant advancement in meteorological science. This methodology leverages improved computational models that integrate historical data and predictive analytics, enabling the prediction of extreme weather events even in regions lacking physical measurement infrastructure. As a result, warnings for extreme rainfall can now be disseminated across ungauged areas, ensuring that all regions, regardless of their monitoring capabilities, are forewarned and can prepare adequately. This approach not only expands the coverage of weather warnings to a global scale but also enhances the resilience of vulnerable communities to the impacts of severe weather events.</w:t>
       </w:r>
     </w:p>
@@ -4099,7 +4273,6 @@
         <w:spacing w:line="360" w:lineRule="auto"/>
       </w:pPr>
       <w:r>
-        <w:lastRenderedPageBreak/>
         <w:t>Tables</w:t>
       </w:r>
     </w:p>
@@ -4112,24 +4285,14 @@
       <w:r>
         <w:t xml:space="preserve">Table </w:t>
       </w:r>
-      <w:r>
-        <w:fldChar w:fldCharType="begin"/>
-      </w:r>
-      <w:r>
-        <w:instrText xml:space="preserve"> SEQ Table \* ARABIC </w:instrText>
-      </w:r>
-      <w:r>
-        <w:fldChar w:fldCharType="separate"/>
-      </w:r>
-      <w:r>
-        <w:rPr>
-          <w:noProof/>
-        </w:rPr>
-        <w:t>1</w:t>
-      </w:r>
-      <w:r>
-        <w:fldChar w:fldCharType="end"/>
-      </w:r>
+      <w:fldSimple w:instr=" SEQ Table \* ARABIC ">
+        <w:r>
+          <w:rPr>
+            <w:noProof/>
+          </w:rPr>
+          <w:t>1</w:t>
+        </w:r>
+      </w:fldSimple>
       <w:bookmarkEnd w:id="6"/>
       <w:r>
         <w:t xml:space="preserve"> </w:t>
@@ -4889,12 +5052,77 @@
               <w:rPr>
                 <w:b/>
                 <w:bCs/>
-                <w:color w:val="FFFFFF" w:themeColor="background1"/>
+                <w:color w:val="FF0000"/>
                 <w:sz w:val="16"/>
                 <w:szCs w:val="16"/>
               </w:rPr>
             </w:pPr>
             <w:r>
+              <w:rPr>
+                <w:b/>
+                <w:bCs/>
+                <w:color w:val="FF0000"/>
+                <w:sz w:val="16"/>
+                <w:szCs w:val="16"/>
+              </w:rPr>
+              <w:t>Max return period that can be computed</w:t>
+            </w:r>
+            <w:r>
+              <w:rPr>
+                <w:b/>
+                <w:bCs/>
+                <w:color w:val="FF0000"/>
+                <w:sz w:val="16"/>
+                <w:szCs w:val="16"/>
+              </w:rPr>
+              <w:t xml:space="preserve"> </w:t>
+            </w:r>
+            <w:r>
+              <w:rPr>
+                <w:b/>
+                <w:bCs/>
+                <w:color w:val="FF0000"/>
+                <w:sz w:val="16"/>
+                <w:szCs w:val="16"/>
+              </w:rPr>
+              <w:t>in</w:t>
+            </w:r>
+            <w:r>
+              <w:rPr>
+                <w:b/>
+                <w:bCs/>
+                <w:color w:val="FF0000"/>
+                <w:sz w:val="16"/>
+                <w:szCs w:val="16"/>
+              </w:rPr>
+              <w:t xml:space="preserve"> the 20-year </w:t>
+            </w:r>
+            <w:r>
+              <w:rPr>
+                <w:b/>
+                <w:bCs/>
+                <w:color w:val="FF0000"/>
+                <w:sz w:val="16"/>
+                <w:szCs w:val="16"/>
+              </w:rPr>
+              <w:t>period</w:t>
+            </w:r>
+            <w:r>
+              <w:rPr>
+                <w:b/>
+                <w:bCs/>
+                <w:color w:val="FF0000"/>
+                <w:sz w:val="16"/>
+                <w:szCs w:val="16"/>
+              </w:rPr>
+              <w:t xml:space="preserve"> </w:t>
+            </w:r>
+          </w:p>
+          <w:p>
+            <w:pPr>
+              <w:spacing w:before="0"/>
+              <w:ind w:firstLine="0"/>
+              <w:jc w:val="center"/>
               <w:rPr>
                 <w:b/>
                 <w:bCs/>
@@ -4902,67 +5130,56 @@
                 <w:sz w:val="16"/>
                 <w:szCs w:val="16"/>
               </w:rPr>
-              <w:t xml:space="preserve">Max </w:t>
-            </w:r>
+            </w:pPr>
             <w:r>
               <w:rPr>
                 <w:b/>
                 <w:bCs/>
-                <w:color w:val="FFFFFF" w:themeColor="background1"/>
-                <w:sz w:val="16"/>
-                <w:szCs w:val="16"/>
-              </w:rPr>
-              <w:t xml:space="preserve">return period </w:t>
+                <w:color w:val="0000FF"/>
+                <w:sz w:val="16"/>
+                <w:szCs w:val="16"/>
+              </w:rPr>
+              <w:t>(</w:t>
             </w:r>
             <w:r>
               <w:rPr>
                 <w:b/>
                 <w:bCs/>
-                <w:color w:val="FFFFFF" w:themeColor="background1"/>
-                <w:sz w:val="16"/>
-                <w:szCs w:val="16"/>
-              </w:rPr>
-              <w:t>that can be computed</w:t>
+                <w:color w:val="0000FF"/>
+                <w:sz w:val="16"/>
+                <w:szCs w:val="16"/>
+              </w:rPr>
+              <w:t>M</w:t>
             </w:r>
             <w:r>
               <w:rPr>
                 <w:b/>
                 <w:bCs/>
-                <w:color w:val="FFFFFF" w:themeColor="background1"/>
-                <w:sz w:val="16"/>
-                <w:szCs w:val="16"/>
-              </w:rPr>
-              <w:t xml:space="preserve"> </w:t>
+                <w:color w:val="0000FF"/>
+                <w:sz w:val="16"/>
+                <w:szCs w:val="16"/>
+              </w:rPr>
+              <w:t xml:space="preserve">ax </w:t>
             </w:r>
             <w:r>
               <w:rPr>
                 <w:b/>
                 <w:bCs/>
-                <w:color w:val="FFFFFF" w:themeColor="background1"/>
-                <w:sz w:val="16"/>
-                <w:szCs w:val="16"/>
-              </w:rPr>
-              <w:t>in</w:t>
+                <w:color w:val="0000FF"/>
+                <w:sz w:val="16"/>
+                <w:szCs w:val="16"/>
+              </w:rPr>
+              <w:t>return period computed</w:t>
             </w:r>
             <w:r>
               <w:rPr>
                 <w:b/>
                 <w:bCs/>
-                <w:color w:val="FFFFFF" w:themeColor="background1"/>
-                <w:sz w:val="16"/>
-                <w:szCs w:val="16"/>
-              </w:rPr>
-              <w:t xml:space="preserve"> the 20-year </w:t>
-            </w:r>
-            <w:r>
-              <w:rPr>
-                <w:b/>
-                <w:bCs/>
-                <w:color w:val="FFFFFF" w:themeColor="background1"/>
-                <w:sz w:val="16"/>
-                <w:szCs w:val="16"/>
-              </w:rPr>
-              <w:t>period</w:t>
+                <w:color w:val="0000FF"/>
+                <w:sz w:val="16"/>
+                <w:szCs w:val="16"/>
+              </w:rPr>
+              <w:t>)</w:t>
             </w:r>
           </w:p>
         </w:tc>
@@ -4980,7 +5197,7 @@
               <w:rPr>
                 <w:b/>
                 <w:bCs/>
-                <w:color w:val="FFFFFF" w:themeColor="background1"/>
+                <w:color w:val="0000FF"/>
                 <w:sz w:val="16"/>
                 <w:szCs w:val="16"/>
               </w:rPr>
@@ -4989,7 +5206,7 @@
               <w:rPr>
                 <w:b/>
                 <w:bCs/>
-                <w:color w:val="FFFFFF" w:themeColor="background1"/>
+                <w:color w:val="0000FF"/>
                 <w:sz w:val="16"/>
                 <w:szCs w:val="16"/>
               </w:rPr>
@@ -4999,7 +5216,7 @@
               <w:rPr>
                 <w:b/>
                 <w:bCs/>
-                <w:color w:val="FFFFFF" w:themeColor="background1"/>
+                <w:color w:val="0000FF"/>
                 <w:sz w:val="16"/>
                 <w:szCs w:val="16"/>
               </w:rPr>
@@ -5009,7 +5226,7 @@
               <w:rPr>
                 <w:b/>
                 <w:bCs/>
-                <w:color w:val="FFFFFF" w:themeColor="background1"/>
+                <w:color w:val="0000FF"/>
                 <w:sz w:val="16"/>
                 <w:szCs w:val="16"/>
               </w:rPr>
@@ -5019,7 +5236,7 @@
               <w:rPr>
                 <w:b/>
                 <w:bCs/>
-                <w:color w:val="FFFFFF" w:themeColor="background1"/>
+                <w:color w:val="0000FF"/>
                 <w:sz w:val="16"/>
                 <w:szCs w:val="16"/>
               </w:rPr>
@@ -5029,41 +5246,11 @@
               <w:rPr>
                 <w:b/>
                 <w:bCs/>
-                <w:color w:val="FFFFFF" w:themeColor="background1"/>
-                <w:sz w:val="16"/>
-                <w:szCs w:val="16"/>
-              </w:rPr>
-              <w:t>that can be computed</w:t>
-            </w:r>
-            <w:r>
-              <w:rPr>
-                <w:b/>
-                <w:bCs/>
-                <w:color w:val="FFFFFF" w:themeColor="background1"/>
-                <w:sz w:val="16"/>
-                <w:szCs w:val="16"/>
-              </w:rPr>
-              <w:t xml:space="preserve"> in the</w:t>
-            </w:r>
-            <w:r>
-              <w:rPr>
-                <w:b/>
-                <w:bCs/>
-                <w:color w:val="FFFFFF" w:themeColor="background1"/>
-                <w:sz w:val="16"/>
-                <w:szCs w:val="16"/>
-              </w:rPr>
-              <w:t xml:space="preserve"> </w:t>
-            </w:r>
-            <w:r>
-              <w:rPr>
-                <w:b/>
-                <w:bCs/>
-                <w:color w:val="FFFFFF" w:themeColor="background1"/>
-                <w:sz w:val="16"/>
-                <w:szCs w:val="16"/>
-              </w:rPr>
-              <w:t>20-year period</w:t>
+                <w:color w:val="0000FF"/>
+                <w:sz w:val="16"/>
+                <w:szCs w:val="16"/>
+              </w:rPr>
+              <w:t>computed</w:t>
             </w:r>
           </w:p>
           <w:p>
@@ -5486,7 +5673,7 @@
                 <w:sz w:val="16"/>
                 <w:szCs w:val="16"/>
               </w:rPr>
-              <w:t xml:space="preserve">7300 real. / 365 days / 2 </w:t>
+              <w:t>7300 real. / 365 days / 2</w:t>
             </w:r>
           </w:p>
           <w:p>
@@ -5541,6 +5728,7 @@
               <w:ind w:firstLine="0"/>
               <w:jc w:val="center"/>
               <w:rPr>
+                <w:color w:val="FF0000"/>
                 <w:sz w:val="16"/>
                 <w:szCs w:val="16"/>
               </w:rPr>
@@ -5592,6 +5780,26 @@
                 <w:szCs w:val="16"/>
               </w:rPr>
               <w:t xml:space="preserve"> </w:t>
+            </w:r>
+          </w:p>
+          <w:p>
+            <w:pPr>
+              <w:spacing w:before="0"/>
+              <w:ind w:firstLine="0"/>
+              <w:jc w:val="center"/>
+              <w:rPr>
+                <w:color w:val="0000FF"/>
+                <w:sz w:val="16"/>
+                <w:szCs w:val="16"/>
+              </w:rPr>
+            </w:pPr>
+            <w:r>
+              <w:rPr>
+                <w:color w:val="0000FF"/>
+                <w:sz w:val="16"/>
+                <w:szCs w:val="16"/>
+              </w:rPr>
+              <w:t>(1 in 10 year event)</w:t>
             </w:r>
           </w:p>
           <w:p>
@@ -5618,14 +5826,14 @@
               <w:ind w:firstLine="0"/>
               <w:jc w:val="center"/>
               <w:rPr>
-                <w:color w:val="FF0000"/>
+                <w:color w:val="0000FF"/>
                 <w:sz w:val="16"/>
                 <w:szCs w:val="16"/>
               </w:rPr>
             </w:pPr>
             <w:r>
               <w:rPr>
-                <w:color w:val="FF0000"/>
+                <w:color w:val="0000FF"/>
                 <w:sz w:val="16"/>
                 <w:szCs w:val="16"/>
               </w:rPr>
@@ -6047,6 +6255,118 @@
               <w:ind w:firstLine="0"/>
               <w:jc w:val="center"/>
               <w:rPr>
+                <w:color w:val="0000FF"/>
+                <w:sz w:val="16"/>
+                <w:szCs w:val="16"/>
+              </w:rPr>
+            </w:pPr>
+            <w:r>
+              <w:rPr>
+                <w:color w:val="0000FF"/>
+                <w:sz w:val="16"/>
+                <w:szCs w:val="16"/>
+              </w:rPr>
+              <w:t xml:space="preserve">(1 in </w:t>
+            </w:r>
+            <w:r>
+              <w:rPr>
+                <w:color w:val="0000FF"/>
+                <w:sz w:val="16"/>
+                <w:szCs w:val="16"/>
+              </w:rPr>
+              <w:t>100 year event</w:t>
+            </w:r>
+            <w:r>
+              <w:rPr>
+                <w:color w:val="0000FF"/>
+                <w:sz w:val="16"/>
+                <w:szCs w:val="16"/>
+              </w:rPr>
+              <w:t>)</w:t>
+            </w:r>
+            <w:r>
+              <w:rPr>
+                <w:color w:val="0000FF"/>
+                <w:sz w:val="16"/>
+                <w:szCs w:val="16"/>
+              </w:rPr>
+              <w:t>*</w:t>
+            </w:r>
+          </w:p>
+          <w:p>
+            <w:pPr>
+              <w:spacing w:before="0"/>
+              <w:ind w:firstLine="0"/>
+              <w:jc w:val="center"/>
+              <w:rPr>
+                <w:color w:val="0000FF"/>
+                <w:sz w:val="16"/>
+                <w:szCs w:val="16"/>
+              </w:rPr>
+            </w:pPr>
+            <w:r>
+              <w:rPr>
+                <w:color w:val="0000FF"/>
+                <w:sz w:val="16"/>
+                <w:szCs w:val="16"/>
+              </w:rPr>
+              <w:t>*Some dates were not available</w:t>
+            </w:r>
+            <w:r>
+              <w:rPr>
+                <w:color w:val="0000FF"/>
+                <w:sz w:val="16"/>
+                <w:szCs w:val="16"/>
+              </w:rPr>
+              <w:t xml:space="preserve">, </w:t>
+            </w:r>
+            <w:r>
+              <w:rPr>
+                <w:color w:val="0000FF"/>
+                <w:sz w:val="16"/>
+                <w:szCs w:val="16"/>
+              </w:rPr>
+              <w:t>so</w:t>
+            </w:r>
+            <w:r>
+              <w:rPr>
+                <w:color w:val="0000FF"/>
+                <w:sz w:val="16"/>
+                <w:szCs w:val="16"/>
+              </w:rPr>
+              <w:t xml:space="preserve"> </w:t>
+            </w:r>
+            <w:r>
+              <w:rPr>
+                <w:color w:val="0000FF"/>
+                <w:sz w:val="16"/>
+                <w:szCs w:val="16"/>
+              </w:rPr>
+              <w:t>only 66940 real.</w:t>
+            </w:r>
+            <w:r>
+              <w:rPr>
+                <w:color w:val="0000FF"/>
+                <w:sz w:val="16"/>
+                <w:szCs w:val="16"/>
+              </w:rPr>
+              <w:t xml:space="preserve"> were</w:t>
+            </w:r>
+            <w:r>
+              <w:rPr>
+                <w:color w:val="0000FF"/>
+                <w:sz w:val="16"/>
+                <w:szCs w:val="16"/>
+              </w:rPr>
+              <w:t xml:space="preserve"> available)</w:t>
+            </w:r>
+          </w:p>
+          <w:p>
+            <w:pPr>
+              <w:spacing w:before="0"/>
+              <w:ind w:firstLine="0"/>
+              <w:jc w:val="center"/>
+              <w:rPr>
                 <w:sz w:val="16"/>
                 <w:szCs w:val="16"/>
               </w:rPr>
@@ -6065,14 +6385,14 @@
               <w:ind w:firstLine="0"/>
               <w:jc w:val="center"/>
               <w:rPr>
-                <w:color w:val="FF0000"/>
+                <w:color w:val="0000FF"/>
                 <w:sz w:val="16"/>
                 <w:szCs w:val="16"/>
               </w:rPr>
             </w:pPr>
             <w:r>
               <w:rPr>
-                <w:color w:val="FF0000"/>
+                <w:color w:val="0000FF"/>
                 <w:sz w:val="16"/>
                 <w:szCs w:val="16"/>
               </w:rPr>
@@ -6080,11 +6400,19 @@
             </w:r>
             <w:r>
               <w:rPr>
-                <w:color w:val="FF0000"/>
-                <w:sz w:val="16"/>
-                <w:szCs w:val="16"/>
-              </w:rPr>
-              <w:t>99863</w:t>
+                <w:color w:val="0000FF"/>
+                <w:sz w:val="16"/>
+                <w:szCs w:val="16"/>
+              </w:rPr>
+              <w:t>9</w:t>
+            </w:r>
+            <w:r>
+              <w:rPr>
+                <w:color w:val="0000FF"/>
+                <w:sz w:val="16"/>
+                <w:szCs w:val="16"/>
+              </w:rPr>
+              <w:t>9726</w:t>
             </w:r>
           </w:p>
         </w:tc>
@@ -6409,6 +6737,7 @@
               <w:ind w:firstLine="0"/>
               <w:jc w:val="center"/>
               <w:rPr>
+                <w:color w:val="FF0000"/>
                 <w:sz w:val="16"/>
                 <w:szCs w:val="16"/>
               </w:rPr>
@@ -6452,6 +6781,25 @@
                 <w:szCs w:val="16"/>
               </w:rPr>
               <w:t xml:space="preserve"> event</w:t>
+            </w:r>
+          </w:p>
+          <w:p>
+            <w:pPr>
+              <w:spacing w:before="0"/>
+              <w:ind w:firstLine="0"/>
+              <w:jc w:val="center"/>
+              <w:rPr>
+                <w:sz w:val="16"/>
+                <w:szCs w:val="16"/>
+              </w:rPr>
+            </w:pPr>
+            <w:r>
+              <w:rPr>
+                <w:color w:val="0000FF"/>
+                <w:sz w:val="16"/>
+                <w:szCs w:val="16"/>
+              </w:rPr>
+              <w:t>(1 in 20 year event)</w:t>
             </w:r>
           </w:p>
         </w:tc>
@@ -6467,14 +6815,14 @@
               <w:ind w:firstLine="0"/>
               <w:jc w:val="center"/>
               <w:rPr>
-                <w:color w:val="FF0000"/>
+                <w:color w:val="0000FF"/>
                 <w:sz w:val="16"/>
                 <w:szCs w:val="16"/>
               </w:rPr>
             </w:pPr>
             <w:r>
               <w:rPr>
-                <w:color w:val="FF0000"/>
+                <w:color w:val="0000FF"/>
                 <w:sz w:val="16"/>
                 <w:szCs w:val="16"/>
               </w:rPr>
@@ -6842,6 +7190,7 @@
               <w:ind w:firstLine="0"/>
               <w:jc w:val="center"/>
               <w:rPr>
+                <w:color w:val="FF0000"/>
                 <w:sz w:val="16"/>
                 <w:szCs w:val="16"/>
               </w:rPr>
@@ -6852,7 +7201,35 @@
                 <w:sz w:val="16"/>
                 <w:szCs w:val="16"/>
               </w:rPr>
-              <w:t>1 in 56 year event</w:t>
+              <w:t>1 in 56 year even</w:t>
+            </w:r>
+            <w:r>
+              <w:rPr>
+                <w:color w:val="FF0000"/>
+                <w:sz w:val="16"/>
+                <w:szCs w:val="16"/>
+              </w:rPr>
+              <w:t>t</w:t>
+            </w:r>
+          </w:p>
+          <w:p>
+            <w:pPr>
+              <w:spacing w:before="0"/>
+              <w:ind w:firstLine="0"/>
+              <w:jc w:val="center"/>
+              <w:rPr>
+                <w:color w:val="FF0000"/>
+                <w:sz w:val="16"/>
+                <w:szCs w:val="16"/>
+              </w:rPr>
+            </w:pPr>
+            <w:r>
+              <w:rPr>
+                <w:color w:val="0000FF"/>
+                <w:sz w:val="16"/>
+                <w:szCs w:val="16"/>
+              </w:rPr>
+              <w:t>(1 in 50 year event)</w:t>
             </w:r>
           </w:p>
         </w:tc>
@@ -6868,18 +7245,26 @@
               <w:ind w:firstLine="0"/>
               <w:jc w:val="center"/>
               <w:rPr>
-                <w:color w:val="FF0000"/>
+                <w:color w:val="0000FF"/>
                 <w:sz w:val="16"/>
                 <w:szCs w:val="16"/>
               </w:rPr>
             </w:pPr>
             <w:r>
               <w:rPr>
-                <w:color w:val="FF0000"/>
-                <w:sz w:val="16"/>
-                <w:szCs w:val="16"/>
-              </w:rPr>
-              <w:t>99.99519</w:t>
+                <w:color w:val="0000FF"/>
+                <w:sz w:val="16"/>
+                <w:szCs w:val="16"/>
+              </w:rPr>
+              <w:t>99.99</w:t>
+            </w:r>
+            <w:r>
+              <w:rPr>
+                <w:color w:val="0000FF"/>
+                <w:sz w:val="16"/>
+                <w:szCs w:val="16"/>
+              </w:rPr>
+              <w:t>452</w:t>
             </w:r>
           </w:p>
         </w:tc>
@@ -7257,6 +7642,7 @@
               <w:ind w:firstLine="0"/>
               <w:jc w:val="center"/>
               <w:rPr>
+                <w:color w:val="FF0000"/>
                 <w:sz w:val="16"/>
                 <w:szCs w:val="16"/>
               </w:rPr>
@@ -7301,13 +7687,24 @@
               </w:rPr>
               <w:t xml:space="preserve"> event</w:t>
             </w:r>
-            <w:r>
-              <w:rPr>
-                <w:color w:val="FF0000"/>
-                <w:sz w:val="16"/>
-                <w:szCs w:val="16"/>
-              </w:rPr>
-              <w:t xml:space="preserve"> </w:t>
+          </w:p>
+          <w:p>
+            <w:pPr>
+              <w:spacing w:before="0"/>
+              <w:ind w:firstLine="0"/>
+              <w:jc w:val="center"/>
+              <w:rPr>
+                <w:sz w:val="16"/>
+                <w:szCs w:val="16"/>
+              </w:rPr>
+            </w:pPr>
+            <w:r>
+              <w:rPr>
+                <w:color w:val="0000FF"/>
+                <w:sz w:val="16"/>
+                <w:szCs w:val="16"/>
+              </w:rPr>
+              <w:t>(1 in 1000 year event)</w:t>
             </w:r>
           </w:p>
         </w:tc>
@@ -7323,18 +7720,26 @@
               <w:ind w:firstLine="0"/>
               <w:jc w:val="center"/>
               <w:rPr>
-                <w:color w:val="FF0000"/>
+                <w:color w:val="0000FF"/>
                 <w:sz w:val="16"/>
                 <w:szCs w:val="16"/>
               </w:rPr>
             </w:pPr>
             <w:r>
               <w:rPr>
-                <w:color w:val="FF0000"/>
-                <w:sz w:val="16"/>
-                <w:szCs w:val="16"/>
-              </w:rPr>
-              <w:t>99.99986</w:t>
+                <w:color w:val="0000FF"/>
+                <w:sz w:val="16"/>
+                <w:szCs w:val="16"/>
+              </w:rPr>
+              <w:t>99.999</w:t>
+            </w:r>
+            <w:r>
+              <w:rPr>
+                <w:color w:val="0000FF"/>
+                <w:sz w:val="16"/>
+                <w:szCs w:val="16"/>
+              </w:rPr>
+              <w:t>72</w:t>
             </w:r>
           </w:p>
         </w:tc>
@@ -7367,7 +7772,6 @@
         <w:spacing w:line="360" w:lineRule="auto"/>
       </w:pPr>
       <w:r>
-        <w:lastRenderedPageBreak/>
         <w:t>Figure</w:t>
       </w:r>
       <w:r>
@@ -7434,27 +7838,14 @@
       <w:r>
         <w:t xml:space="preserve">Figure </w:t>
       </w:r>
-      <w:r>
-        <w:fldChar w:fldCharType="begin"/>
-      </w:r>
-      <w:r>
-        <w:instrText xml:space="preserve"> SEQ Figure \* ARABIC </w:instrText>
-      </w:r>
-      <w:r>
-        <w:fldChar w:fldCharType="separate"/>
-      </w:r>
-      <w:r>
-        <w:rPr>
-          <w:noProof/>
-        </w:rPr>
-        <w:t>1</w:t>
-      </w:r>
-      <w:r>
-        <w:rPr>
-          <w:noProof/>
-        </w:rPr>
-        <w:fldChar w:fldCharType="end"/>
-      </w:r>
+      <w:fldSimple w:instr=" SEQ Figure \* ARABIC ">
+        <w:r>
+          <w:rPr>
+            <w:noProof/>
+          </w:rPr>
+          <w:t>1</w:t>
+        </w:r>
+      </w:fldSimple>
       <w:bookmarkEnd w:id="7"/>
       <w:r>
         <w:t xml:space="preserve"> – </w:t>
@@ -7472,7 +7863,6 @@
         <w:rPr>
           <w:noProof/>
         </w:rPr>
-        <w:lastRenderedPageBreak/>
         <w:drawing>
           <wp:inline distT="0" distB="0" distL="0" distR="0" wp14:anchorId="7B9F1B0C" wp14:editId="32D01357">
             <wp:extent cx="6281738" cy="8375650"/>
@@ -7524,27 +7914,14 @@
       <w:r>
         <w:t xml:space="preserve">Figure </w:t>
       </w:r>
-      <w:r>
-        <w:fldChar w:fldCharType="begin"/>
-      </w:r>
-      <w:r>
-        <w:instrText xml:space="preserve"> SEQ Figure \* ARABIC </w:instrText>
-      </w:r>
-      <w:r>
-        <w:fldChar w:fldCharType="separate"/>
-      </w:r>
-      <w:r>
-        <w:rPr>
-          <w:noProof/>
-        </w:rPr>
-        <w:t>2</w:t>
-      </w:r>
-      <w:r>
-        <w:rPr>
-          <w:noProof/>
-        </w:rPr>
-        <w:fldChar w:fldCharType="end"/>
-      </w:r>
+      <w:fldSimple w:instr=" SEQ Figure \* ARABIC ">
+        <w:r>
+          <w:rPr>
+            <w:noProof/>
+          </w:rPr>
+          <w:t>2</w:t>
+        </w:r>
+      </w:fldSimple>
       <w:bookmarkEnd w:id="8"/>
       <w:r>
         <w:t xml:space="preserve"> –</w:t>
@@ -7604,7 +7981,6 @@
         <w:rPr>
           <w:noProof/>
         </w:rPr>
-        <w:lastRenderedPageBreak/>
         <w:drawing>
           <wp:inline distT="0" distB="0" distL="0" distR="0" wp14:anchorId="4EBB0057" wp14:editId="0A52374B">
             <wp:extent cx="6299835" cy="5751195"/>
@@ -7663,27 +8039,14 @@
       <w:r>
         <w:t xml:space="preserve">Figure </w:t>
       </w:r>
-      <w:r>
-        <w:fldChar w:fldCharType="begin"/>
-      </w:r>
-      <w:r>
-        <w:instrText xml:space="preserve"> SEQ Figure \* ARABIC </w:instrText>
-      </w:r>
-      <w:r>
-        <w:fldChar w:fldCharType="separate"/>
-      </w:r>
-      <w:r>
-        <w:rPr>
-          <w:noProof/>
-        </w:rPr>
-        <w:t>3</w:t>
-      </w:r>
-      <w:r>
-        <w:rPr>
-          <w:noProof/>
-        </w:rPr>
-        <w:fldChar w:fldCharType="end"/>
-      </w:r>
+      <w:fldSimple w:instr=" SEQ Figure \* ARABIC ">
+        <w:r>
+          <w:rPr>
+            <w:noProof/>
+          </w:rPr>
+          <w:t>3</w:t>
+        </w:r>
+      </w:fldSimple>
       <w:bookmarkEnd w:id="9"/>
       <w:r>
         <w:t xml:space="preserve"> </w:t>
@@ -7782,7 +8145,6 @@
         <w:rPr>
           <w:rFonts w:cstheme="minorHAnsi"/>
         </w:rPr>
-        <w:lastRenderedPageBreak/>
         <w:t>References</w:t>
       </w:r>
       <w:bookmarkEnd w:id="5"/>
@@ -7798,6 +8160,7 @@
           <w:docPart w:val="DefaultPlaceholder_-1854013440"/>
         </w:placeholder>
       </w:sdtPr>
+      <w:sdtEndPr/>
       <w:sdtContent>
         <w:p>
           <w:pPr>
@@ -7905,7 +8268,63 @@
             <w:rPr>
               <w:rFonts w:eastAsia="Times New Roman"/>
             </w:rPr>
-            <w:t xml:space="preserve">Hersbach, H., Bell, B., Berrisford, P., Hirahara, S., Horányi, A., Muñoz-Sabater, J., Nicolas, J., Peubey, C., Radu, R., Schepers, D., Simmons, A., Soci, C., Abdalla, S., Abellan, X., Balsamo, G., Bechtold, P., Biavati, G., Bidlot, J., Bonavita, M., … Thépaut, J. N. (2020). The ERA5 global reanalysis. </w:t>
+            <w:t xml:space="preserve">Hersbach, H., Bell, B., Berrisford, P., Hirahara, S., Horányi, A., Muñoz-Sabater, J., Nicolas, J., </w:t>
+          </w:r>
+          <w:proofErr w:type="spellStart"/>
+          <w:r>
+            <w:rPr>
+              <w:rFonts w:eastAsia="Times New Roman"/>
+            </w:rPr>
+            <w:t>Peubey</w:t>
+          </w:r>
+          <w:proofErr w:type="spellEnd"/>
+          <w:r>
+            <w:rPr>
+              <w:rFonts w:eastAsia="Times New Roman"/>
+            </w:rPr>
+            <w:t xml:space="preserve">, C., Radu, R., Schepers, D., Simmons, A., </w:t>
+          </w:r>
+          <w:proofErr w:type="spellStart"/>
+          <w:r>
+            <w:rPr>
+              <w:rFonts w:eastAsia="Times New Roman"/>
+            </w:rPr>
+            <w:t>Soci</w:t>
+          </w:r>
+          <w:proofErr w:type="spellEnd"/>
+          <w:r>
+            <w:rPr>
+              <w:rFonts w:eastAsia="Times New Roman"/>
+            </w:rPr>
+            <w:t xml:space="preserve">, C., Abdalla, S., Abellan, X., Balsamo, G., Bechtold, P., </w:t>
+          </w:r>
+          <w:proofErr w:type="spellStart"/>
+          <w:r>
+            <w:rPr>
+              <w:rFonts w:eastAsia="Times New Roman"/>
+            </w:rPr>
+            <w:t>Biavati</w:t>
+          </w:r>
+          <w:proofErr w:type="spellEnd"/>
+          <w:r>
+            <w:rPr>
+              <w:rFonts w:eastAsia="Times New Roman"/>
+            </w:rPr>
+            <w:t xml:space="preserve">, G., </w:t>
+          </w:r>
+          <w:proofErr w:type="spellStart"/>
+          <w:r>
+            <w:rPr>
+              <w:rFonts w:eastAsia="Times New Roman"/>
+            </w:rPr>
+            <w:t>Bidlot</w:t>
+          </w:r>
+          <w:proofErr w:type="spellEnd"/>
+          <w:r>
+            <w:rPr>
+              <w:rFonts w:eastAsia="Times New Roman"/>
+            </w:rPr>
+            <w:t xml:space="preserve">, J., Bonavita, M., … Thépaut, J. N. (2020). The ERA5 global reanalysis. </w:t>
           </w:r>
           <w:r>
             <w:rPr>
@@ -13225,6 +13644,7 @@
   <w:style w:type="character" w:default="1" w:styleId="DefaultParagraphFont">
     <w:name w:val="Default Paragraph Font"/>
     <w:uiPriority w:val="1"/>
+    <w:semiHidden/>
     <w:unhideWhenUsed/>
   </w:style>
   <w:style w:type="table" w:default="1" w:styleId="TableNormal">
@@ -14422,6 +14842,7 @@
     <w:rsid w:val="00587683"/>
     <w:rsid w:val="005B27AA"/>
     <w:rsid w:val="005E002C"/>
+    <w:rsid w:val="00737A58"/>
     <w:rsid w:val="00C11A03"/>
     <w:rsid w:val="00C35F57"/>
     <w:rsid w:val="00E150E6"/>
@@ -15218,6 +15639,15 @@
 </file>
 
 <file path=customXml/item1.xml><?xml version="1.0" encoding="utf-8"?>
+<?mso-contentType ?>
+<FormTemplates xmlns="http://schemas.microsoft.com/sharepoint/v3/contenttype/forms">
+  <Display>DocumentLibraryForm</Display>
+  <Edit>DocumentLibraryForm</Edit>
+  <New>DocumentLibraryForm</New>
+</FormTemplates>
+</file>
+
+<file path=customXml/item2.xml><?xml version="1.0" encoding="utf-8"?>
 <ct:contentTypeSchema xmlns:ct="http://schemas.microsoft.com/office/2006/metadata/contentType" xmlns:ma="http://schemas.microsoft.com/office/2006/metadata/properties/metaAttributes" ct:_="" ma:_="" ma:contentTypeName="Document" ma:contentTypeID="0x01010046457E322441D748A5FD2E1D751191DD" ma:contentTypeVersion="12" ma:contentTypeDescription="Create a new document." ma:contentTypeScope="" ma:versionID="80c33e011998c270166a57f3c290d218">
   <xsd:schema xmlns:xsd="http://www.w3.org/2001/XMLSchema" xmlns:xs="http://www.w3.org/2001/XMLSchema" xmlns:p="http://schemas.microsoft.com/office/2006/metadata/properties" xmlns:ns3="90b8b5d6-f7b4-4238-8fd7-6fcec2be4904" xmlns:ns4="5844db34-2279-4a6b-9470-57e5c345fab2" targetNamespace="http://schemas.microsoft.com/office/2006/metadata/properties" ma:root="true" ma:fieldsID="225ccd9c8b4a77042869d5fc5cb420d5" ns3:_="" ns4:_="">
     <xsd:import namespace="90b8b5d6-f7b4-4238-8fd7-6fcec2be4904"/>
@@ -15434,26 +15864,25 @@
 </ct:contentTypeSchema>
 </file>
 
-<file path=customXml/item2.xml><?xml version="1.0" encoding="utf-8"?>
-<?mso-contentType ?>
-<FormTemplates xmlns="http://schemas.microsoft.com/sharepoint/v3/contenttype/forms">
-  <Display>DocumentLibraryForm</Display>
-  <Edit>DocumentLibraryForm</Edit>
-  <New>DocumentLibraryForm</New>
-</FormTemplates>
+<file path=customXml/item3.xml><?xml version="1.0" encoding="utf-8"?>
+<b:Sources xmlns:b="http://schemas.openxmlformats.org/officeDocument/2006/bibliography" xmlns="http://schemas.openxmlformats.org/officeDocument/2006/bibliography" SelectedStyle="\APASixthEditionOfficeOnline.xsl" StyleName="APA" Version="6"/>
 </file>
 
-<file path=customXml/item3.xml><?xml version="1.0" encoding="utf-8"?>
+<file path=customXml/item4.xml><?xml version="1.0" encoding="utf-8"?>
 <p:properties xmlns:p="http://schemas.microsoft.com/office/2006/metadata/properties" xmlns:xsi="http://www.w3.org/2001/XMLSchema-instance" xmlns:pc="http://schemas.microsoft.com/office/infopath/2007/PartnerControls">
   <documentManagement/>
 </p:properties>
 </file>
 
-<file path=customXml/item4.xml><?xml version="1.0" encoding="utf-8"?>
-<b:Sources xmlns:b="http://schemas.openxmlformats.org/officeDocument/2006/bibliography" xmlns="http://schemas.openxmlformats.org/officeDocument/2006/bibliography" SelectedStyle="\APASixthEditionOfficeOnline.xsl" StyleName="APA" Version="6"/>
+<file path=customXml/itemProps1.xml><?xml version="1.0" encoding="utf-8"?>
+<ds:datastoreItem xmlns:ds="http://schemas.openxmlformats.org/officeDocument/2006/customXml" ds:itemID="{4D7FEE78-E1BC-4CE2-99DC-B7D8792FB163}">
+  <ds:schemaRefs>
+    <ds:schemaRef ds:uri="http://schemas.microsoft.com/sharepoint/v3/contenttype/forms"/>
+  </ds:schemaRefs>
+</ds:datastoreItem>
 </file>
 
-<file path=customXml/itemProps1.xml><?xml version="1.0" encoding="utf-8"?>
+<file path=customXml/itemProps2.xml><?xml version="1.0" encoding="utf-8"?>
 <ds:datastoreItem xmlns:ds="http://schemas.openxmlformats.org/officeDocument/2006/customXml" ds:itemID="{EB54A3C8-E92E-4504-A165-A342BA81EA43}">
   <ds:schemaRefs>
     <ds:schemaRef ds:uri="http://schemas.microsoft.com/office/2006/metadata/contentType"/>
@@ -15472,27 +15901,19 @@
 </ds:datastoreItem>
 </file>
 
-<file path=customXml/itemProps2.xml><?xml version="1.0" encoding="utf-8"?>
-<ds:datastoreItem xmlns:ds="http://schemas.openxmlformats.org/officeDocument/2006/customXml" ds:itemID="{4D7FEE78-E1BC-4CE2-99DC-B7D8792FB163}">
+<file path=customXml/itemProps3.xml><?xml version="1.0" encoding="utf-8"?>
+<ds:datastoreItem xmlns:ds="http://schemas.openxmlformats.org/officeDocument/2006/customXml" ds:itemID="{82150D7D-CCB6-314A-9B82-96ADB6C57348}">
   <ds:schemaRefs>
-    <ds:schemaRef ds:uri="http://schemas.microsoft.com/sharepoint/v3/contenttype/forms"/>
+    <ds:schemaRef ds:uri="http://schemas.openxmlformats.org/officeDocument/2006/bibliography"/>
   </ds:schemaRefs>
 </ds:datastoreItem>
 </file>
 
-<file path=customXml/itemProps3.xml><?xml version="1.0" encoding="utf-8"?>
+<file path=customXml/itemProps4.xml><?xml version="1.0" encoding="utf-8"?>
 <ds:datastoreItem xmlns:ds="http://schemas.openxmlformats.org/officeDocument/2006/customXml" ds:itemID="{207AACF2-FBD5-4FC4-A7D1-4E1FB6996B76}">
   <ds:schemaRefs>
     <ds:schemaRef ds:uri="http://schemas.microsoft.com/office/2006/metadata/properties"/>
     <ds:schemaRef ds:uri="http://schemas.microsoft.com/office/infopath/2007/PartnerControls"/>
   </ds:schemaRefs>
 </ds:datastoreItem>
-</file>
-
-<file path=customXml/itemProps4.xml><?xml version="1.0" encoding="utf-8"?>
-<ds:datastoreItem xmlns:ds="http://schemas.openxmlformats.org/officeDocument/2006/customXml" ds:itemID="{82150D7D-CCB6-314A-9B82-96ADB6C57348}">
-  <ds:schemaRefs>
-    <ds:schemaRef ds:uri="http://schemas.openxmlformats.org/officeDocument/2006/bibliography"/>
-  </ds:schemaRefs>
-</ds:datastoreItem>
 </file>
</xml_diff>

<commit_message>
Created the plot for the case study and added it in the manuscript (including caption)
</commit_message>
<xml_diff>
--- a/Manuscript/Manuscript.docx
+++ b/Manuscript/Manuscript.docx
@@ -670,15 +670,7 @@
     </w:p>
     <w:p>
       <w:r>
-        <w:t xml:space="preserve">There is growing evidence that anthropogenic activity affects the climate in numerous ways, and the effects of extreme conditions are likely to become stronger due to changes in their intensity and frequency. In particular, the intensity of extreme rainfall is expected to increase in regions with high moisture availability, particularly in wet moths. This will cause more frequent and severe flooding under global warming (e.g., Min et al., 2011; Tabari, 2020). Despite the current observational uncertainties of extreme rainfall (Herold et al., 2017), increasingly extreme rainfall has been reported in </w:t>
-      </w:r>
-      <w:proofErr w:type="gramStart"/>
-      <w:r>
-        <w:t>a large number of</w:t>
-      </w:r>
-      <w:proofErr w:type="gramEnd"/>
-      <w:r>
-        <w:t xml:space="preserve"> locations, even in regions where the average rainfall has decreased (e.g., Asadieh &amp; Krakauer, 2015; Kharin et al., 2</w:t>
+        <w:t>There is growing evidence that anthropogenic activity affects the climate in numerous ways, and the effects of extreme conditions are likely to become stronger due to changes in their intensity and frequency. In particular, the intensity of extreme rainfall is expected to increase in regions with high moisture availability, particularly in wet moths. This will cause more frequent and severe flooding under global warming (e.g., Min et al., 2011; Tabari, 2020). Despite the current observational uncertainties of extreme rainfall (Herold et al., 2017), increasingly extreme rainfall has been reported in a large number of locations, even in regions where the average rainfall has decreased (e.g., Asadieh &amp; Krakauer, 2015; Kharin et al., 2</w:t>
       </w:r>
       <w:r>
         <w:t>013</w:t>
@@ -697,15 +689,7 @@
     </w:p>
     <w:p>
       <w:r>
-        <w:t xml:space="preserve">Different type of datasets </w:t>
-      </w:r>
-      <w:proofErr w:type="gramStart"/>
-      <w:r>
-        <w:t>are</w:t>
-      </w:r>
-      <w:proofErr w:type="gramEnd"/>
-      <w:r>
-        <w:t xml:space="preserve"> </w:t>
+        <w:t xml:space="preserve">Different type of datasets are </w:t>
       </w:r>
       <w:r>
         <w:t xml:space="preserve">used to understand </w:t>
@@ -2125,18 +2109,10 @@
         <w:t xml:space="preserve"> </w:t>
       </w:r>
       <w:r>
-        <w:t xml:space="preserve">weather prediction </w:t>
-      </w:r>
-      <w:proofErr w:type="gramStart"/>
-      <w:r>
-        <w:t>models</w:t>
-      </w:r>
-      <w:r>
-        <w:t>, and</w:t>
-      </w:r>
-      <w:proofErr w:type="gramEnd"/>
-      <w:r>
-        <w:t xml:space="preserve"> </w:t>
+        <w:t>weather prediction models</w:t>
+      </w:r>
+      <w:r>
+        <w:t xml:space="preserve">, and </w:t>
       </w:r>
       <w:r>
         <w:t>developing adjustments that correct systematic model biases</w:t>
@@ -2733,85 +2709,155 @@
     </w:p>
     <w:p>
       <w:r>
-        <w:t>The k-sample Anderson</w:t>
-      </w:r>
-      <w:r>
-        <w:t>-</w:t>
-      </w:r>
-      <w:r>
-        <w:t xml:space="preserve">Darling </w:t>
-      </w:r>
-      <w:r>
-        <w:t>test is used t</w:t>
-      </w:r>
-      <w:r>
-        <w:t xml:space="preserve">o </w:t>
+        <w:t>In the k-sample Anderson-Darling (AD) test, the null hypothesis states that all samples are drawn from the same underlying distribution. Rejecting the null hypothesis indicates that there is sufficient evidence to conclude that at least one of the samples comes from a different distribution, suggesting significant differences between the samples. The critical values in this test increase with higher confidence levels, as more stringent thresholds are required to reject the null hypothesis when higher confidence is sought. For instance, at a 99% confidence level, the critical value is larger, meaning stronger evidence (i.e., a larger test statistic) is necessary to reject the null hypothesis compared to a 90% confidence level. This adjustment reduces the likelihood of making a Type I error—incorrectly rejecting the null hypothesis—at higher confidence levels. As a result, the test becomes more conservative, demanding more extreme evidence to detect distributional differences between the samples as statistical significance is evaluated with increasing rigor.</w:t>
+      </w:r>
+    </w:p>
+    <w:p/>
+    <w:p/>
+    <w:p/>
+    <w:p/>
+    <w:p>
+      <w:r>
+        <w:t>T</w:t>
+      </w:r>
+      <w:r>
+        <w:t>he</w:t>
+      </w:r>
+      <w:r>
+        <w:t xml:space="preserve"> non-parametric</w:t>
+      </w:r>
+      <w:r>
+        <w:t xml:space="preserve"> k-sample Anderson-Darling test is used</w:t>
+      </w:r>
+      <w:r>
+        <w:t xml:space="preserve"> to</w:t>
+      </w:r>
+      <w:r>
+        <w:t xml:space="preserve"> assess whether NWP-modelled rainfall climatologies are representative of observational climatologies</w:t>
+      </w:r>
+      <w:r>
+        <w:t xml:space="preserve">. </w:t>
+      </w:r>
+      <w:r>
+        <w:t xml:space="preserve">This non-parametric test is a good choice because it </w:t>
       </w:r>
       <w:r>
         <w:t>assess</w:t>
       </w:r>
       <w:r>
-        <w:t xml:space="preserve"> whether the</w:t>
-      </w:r>
-      <w:r>
-        <w:t xml:space="preserve"> considered</w:t>
-      </w:r>
-      <w:r>
-        <w:t xml:space="preserve"> NWP-modelled rainfall climatologies </w:t>
-      </w:r>
-      <w:r>
-        <w:t>are representative</w:t>
-      </w:r>
-      <w:r>
-        <w:t xml:space="preserve"> of the </w:t>
-      </w:r>
-      <w:r>
-        <w:t>observational</w:t>
-      </w:r>
-      <w:r>
-        <w:t xml:space="preserve"> rainfall</w:t>
-      </w:r>
-      <w:r>
-        <w:t xml:space="preserve"> climatology</w:t>
+        <w:t>es</w:t>
+      </w:r>
+      <w:r>
+        <w:t xml:space="preserve"> whether the </w:t>
+      </w:r>
+      <w:r>
+        <w:t xml:space="preserve">empirical cumulative distribution functions (ECDFs) of the two considered datasets have </w:t>
+      </w:r>
+      <w:r>
+        <w:t xml:space="preserve">the same </w:t>
+      </w:r>
+      <w:r>
+        <w:t xml:space="preserve">underlying </w:t>
+      </w:r>
+      <w:r>
+        <w:t>distribution</w:t>
+      </w:r>
+      <w:r>
+        <w:rPr>
+          <w:rFonts w:ascii="Segoe UI" w:hAnsi="Segoe UI" w:cs="Segoe UI"/>
+          <w:color w:val="222832"/>
+          <w:shd w:val="clear" w:color="auto" w:fill="FFFFFF"/>
+        </w:rPr>
+        <w:t xml:space="preserve"> </w:t>
+      </w:r>
+      <w:r>
+        <w:t xml:space="preserve">without having to specify the distribution function of that </w:t>
+      </w:r>
+      <w:r>
+        <w:t>population</w:t>
       </w:r>
       <w:r>
         <w:t xml:space="preserve">. </w:t>
       </w:r>
       <w:r>
-        <w:t xml:space="preserve">Such test is a non-parametric method that compares </w:t>
-      </w:r>
-      <w:r>
-        <w:t xml:space="preserve">the empirical </w:t>
-      </w:r>
-      <w:r>
-        <w:t xml:space="preserve">cumulative </w:t>
-      </w:r>
-      <w:r>
-        <w:t>distribution function</w:t>
-      </w:r>
-      <w:r>
-        <w:t>s</w:t>
-      </w:r>
-      <w:r>
-        <w:t xml:space="preserve"> (ECDFs)</w:t>
-      </w:r>
-      <w:r>
-        <w:t xml:space="preserve"> of two independent samples to </w:t>
-      </w:r>
-      <w:r>
-        <w:t>assess</w:t>
-      </w:r>
-      <w:r>
-        <w:t xml:space="preserve"> whether</w:t>
-      </w:r>
-      <w:r>
-        <w:t xml:space="preserve"> they originate from the same </w:t>
-      </w:r>
-      <w:r>
-        <w:t xml:space="preserve">underlying </w:t>
-      </w:r>
-      <w:r>
-        <w:t>distribution</w:t>
+        <w:t xml:space="preserve">The test gives </w:t>
+      </w:r>
+      <w:r>
+        <w:t>emphasis</w:t>
+      </w:r>
+      <w:r>
+        <w:t xml:space="preserve"> not only</w:t>
+      </w:r>
+      <w:r>
+        <w:t xml:space="preserve"> to differences in the </w:t>
+      </w:r>
+      <w:r>
+        <w:t xml:space="preserve">centre of the </w:t>
+      </w:r>
+      <w:r>
+        <w:t>distributions</w:t>
+      </w:r>
+      <w:r>
+        <w:t xml:space="preserve"> (like other tests such as Kolmogorov-Smirnov)</w:t>
+      </w:r>
+      <w:r>
+        <w:t xml:space="preserve">, but it also </w:t>
+      </w:r>
+      <w:r>
+        <w:t>gives emphasis</w:t>
+      </w:r>
+      <w:r>
+        <w:t xml:space="preserve"> </w:t>
+      </w:r>
+      <w:r>
+        <w:t>to differences in the</w:t>
+      </w:r>
+      <w:r>
+        <w:t xml:space="preserve"> tails. This</w:t>
+      </w:r>
+      <w:r>
+        <w:t xml:space="preserve"> makes </w:t>
+      </w:r>
+      <w:r>
+        <w:t>the Anderson-Darling</w:t>
+      </w:r>
+      <w:r>
+        <w:t xml:space="preserve"> </w:t>
+      </w:r>
+      <w:r>
+        <w:t xml:space="preserve">test </w:t>
+      </w:r>
+      <w:r>
+        <w:rPr>
+          <w:rFonts w:ascii="Segoe UI" w:hAnsi="Segoe UI" w:cs="Segoe UI"/>
+          <w:color w:val="0D0D0D"/>
+          <w:sz w:val="18"/>
+          <w:szCs w:val="18"/>
+          <w:shd w:val="clear" w:color="auto" w:fill="FFFFFF"/>
+        </w:rPr>
+        <w:t>highly effective for detecting departures</w:t>
+      </w:r>
+      <w:r>
+        <w:t xml:space="preserve"> </w:t>
+      </w:r>
+      <w:r>
+        <w:t>in the extreme values</w:t>
+      </w:r>
+      <w:r>
+        <w:t xml:space="preserve"> </w:t>
+      </w:r>
+      <w:r>
+        <w:t xml:space="preserve">in distributions </w:t>
+      </w:r>
+      <w:r>
+        <w:rPr>
+          <w:rFonts w:ascii="Segoe UI" w:hAnsi="Segoe UI" w:cs="Segoe UI"/>
+          <w:color w:val="0D0D0D"/>
+          <w:sz w:val="18"/>
+          <w:szCs w:val="18"/>
+          <w:shd w:val="clear" w:color="auto" w:fill="FFFFFF"/>
+        </w:rPr>
+        <w:t>with significant skew or kurtosis, e.g. rainfall distributions</w:t>
       </w:r>
       <w:r>
         <w:t xml:space="preserve"> </w:t>
@@ -2822,9 +2868,9 @@
             <w:color w:val="000000"/>
           </w:rPr>
           <w:tag w:val="MENDELEY_CITATION_v3_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"/>
-          <w:id w:val="221949559"/>
+          <w:id w:val="-1486162833"/>
           <w:placeholder>
-            <w:docPart w:val="DefaultPlaceholder_-1854013440"/>
+            <w:docPart w:val="41E89CBA2FB2487DAF073E7047422237"/>
           </w:placeholder>
         </w:sdtPr>
         <w:sdtEndPr/>
@@ -2839,112 +2885,308 @@
         </w:sdtContent>
       </w:sdt>
       <w:r>
-        <w:t>.</w:t>
-      </w:r>
-      <w:r>
-        <w:t xml:space="preserve"> In this study, the ECDFs </w:t>
-      </w:r>
-      <w:r>
-        <w:t xml:space="preserve">do not </w:t>
-      </w:r>
-      <w:r>
-        <w:t>correspond to the</w:t>
-      </w:r>
-      <w:r>
-        <w:t xml:space="preserve"> percentile-based climatologies</w:t>
-      </w:r>
-      <w:r>
-        <w:t xml:space="preserve">, built as explained in section </w:t>
-      </w:r>
-      <w:r>
-        <w:fldChar w:fldCharType="begin"/>
-      </w:r>
-      <w:r>
-        <w:instrText xml:space="preserve"> REF _Ref177442019 \r \h </w:instrText>
-      </w:r>
-      <w:r>
-        <w:fldChar w:fldCharType="separate"/>
-      </w:r>
-      <w:r>
-        <w:t>3.1</w:t>
-      </w:r>
-      <w:r>
-        <w:fldChar w:fldCharType="end"/>
-      </w:r>
-      <w:r>
-        <w:t xml:space="preserve">. The ECDFs compared in the statistical test </w:t>
-      </w:r>
-      <w:r>
-        <w:t xml:space="preserve">are built using all available </w:t>
-      </w:r>
-      <w:r>
-        <w:t>data points, regardless of the difference in sample sizes</w:t>
-      </w:r>
-      <w:r>
+        <w:t xml:space="preserve">. </w:t>
+      </w:r>
+    </w:p>
+    <w:p>
+      <w:pPr>
+        <w:rPr>
+          <w:rFonts w:ascii="Segoe UI" w:hAnsi="Segoe UI" w:cs="Segoe UI"/>
+          <w:color w:val="0D0D0D"/>
+          <w:sz w:val="18"/>
+          <w:szCs w:val="18"/>
+          <w:shd w:val="clear" w:color="auto" w:fill="FFFFFF"/>
+        </w:rPr>
+      </w:pPr>
+      <w:r>
+        <w:t>The test statistic A</w:t>
+      </w:r>
+      <w:r>
+        <w:rPr>
+          <w:vertAlign w:val="subscript"/>
+        </w:rPr>
+        <w:t>k</w:t>
+      </w:r>
+      <w:r>
+        <w:t xml:space="preserve"> is calculated by integrating the squared difference between the two ECDFs, weighted by the variance function of the combined sample. A higher value of the Anderson-Darling statistic indicates a greater discrepancy between the two samples, suggesting that they may come from different distributions. The A</w:t>
+      </w:r>
+      <w:r>
+        <w:rPr>
+          <w:vertAlign w:val="subscript"/>
+        </w:rPr>
+        <w:t>k</w:t>
+      </w:r>
+      <w:r>
+        <w:t xml:space="preserve"> values are compared to critical values of the test statistic, A</w:t>
+      </w:r>
+      <w:r>
+        <w:rPr>
+          <w:vertAlign w:val="subscript"/>
+        </w:rPr>
+        <w:t>crit</w:t>
+      </w:r>
+      <w:r>
+        <w:t>, to make inferential judgments about the homogeneity of the populations under study. A</w:t>
+      </w:r>
+      <w:r>
+        <w:rPr>
+          <w:vertAlign w:val="subscript"/>
+        </w:rPr>
+        <w:t xml:space="preserve">crit </w:t>
+      </w:r>
+      <w:r>
+        <w:t xml:space="preserve">is determined, at a certain confidence level (CL), </w:t>
+      </w:r>
+      <w:r>
+        <w:rPr>
+          <w:rFonts w:ascii="Segoe UI" w:hAnsi="Segoe UI" w:cs="Segoe UI"/>
+          <w:color w:val="0D0D0D"/>
+          <w:sz w:val="18"/>
+          <w:szCs w:val="18"/>
+          <w:shd w:val="clear" w:color="auto" w:fill="FFFFFF"/>
+        </w:rPr>
+        <w:t>via Monte Carlo simulations due to the complexity of the test’s distribution under the null hypothesis</w:t>
+      </w:r>
+      <w:r>
+        <w:rPr>
+          <w:rFonts w:ascii="Segoe UI" w:hAnsi="Segoe UI" w:cs="Segoe UI"/>
+          <w:color w:val="0D0D0D"/>
+          <w:sz w:val="18"/>
+          <w:szCs w:val="18"/>
+          <w:shd w:val="clear" w:color="auto" w:fill="FFFFFF"/>
+        </w:rPr>
+        <w:t>:</w:t>
+      </w:r>
+      <w:r>
+        <w:rPr>
+          <w:rFonts w:ascii="Segoe UI" w:hAnsi="Segoe UI" w:cs="Segoe UI"/>
+          <w:color w:val="0D0D0D"/>
+          <w:sz w:val="18"/>
+          <w:szCs w:val="18"/>
+          <w:shd w:val="clear" w:color="auto" w:fill="FFFFFF"/>
+        </w:rPr>
         <w:t xml:space="preserve"> </w:t>
       </w:r>
-      <w:r>
-        <w:t>in</w:t>
-      </w:r>
-      <w:r>
-        <w:t xml:space="preserve"> each</w:t>
-      </w:r>
-      <w:r>
-        <w:t xml:space="preserve"> climatolog</w:t>
-      </w:r>
-      <w:r>
-        <w:t>y (</w:t>
-      </w:r>
-      <w:r>
-        <w:fldChar w:fldCharType="begin"/>
-      </w:r>
-      <w:r>
-        <w:instrText xml:space="preserve"> REF _Ref177398464 \h </w:instrText>
-      </w:r>
-      <w:r>
-        <w:fldChar w:fldCharType="separate"/>
-      </w:r>
-      <w:r>
-        <w:t xml:space="preserve">Table </w:t>
-      </w:r>
-      <w:r>
-        <w:rPr>
-          <w:noProof/>
-        </w:rPr>
-        <w:t>1</w:t>
-      </w:r>
-      <w:r>
-        <w:fldChar w:fldCharType="end"/>
-      </w:r>
-      <w:r>
-        <w:t>, column 6)</w:t>
-      </w:r>
-      <w:r>
-        <w:t>. T</w:t>
-      </w:r>
-      <w:r>
-        <w:t>he Anderson-Darling test is</w:t>
-      </w:r>
-      <w:r>
-        <w:t xml:space="preserve"> indeed</w:t>
-      </w:r>
-      <w:r>
-        <w:t xml:space="preserve"> designed to compare the entire ECDF and not just specific percentiles</w:t>
-      </w:r>
-      <w:r>
-        <w:t xml:space="preserve"> as it is </w:t>
-      </w:r>
-      <w:r>
-        <w:t>sensitive</w:t>
-      </w:r>
-      <w:r>
-        <w:t xml:space="preserve"> to differences in the tails of the distribution </w:t>
-      </w:r>
-      <w:r>
-        <w:t>and, using all data points allows for a more comprehensive</w:t>
-      </w:r>
-      <w:r>
-        <w:t xml:space="preserve"> comparison in these critical regions </w:t>
+    </w:p>
+    <w:p>
+      <w:pPr>
+        <w:pStyle w:val="ListParagraph"/>
+        <w:numPr>
+          <w:ilvl w:val="0"/>
+          <w:numId w:val="30"/>
+        </w:numPr>
+        <w:rPr>
+          <w:rFonts w:ascii="Segoe UI" w:hAnsi="Segoe UI" w:cs="Segoe UI"/>
+          <w:color w:val="0D0D0D"/>
+          <w:sz w:val="18"/>
+          <w:szCs w:val="18"/>
+          <w:shd w:val="clear" w:color="auto" w:fill="FFFFFF"/>
+        </w:rPr>
+      </w:pPr>
+      <w:r>
+        <w:rPr>
+          <w:rFonts w:ascii="Segoe UI" w:hAnsi="Segoe UI" w:cs="Segoe UI"/>
+          <w:b/>
+          <w:bCs/>
+          <w:color w:val="0D0D0D"/>
+          <w:sz w:val="18"/>
+          <w:szCs w:val="18"/>
+          <w:shd w:val="clear" w:color="auto" w:fill="FFFFFF"/>
+        </w:rPr>
+        <w:t>A</w:t>
+      </w:r>
+      <w:r>
+        <w:rPr>
+          <w:rFonts w:ascii="Segoe UI" w:hAnsi="Segoe UI" w:cs="Segoe UI"/>
+          <w:b/>
+          <w:bCs/>
+          <w:color w:val="0D0D0D"/>
+          <w:sz w:val="18"/>
+          <w:szCs w:val="18"/>
+          <w:shd w:val="clear" w:color="auto" w:fill="FFFFFF"/>
+          <w:vertAlign w:val="subscript"/>
+        </w:rPr>
+        <w:t>k</w:t>
+      </w:r>
+      <w:r>
+        <w:rPr>
+          <w:rFonts w:ascii="Segoe UI" w:hAnsi="Segoe UI" w:cs="Segoe UI"/>
+          <w:b/>
+          <w:bCs/>
+          <w:color w:val="0D0D0D"/>
+          <w:sz w:val="18"/>
+          <w:szCs w:val="18"/>
+          <w:shd w:val="clear" w:color="auto" w:fill="FFFFFF"/>
+        </w:rPr>
+        <w:t xml:space="preserve"> &lt;= A</w:t>
+      </w:r>
+      <w:r>
+        <w:rPr>
+          <w:rFonts w:ascii="Segoe UI" w:hAnsi="Segoe UI" w:cs="Segoe UI"/>
+          <w:b/>
+          <w:bCs/>
+          <w:color w:val="0D0D0D"/>
+          <w:sz w:val="18"/>
+          <w:szCs w:val="18"/>
+          <w:shd w:val="clear" w:color="auto" w:fill="FFFFFF"/>
+          <w:vertAlign w:val="subscript"/>
+        </w:rPr>
+        <w:t>crit(99.99% CL)</w:t>
+      </w:r>
+      <w:r>
+        <w:rPr>
+          <w:rFonts w:ascii="Segoe UI" w:hAnsi="Segoe UI" w:cs="Segoe UI"/>
+          <w:color w:val="0D0D0D"/>
+          <w:sz w:val="18"/>
+          <w:szCs w:val="18"/>
+          <w:shd w:val="clear" w:color="auto" w:fill="FFFFFF"/>
+        </w:rPr>
+        <w:t xml:space="preserve">, the NWP-modelled rainfall climatology </w:t>
+      </w:r>
+      <w:r>
+        <w:rPr>
+          <w:rFonts w:ascii="Segoe UI" w:hAnsi="Segoe UI" w:cs="Segoe UI"/>
+          <w:b/>
+          <w:bCs/>
+          <w:color w:val="0D0D0D"/>
+          <w:sz w:val="18"/>
+          <w:szCs w:val="18"/>
+          <w:shd w:val="clear" w:color="auto" w:fill="FFFFFF"/>
+        </w:rPr>
+        <w:t>is representative</w:t>
+      </w:r>
+      <w:r>
+        <w:rPr>
+          <w:rFonts w:ascii="Segoe UI" w:hAnsi="Segoe UI" w:cs="Segoe UI"/>
+          <w:color w:val="0D0D0D"/>
+          <w:sz w:val="18"/>
+          <w:szCs w:val="18"/>
+          <w:shd w:val="clear" w:color="auto" w:fill="FFFFFF"/>
+        </w:rPr>
+        <w:t xml:space="preserve"> of the observational climatology.</w:t>
+      </w:r>
+    </w:p>
+    <w:p>
+      <w:pPr>
+        <w:pStyle w:val="ListParagraph"/>
+        <w:numPr>
+          <w:ilvl w:val="0"/>
+          <w:numId w:val="30"/>
+        </w:numPr>
+        <w:rPr>
+          <w:rFonts w:ascii="Segoe UI" w:hAnsi="Segoe UI" w:cs="Segoe UI"/>
+          <w:color w:val="0D0D0D"/>
+          <w:sz w:val="18"/>
+          <w:szCs w:val="18"/>
+          <w:shd w:val="clear" w:color="auto" w:fill="FFFFFF"/>
+        </w:rPr>
+      </w:pPr>
+      <w:r>
+        <w:rPr>
+          <w:rFonts w:ascii="Segoe UI" w:hAnsi="Segoe UI" w:cs="Segoe UI"/>
+          <w:b/>
+          <w:bCs/>
+          <w:color w:val="0D0D0D"/>
+          <w:sz w:val="18"/>
+          <w:szCs w:val="18"/>
+          <w:shd w:val="clear" w:color="auto" w:fill="FFFFFF"/>
+        </w:rPr>
+        <w:t>A</w:t>
+      </w:r>
+      <w:r>
+        <w:rPr>
+          <w:rFonts w:ascii="Segoe UI" w:hAnsi="Segoe UI" w:cs="Segoe UI"/>
+          <w:b/>
+          <w:bCs/>
+          <w:color w:val="0D0D0D"/>
+          <w:sz w:val="18"/>
+          <w:szCs w:val="18"/>
+          <w:shd w:val="clear" w:color="auto" w:fill="FFFFFF"/>
+          <w:vertAlign w:val="subscript"/>
+        </w:rPr>
+        <w:t>k</w:t>
+      </w:r>
+      <w:r>
+        <w:rPr>
+          <w:rFonts w:ascii="Segoe UI" w:hAnsi="Segoe UI" w:cs="Segoe UI"/>
+          <w:b/>
+          <w:bCs/>
+          <w:color w:val="0D0D0D"/>
+          <w:sz w:val="18"/>
+          <w:szCs w:val="18"/>
+          <w:shd w:val="clear" w:color="auto" w:fill="FFFFFF"/>
+        </w:rPr>
+        <w:t xml:space="preserve"> &gt; A</w:t>
+      </w:r>
+      <w:r>
+        <w:rPr>
+          <w:rFonts w:ascii="Segoe UI" w:hAnsi="Segoe UI" w:cs="Segoe UI"/>
+          <w:b/>
+          <w:bCs/>
+          <w:color w:val="0D0D0D"/>
+          <w:sz w:val="18"/>
+          <w:szCs w:val="18"/>
+          <w:shd w:val="clear" w:color="auto" w:fill="FFFFFF"/>
+          <w:vertAlign w:val="subscript"/>
+        </w:rPr>
+        <w:t>crit(99.99% CL)</w:t>
+      </w:r>
+      <w:r>
+        <w:rPr>
+          <w:rFonts w:ascii="Segoe UI" w:hAnsi="Segoe UI" w:cs="Segoe UI"/>
+          <w:color w:val="0D0D0D"/>
+          <w:sz w:val="18"/>
+          <w:szCs w:val="18"/>
+          <w:shd w:val="clear" w:color="auto" w:fill="FFFFFF"/>
+        </w:rPr>
+        <w:t xml:space="preserve">, the NWP-modelled rainfall climatology </w:t>
+      </w:r>
+      <w:r>
+        <w:rPr>
+          <w:rFonts w:ascii="Segoe UI" w:hAnsi="Segoe UI" w:cs="Segoe UI"/>
+          <w:b/>
+          <w:bCs/>
+          <w:color w:val="0D0D0D"/>
+          <w:sz w:val="18"/>
+          <w:szCs w:val="18"/>
+          <w:shd w:val="clear" w:color="auto" w:fill="FFFFFF"/>
+        </w:rPr>
+        <w:t>is not representative</w:t>
+      </w:r>
+      <w:r>
+        <w:rPr>
+          <w:rFonts w:ascii="Segoe UI" w:hAnsi="Segoe UI" w:cs="Segoe UI"/>
+          <w:color w:val="0D0D0D"/>
+          <w:sz w:val="18"/>
+          <w:szCs w:val="18"/>
+          <w:shd w:val="clear" w:color="auto" w:fill="FFFFFF"/>
+        </w:rPr>
+        <w:t xml:space="preserve"> of the observational climatology.</w:t>
+      </w:r>
+    </w:p>
+    <w:p>
+      <w:pPr>
+        <w:rPr>
+          <w:color w:val="000000"/>
+        </w:rPr>
+      </w:pPr>
+      <w:r>
+        <w:t xml:space="preserve">The Anderson-Darling test is designed to compare </w:t>
+      </w:r>
+      <w:r>
+        <w:t xml:space="preserve">distributions </w:t>
+      </w:r>
+      <w:r>
+        <w:t>using all available data points, regardless of the difference in sample sizes</w:t>
+      </w:r>
+      <w:r>
+        <w:t>, allowing for a more precise comparison of differences in the tails of the distribution</w:t>
+      </w:r>
+      <w:r>
+        <w:rPr>
+          <w:color w:val="000000"/>
+        </w:rPr>
+        <w:t xml:space="preserve"> </w:t>
       </w:r>
       <w:sdt>
         <w:sdtPr>
@@ -2954,7 +3196,7 @@
           <w:tag w:val="MENDELEY_CITATION_v3_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"/>
           <w:id w:val="506641254"/>
           <w:placeholder>
-            <w:docPart w:val="DefaultPlaceholder_-1854013440"/>
+            <w:docPart w:val="B0014D0607184DB48C8FD3676E1D2310"/>
           </w:placeholder>
         </w:sdtPr>
         <w:sdtEndPr/>
@@ -2969,25 +3211,61 @@
         </w:sdtContent>
       </w:sdt>
       <w:r>
-        <w:t>.</w:t>
-      </w:r>
-      <w:r>
-        <w:t xml:space="preserve"> While </w:t>
-      </w:r>
-      <w:r>
-        <w:t>the test can handle different sample sizes, it's important to note that very large differences in sample sizes</w:t>
-      </w:r>
-      <w:r>
-        <w:t xml:space="preserve"> (such as between ERA5-ecPoint and the other NWP-modelled</w:t>
-      </w:r>
-      <w:r>
-        <w:t xml:space="preserve"> climatologies</w:t>
+        <w:t>. This is particularly useful in our case where the NWP-modelled distributions can ha</w:t>
+      </w:r>
+      <w:r>
+        <w:t>ve</w:t>
+      </w:r>
+      <w:r>
+        <w:t xml:space="preserve"> 10 times </w:t>
+      </w:r>
+      <w:r>
+        <w:t xml:space="preserve">more data points than the distribution from observations (see </w:t>
+      </w:r>
+      <w:r>
+        <w:fldChar w:fldCharType="begin"/>
+      </w:r>
+      <w:r>
+        <w:instrText xml:space="preserve"> REF _Ref177398464 \h </w:instrText>
+      </w:r>
+      <w:r>
+        <w:fldChar w:fldCharType="separate"/>
+      </w:r>
+      <w:r>
+        <w:t xml:space="preserve">Table </w:t>
+      </w:r>
+      <w:r>
+        <w:rPr>
+          <w:noProof/>
+        </w:rPr>
+        <w:t>1</w:t>
+      </w:r>
+      <w:r>
+        <w:fldChar w:fldCharType="end"/>
+      </w:r>
+      <w:r>
+        <w:t xml:space="preserve">, column 6). However, </w:t>
+      </w:r>
+      <w:r>
+        <w:t>it's important to note that very large differences in sample sizes</w:t>
+      </w:r>
+      <w:r>
+        <w:t xml:space="preserve"> (such as in the case of the distribution from ERA5-ecPoint that is </w:t>
+      </w:r>
+      <w:r>
+        <w:t>99 times bigger than the one from observations</w:t>
       </w:r>
       <w:r>
         <w:t>)</w:t>
       </w:r>
       <w:r>
         <w:t xml:space="preserve"> may affect the test's sensitivity</w:t>
+      </w:r>
+      <w:r>
+        <w:t xml:space="preserve"> and introduce bias</w:t>
+      </w:r>
+      <w:r>
+        <w:t>es</w:t>
       </w:r>
       <w:r>
         <w:t xml:space="preserve"> </w:t>
@@ -3000,7 +3278,7 @@
           <w:tag w:val="MENDELEY_CITATION_v3_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"/>
           <w:id w:val="-2107723816"/>
           <w:placeholder>
-            <w:docPart w:val="DefaultPlaceholder_-1854013440"/>
+            <w:docPart w:val="F4505369413F44AD939CE1D789410ECF"/>
           </w:placeholder>
         </w:sdtPr>
         <w:sdtEndPr/>
@@ -3018,842 +3296,376 @@
         <w:rPr>
           <w:color w:val="000000"/>
         </w:rPr>
-        <w:t xml:space="preserve">. Hence, </w:t>
+        <w:t xml:space="preserve">. </w:t>
       </w:r>
       <w:r>
         <w:rPr>
           <w:color w:val="000000"/>
         </w:rPr>
-        <w:t>results must be interpreted carefully,</w:t>
-      </w:r>
-      <w:r>
-        <w:t xml:space="preserve"> consider</w:t>
-      </w:r>
-      <w:r>
-        <w:t>ing</w:t>
-      </w:r>
-      <w:r>
-        <w:t xml:space="preserve"> the practical significance of any detected differences</w:t>
-      </w:r>
-      <w:r>
-        <w:t>.</w:t>
+        <w:t>Specifically, the larger sample may dominate the test statistic, potentially masking meaningful differences in the smaller sample or exaggerating minor deviations in the larger one. This imbalance can lead to either Type II errors (failing to detect true differences) or Type I errors (detecting differences that are not meaningful). Resampling techniques, such as bootstrapping, can help reduce this bias, but caution is needed if the focus is on differences in the tails of the distributions</w:t>
+      </w:r>
+      <w:r>
+        <w:rPr>
+          <w:color w:val="000000"/>
+        </w:rPr>
+        <w:t xml:space="preserve"> (as it is in this study)</w:t>
+      </w:r>
+      <w:r>
+        <w:rPr>
+          <w:color w:val="000000"/>
+        </w:rPr>
+        <w:t xml:space="preserve">, as resampling can sometimes obscure tail behaviour due to random sampling variability. Permutation methods, on the other hand, are a robust alternative because they preserve the structure of the original data, making them particularly effective when analysing differences in the tails. </w:t>
+      </w:r>
+      <w:r>
+        <w:rPr>
+          <w:color w:val="000000"/>
+        </w:rPr>
+        <w:t>The permutation method tests the null hypothesis by randomly shuffling the group labels between samples, simulating a scenario where there is no true difference between the groups. By recalculating the test after each shuffle and repeating this process many times, the method generates a distribution of test statistics under the null hypothesis. If the original test statistic, calculated from the unshuffled data, falls in the extreme tail of this distribution, it suggests that the observed difference between the groups is unlikely to have occurred by chance, providing strong evidence to reject the null hypothesis. This approach ensures that any detected differences are meaningful and not simply due to random variation.</w:t>
+      </w:r>
+      <w:r>
+        <w:rPr>
+          <w:color w:val="000000"/>
+        </w:rPr>
+        <w:t xml:space="preserve"> </w:t>
+      </w:r>
+      <w:r>
+        <w:rPr>
+          <w:color w:val="000000"/>
+        </w:rPr>
+        <w:t>Differences in the computed p-values reduced drastically after 100 permutations</w:t>
+      </w:r>
+      <w:r>
+        <w:rPr>
+          <w:color w:val="000000"/>
+        </w:rPr>
+        <w:t xml:space="preserve"> (not shown), so such value was considered as the best compromise between accuracy in the computation of the p-values and reducing code runtime.</w:t>
       </w:r>
     </w:p>
     <w:p>
-      <w:r>
-        <w:t>The test statistic</w:t>
-      </w:r>
-      <w:r>
-        <w:t xml:space="preserve"> A</w:t>
-      </w:r>
-      <w:r>
-        <w:rPr>
-          <w:vertAlign w:val="subscript"/>
-        </w:rPr>
-        <w:t>k</w:t>
-      </w:r>
-      <w:r>
-        <w:t xml:space="preserve"> is calculated by integrating the squared difference between the two </w:t>
-      </w:r>
-      <w:r>
-        <w:t>ECDFs</w:t>
-      </w:r>
-      <w:r>
-        <w:t xml:space="preserve">, weighted by the variance function of the combined sample. A higher value of the Anderson-Darling statistic indicates a greater discrepancy between the two samples, suggesting that they may come from different distributions. </w:t>
-      </w:r>
-      <w:r>
-        <w:t>The A</w:t>
-      </w:r>
-      <w:r>
-        <w:rPr>
-          <w:vertAlign w:val="subscript"/>
-        </w:rPr>
-        <w:t>k</w:t>
-      </w:r>
-      <w:r>
-        <w:t xml:space="preserve"> values are compared to </w:t>
-      </w:r>
-      <w:r>
-        <w:t>c</w:t>
-      </w:r>
-      <w:r>
-        <w:t>ritical values</w:t>
-      </w:r>
-      <w:r>
-        <w:t xml:space="preserve"> </w:t>
-      </w:r>
-      <w:r>
-        <w:t>of</w:t>
-      </w:r>
-      <w:r>
-        <w:t xml:space="preserve"> the test statistic</w:t>
-      </w:r>
-      <w:r>
-        <w:t>,</w:t>
-      </w:r>
-      <w:r>
-        <w:t xml:space="preserve"> A</w:t>
-      </w:r>
-      <w:r>
-        <w:rPr>
-          <w:vertAlign w:val="subscript"/>
-        </w:rPr>
-        <w:t>crit</w:t>
-      </w:r>
-      <w:r>
-        <w:t>,</w:t>
-      </w:r>
-      <w:r>
-        <w:t xml:space="preserve"> </w:t>
-      </w:r>
-      <w:r>
-        <w:t>to make inferential judgments about the homogeneity of the populations under study</w:t>
-      </w:r>
-      <w:r>
-        <w:t>. A</w:t>
-      </w:r>
-      <w:r>
-        <w:rPr>
-          <w:vertAlign w:val="subscript"/>
-        </w:rPr>
-        <w:t xml:space="preserve">crit </w:t>
-      </w:r>
-      <w:r>
-        <w:t xml:space="preserve">is determined, at a certain confidence level (CL), </w:t>
-      </w:r>
-      <w:r>
-        <w:rPr>
-          <w:rFonts w:ascii="Segoe UI" w:hAnsi="Segoe UI" w:cs="Segoe UI"/>
-          <w:color w:val="0D0D0D"/>
-          <w:sz w:val="18"/>
-          <w:szCs w:val="18"/>
-          <w:shd w:val="clear" w:color="auto" w:fill="FFFFFF"/>
-        </w:rPr>
-        <w:t>via Monte Carlo simulations due to the complexity of the test’s distribution under the null hypothesis. This study used a confidence level of 99.99%.</w:t>
-      </w:r>
-      <w:r>
-        <w:rPr>
-          <w:rFonts w:ascii="Segoe UI" w:hAnsi="Segoe UI" w:cs="Segoe UI"/>
-          <w:color w:val="0D0D0D"/>
-          <w:sz w:val="18"/>
-          <w:szCs w:val="18"/>
-          <w:shd w:val="clear" w:color="auto" w:fill="FFFFFF"/>
-        </w:rPr>
-        <w:t xml:space="preserve"> Thus, it follows that:</w:t>
+      <w:pPr>
+        <w:pStyle w:val="Heading1"/>
+      </w:pPr>
+      <w:r>
+        <w:t>Results</w:t>
       </w:r>
     </w:p>
     <w:p>
-      <w:pPr>
-        <w:pStyle w:val="ListParagraph"/>
-        <w:numPr>
-          <w:ilvl w:val="0"/>
-          <w:numId w:val="30"/>
-        </w:numPr>
-        <w:rPr>
-          <w:rFonts w:ascii="Segoe UI" w:hAnsi="Segoe UI" w:cs="Segoe UI"/>
-          <w:color w:val="0D0D0D"/>
-          <w:sz w:val="18"/>
-          <w:szCs w:val="18"/>
-          <w:shd w:val="clear" w:color="auto" w:fill="FFFFFF"/>
-        </w:rPr>
-      </w:pPr>
-      <w:r>
-        <w:rPr>
-          <w:rFonts w:ascii="Segoe UI" w:hAnsi="Segoe UI" w:cs="Segoe UI"/>
-          <w:b/>
-          <w:bCs/>
-          <w:color w:val="0D0D0D"/>
-          <w:sz w:val="18"/>
-          <w:szCs w:val="18"/>
-          <w:shd w:val="clear" w:color="auto" w:fill="FFFFFF"/>
-        </w:rPr>
-        <w:t>A</w:t>
-      </w:r>
-      <w:r>
-        <w:rPr>
-          <w:rFonts w:ascii="Segoe UI" w:hAnsi="Segoe UI" w:cs="Segoe UI"/>
-          <w:b/>
-          <w:bCs/>
-          <w:color w:val="0D0D0D"/>
-          <w:sz w:val="18"/>
-          <w:szCs w:val="18"/>
-          <w:shd w:val="clear" w:color="auto" w:fill="FFFFFF"/>
-          <w:vertAlign w:val="subscript"/>
-        </w:rPr>
-        <w:t>k</w:t>
-      </w:r>
-      <w:r>
-        <w:rPr>
-          <w:rFonts w:ascii="Segoe UI" w:hAnsi="Segoe UI" w:cs="Segoe UI"/>
-          <w:b/>
-          <w:bCs/>
-          <w:color w:val="0D0D0D"/>
-          <w:sz w:val="18"/>
-          <w:szCs w:val="18"/>
-          <w:shd w:val="clear" w:color="auto" w:fill="FFFFFF"/>
-        </w:rPr>
-        <w:t xml:space="preserve"> &lt;</w:t>
-      </w:r>
-      <w:r>
-        <w:rPr>
-          <w:rFonts w:ascii="Segoe UI" w:hAnsi="Segoe UI" w:cs="Segoe UI"/>
-          <w:b/>
-          <w:bCs/>
-          <w:color w:val="0D0D0D"/>
-          <w:sz w:val="18"/>
-          <w:szCs w:val="18"/>
-          <w:shd w:val="clear" w:color="auto" w:fill="FFFFFF"/>
-        </w:rPr>
-        <w:t>=</w:t>
-      </w:r>
-      <w:r>
-        <w:rPr>
-          <w:rFonts w:ascii="Segoe UI" w:hAnsi="Segoe UI" w:cs="Segoe UI"/>
-          <w:b/>
-          <w:bCs/>
-          <w:color w:val="0D0D0D"/>
-          <w:sz w:val="18"/>
-          <w:szCs w:val="18"/>
-          <w:shd w:val="clear" w:color="auto" w:fill="FFFFFF"/>
-        </w:rPr>
-        <w:t xml:space="preserve"> A</w:t>
-      </w:r>
-      <w:r>
-        <w:rPr>
-          <w:rFonts w:ascii="Segoe UI" w:hAnsi="Segoe UI" w:cs="Segoe UI"/>
-          <w:b/>
-          <w:bCs/>
-          <w:color w:val="0D0D0D"/>
-          <w:sz w:val="18"/>
-          <w:szCs w:val="18"/>
-          <w:shd w:val="clear" w:color="auto" w:fill="FFFFFF"/>
-          <w:vertAlign w:val="subscript"/>
-        </w:rPr>
-        <w:t>crit(99.99% CL)</w:t>
-      </w:r>
-      <w:r>
-        <w:rPr>
-          <w:rFonts w:ascii="Segoe UI" w:hAnsi="Segoe UI" w:cs="Segoe UI"/>
-          <w:color w:val="0D0D0D"/>
-          <w:sz w:val="18"/>
-          <w:szCs w:val="18"/>
-          <w:shd w:val="clear" w:color="auto" w:fill="FFFFFF"/>
-        </w:rPr>
-        <w:t xml:space="preserve">, the NWP-modelled rainfall climatology </w:t>
-      </w:r>
-      <w:r>
-        <w:rPr>
-          <w:rFonts w:ascii="Segoe UI" w:hAnsi="Segoe UI" w:cs="Segoe UI"/>
-          <w:b/>
-          <w:bCs/>
-          <w:color w:val="0D0D0D"/>
-          <w:sz w:val="18"/>
-          <w:szCs w:val="18"/>
-          <w:shd w:val="clear" w:color="auto" w:fill="FFFFFF"/>
-        </w:rPr>
-        <w:t>is representative</w:t>
-      </w:r>
-      <w:r>
-        <w:rPr>
-          <w:rFonts w:ascii="Segoe UI" w:hAnsi="Segoe UI" w:cs="Segoe UI"/>
-          <w:color w:val="0D0D0D"/>
-          <w:sz w:val="18"/>
-          <w:szCs w:val="18"/>
-          <w:shd w:val="clear" w:color="auto" w:fill="FFFFFF"/>
-        </w:rPr>
-        <w:t xml:space="preserve"> of the observational climatology</w:t>
-      </w:r>
-      <w:r>
-        <w:rPr>
-          <w:rFonts w:ascii="Segoe UI" w:hAnsi="Segoe UI" w:cs="Segoe UI"/>
-          <w:color w:val="0D0D0D"/>
-          <w:sz w:val="18"/>
-          <w:szCs w:val="18"/>
-          <w:shd w:val="clear" w:color="auto" w:fill="FFFFFF"/>
-        </w:rPr>
-        <w:t>.</w:t>
+      <w:r>
+        <w:t xml:space="preserve">Out of all NWP-modelled rainfall climatologies, ERA5-ecPoint provides the best representation of observational point-rainfall climatologies. This overall better representation can be seen by a much wider extension of blue dots (i.e., locations where NWP-modelled climatologies are representative of observational point-rainfall climatologies) in Figure 2e compared to Figure2b-d, where there is a much more significant number of pink dots (i.e., locations where NWP-modelled climatologies are not representative of observational point-rainfall climatologies). ERA5-ecPoint represents observational climatologies in more than 90% of locations in all six considered domains (whose definitions are provided in Figure 2a), except for South America, where it reaches only 74.3%. The best representation is reached in the Oceania and Europe &amp; Mediterranean region, where the representativeness reaches 98.3% and 98.8% of locations. The lower resolution NWP-modelled climatologies, i.e. ERA5_EDA (Figure 2a), ERA5 (Figure 2b), and </w:t>
+      </w:r>
+      <w:r>
+        <w:t>reforecast</w:t>
+      </w:r>
+      <w:r>
+        <w:t xml:space="preserve">_46r1 (Figure 2c) are representative of observational climatologies in a much smaller number of locations, with performances that, on average, increase with the resolution (ERA5_EDA &lt; ERA5 &lt; Reforecast_46r1). The performance of ERA5-EDA and ERA5 climatologies is mostly comparable, with the worst representation in South America (less than 1% of locations with representative climatologies) and relatively poor representation over North America, Europe &amp; Mediterranean, and Asia (less than 6%). Both NWP-modelled climatologies in Africa &amp; Arabian Peninsula and Oceania reach at least 10% of locations that represent observational climatologies. However, it is worth noting that those points (blue dots in Figure 2b-c) are mainly located over the </w:t>
+      </w:r>
+      <w:r>
+        <w:t>Sahara Desert</w:t>
+      </w:r>
+      <w:r>
+        <w:t xml:space="preserve"> in Africa and the arid regions of Australia. Overall, the climatologies from reforecasts provide a larger number of locations where they are presentative of observational climatologies, with improvements compared to ERA5-EDA and ERA5 that exceed 15% in Oceania, Asia, Africa &amp; Arabian Peninsula, and 10% in Europe &amp; Mediterranean and North America. Climatologies from reforecasts do not improve the representation of observational climatologies in South America, where they remain below 1%. </w:t>
       </w:r>
     </w:p>
     <w:p>
-      <w:pPr>
-        <w:pStyle w:val="ListParagraph"/>
-        <w:numPr>
-          <w:ilvl w:val="0"/>
-          <w:numId w:val="30"/>
-        </w:numPr>
-        <w:rPr>
-          <w:rFonts w:ascii="Segoe UI" w:hAnsi="Segoe UI" w:cs="Segoe UI"/>
-          <w:color w:val="0D0D0D"/>
-          <w:sz w:val="18"/>
-          <w:szCs w:val="18"/>
-          <w:shd w:val="clear" w:color="auto" w:fill="FFFFFF"/>
-        </w:rPr>
-      </w:pPr>
-      <w:r>
-        <w:rPr>
-          <w:rFonts w:ascii="Segoe UI" w:hAnsi="Segoe UI" w:cs="Segoe UI"/>
-          <w:b/>
-          <w:bCs/>
-          <w:color w:val="0D0D0D"/>
-          <w:sz w:val="18"/>
-          <w:szCs w:val="18"/>
-          <w:shd w:val="clear" w:color="auto" w:fill="FFFFFF"/>
-        </w:rPr>
-        <w:t>A</w:t>
-      </w:r>
-      <w:r>
-        <w:rPr>
-          <w:rFonts w:ascii="Segoe UI" w:hAnsi="Segoe UI" w:cs="Segoe UI"/>
-          <w:b/>
-          <w:bCs/>
-          <w:color w:val="0D0D0D"/>
-          <w:sz w:val="18"/>
-          <w:szCs w:val="18"/>
-          <w:shd w:val="clear" w:color="auto" w:fill="FFFFFF"/>
-          <w:vertAlign w:val="subscript"/>
-        </w:rPr>
-        <w:t>k</w:t>
-      </w:r>
-      <w:r>
-        <w:rPr>
-          <w:rFonts w:ascii="Segoe UI" w:hAnsi="Segoe UI" w:cs="Segoe UI"/>
-          <w:b/>
-          <w:bCs/>
-          <w:color w:val="0D0D0D"/>
-          <w:sz w:val="18"/>
-          <w:szCs w:val="18"/>
-          <w:shd w:val="clear" w:color="auto" w:fill="FFFFFF"/>
-        </w:rPr>
-        <w:t xml:space="preserve"> &gt; A</w:t>
-      </w:r>
-      <w:r>
-        <w:rPr>
-          <w:rFonts w:ascii="Segoe UI" w:hAnsi="Segoe UI" w:cs="Segoe UI"/>
-          <w:b/>
-          <w:bCs/>
-          <w:color w:val="0D0D0D"/>
-          <w:sz w:val="18"/>
-          <w:szCs w:val="18"/>
-          <w:shd w:val="clear" w:color="auto" w:fill="FFFFFF"/>
-          <w:vertAlign w:val="subscript"/>
-        </w:rPr>
-        <w:t>crit(99.99% CL)</w:t>
-      </w:r>
-      <w:r>
-        <w:rPr>
-          <w:rFonts w:ascii="Segoe UI" w:hAnsi="Segoe UI" w:cs="Segoe UI"/>
-          <w:color w:val="0D0D0D"/>
-          <w:sz w:val="18"/>
-          <w:szCs w:val="18"/>
-          <w:shd w:val="clear" w:color="auto" w:fill="FFFFFF"/>
-        </w:rPr>
-        <w:t xml:space="preserve">, the NWP-modelled rainfall climatology </w:t>
-      </w:r>
-      <w:r>
-        <w:rPr>
-          <w:rFonts w:ascii="Segoe UI" w:hAnsi="Segoe UI" w:cs="Segoe UI"/>
-          <w:b/>
-          <w:bCs/>
-          <w:color w:val="0D0D0D"/>
-          <w:sz w:val="18"/>
-          <w:szCs w:val="18"/>
-          <w:shd w:val="clear" w:color="auto" w:fill="FFFFFF"/>
-        </w:rPr>
-        <w:t xml:space="preserve">is </w:t>
-      </w:r>
-      <w:r>
-        <w:rPr>
-          <w:rFonts w:ascii="Segoe UI" w:hAnsi="Segoe UI" w:cs="Segoe UI"/>
-          <w:b/>
-          <w:bCs/>
-          <w:color w:val="0D0D0D"/>
-          <w:sz w:val="18"/>
-          <w:szCs w:val="18"/>
-          <w:shd w:val="clear" w:color="auto" w:fill="FFFFFF"/>
-        </w:rPr>
-        <w:t xml:space="preserve">not </w:t>
-      </w:r>
-      <w:r>
-        <w:rPr>
-          <w:rFonts w:ascii="Segoe UI" w:hAnsi="Segoe UI" w:cs="Segoe UI"/>
-          <w:b/>
-          <w:bCs/>
-          <w:color w:val="0D0D0D"/>
-          <w:sz w:val="18"/>
-          <w:szCs w:val="18"/>
-          <w:shd w:val="clear" w:color="auto" w:fill="FFFFFF"/>
-        </w:rPr>
-        <w:t>representative</w:t>
-      </w:r>
-      <w:r>
-        <w:rPr>
-          <w:rFonts w:ascii="Segoe UI" w:hAnsi="Segoe UI" w:cs="Segoe UI"/>
-          <w:color w:val="0D0D0D"/>
-          <w:sz w:val="18"/>
-          <w:szCs w:val="18"/>
-          <w:shd w:val="clear" w:color="auto" w:fill="FFFFFF"/>
-        </w:rPr>
-        <w:t xml:space="preserve"> of the observational climatology.</w:t>
-      </w:r>
-    </w:p>
-    <w:p>
-      <w:r>
-        <w:rPr>
-          <w:rFonts w:ascii="Segoe UI" w:hAnsi="Segoe UI" w:cs="Segoe UI"/>
-          <w:color w:val="0D0D0D"/>
-          <w:sz w:val="18"/>
-          <w:szCs w:val="18"/>
-          <w:shd w:val="clear" w:color="auto" w:fill="FFFFFF"/>
-        </w:rPr>
-        <w:t>Th</w:t>
-      </w:r>
-      <w:r>
-        <w:rPr>
-          <w:rFonts w:ascii="Segoe UI" w:hAnsi="Segoe UI" w:cs="Segoe UI"/>
-          <w:color w:val="0D0D0D"/>
-          <w:sz w:val="18"/>
-          <w:szCs w:val="18"/>
-          <w:shd w:val="clear" w:color="auto" w:fill="FFFFFF"/>
-        </w:rPr>
-        <w:t>e</w:t>
-      </w:r>
-      <w:r>
-        <w:rPr>
-          <w:rFonts w:ascii="Segoe UI" w:hAnsi="Segoe UI" w:cs="Segoe UI"/>
-          <w:color w:val="0D0D0D"/>
-          <w:sz w:val="18"/>
-          <w:szCs w:val="18"/>
-          <w:shd w:val="clear" w:color="auto" w:fill="FFFFFF"/>
-        </w:rPr>
-        <w:t xml:space="preserve"> weighting</w:t>
-      </w:r>
-      <w:r>
-        <w:rPr>
-          <w:rFonts w:ascii="Segoe UI" w:hAnsi="Segoe UI" w:cs="Segoe UI"/>
-          <w:color w:val="0D0D0D"/>
-          <w:sz w:val="18"/>
-          <w:szCs w:val="18"/>
-          <w:shd w:val="clear" w:color="auto" w:fill="FFFFFF"/>
-        </w:rPr>
-        <w:t xml:space="preserve"> applied </w:t>
-      </w:r>
-      <w:r>
-        <w:rPr>
-          <w:rFonts w:ascii="Segoe UI" w:hAnsi="Segoe UI" w:cs="Segoe UI"/>
-          <w:color w:val="0D0D0D"/>
-          <w:sz w:val="18"/>
-          <w:szCs w:val="18"/>
-          <w:shd w:val="clear" w:color="auto" w:fill="FFFFFF"/>
-        </w:rPr>
-        <w:t xml:space="preserve">to the computation of </w:t>
-      </w:r>
-      <w:r>
-        <w:t>A</w:t>
-      </w:r>
-      <w:r>
-        <w:rPr>
-          <w:vertAlign w:val="subscript"/>
-        </w:rPr>
-        <w:t>k</w:t>
-      </w:r>
-      <w:r>
-        <w:rPr>
-          <w:rFonts w:ascii="Segoe UI" w:hAnsi="Segoe UI" w:cs="Segoe UI"/>
-          <w:color w:val="0D0D0D"/>
-          <w:sz w:val="18"/>
-          <w:szCs w:val="18"/>
-          <w:shd w:val="clear" w:color="auto" w:fill="FFFFFF"/>
-        </w:rPr>
-        <w:t xml:space="preserve"> increases the test's sensitivity to differences in the tails</w:t>
-      </w:r>
-      <w:r>
-        <w:rPr>
-          <w:rFonts w:ascii="Segoe UI" w:hAnsi="Segoe UI" w:cs="Segoe UI"/>
-          <w:color w:val="0D0D0D"/>
-          <w:sz w:val="18"/>
-          <w:szCs w:val="18"/>
-          <w:shd w:val="clear" w:color="auto" w:fill="FFFFFF"/>
-        </w:rPr>
-        <w:t>.</w:t>
-      </w:r>
-      <w:r>
-        <w:rPr>
-          <w:rFonts w:ascii="Segoe UI" w:hAnsi="Segoe UI" w:cs="Segoe UI"/>
-          <w:color w:val="0D0D0D"/>
-          <w:sz w:val="18"/>
-          <w:szCs w:val="18"/>
-          <w:shd w:val="clear" w:color="auto" w:fill="FFFFFF"/>
-        </w:rPr>
+      <w:r>
+        <w:t xml:space="preserve">It is worth comparing the </w:t>
+      </w:r>
+      <w:r>
+        <w:t xml:space="preserve">observational and the </w:t>
+      </w:r>
+      <w:r>
+        <w:t xml:space="preserve">NWP-modelled climatologies to </w:t>
+      </w:r>
+      <w:r>
+        <w:t>gain insights into where</w:t>
+      </w:r>
+      <w:r>
+        <w:t xml:space="preserve"> and why</w:t>
+      </w:r>
+      <w:r>
+        <w:t xml:space="preserve"> the climatological distributions </w:t>
+      </w:r>
+      <w:r>
+        <w:t>differ</w:t>
+      </w:r>
+      <w:r>
+        <w:t xml:space="preserve">. The climatologies are displayed with the x-axis in a logarithmic scale to compress the </w:t>
+      </w:r>
+      <w:r>
+        <w:t>small</w:t>
+      </w:r>
+      <w:r>
+        <w:t xml:space="preserve"> rainfall totals and expand the </w:t>
+      </w:r>
+      <w:r>
+        <w:t>higher</w:t>
+      </w:r>
+      <w:r>
+        <w:t xml:space="preserve"> ones. </w:t>
+      </w:r>
+      <w:r>
+        <w:t>Compared</w:t>
+      </w:r>
+      <w:r>
+        <w:t xml:space="preserve"> to a graph </w:t>
+      </w:r>
+      <w:r>
+        <w:t>with x-axis in linear scale, the logarithmic scale</w:t>
+      </w:r>
+      <w:r>
+        <w:t xml:space="preserve"> makes it easier to compare the climatologies on a single graph.</w:t>
+      </w:r>
+      <w:r>
         <w:t xml:space="preserve"> </w:t>
       </w:r>
       <w:r>
-        <w:t>Unlike traditional methods such as the Kolmogorov-Smirnov test</w:t>
-      </w:r>
-      <w:r>
-        <w:t>, the Anderson-Darling</w:t>
-      </w:r>
-      <w:r>
-        <w:rPr>
-          <w:rFonts w:ascii="Segoe UI" w:hAnsi="Segoe UI" w:cs="Segoe UI"/>
-          <w:color w:val="0D0D0D"/>
-          <w:sz w:val="18"/>
-          <w:szCs w:val="18"/>
-          <w:shd w:val="clear" w:color="auto" w:fill="FFFFFF"/>
-        </w:rPr>
+        <w:t xml:space="preserve">In </w:t>
+      </w:r>
+      <w:r>
+        <w:t>flat</w:t>
+      </w:r>
+      <w:r>
+        <w:t xml:space="preserve"> (</w:t>
+      </w:r>
+      <w:r>
+        <w:fldChar w:fldCharType="begin"/>
+      </w:r>
+      <w:r>
+        <w:instrText xml:space="preserve"> REF _Ref166074135 \h </w:instrText>
+      </w:r>
+      <w:r>
+        <w:fldChar w:fldCharType="separate"/>
+      </w:r>
+      <w:r>
+        <w:t xml:space="preserve">Figure </w:t>
+      </w:r>
+      <w:r>
+        <w:rPr>
+          <w:noProof/>
+        </w:rPr>
+        <w:t>3</w:t>
+      </w:r>
+      <w:r>
+        <w:fldChar w:fldCharType="end"/>
+      </w:r>
+      <w:r>
+        <w:t>a</w:t>
+      </w:r>
+      <w:r>
+        <w:t xml:space="preserve">) and </w:t>
+      </w:r>
+      <w:r>
+        <w:t>orographic</w:t>
+      </w:r>
+      <w:r>
+        <w:t xml:space="preserve"> areas</w:t>
+      </w:r>
+      <w:r>
         <w:t xml:space="preserve"> </w:t>
       </w:r>
       <w:r>
-        <w:rPr>
-          <w:rFonts w:ascii="Segoe UI" w:hAnsi="Segoe UI" w:cs="Segoe UI"/>
-          <w:color w:val="0D0D0D"/>
-          <w:sz w:val="18"/>
-          <w:szCs w:val="18"/>
-          <w:shd w:val="clear" w:color="auto" w:fill="FFFFFF"/>
-        </w:rPr>
-        <w:t>is therefore</w:t>
-      </w:r>
-      <w:r>
-        <w:rPr>
-          <w:rFonts w:ascii="Segoe UI" w:hAnsi="Segoe UI" w:cs="Segoe UI"/>
-          <w:color w:val="0D0D0D"/>
-          <w:sz w:val="18"/>
-          <w:szCs w:val="18"/>
-          <w:shd w:val="clear" w:color="auto" w:fill="FFFFFF"/>
-        </w:rPr>
-        <w:t xml:space="preserve"> highly effective for detecting departures from common distributions in scenarios with significant skew or </w:t>
-      </w:r>
-      <w:r>
-        <w:rPr>
-          <w:rFonts w:ascii="Segoe UI" w:hAnsi="Segoe UI" w:cs="Segoe UI"/>
-          <w:color w:val="0D0D0D"/>
-          <w:sz w:val="18"/>
-          <w:szCs w:val="18"/>
-          <w:shd w:val="clear" w:color="auto" w:fill="FFFFFF"/>
-        </w:rPr>
-        <w:t>kurtosis</w:t>
-      </w:r>
-      <w:r>
-        <w:rPr>
-          <w:rFonts w:ascii="Segoe UI" w:hAnsi="Segoe UI" w:cs="Segoe UI"/>
-          <w:color w:val="0D0D0D"/>
-          <w:sz w:val="18"/>
-          <w:szCs w:val="18"/>
-          <w:shd w:val="clear" w:color="auto" w:fill="FFFFFF"/>
-        </w:rPr>
+        <w:t>(</w:t>
+      </w:r>
+      <w:r>
+        <w:fldChar w:fldCharType="begin"/>
+      </w:r>
+      <w:r>
+        <w:instrText xml:space="preserve"> REF _Ref166074135 \h </w:instrText>
+      </w:r>
+      <w:r>
+        <w:fldChar w:fldCharType="separate"/>
+      </w:r>
+      <w:r>
+        <w:t xml:space="preserve">Figure </w:t>
+      </w:r>
+      <w:r>
+        <w:rPr>
+          <w:noProof/>
+        </w:rPr>
+        <w:t>3</w:t>
+      </w:r>
+      <w:r>
+        <w:fldChar w:fldCharType="end"/>
+      </w:r>
+      <w:r>
+        <w:t>b</w:t>
+      </w:r>
+      <w:r>
+        <w:t>), all NWP-model climatologies</w:t>
+      </w:r>
+      <w:r>
+        <w:t>, with the</w:t>
+      </w:r>
+      <w:r>
+        <w:t xml:space="preserve"> except</w:t>
+      </w:r>
+      <w:r>
+        <w:t>ion of</w:t>
+      </w:r>
+      <w:r>
+        <w:t xml:space="preserve"> ERA5-ecPoint</w:t>
+      </w:r>
+      <w:r>
+        <w:t>,</w:t>
+      </w:r>
+      <w:r>
+        <w:t xml:space="preserve"> are not able to represent the growth rate </w:t>
+      </w:r>
+      <w:r>
+        <w:t xml:space="preserve">that </w:t>
+      </w:r>
+      <w:r>
+        <w:t xml:space="preserve">observational climatologies </w:t>
+      </w:r>
+      <w:r>
+        <w:t>have between</w:t>
+      </w:r>
+      <w:r>
+        <w:t xml:space="preserve"> 0.1 to 10</w:t>
+      </w:r>
+      <w:r>
+        <w:t>, the frequency of zero rainfall totals</w:t>
+      </w:r>
+      <w:r>
+        <w:t>, and the long wet tails</w:t>
+      </w:r>
+      <w:r>
+        <w:t xml:space="preserve"> in the observational climatology</w:t>
+      </w:r>
+      <w:r>
+        <w:t xml:space="preserve">. </w:t>
+      </w:r>
+      <w:r>
+        <w:t>In the flat areas, t</w:t>
+      </w:r>
+      <w:r>
+        <w:t xml:space="preserve">here is a progressive better representation of the observational climatology </w:t>
+      </w:r>
+      <w:r>
+        <w:t>with increasing spatial resolution</w:t>
+      </w:r>
+      <w:r>
+        <w:t xml:space="preserve">s. In orographic areas, ERA5-EDA and ERA5 </w:t>
+      </w:r>
+      <w:r>
+        <w:t xml:space="preserve">perform very similarly for small rainfall totals, with ERA5 performing better in the representation of the wet tail. Reforecasts perform better than ERA5-EDA and ERA5. </w:t>
+      </w:r>
+      <w:r>
+        <w:t>In very complex orographic areas</w:t>
+      </w:r>
+      <w:r>
+        <w:t xml:space="preserve"> such as the Andean region</w:t>
+      </w:r>
+      <w:r>
+        <w:t xml:space="preserve"> (</w:t>
+      </w:r>
+      <w:r>
+        <w:fldChar w:fldCharType="begin"/>
+      </w:r>
+      <w:r>
+        <w:instrText xml:space="preserve"> REF _Ref166074135 \h </w:instrText>
+      </w:r>
+      <w:r>
+        <w:fldChar w:fldCharType="separate"/>
+      </w:r>
+      <w:r>
+        <w:t xml:space="preserve">Figure </w:t>
+      </w:r>
+      <w:r>
+        <w:rPr>
+          <w:noProof/>
+        </w:rPr>
+        <w:t>3</w:t>
+      </w:r>
+      <w:r>
+        <w:fldChar w:fldCharType="end"/>
+      </w:r>
+      <w:r>
+        <w:t>c</w:t>
+      </w:r>
+      <w:r>
+        <w:t>)</w:t>
+      </w:r>
+      <w:r>
         <w:t xml:space="preserve">, </w:t>
       </w:r>
       <w:r>
-        <w:rPr>
-          <w:rFonts w:ascii="Segoe UI" w:hAnsi="Segoe UI" w:cs="Segoe UI"/>
-          <w:color w:val="0D0D0D"/>
-          <w:sz w:val="18"/>
-          <w:szCs w:val="18"/>
-          <w:shd w:val="clear" w:color="auto" w:fill="FFFFFF"/>
-        </w:rPr>
-        <w:t>e.g. rainfall distributions</w:t>
-      </w:r>
-      <w:r>
-        <w:rPr>
-          <w:rFonts w:ascii="Segoe UI" w:hAnsi="Segoe UI" w:cs="Segoe UI"/>
-          <w:color w:val="0D0D0D"/>
-          <w:sz w:val="18"/>
-          <w:szCs w:val="18"/>
-          <w:shd w:val="clear" w:color="auto" w:fill="FFFFFF"/>
-        </w:rPr>
+        <w:t xml:space="preserve">also </w:t>
+      </w:r>
+      <w:r>
+        <w:t xml:space="preserve">ERA5-ecPoint fails </w:t>
+      </w:r>
+      <w:r>
+        <w:t>to</w:t>
+      </w:r>
+      <w:r>
+        <w:t xml:space="preserve"> represent </w:t>
+      </w:r>
+      <w:r>
+        <w:t>the growth rate that observational climatologies have between 0.1 to 10 and the frequency of zero rainfall totals</w:t>
+      </w:r>
+      <w:r>
+        <w:t xml:space="preserve">, while </w:t>
+      </w:r>
+      <w:r>
+        <w:t>still providing a better representation of the wet tail compared to the other NWP-modelled climatologies</w:t>
+      </w:r>
+      <w:r>
+        <w:t>. A</w:t>
+      </w:r>
+      <w:r>
+        <w:t>s highlighted above</w:t>
+      </w:r>
+      <w:r>
+        <w:t xml:space="preserve">, </w:t>
+      </w:r>
+      <w:r>
+        <w:t xml:space="preserve">the AD test highlights that </w:t>
+      </w:r>
+      <w:r>
+        <w:t xml:space="preserve">ERA5-ecPoint </w:t>
+      </w:r>
+      <w:r>
+        <w:t>is</w:t>
+      </w:r>
+      <w:r>
+        <w:t xml:space="preserve"> indeed</w:t>
+      </w:r>
+      <w:r>
+        <w:t xml:space="preserve"> not representative of the </w:t>
+      </w:r>
+      <w:r>
+        <w:t>observational climatology in the Andean region (</w:t>
+      </w:r>
+      <w:r>
+        <w:fldChar w:fldCharType="begin"/>
+      </w:r>
+      <w:r>
+        <w:instrText xml:space="preserve"> REF _Ref164679924 \h </w:instrText>
+      </w:r>
+      <w:r>
+        <w:fldChar w:fldCharType="separate"/>
+      </w:r>
+      <w:r>
+        <w:t xml:space="preserve">Figure </w:t>
+      </w:r>
+      <w:r>
+        <w:rPr>
+          <w:noProof/>
+        </w:rPr>
+        <w:t>2</w:t>
+      </w:r>
+      <w:r>
+        <w:fldChar w:fldCharType="end"/>
+      </w:r>
+      <w:r>
+        <w:t>e).</w:t>
+      </w:r>
+      <w:r>
         <w:t xml:space="preserve"> </w:t>
       </w:r>
-      <w:sdt>
-        <w:sdtPr>
-          <w:rPr>
-            <w:rFonts w:ascii="Segoe UI" w:hAnsi="Segoe UI" w:cs="Segoe UI"/>
-            <w:color w:val="000000"/>
-            <w:szCs w:val="18"/>
-            <w:shd w:val="clear" w:color="auto" w:fill="FFFFFF"/>
-          </w:rPr>
-          <w:tag w:val="MENDELEY_CITATION_v3_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"/>
-          <w:id w:val="1235050986"/>
-          <w:placeholder>
-            <w:docPart w:val="FDF1619166EA41BF9D288035807B2000"/>
-          </w:placeholder>
-        </w:sdtPr>
-        <w:sdtEndPr/>
-        <w:sdtContent>
-          <w:r>
-            <w:rPr>
-              <w:rFonts w:eastAsia="Times New Roman"/>
-              <w:color w:val="000000"/>
-            </w:rPr>
-            <w:t>(Scholz &amp; Stephens, 1987)</w:t>
-          </w:r>
-        </w:sdtContent>
-      </w:sdt>
-      <w:r>
-        <w:rPr>
-          <w:rFonts w:ascii="Segoe UI" w:hAnsi="Segoe UI" w:cs="Segoe UI"/>
-          <w:color w:val="0D0D0D"/>
-          <w:sz w:val="18"/>
-          <w:szCs w:val="18"/>
-          <w:shd w:val="clear" w:color="auto" w:fill="FFFFFF"/>
-        </w:rPr>
-        <w:t>. It is also very effective</w:t>
-      </w:r>
-      <w:r>
-        <w:rPr>
-          <w:rFonts w:ascii="Segoe UI" w:hAnsi="Segoe UI" w:cs="Segoe UI"/>
-          <w:color w:val="0D0D0D"/>
-          <w:sz w:val="18"/>
-          <w:szCs w:val="18"/>
-          <w:shd w:val="clear" w:color="auto" w:fill="FFFFFF"/>
-        </w:rPr>
-        <w:t xml:space="preserve"> </w:t>
-      </w:r>
-      <w:r>
-        <w:rPr>
-          <w:rFonts w:ascii="Segoe UI" w:hAnsi="Segoe UI" w:cs="Segoe UI"/>
-          <w:color w:val="0D0D0D"/>
-          <w:sz w:val="18"/>
-          <w:szCs w:val="18"/>
-          <w:shd w:val="clear" w:color="auto" w:fill="FFFFFF"/>
-        </w:rPr>
-        <w:t>when</w:t>
-      </w:r>
-      <w:r>
-        <w:rPr>
-          <w:rFonts w:ascii="Segoe UI" w:hAnsi="Segoe UI" w:cs="Segoe UI"/>
-          <w:color w:val="0D0D0D"/>
-          <w:sz w:val="18"/>
-          <w:szCs w:val="18"/>
-          <w:shd w:val="clear" w:color="auto" w:fill="FFFFFF"/>
-        </w:rPr>
-        <w:t xml:space="preserve"> the </w:t>
-      </w:r>
-      <w:r>
-        <w:t xml:space="preserve">test </w:t>
-      </w:r>
-      <w:r>
-        <w:t>must</w:t>
-      </w:r>
-      <w:r>
-        <w:t xml:space="preserve"> </w:t>
-      </w:r>
-      <w:r>
-        <w:t>place more weight on the tails of the distributions</w:t>
-      </w:r>
-      <w:r>
-        <w:rPr>
-          <w:rFonts w:ascii="Segoe UI" w:hAnsi="Segoe UI" w:cs="Segoe UI"/>
-          <w:color w:val="0D0D0D"/>
-          <w:sz w:val="18"/>
-          <w:szCs w:val="18"/>
-          <w:shd w:val="clear" w:color="auto" w:fill="FFFFFF"/>
-        </w:rPr>
-        <w:t xml:space="preserve"> </w:t>
-      </w:r>
-      <w:r>
-        <w:rPr>
-          <w:rFonts w:ascii="Segoe UI" w:hAnsi="Segoe UI" w:cs="Segoe UI"/>
-          <w:color w:val="0D0D0D"/>
-          <w:sz w:val="18"/>
-          <w:szCs w:val="18"/>
-          <w:shd w:val="clear" w:color="auto" w:fill="FFFFFF"/>
-        </w:rPr>
-        <w:t>to analyse extremes</w:t>
-      </w:r>
-      <w:r>
-        <w:rPr>
-          <w:rFonts w:ascii="Segoe UI" w:hAnsi="Segoe UI" w:cs="Segoe UI"/>
-          <w:color w:val="0D0D0D"/>
-          <w:sz w:val="18"/>
-          <w:szCs w:val="18"/>
-          <w:shd w:val="clear" w:color="auto" w:fill="FFFFFF"/>
-        </w:rPr>
-        <w:t xml:space="preserve"> </w:t>
-      </w:r>
-      <w:sdt>
-        <w:sdtPr>
-          <w:rPr>
-            <w:rFonts w:ascii="Segoe UI" w:hAnsi="Segoe UI" w:cs="Segoe UI"/>
-            <w:color w:val="000000"/>
-            <w:szCs w:val="18"/>
-            <w:shd w:val="clear" w:color="auto" w:fill="FFFFFF"/>
-          </w:rPr>
-          <w:tag w:val="MENDELEY_CITATION_v3_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"/>
-          <w:id w:val="25608749"/>
-          <w:placeholder>
-            <w:docPart w:val="DefaultPlaceholder_-1854013440"/>
-          </w:placeholder>
-        </w:sdtPr>
-        <w:sdtEndPr/>
-        <w:sdtContent>
-          <w:r>
-            <w:rPr>
-              <w:rFonts w:eastAsia="Times New Roman"/>
-              <w:color w:val="000000"/>
-            </w:rPr>
-            <w:t>(Scholz &amp; Stephens, 1987)</w:t>
-          </w:r>
-        </w:sdtContent>
-      </w:sdt>
-      <w:r>
-        <w:t>, making it more sensitive to differences in the extreme values of the sample sets</w:t>
-      </w:r>
-      <w:r>
-        <w:t xml:space="preserve"> </w:t>
-      </w:r>
-      <w:sdt>
-        <w:sdtPr>
-          <w:rPr>
-            <w:color w:val="000000"/>
-          </w:rPr>
-          <w:tag w:val="MENDELEY_CITATION_v3_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"/>
-          <w:id w:val="-1970728600"/>
-          <w:placeholder>
-            <w:docPart w:val="DefaultPlaceholder_-1854013440"/>
-          </w:placeholder>
-        </w:sdtPr>
-        <w:sdtEndPr/>
-        <w:sdtContent>
-          <w:r>
-            <w:rPr>
-              <w:rFonts w:eastAsia="Times New Roman"/>
-              <w:color w:val="000000"/>
-            </w:rPr>
-            <w:t>(Scholz &amp; Stephens, 1987)</w:t>
-          </w:r>
-        </w:sdtContent>
-      </w:sdt>
-      <w:r>
-        <w:t xml:space="preserve">. </w:t>
-      </w:r>
-      <w:r>
-        <w:t>For this reason, t</w:t>
-      </w:r>
-      <w:r>
-        <w:rPr>
-          <w:rFonts w:ascii="Segoe UI" w:hAnsi="Segoe UI" w:cs="Segoe UI"/>
-          <w:color w:val="0D0D0D"/>
-          <w:sz w:val="18"/>
-          <w:szCs w:val="18"/>
-          <w:shd w:val="clear" w:color="auto" w:fill="FFFFFF"/>
-        </w:rPr>
-        <w:t xml:space="preserve">he k-sample Anderson-Darling test is widely used in </w:t>
-      </w:r>
-      <w:r>
-        <w:rPr>
-          <w:rFonts w:ascii="Segoe UI" w:hAnsi="Segoe UI" w:cs="Segoe UI"/>
-          <w:color w:val="0D0D0D"/>
-          <w:sz w:val="18"/>
-          <w:szCs w:val="18"/>
-          <w:shd w:val="clear" w:color="auto" w:fill="FFFFFF"/>
-        </w:rPr>
-        <w:t>environmental sciences</w:t>
-      </w:r>
-      <w:r>
-        <w:rPr>
-          <w:rFonts w:ascii="Segoe UI" w:hAnsi="Segoe UI" w:cs="Segoe UI"/>
-          <w:color w:val="0D0D0D"/>
-          <w:sz w:val="18"/>
-          <w:szCs w:val="18"/>
-          <w:shd w:val="clear" w:color="auto" w:fill="FFFFFF"/>
-        </w:rPr>
-        <w:t>, where understanding extreme values is essential.</w:t>
-      </w:r>
-      <w:r>
-        <w:rPr>
-          <w:rFonts w:ascii="Segoe UI" w:hAnsi="Segoe UI" w:cs="Segoe UI"/>
-          <w:color w:val="0D0D0D"/>
-          <w:sz w:val="18"/>
-          <w:szCs w:val="18"/>
-          <w:shd w:val="clear" w:color="auto" w:fill="FFFFFF"/>
-        </w:rPr>
-        <w:t xml:space="preserve"> </w:t>
-      </w:r>
-    </w:p>
-    <w:p>
-      <w:pPr>
-        <w:pStyle w:val="Heading1"/>
-      </w:pPr>
-      <w:r>
-        <w:t>Results</w:t>
-      </w:r>
-    </w:p>
-    <w:p>
-      <w:r>
-        <w:t xml:space="preserve">Out of all NWP-modelled rainfall climatologies, ERA5-ecPoint provides the best representation of observational point-rainfall climatologies. This overall better representation can be seen by a much wider extension of blue dots (i.e., locations where NWP-modelled climatologies are representative of observational point-rainfall climatologies) in Figure 2e compared to Figure2b-d, where there is a much more significant number of pink dots (i.e., locations where NWP-modelled climatologies are not representative of observational point-rainfall climatologies). ERA5-ecPoint represents observational climatologies in more than 90% of locations in all six considered domains (whose definitions are provided in Figure 2a), except for South America, where it reaches only 74.3%. The best representation is reached in the Oceania and Europe &amp; Mediterranean region, where the representativeness reaches 98.3% and 98.8% of locations. The lower resolution NWP-modelled climatologies, i.e. ERA5_EDA (Figure 2a), ERA5 (Figure 2b), and </w:t>
-      </w:r>
-      <w:r>
-        <w:t>reforecast</w:t>
-      </w:r>
-      <w:r>
-        <w:t xml:space="preserve">_46r1 (Figure 2c) are representative of observational climatologies in a much smaller number of locations, with performances that, on average, increase with the resolution (ERA5_EDA &lt; ERA5 &lt; Reforecast_46r1). The performance of ERA5-EDA and ERA5 climatologies is mostly comparable, with the worst representation in South America (less than 1% of locations with representative climatologies) and relatively poor representation over North America, Europe &amp; Mediterranean, and Asia (less than 6%). Both NWP-modelled climatologies in Africa &amp; Arabian Peninsula and Oceania reach at least 10% of locations that represent observational climatologies. However, it is worth noting that those points (blue dots in Figure 2b-c) are mainly located over the </w:t>
-      </w:r>
-      <w:r>
-        <w:t>Sahara Desert</w:t>
-      </w:r>
-      <w:r>
-        <w:t xml:space="preserve"> in Africa and the arid regions of Australia. Overall, the climatologies from reforecasts provide a larger number of locations where they are presentative of observational climatologies, with improvements compared to ERA5-EDA and ERA5 that exceed 15% in Oceania, Asia, Africa &amp; Arabian Peninsula, and 10% in Europe &amp; Mediterranean and North America. Climatologies from reforecasts do not improve the representation of observational climatologies in South America, where they remain below 1%. </w:t>
-      </w:r>
-    </w:p>
-    <w:p>
-      <w:r>
-        <w:t xml:space="preserve">It is worth comparing the </w:t>
-      </w:r>
-      <w:r>
-        <w:t xml:space="preserve">observational and the </w:t>
-      </w:r>
-      <w:r>
-        <w:t xml:space="preserve">NWP-modelled climatologies to </w:t>
-      </w:r>
-      <w:r>
-        <w:t>gain insights into where</w:t>
-      </w:r>
-      <w:r>
-        <w:t xml:space="preserve"> and why</w:t>
-      </w:r>
-      <w:r>
-        <w:t xml:space="preserve"> the climatological distributions </w:t>
-      </w:r>
-      <w:r>
-        <w:t>differ</w:t>
-      </w:r>
-      <w:r>
-        <w:t xml:space="preserve">. The climatologies are displayed with the x-axis in a logarithmic scale to compress the </w:t>
-      </w:r>
-      <w:r>
-        <w:t>small</w:t>
-      </w:r>
-      <w:r>
-        <w:t xml:space="preserve"> rainfall totals and expand the </w:t>
-      </w:r>
-      <w:r>
-        <w:t>higher</w:t>
-      </w:r>
-      <w:r>
-        <w:t xml:space="preserve"> ones. </w:t>
-      </w:r>
-      <w:r>
-        <w:t>Compared</w:t>
-      </w:r>
-      <w:r>
-        <w:t xml:space="preserve"> to a graph </w:t>
-      </w:r>
-      <w:r>
-        <w:t>with x-axis in linear scale, the logarithmic scale</w:t>
-      </w:r>
-      <w:r>
-        <w:t xml:space="preserve"> makes it easier to compare the climatologies on a single graph.</w:t>
-      </w:r>
-      <w:r>
-        <w:t xml:space="preserve"> </w:t>
-      </w:r>
-      <w:r>
-        <w:t xml:space="preserve">In </w:t>
-      </w:r>
-      <w:r>
-        <w:t>flat</w:t>
-      </w:r>
-      <w:r>
-        <w:t xml:space="preserve"> (</w:t>
+      <w:r>
+        <w:t>In desertic areas (</w:t>
       </w:r>
       <w:r>
         <w:fldChar w:fldCharType="begin"/>
@@ -3877,258 +3689,10 @@
         <w:fldChar w:fldCharType="end"/>
       </w:r>
       <w:r>
-        <w:t>a</w:t>
-      </w:r>
-      <w:r>
-        <w:t xml:space="preserve">) and </w:t>
-      </w:r>
-      <w:r>
-        <w:t>orographic</w:t>
-      </w:r>
-      <w:r>
-        <w:t xml:space="preserve"> areas</w:t>
-      </w:r>
-      <w:r>
-        <w:t xml:space="preserve"> </w:t>
-      </w:r>
-      <w:r>
-        <w:t>(</w:t>
-      </w:r>
-      <w:r>
-        <w:fldChar w:fldCharType="begin"/>
-      </w:r>
-      <w:r>
-        <w:instrText xml:space="preserve"> REF _Ref166074135 \h </w:instrText>
-      </w:r>
-      <w:r>
-        <w:fldChar w:fldCharType="separate"/>
-      </w:r>
-      <w:r>
-        <w:t xml:space="preserve">Figure </w:t>
-      </w:r>
-      <w:r>
-        <w:rPr>
-          <w:noProof/>
-        </w:rPr>
-        <w:t>3</w:t>
-      </w:r>
-      <w:r>
-        <w:fldChar w:fldCharType="end"/>
-      </w:r>
-      <w:r>
-        <w:t>b</w:t>
-      </w:r>
-      <w:r>
-        <w:t>), all NWP-model climatologies</w:t>
-      </w:r>
-      <w:r>
-        <w:t>, with the</w:t>
-      </w:r>
-      <w:r>
-        <w:t xml:space="preserve"> except</w:t>
-      </w:r>
-      <w:r>
-        <w:t>ion of</w:t>
-      </w:r>
-      <w:r>
-        <w:t xml:space="preserve"> ERA5-ecPoint</w:t>
-      </w:r>
-      <w:r>
-        <w:t>,</w:t>
-      </w:r>
-      <w:r>
-        <w:t xml:space="preserve"> are not able to represent the growth rate </w:t>
-      </w:r>
-      <w:r>
-        <w:t xml:space="preserve">that </w:t>
-      </w:r>
-      <w:r>
-        <w:t xml:space="preserve">observational climatologies </w:t>
-      </w:r>
-      <w:r>
-        <w:t>have between</w:t>
-      </w:r>
-      <w:r>
-        <w:t xml:space="preserve"> 0.1 to 10</w:t>
-      </w:r>
-      <w:r>
-        <w:t>, the frequency of zero rainfall totals</w:t>
-      </w:r>
-      <w:r>
-        <w:t>, and the long wet tails</w:t>
-      </w:r>
-      <w:r>
-        <w:t xml:space="preserve"> in the observational climatology</w:t>
-      </w:r>
-      <w:r>
-        <w:t xml:space="preserve">. </w:t>
-      </w:r>
-      <w:r>
-        <w:t>In the flat areas, t</w:t>
-      </w:r>
-      <w:r>
-        <w:t xml:space="preserve">here is a progressive better representation of the observational climatology </w:t>
-      </w:r>
-      <w:r>
-        <w:t>with increasing spatial resolution</w:t>
-      </w:r>
-      <w:r>
-        <w:t xml:space="preserve">s. In orographic areas, ERA5-EDA and ERA5 </w:t>
-      </w:r>
-      <w:r>
-        <w:t xml:space="preserve">perform very similarly for small rainfall totals, with ERA5 performing better in the representation of the wet tail. Reforecasts perform better than ERA5-EDA and ERA5. </w:t>
-      </w:r>
-      <w:r>
-        <w:t>In very complex orographic areas</w:t>
-      </w:r>
-      <w:r>
-        <w:t xml:space="preserve"> such as the Andean region</w:t>
-      </w:r>
-      <w:r>
-        <w:t xml:space="preserve"> (</w:t>
-      </w:r>
-      <w:r>
-        <w:fldChar w:fldCharType="begin"/>
-      </w:r>
-      <w:r>
-        <w:instrText xml:space="preserve"> REF _Ref166074135 \h </w:instrText>
-      </w:r>
-      <w:r>
-        <w:fldChar w:fldCharType="separate"/>
-      </w:r>
-      <w:r>
-        <w:t xml:space="preserve">Figure </w:t>
-      </w:r>
-      <w:r>
-        <w:rPr>
-          <w:noProof/>
-        </w:rPr>
-        <w:t>3</w:t>
-      </w:r>
-      <w:r>
-        <w:fldChar w:fldCharType="end"/>
-      </w:r>
-      <w:r>
-        <w:t>c</w:t>
-      </w:r>
-      <w:r>
-        <w:t>)</w:t>
-      </w:r>
-      <w:r>
-        <w:t xml:space="preserve">, </w:t>
-      </w:r>
-      <w:r>
-        <w:t xml:space="preserve">also </w:t>
-      </w:r>
-      <w:r>
-        <w:t xml:space="preserve">ERA5-ecPoint fails </w:t>
-      </w:r>
-      <w:r>
-        <w:t>to</w:t>
-      </w:r>
-      <w:r>
-        <w:t xml:space="preserve"> represent </w:t>
-      </w:r>
-      <w:r>
-        <w:t>the growth rate that observational climatologies have between 0.1 to 10 and the frequency of zero rainfall totals</w:t>
-      </w:r>
-      <w:r>
-        <w:t xml:space="preserve">, while </w:t>
-      </w:r>
-      <w:r>
-        <w:t>still providing a better representation of the wet tail compared to the other NWP-modelled climatologies</w:t>
-      </w:r>
-      <w:r>
-        <w:t>. A</w:t>
-      </w:r>
-      <w:r>
-        <w:t>s highlighted above</w:t>
-      </w:r>
-      <w:r>
-        <w:t xml:space="preserve">, </w:t>
-      </w:r>
-      <w:r>
-        <w:t xml:space="preserve">the AD test highlights that </w:t>
-      </w:r>
-      <w:r>
-        <w:t xml:space="preserve">ERA5-ecPoint </w:t>
-      </w:r>
-      <w:r>
-        <w:t>is</w:t>
-      </w:r>
-      <w:r>
-        <w:t xml:space="preserve"> indeed</w:t>
-      </w:r>
-      <w:r>
-        <w:t xml:space="preserve"> not representative of the </w:t>
-      </w:r>
-      <w:r>
-        <w:t>observational climatology in the Andean region (</w:t>
-      </w:r>
-      <w:r>
-        <w:fldChar w:fldCharType="begin"/>
-      </w:r>
-      <w:r>
-        <w:instrText xml:space="preserve"> REF _Ref164679924 \h </w:instrText>
-      </w:r>
-      <w:r>
-        <w:fldChar w:fldCharType="separate"/>
-      </w:r>
-      <w:r>
-        <w:t xml:space="preserve">Figure </w:t>
-      </w:r>
-      <w:r>
-        <w:rPr>
-          <w:noProof/>
-        </w:rPr>
-        <w:t>2</w:t>
-      </w:r>
-      <w:r>
-        <w:fldChar w:fldCharType="end"/>
-      </w:r>
-      <w:r>
-        <w:t>e).</w:t>
-      </w:r>
-      <w:r>
-        <w:t xml:space="preserve"> </w:t>
-      </w:r>
-      <w:r>
-        <w:t>In desertic areas (</w:t>
-      </w:r>
-      <w:r>
-        <w:fldChar w:fldCharType="begin"/>
-      </w:r>
-      <w:r>
-        <w:instrText xml:space="preserve"> REF _Ref166074135 \h </w:instrText>
-      </w:r>
-      <w:r>
-        <w:fldChar w:fldCharType="separate"/>
-      </w:r>
-      <w:r>
-        <w:t xml:space="preserve">Figure </w:t>
-      </w:r>
-      <w:r>
-        <w:rPr>
-          <w:noProof/>
-        </w:rPr>
-        <w:t>3</w:t>
-      </w:r>
-      <w:r>
-        <w:fldChar w:fldCharType="end"/>
-      </w:r>
-      <w:r>
         <w:t xml:space="preserve">d), all </w:t>
       </w:r>
       <w:r>
-        <w:t xml:space="preserve">NWP-modelled climatologies represent well the observational climatology, </w:t>
-      </w:r>
-      <w:proofErr w:type="gramStart"/>
-      <w:r>
-        <w:t>a part from</w:t>
-      </w:r>
-      <w:proofErr w:type="gramEnd"/>
-      <w:r>
-        <w:t xml:space="preserve"> the tail</w:t>
+        <w:t>NWP-modelled climatologies represent well the observational climatology, a part from the tail</w:t>
       </w:r>
       <w:r>
         <w:t xml:space="preserve"> of the observational climatology.</w:t>
@@ -4285,14 +3849,27 @@
       <w:r>
         <w:t xml:space="preserve">Table </w:t>
       </w:r>
-      <w:fldSimple w:instr=" SEQ Table \* ARABIC ">
-        <w:r>
-          <w:rPr>
-            <w:noProof/>
-          </w:rPr>
-          <w:t>1</w:t>
-        </w:r>
-      </w:fldSimple>
+      <w:r>
+        <w:fldChar w:fldCharType="begin"/>
+      </w:r>
+      <w:r>
+        <w:instrText xml:space="preserve"> SEQ Table \* ARABIC </w:instrText>
+      </w:r>
+      <w:r>
+        <w:fldChar w:fldCharType="separate"/>
+      </w:r>
+      <w:r>
+        <w:rPr>
+          <w:noProof/>
+        </w:rPr>
+        <w:t>1</w:t>
+      </w:r>
+      <w:r>
+        <w:rPr>
+          <w:noProof/>
+        </w:rPr>
+        <w:fldChar w:fldCharType="end"/>
+      </w:r>
       <w:bookmarkEnd w:id="6"/>
       <w:r>
         <w:t xml:space="preserve"> </w:t>
@@ -5200,6 +4777,7 @@
                 <w:color w:val="0000FF"/>
                 <w:sz w:val="16"/>
                 <w:szCs w:val="16"/>
+                <w:lang w:val="it-IT"/>
               </w:rPr>
             </w:pPr>
             <w:r>
@@ -5209,6 +4787,7 @@
                 <w:color w:val="0000FF"/>
                 <w:sz w:val="16"/>
                 <w:szCs w:val="16"/>
+                <w:lang w:val="it-IT"/>
               </w:rPr>
               <w:t>Max percentile</w:t>
             </w:r>
@@ -5219,6 +4798,7 @@
                 <w:color w:val="0000FF"/>
                 <w:sz w:val="16"/>
                 <w:szCs w:val="16"/>
+                <w:lang w:val="it-IT"/>
               </w:rPr>
               <w:t xml:space="preserve"> (%)</w:t>
             </w:r>
@@ -5229,6 +4809,7 @@
                 <w:color w:val="0000FF"/>
                 <w:sz w:val="16"/>
                 <w:szCs w:val="16"/>
+                <w:lang w:val="it-IT"/>
               </w:rPr>
               <w:t xml:space="preserve"> </w:t>
             </w:r>
@@ -5239,6 +4820,7 @@
                 <w:color w:val="0000FF"/>
                 <w:sz w:val="16"/>
                 <w:szCs w:val="16"/>
+                <w:lang w:val="it-IT"/>
               </w:rPr>
               <w:t xml:space="preserve"> </w:t>
             </w:r>
@@ -5249,6 +4831,7 @@
                 <w:color w:val="0000FF"/>
                 <w:sz w:val="16"/>
                 <w:szCs w:val="16"/>
+                <w:lang w:val="it-IT"/>
               </w:rPr>
               <w:t>computed</w:t>
             </w:r>
@@ -5262,6 +4845,7 @@
                 <w:color w:val="FFFFFF" w:themeColor="background1"/>
                 <w:sz w:val="16"/>
                 <w:szCs w:val="16"/>
+                <w:lang w:val="it-IT"/>
               </w:rPr>
             </w:pPr>
             <w:r>
@@ -5270,26 +4854,9 @@
                 <w:color w:val="FFFFFF" w:themeColor="background1"/>
                 <w:sz w:val="16"/>
                 <w:szCs w:val="16"/>
-              </w:rPr>
-              <w:t xml:space="preserve">100 </w:t>
-            </w:r>
-            <w:r>
-              <w:rPr>
-                <w:rFonts w:eastAsiaTheme="minorEastAsia"/>
-                <w:color w:val="FFFFFF" w:themeColor="background1"/>
-                <w:sz w:val="16"/>
-                <w:szCs w:val="16"/>
-              </w:rPr>
-              <w:t>– (</w:t>
-            </w:r>
-            <w:r>
-              <w:rPr>
-                <w:rFonts w:eastAsiaTheme="minorEastAsia"/>
-                <w:color w:val="FFFFFF" w:themeColor="background1"/>
-                <w:sz w:val="16"/>
-                <w:szCs w:val="16"/>
-              </w:rPr>
-              <w:t xml:space="preserve"> </w:t>
+                <w:lang w:val="it-IT"/>
+              </w:rPr>
+              <w:t xml:space="preserve">100 – ( </w:t>
             </w:r>
             <m:oMath>
               <m:f>
@@ -5311,6 +4878,7 @@
                       <w:rFonts w:ascii="Cambria Math" w:hAnsi="Cambria Math"/>
                       <w:color w:val="FFFFFF" w:themeColor="background1"/>
                       <w:szCs w:val="20"/>
+                      <w:lang w:val="it-IT"/>
                     </w:rPr>
                     <m:t>1</m:t>
                   </m:r>
@@ -5324,6 +4892,7 @@
                       <w:rFonts w:ascii="Cambria Math" w:hAnsi="Cambria Math"/>
                       <w:color w:val="FFFFFF" w:themeColor="background1"/>
                       <w:szCs w:val="20"/>
+                      <w:lang w:val="it-IT"/>
                     </w:rPr>
                     <m:t>no. tot real.</m:t>
                   </m:r>
@@ -5336,17 +4905,9 @@
                 <w:color w:val="FFFFFF" w:themeColor="background1"/>
                 <w:sz w:val="16"/>
                 <w:szCs w:val="16"/>
-              </w:rPr>
-              <w:t xml:space="preserve"> * 100</w:t>
-            </w:r>
-            <w:r>
-              <w:rPr>
-                <w:rFonts w:eastAsiaTheme="minorEastAsia"/>
-                <w:color w:val="FFFFFF" w:themeColor="background1"/>
-                <w:sz w:val="16"/>
-                <w:szCs w:val="16"/>
-              </w:rPr>
-              <w:t xml:space="preserve"> )</w:t>
+                <w:lang w:val="it-IT"/>
+              </w:rPr>
+              <w:t xml:space="preserve"> * 100 )</w:t>
             </w:r>
           </w:p>
         </w:tc>
@@ -7838,14 +7399,27 @@
       <w:r>
         <w:t xml:space="preserve">Figure </w:t>
       </w:r>
-      <w:fldSimple w:instr=" SEQ Figure \* ARABIC ">
-        <w:r>
-          <w:rPr>
-            <w:noProof/>
-          </w:rPr>
-          <w:t>1</w:t>
-        </w:r>
-      </w:fldSimple>
+      <w:r>
+        <w:fldChar w:fldCharType="begin"/>
+      </w:r>
+      <w:r>
+        <w:instrText xml:space="preserve"> SEQ Figure \* ARABIC </w:instrText>
+      </w:r>
+      <w:r>
+        <w:fldChar w:fldCharType="separate"/>
+      </w:r>
+      <w:r>
+        <w:rPr>
+          <w:noProof/>
+        </w:rPr>
+        <w:t>1</w:t>
+      </w:r>
+      <w:r>
+        <w:rPr>
+          <w:noProof/>
+        </w:rPr>
+        <w:fldChar w:fldCharType="end"/>
+      </w:r>
       <w:bookmarkEnd w:id="7"/>
       <w:r>
         <w:t xml:space="preserve"> – </w:t>
@@ -7914,14 +7488,27 @@
       <w:r>
         <w:t xml:space="preserve">Figure </w:t>
       </w:r>
-      <w:fldSimple w:instr=" SEQ Figure \* ARABIC ">
-        <w:r>
-          <w:rPr>
-            <w:noProof/>
-          </w:rPr>
-          <w:t>2</w:t>
-        </w:r>
-      </w:fldSimple>
+      <w:r>
+        <w:fldChar w:fldCharType="begin"/>
+      </w:r>
+      <w:r>
+        <w:instrText xml:space="preserve"> SEQ Figure \* ARABIC </w:instrText>
+      </w:r>
+      <w:r>
+        <w:fldChar w:fldCharType="separate"/>
+      </w:r>
+      <w:r>
+        <w:rPr>
+          <w:noProof/>
+        </w:rPr>
+        <w:t>2</w:t>
+      </w:r>
+      <w:r>
+        <w:rPr>
+          <w:noProof/>
+        </w:rPr>
+        <w:fldChar w:fldCharType="end"/>
+      </w:r>
       <w:bookmarkEnd w:id="8"/>
       <w:r>
         <w:t xml:space="preserve"> –</w:t>
@@ -8027,6 +7614,169 @@
     <w:p>
       <w:pPr>
         <w:pStyle w:val="Caption"/>
+      </w:pPr>
+      <w:bookmarkStart w:id="9" w:name="_Ref166074135"/>
+      <w:r>
+        <w:t xml:space="preserve">Figure </w:t>
+      </w:r>
+      <w:r>
+        <w:fldChar w:fldCharType="begin"/>
+      </w:r>
+      <w:r>
+        <w:instrText xml:space="preserve"> SEQ Figure \* ARABIC </w:instrText>
+      </w:r>
+      <w:r>
+        <w:fldChar w:fldCharType="separate"/>
+      </w:r>
+      <w:r>
+        <w:rPr>
+          <w:noProof/>
+        </w:rPr>
+        <w:t>3</w:t>
+      </w:r>
+      <w:r>
+        <w:rPr>
+          <w:noProof/>
+        </w:rPr>
+        <w:fldChar w:fldCharType="end"/>
+      </w:r>
+      <w:bookmarkEnd w:id="9"/>
+      <w:r>
+        <w:t xml:space="preserve"> </w:t>
+      </w:r>
+      <w:r>
+        <w:t>–</w:t>
+      </w:r>
+      <w:r>
+        <w:t xml:space="preserve"> </w:t>
+      </w:r>
+      <w:r>
+        <w:t xml:space="preserve">Comparison of observational (in black dots) and </w:t>
+      </w:r>
+      <w:r>
+        <w:t>NWP-modelled climatologies (</w:t>
+      </w:r>
+      <w:r>
+        <w:t>solid</w:t>
+      </w:r>
+      <w:r>
+        <w:t xml:space="preserve"> brown line for ERA5 EDA, green for ERA5, yellow for reforecasts</w:t>
+      </w:r>
+      <w:r>
+        <w:t xml:space="preserve">, and thicker blue </w:t>
+      </w:r>
+      <w:r>
+        <w:t xml:space="preserve">solid </w:t>
+      </w:r>
+      <w:r>
+        <w:t>line for ERA5-ecPoint</w:t>
+      </w:r>
+      <w:r>
+        <w:t>)</w:t>
+      </w:r>
+      <w:r>
+        <w:t xml:space="preserve">. </w:t>
+      </w:r>
+      <w:r>
+        <w:t xml:space="preserve">Panel (a) to </w:t>
+      </w:r>
+      <w:r>
+        <w:t>(d)</w:t>
+      </w:r>
+      <w:r>
+        <w:t xml:space="preserve"> show</w:t>
+      </w:r>
+      <w:r>
+        <w:t xml:space="preserve"> </w:t>
+      </w:r>
+      <w:r>
+        <w:t>representative</w:t>
+      </w:r>
+      <w:r>
+        <w:t xml:space="preserve"> </w:t>
+      </w:r>
+      <w:r>
+        <w:t>24-hourly rainfall climatologies</w:t>
+      </w:r>
+      <w:r>
+        <w:t>, respectively,</w:t>
+      </w:r>
+      <w:r>
+        <w:t xml:space="preserve"> for</w:t>
+      </w:r>
+      <w:r>
+        <w:t xml:space="preserve"> flat areas</w:t>
+      </w:r>
+      <w:r>
+        <w:t xml:space="preserve">, orographic areas, </w:t>
+      </w:r>
+      <w:r>
+        <w:t>very complex orographic areas</w:t>
+      </w:r>
+      <w:r>
+        <w:t>, and desert</w:t>
+      </w:r>
+      <w:r>
+        <w:t>.</w:t>
+      </w:r>
+      <w:r>
+        <w:t xml:space="preserve"> </w:t>
+      </w:r>
+    </w:p>
+    <w:p>
+      <w:pPr>
+        <w:keepNext/>
+      </w:pPr>
+      <w:r>
+        <w:rPr>
+          <w:noProof/>
+        </w:rPr>
+        <w:drawing>
+          <wp:inline distT="0" distB="0" distL="0" distR="0" wp14:anchorId="1CC0807A" wp14:editId="3BD52423">
+            <wp:extent cx="6299835" cy="4960620"/>
+            <wp:effectExtent l="0" t="0" r="5715" b="0"/>
+            <wp:docPr id="1558975349" name="Picture 2"/>
+            <wp:cNvGraphicFramePr>
+              <a:graphicFrameLocks xmlns:a="http://schemas.openxmlformats.org/drawingml/2006/main" noChangeAspect="1"/>
+            </wp:cNvGraphicFramePr>
+            <a:graphic xmlns:a="http://schemas.openxmlformats.org/drawingml/2006/main">
+              <a:graphicData uri="http://schemas.openxmlformats.org/drawingml/2006/picture">
+                <pic:pic xmlns:pic="http://schemas.openxmlformats.org/drawingml/2006/picture">
+                  <pic:nvPicPr>
+                    <pic:cNvPr id="1558975349" name="Picture 1558975349"/>
+                    <pic:cNvPicPr/>
+                  </pic:nvPicPr>
+                  <pic:blipFill>
+                    <a:blip r:embed="rId25" cstate="print">
+                      <a:extLst>
+                        <a:ext uri="{28A0092B-C50C-407E-A947-70E740481C1C}">
+                          <a14:useLocalDpi xmlns:a14="http://schemas.microsoft.com/office/drawing/2010/main" val="0"/>
+                        </a:ext>
+                      </a:extLst>
+                    </a:blip>
+                    <a:stretch>
+                      <a:fillRect/>
+                    </a:stretch>
+                  </pic:blipFill>
+                  <pic:spPr>
+                    <a:xfrm>
+                      <a:off x="0" y="0"/>
+                      <a:ext cx="6299835" cy="4960620"/>
+                    </a:xfrm>
+                    <a:prstGeom prst="rect">
+                      <a:avLst/>
+                    </a:prstGeom>
+                  </pic:spPr>
+                </pic:pic>
+              </a:graphicData>
+            </a:graphic>
+          </wp:inline>
+        </w:drawing>
+      </w:r>
+    </w:p>
+    <w:p>
+      <w:pPr>
+        <w:pStyle w:val="Caption"/>
         <w:sectPr>
           <w:pgSz w:w="11906" w:h="16838"/>
           <w:pgMar w:top="851" w:right="851" w:bottom="851" w:left="1134" w:header="709" w:footer="709" w:gutter="0"/>
@@ -8035,7 +7785,6 @@
           <w:docGrid w:linePitch="360"/>
         </w:sectPr>
       </w:pPr>
-      <w:bookmarkStart w:id="9" w:name="_Ref166074135"/>
       <w:r>
         <w:t xml:space="preserve">Figure </w:t>
       </w:r>
@@ -8044,90 +7793,74 @@
           <w:rPr>
             <w:noProof/>
           </w:rPr>
-          <w:t>3</w:t>
+          <w:t>4</w:t>
         </w:r>
       </w:fldSimple>
-      <w:bookmarkEnd w:id="9"/>
-      <w:r>
-        <w:t xml:space="preserve"> </w:t>
-      </w:r>
-      <w:r>
-        <w:t>–</w:t>
-      </w:r>
-      <w:r>
-        <w:t xml:space="preserve"> </w:t>
-      </w:r>
-      <w:r>
-        <w:t xml:space="preserve">Comparison of observational (in black dots) and </w:t>
-      </w:r>
-      <w:r>
-        <w:t>NWP-modelled climatologies (</w:t>
-      </w:r>
-      <w:r>
-        <w:t>solid</w:t>
-      </w:r>
-      <w:r>
-        <w:t xml:space="preserve"> brown line for ERA5 EDA, green for ERA5, yellow for reforecasts</w:t>
-      </w:r>
-      <w:r>
-        <w:t xml:space="preserve">, and thicker blue </w:t>
-      </w:r>
-      <w:r>
-        <w:t xml:space="preserve">solid </w:t>
-      </w:r>
-      <w:r>
-        <w:t>line for ERA5-ecPoint</w:t>
+      <w:r>
+        <w:t xml:space="preserve"> – </w:t>
+      </w:r>
+      <w:r>
+        <w:t>24-hourly rainfall [mm] for w</w:t>
+      </w:r>
+      <w:r>
+        <w:t>idespread flash floods in Italy on 28</w:t>
+      </w:r>
+      <w:r>
+        <w:rPr>
+          <w:vertAlign w:val="superscript"/>
+        </w:rPr>
+        <w:t>th</w:t>
+      </w:r>
+      <w:r>
+        <w:t xml:space="preserve"> October</w:t>
+      </w:r>
+      <w:r>
+        <w:t xml:space="preserve">. Panel (a) shows observations from </w:t>
+      </w:r>
+      <w:r>
+        <w:t>rain gauges. The numbers indicate peak rainfall totals</w:t>
+      </w:r>
+      <w:r>
+        <w:t xml:space="preserve"> [in mm/24h]</w:t>
+      </w:r>
+      <w:r>
+        <w:t>.</w:t>
+      </w:r>
+      <w:r>
+        <w:t xml:space="preserve"> Panel (b) to (e) indicate rainfall totals from, respectively, </w:t>
+      </w:r>
+      <w:r>
+        <w:t xml:space="preserve">control run for </w:t>
+      </w:r>
+      <w:r>
+        <w:t xml:space="preserve">ERA_EDA (62 km), ERA5 (31 km), </w:t>
+      </w:r>
+      <w:r>
+        <w:t xml:space="preserve">day 1 control run </w:t>
+      </w:r>
+      <w:r>
+        <w:t>ECMWF</w:t>
+      </w:r>
+      <w:r>
+        <w:t xml:space="preserve"> Reforecasts 46r1 (18 km), and 99</w:t>
+      </w:r>
+      <w:r>
+        <w:rPr>
+          <w:vertAlign w:val="superscript"/>
+        </w:rPr>
+        <w:t>th</w:t>
+      </w:r>
+      <w:r>
+        <w:t xml:space="preserve"> percentile for ERA5-ecPoint (point-scale, in </w:t>
+      </w:r>
+      <w:r>
+        <w:t>ERA’s 31 km grid</w:t>
       </w:r>
       <w:r>
         <w:t>)</w:t>
       </w:r>
       <w:r>
-        <w:t xml:space="preserve">. </w:t>
-      </w:r>
-      <w:r>
-        <w:t xml:space="preserve">Panel (a) to </w:t>
-      </w:r>
-      <w:r>
-        <w:t>(d)</w:t>
-      </w:r>
-      <w:r>
-        <w:t xml:space="preserve"> show</w:t>
-      </w:r>
-      <w:r>
-        <w:t xml:space="preserve"> </w:t>
-      </w:r>
-      <w:r>
-        <w:t>representative</w:t>
-      </w:r>
-      <w:r>
-        <w:t xml:space="preserve"> </w:t>
-      </w:r>
-      <w:r>
-        <w:t>24-hourly rainfall climatologies</w:t>
-      </w:r>
-      <w:r>
-        <w:t>, respectively,</w:t>
-      </w:r>
-      <w:r>
-        <w:t xml:space="preserve"> for</w:t>
-      </w:r>
-      <w:r>
-        <w:t xml:space="preserve"> flat areas</w:t>
-      </w:r>
-      <w:r>
-        <w:t xml:space="preserve">, orographic areas, </w:t>
-      </w:r>
-      <w:r>
-        <w:t>very complex orographic areas</w:t>
-      </w:r>
-      <w:r>
-        <w:t>, and desert</w:t>
-      </w:r>
-      <w:r>
         <w:t>.</w:t>
-      </w:r>
-      <w:r>
-        <w:t xml:space="preserve"> </w:t>
       </w:r>
     </w:p>
     <w:p>
@@ -9118,7 +8851,7 @@
   <w:abstractNum w:abstractNumId="3" w15:restartNumberingAfterBreak="0">
     <w:nsid w:val="118663EE"/>
     <w:multiLevelType w:val="hybridMultilevel"/>
-    <w:tmpl w:val="BA2A876E"/>
+    <w:tmpl w:val="0C72C530"/>
     <w:lvl w:ilvl="0" w:tplc="08090001">
       <w:start w:val="1"/>
       <w:numFmt w:val="bullet"/>
@@ -14713,7 +14446,7 @@
     </w:docPart>
     <w:docPart>
       <w:docPartPr>
-        <w:name w:val="FDF1619166EA41BF9D288035807B2000"/>
+        <w:name w:val="41E89CBA2FB2487DAF073E7047422237"/>
         <w:category>
           <w:name w:val="General"/>
           <w:gallery w:val="placeholder"/>
@@ -14724,12 +14457,70 @@
         <w:behaviors>
           <w:behavior w:val="content"/>
         </w:behaviors>
-        <w:guid w:val="{1A2B1F3B-811C-4AFE-BABC-EEACA6B13EE4}"/>
+        <w:guid w:val="{63D3959B-0DA2-4163-AC43-CF9E8BFA6A8E}"/>
       </w:docPartPr>
       <w:docPartBody>
         <w:p>
           <w:pPr>
-            <w:pStyle w:val="FDF1619166EA41BF9D288035807B2000"/>
+            <w:pStyle w:val="41E89CBA2FB2487DAF073E7047422237"/>
+          </w:pPr>
+          <w:r>
+            <w:rPr>
+              <w:rStyle w:val="PlaceholderText"/>
+            </w:rPr>
+            <w:t>Click or tap here to enter text.</w:t>
+          </w:r>
+        </w:p>
+      </w:docPartBody>
+    </w:docPart>
+    <w:docPart>
+      <w:docPartPr>
+        <w:name w:val="B0014D0607184DB48C8FD3676E1D2310"/>
+        <w:category>
+          <w:name w:val="General"/>
+          <w:gallery w:val="placeholder"/>
+        </w:category>
+        <w:types>
+          <w:type w:val="bbPlcHdr"/>
+        </w:types>
+        <w:behaviors>
+          <w:behavior w:val="content"/>
+        </w:behaviors>
+        <w:guid w:val="{5A5BD22D-21E3-42A2-B8D4-6F4249A71410}"/>
+      </w:docPartPr>
+      <w:docPartBody>
+        <w:p>
+          <w:pPr>
+            <w:pStyle w:val="B0014D0607184DB48C8FD3676E1D2310"/>
+          </w:pPr>
+          <w:r>
+            <w:rPr>
+              <w:rStyle w:val="PlaceholderText"/>
+            </w:rPr>
+            <w:t>Click or tap here to enter text.</w:t>
+          </w:r>
+        </w:p>
+      </w:docPartBody>
+    </w:docPart>
+    <w:docPart>
+      <w:docPartPr>
+        <w:name w:val="F4505369413F44AD939CE1D789410ECF"/>
+        <w:category>
+          <w:name w:val="General"/>
+          <w:gallery w:val="placeholder"/>
+        </w:category>
+        <w:types>
+          <w:type w:val="bbPlcHdr"/>
+        </w:types>
+        <w:behaviors>
+          <w:behavior w:val="content"/>
+        </w:behaviors>
+        <w:guid w:val="{FE73FAF4-9872-42E2-9588-6EF8DAB1266D}"/>
+      </w:docPartPr>
+      <w:docPartBody>
+        <w:p>
+          <w:pPr>
+            <w:pStyle w:val="F4505369413F44AD939CE1D789410ECF"/>
           </w:pPr>
           <w:r>
             <w:rPr>
@@ -14836,16 +14627,21 @@
   <w:rsids>
     <w:rsidRoot w:val="00C35F57"/>
     <w:rsid w:val="0009160C"/>
+    <w:rsid w:val="000F6D21"/>
     <w:rsid w:val="00295DFC"/>
     <w:rsid w:val="003655D4"/>
     <w:rsid w:val="003D2417"/>
+    <w:rsid w:val="004D62CA"/>
     <w:rsid w:val="00587683"/>
     <w:rsid w:val="005B27AA"/>
     <w:rsid w:val="005E002C"/>
     <w:rsid w:val="00737A58"/>
+    <w:rsid w:val="008631F2"/>
+    <w:rsid w:val="00B860A8"/>
     <w:rsid w:val="00C11A03"/>
     <w:rsid w:val="00C35F57"/>
     <w:rsid w:val="00E150E6"/>
+    <w:rsid w:val="00FF7995"/>
   </w:rsids>
   <m:mathPr>
     <m:mathFont m:val="Cambria Math"/>
@@ -15301,14 +15097,43 @@
     <w:basedOn w:val="DefaultParagraphFont"/>
     <w:uiPriority w:val="99"/>
     <w:semiHidden/>
-    <w:rsid w:val="00295DFC"/>
+    <w:rsid w:val="004D62CA"/>
     <w:rPr>
       <w:color w:val="808080"/>
     </w:rPr>
   </w:style>
-  <w:style w:type="paragraph" w:customStyle="1" w:styleId="FDF1619166EA41BF9D288035807B2000">
-    <w:name w:val="FDF1619166EA41BF9D288035807B2000"/>
-    <w:rsid w:val="00C35F57"/>
+  <w:style w:type="paragraph" w:customStyle="1" w:styleId="41E89CBA2FB2487DAF073E7047422237">
+    <w:name w:val="41E89CBA2FB2487DAF073E7047422237"/>
+    <w:rsid w:val="004D62CA"/>
+    <w:pPr>
+      <w:spacing w:line="278" w:lineRule="auto"/>
+    </w:pPr>
+    <w:rPr>
+      <w:sz w:val="24"/>
+      <w:szCs w:val="24"/>
+    </w:rPr>
+  </w:style>
+  <w:style w:type="paragraph" w:customStyle="1" w:styleId="B0014D0607184DB48C8FD3676E1D2310">
+    <w:name w:val="B0014D0607184DB48C8FD3676E1D2310"/>
+    <w:rsid w:val="004D62CA"/>
+    <w:pPr>
+      <w:spacing w:line="278" w:lineRule="auto"/>
+    </w:pPr>
+    <w:rPr>
+      <w:sz w:val="24"/>
+      <w:szCs w:val="24"/>
+    </w:rPr>
+  </w:style>
+  <w:style w:type="paragraph" w:customStyle="1" w:styleId="F4505369413F44AD939CE1D789410ECF">
+    <w:name w:val="F4505369413F44AD939CE1D789410ECF"/>
+    <w:rsid w:val="004D62CA"/>
+    <w:pPr>
+      <w:spacing w:line="278" w:lineRule="auto"/>
+    </w:pPr>
+    <w:rPr>
+      <w:sz w:val="24"/>
+      <w:szCs w:val="24"/>
+    </w:rPr>
   </w:style>
 </w:styles>
 </file>

</xml_diff>

<commit_message>
Added comments on the use of the pvalue in the AD test.
</commit_message>
<xml_diff>
--- a/Manuscript/Manuscript.docx
+++ b/Manuscript/Manuscript.docx
@@ -1634,6 +1634,7 @@
         <w:ind w:firstLine="0"/>
       </w:pPr>
       <w:r>
+        <w:lastRenderedPageBreak/>
         <w:t xml:space="preserve">Ward, P., Jongman, B., Weiland, F., Bouwman, A., Beek, L., </w:t>
       </w:r>
       <w:proofErr w:type="spellStart"/>
@@ -1782,7 +1783,6 @@
             <w:docPart w:val="DefaultPlaceholder_-1854013440"/>
           </w:placeholder>
         </w:sdtPr>
-        <w:sdtEndPr/>
         <w:sdtContent>
           <w:r>
             <w:rPr>
@@ -1888,7 +1888,6 @@
             <w:docPart w:val="DefaultPlaceholder_-1854013440"/>
           </w:placeholder>
         </w:sdtPr>
-        <w:sdtEndPr/>
         <w:sdtContent>
           <w:r>
             <w:rPr>
@@ -2162,6 +2161,7 @@
         <w:pStyle w:val="Heading3"/>
       </w:pPr>
       <w:r>
+        <w:lastRenderedPageBreak/>
         <w:t>ERA5-ecPoint</w:t>
       </w:r>
     </w:p>
@@ -2255,7 +2255,6 @@
             <w:docPart w:val="DefaultPlaceholder_-1854013440"/>
           </w:placeholder>
         </w:sdtPr>
-        <w:sdtEndPr/>
         <w:sdtContent>
           <w:r>
             <w:rPr>
@@ -2873,7 +2872,6 @@
             <w:docPart w:val="41E89CBA2FB2487DAF073E7047422237"/>
           </w:placeholder>
         </w:sdtPr>
-        <w:sdtEndPr/>
         <w:sdtContent>
           <w:r>
             <w:rPr>
@@ -2935,7 +2933,11 @@
         <w:t xml:space="preserve">crit </w:t>
       </w:r>
       <w:r>
-        <w:t xml:space="preserve">is determined, at a certain confidence level (CL), </w:t>
+        <w:t xml:space="preserve">is </w:t>
+      </w:r>
+      <w:r>
+        <w:lastRenderedPageBreak/>
+        <w:t xml:space="preserve">determined, at a certain confidence level (CL), </w:t>
       </w:r>
       <w:r>
         <w:rPr>
@@ -3162,6 +3164,37 @@
           <w:shd w:val="clear" w:color="auto" w:fill="FFFFFF"/>
         </w:rPr>
         <w:t xml:space="preserve"> of the observational climatology.</w:t>
+      </w:r>
+    </w:p>
+    <w:p>
+      <w:pPr>
+        <w:rPr>
+          <w:rFonts w:ascii="Segoe UI" w:hAnsi="Segoe UI" w:cs="Segoe UI"/>
+          <w:color w:val="0D0D0D"/>
+          <w:sz w:val="18"/>
+          <w:szCs w:val="18"/>
+          <w:shd w:val="clear" w:color="auto" w:fill="FFFFFF"/>
+        </w:rPr>
+      </w:pPr>
+      <w:r>
+        <w:rPr>
+          <w:rFonts w:ascii="Segoe UI" w:hAnsi="Segoe UI" w:cs="Segoe UI"/>
+          <w:color w:val="0D0D0D"/>
+          <w:sz w:val="18"/>
+          <w:szCs w:val="18"/>
+          <w:shd w:val="clear" w:color="auto" w:fill="FFFFFF"/>
+        </w:rPr>
+        <w:t xml:space="preserve">Such a binary decision was considered not appropriate for our case because the critical values were the same for all the </w:t>
+      </w:r>
+      <w:r>
+        <w:rPr>
+          <w:rFonts w:ascii="Segoe UI" w:hAnsi="Segoe UI" w:cs="Segoe UI"/>
+          <w:color w:val="0D0D0D"/>
+          <w:sz w:val="18"/>
+          <w:szCs w:val="18"/>
+          <w:shd w:val="clear" w:color="auto" w:fill="FFFFFF"/>
+        </w:rPr>
+        <w:t xml:space="preserve">NWP models. </w:t>
       </w:r>
     </w:p>
     <w:p>
@@ -3199,7 +3232,6 @@
             <w:docPart w:val="B0014D0607184DB48C8FD3676E1D2310"/>
           </w:placeholder>
         </w:sdtPr>
-        <w:sdtEndPr/>
         <w:sdtContent>
           <w:r>
             <w:rPr>
@@ -3281,7 +3313,6 @@
             <w:docPart w:val="F4505369413F44AD939CE1D789410ECF"/>
           </w:placeholder>
         </w:sdtPr>
-        <w:sdtEndPr/>
         <w:sdtContent>
           <w:r>
             <w:rPr>
@@ -3343,30 +3374,62 @@
     </w:p>
     <w:p>
       <w:pPr>
-        <w:pStyle w:val="Heading1"/>
-      </w:pPr>
-      <w:r>
-        <w:t>Results</w:t>
-      </w:r>
+        <w:rPr>
+          <w:color w:val="000000"/>
+        </w:rPr>
+      </w:pPr>
     </w:p>
     <w:p>
-      <w:r>
-        <w:t xml:space="preserve">Out of all NWP-modelled rainfall climatologies, ERA5-ecPoint provides the best representation of observational point-rainfall climatologies. This overall better representation can be seen by a much wider extension of blue dots (i.e., locations where NWP-modelled climatologies are representative of observational point-rainfall climatologies) in Figure 2e compared to Figure2b-d, where there is a much more significant number of pink dots (i.e., locations where NWP-modelled climatologies are not representative of observational point-rainfall climatologies). ERA5-ecPoint represents observational climatologies in more than 90% of locations in all six considered domains (whose definitions are provided in Figure 2a), except for South America, where it reaches only 74.3%. The best representation is reached in the Oceania and Europe &amp; Mediterranean region, where the representativeness reaches 98.3% and 98.8% of locations. The lower resolution NWP-modelled climatologies, i.e. ERA5_EDA (Figure 2a), ERA5 (Figure 2b), and </w:t>
-      </w:r>
-      <w:r>
-        <w:t>reforecast</w:t>
-      </w:r>
-      <w:r>
-        <w:t xml:space="preserve">_46r1 (Figure 2c) are representative of observational climatologies in a much smaller number of locations, with performances that, on average, increase with the resolution (ERA5_EDA &lt; ERA5 &lt; Reforecast_46r1). The performance of ERA5-EDA and ERA5 climatologies is mostly comparable, with the worst representation in South America (less than 1% of locations with representative climatologies) and relatively poor representation over North America, Europe &amp; Mediterranean, and Asia (less than 6%). Both NWP-modelled climatologies in Africa &amp; Arabian Peninsula and Oceania reach at least 10% of locations that represent observational climatologies. However, it is worth noting that those points (blue dots in Figure 2b-c) are mainly located over the </w:t>
-      </w:r>
-      <w:r>
-        <w:t>Sahara Desert</w:t>
-      </w:r>
-      <w:r>
-        <w:t xml:space="preserve"> in Africa and the arid regions of Australia. Overall, the climatologies from reforecasts provide a larger number of locations where they are presentative of observational climatologies, with improvements compared to ERA5-EDA and ERA5 that exceed 15% in Oceania, Asia, Africa &amp; Arabian Peninsula, and 10% in Europe &amp; Mediterranean and North America. Climatologies from reforecasts do not improve the representation of observational climatologies in South America, where they remain below 1%. </w:t>
+      <w:pPr>
+        <w:rPr>
+          <w:color w:val="000000"/>
+        </w:rPr>
+      </w:pPr>
+      <w:r>
+        <w:rPr>
+          <w:color w:val="000000"/>
+        </w:rPr>
+        <w:t>As the sample size of your data increases, your chances of discovering non-normality increase. Small sample sizes may give you a false reading of normality. If you are using a probability plot, don’t be deceived by the impact of the sample size. Let your decision be guided by the p-value.</w:t>
+      </w:r>
+      <w:r>
+        <w:rPr>
+          <w:color w:val="000000"/>
+        </w:rPr>
+        <w:t xml:space="preserve"> </w:t>
+      </w:r>
+      <w:r>
+        <w:rPr>
+          <w:color w:val="000000"/>
+        </w:rPr>
+        <w:t>The p-value of your AD test will indicate, with your desired level of risk, whether you can reject your null hypothesis.</w:t>
       </w:r>
     </w:p>
     <w:p>
+      <w:pPr>
+        <w:pStyle w:val="Heading1"/>
+      </w:pPr>
+      <w:r>
+        <w:t>Results</w:t>
+      </w:r>
+    </w:p>
+    <w:p>
+      <w:r>
+        <w:t xml:space="preserve">Out of all NWP-modelled rainfall climatologies, ERA5-ecPoint provides the best representation of observational point-rainfall climatologies. This overall better representation can be seen by a much wider extension of blue dots (i.e., locations where NWP-modelled climatologies are representative of observational point-rainfall climatologies) in Figure 2e compared to Figure2b-d, where there is a much more significant number of pink dots (i.e., locations where NWP-modelled climatologies are not representative of observational point-rainfall climatologies). ERA5-ecPoint represents observational climatologies in more than 90% of locations in all six considered domains (whose definitions are provided in Figure 2a), except for South America, where it reaches only 74.3%. The best representation is reached in the Oceania and Europe &amp; Mediterranean region, where the representativeness reaches 98.3% and 98.8% of locations. The lower resolution NWP-modelled climatologies, i.e. ERA5_EDA (Figure 2a), ERA5 (Figure 2b), and </w:t>
+      </w:r>
+      <w:r>
+        <w:t>reforecast</w:t>
+      </w:r>
+      <w:r>
+        <w:t xml:space="preserve">_46r1 (Figure 2c) are representative of observational climatologies in a much smaller number of locations, with performances that, on average, increase with the resolution (ERA5_EDA &lt; ERA5 &lt; Reforecast_46r1). The performance of ERA5-EDA and ERA5 climatologies is mostly comparable, with the worst representation in South America (less than 1% of locations with representative climatologies) and relatively poor representation over North America, Europe &amp; Mediterranean, and Asia (less than 6%). Both NWP-modelled climatologies in Africa &amp; Arabian Peninsula and Oceania reach at least 10% of locations that represent observational climatologies. However, it is worth noting that those points (blue dots in Figure 2b-c) are mainly located over the </w:t>
+      </w:r>
+      <w:r>
+        <w:t>Sahara Desert</w:t>
+      </w:r>
+      <w:r>
+        <w:t xml:space="preserve"> in Africa and the arid regions of Australia. Overall, the climatologies from reforecasts provide a larger number of locations where they are presentative of observational climatologies, with improvements compared to ERA5-EDA and ERA5 that exceed 15% in Oceania, Asia, Africa &amp; Arabian Peninsula, and 10% in Europe &amp; Mediterranean and North America. Climatologies from reforecasts do not improve the representation of observational climatologies in South America, where they remain below 1%. </w:t>
+      </w:r>
+    </w:p>
+    <w:p>
       <w:r>
         <w:t xml:space="preserve">It is worth comparing the </w:t>
       </w:r>
@@ -3491,7 +3554,11 @@
         <w:t>b</w:t>
       </w:r>
       <w:r>
-        <w:t>), all NWP-model climatologies</w:t>
+        <w:t xml:space="preserve">), all NWP-model </w:t>
+      </w:r>
+      <w:r>
+        <w:lastRenderedPageBreak/>
+        <w:t>climatologies</w:t>
       </w:r>
       <w:r>
         <w:t>, with the</w:t>
@@ -3818,7 +3885,11 @@
         <w:t>this</w:t>
       </w:r>
       <w:r>
-        <w:t xml:space="preserve"> study highlights the effectiveness of refining NWP models to more closely align with observed climatology, particularly by improving spatial resolutions and making region-specific model adjustments. Such enhancements have significantly bolstered the representativeness of climatological outputs across various global regions, critical for the accurate forecasting of localized weather patterns and extreme events. Our findings, validated through the Anderson-Darling test at a 99.99% confidence level, demonstrate considerable variations in model performance by region and resolution. For instance, the ERA5-EDA (62 km) model exhibits high accuracy in North and South America, while the ERA5 (31 km) and ECMWF Reforecasts (18 km) models show substantial improvements in Europe, Asia, and South America. However, challenges remain in regions like Africa &amp; the Arabian Peninsula and Oceania, underscoring the need for targeted adjustments to enhance model accuracy. Furthermore, our study underscores a significant advancement in meteorology with the ability to set thresholds for extreme weather predictions globally, independent of direct observational inputs. This advancement is crucial for issuing timely warnings, particularly in ungauged areas, thus expanding protective measures worldwide and enhancing community resilience against severe weather impacts. The integration of sophisticated algorithms and comprehensive data has also facilitated a more precise prediction of extreme weather phenomena, crucial for effective disaster preparedness and risk management.</w:t>
+        <w:t xml:space="preserve"> study highlights the effectiveness of refining NWP models to more closely align with observed climatology, particularly by improving spatial resolutions and making region-specific model adjustments. Such enhancements have significantly bolstered the representativeness of climatological outputs across various global regions, critical for the accurate forecasting of localized weather patterns and extreme events. Our findings, validated through the Anderson-Darling test at a 99.99% confidence level, demonstrate considerable variations in model performance by region </w:t>
+      </w:r>
+      <w:r>
+        <w:lastRenderedPageBreak/>
+        <w:t>and resolution. For instance, the ERA5-EDA (62 km) model exhibits high accuracy in North and South America, while the ERA5 (31 km) and ECMWF Reforecasts (18 km) models show substantial improvements in Europe, Asia, and South America. However, challenges remain in regions like Africa &amp; the Arabian Peninsula and Oceania, underscoring the need for targeted adjustments to enhance model accuracy. Furthermore, our study underscores a significant advancement in meteorology with the ability to set thresholds for extreme weather predictions globally, independent of direct observational inputs. This advancement is crucial for issuing timely warnings, particularly in ungauged areas, thus expanding protective measures worldwide and enhancing community resilience against severe weather impacts. The integration of sophisticated algorithms and comprehensive data has also facilitated a more precise prediction of extreme weather phenomena, crucial for effective disaster preparedness and risk management.</w:t>
       </w:r>
       <w:r>
         <w:t xml:space="preserve"> </w:t>
@@ -3837,6 +3908,7 @@
         <w:spacing w:line="360" w:lineRule="auto"/>
       </w:pPr>
       <w:r>
+        <w:lastRenderedPageBreak/>
         <w:t>Tables</w:t>
       </w:r>
     </w:p>
@@ -3849,27 +3921,14 @@
       <w:r>
         <w:t xml:space="preserve">Table </w:t>
       </w:r>
-      <w:r>
-        <w:fldChar w:fldCharType="begin"/>
-      </w:r>
-      <w:r>
-        <w:instrText xml:space="preserve"> SEQ Table \* ARABIC </w:instrText>
-      </w:r>
-      <w:r>
-        <w:fldChar w:fldCharType="separate"/>
-      </w:r>
-      <w:r>
-        <w:rPr>
-          <w:noProof/>
-        </w:rPr>
-        <w:t>1</w:t>
-      </w:r>
-      <w:r>
-        <w:rPr>
-          <w:noProof/>
-        </w:rPr>
-        <w:fldChar w:fldCharType="end"/>
-      </w:r>
+      <w:fldSimple w:instr=" SEQ Table \* ARABIC ">
+        <w:r>
+          <w:rPr>
+            <w:noProof/>
+          </w:rPr>
+          <w:t>1</w:t>
+        </w:r>
+      </w:fldSimple>
       <w:bookmarkEnd w:id="6"/>
       <w:r>
         <w:t xml:space="preserve"> </w:t>
@@ -7333,6 +7392,7 @@
         <w:spacing w:line="360" w:lineRule="auto"/>
       </w:pPr>
       <w:r>
+        <w:lastRenderedPageBreak/>
         <w:t>Figure</w:t>
       </w:r>
       <w:r>
@@ -7399,27 +7459,14 @@
       <w:r>
         <w:t xml:space="preserve">Figure </w:t>
       </w:r>
-      <w:r>
-        <w:fldChar w:fldCharType="begin"/>
-      </w:r>
-      <w:r>
-        <w:instrText xml:space="preserve"> SEQ Figure \* ARABIC </w:instrText>
-      </w:r>
-      <w:r>
-        <w:fldChar w:fldCharType="separate"/>
-      </w:r>
-      <w:r>
-        <w:rPr>
-          <w:noProof/>
-        </w:rPr>
-        <w:t>1</w:t>
-      </w:r>
-      <w:r>
-        <w:rPr>
-          <w:noProof/>
-        </w:rPr>
-        <w:fldChar w:fldCharType="end"/>
-      </w:r>
+      <w:fldSimple w:instr=" SEQ Figure \* ARABIC ">
+        <w:r>
+          <w:rPr>
+            <w:noProof/>
+          </w:rPr>
+          <w:t>1</w:t>
+        </w:r>
+      </w:fldSimple>
       <w:bookmarkEnd w:id="7"/>
       <w:r>
         <w:t xml:space="preserve"> – </w:t>
@@ -7437,6 +7484,7 @@
         <w:rPr>
           <w:noProof/>
         </w:rPr>
+        <w:lastRenderedPageBreak/>
         <w:drawing>
           <wp:inline distT="0" distB="0" distL="0" distR="0" wp14:anchorId="7B9F1B0C" wp14:editId="32D01357">
             <wp:extent cx="6281738" cy="8375650"/>
@@ -7488,27 +7536,14 @@
       <w:r>
         <w:t xml:space="preserve">Figure </w:t>
       </w:r>
-      <w:r>
-        <w:fldChar w:fldCharType="begin"/>
-      </w:r>
-      <w:r>
-        <w:instrText xml:space="preserve"> SEQ Figure \* ARABIC </w:instrText>
-      </w:r>
-      <w:r>
-        <w:fldChar w:fldCharType="separate"/>
-      </w:r>
-      <w:r>
-        <w:rPr>
-          <w:noProof/>
-        </w:rPr>
-        <w:t>2</w:t>
-      </w:r>
-      <w:r>
-        <w:rPr>
-          <w:noProof/>
-        </w:rPr>
-        <w:fldChar w:fldCharType="end"/>
-      </w:r>
+      <w:fldSimple w:instr=" SEQ Figure \* ARABIC ">
+        <w:r>
+          <w:rPr>
+            <w:noProof/>
+          </w:rPr>
+          <w:t>2</w:t>
+        </w:r>
+      </w:fldSimple>
       <w:bookmarkEnd w:id="8"/>
       <w:r>
         <w:t xml:space="preserve"> –</w:t>
@@ -7568,6 +7603,7 @@
         <w:rPr>
           <w:noProof/>
         </w:rPr>
+        <w:lastRenderedPageBreak/>
         <w:drawing>
           <wp:inline distT="0" distB="0" distL="0" distR="0" wp14:anchorId="4EBB0057" wp14:editId="0A52374B">
             <wp:extent cx="6299835" cy="5751195"/>
@@ -7619,27 +7655,14 @@
       <w:r>
         <w:t xml:space="preserve">Figure </w:t>
       </w:r>
-      <w:r>
-        <w:fldChar w:fldCharType="begin"/>
-      </w:r>
-      <w:r>
-        <w:instrText xml:space="preserve"> SEQ Figure \* ARABIC </w:instrText>
-      </w:r>
-      <w:r>
-        <w:fldChar w:fldCharType="separate"/>
-      </w:r>
-      <w:r>
-        <w:rPr>
-          <w:noProof/>
-        </w:rPr>
-        <w:t>3</w:t>
-      </w:r>
-      <w:r>
-        <w:rPr>
-          <w:noProof/>
-        </w:rPr>
-        <w:fldChar w:fldCharType="end"/>
-      </w:r>
+      <w:fldSimple w:instr=" SEQ Figure \* ARABIC ">
+        <w:r>
+          <w:rPr>
+            <w:noProof/>
+          </w:rPr>
+          <w:t>3</w:t>
+        </w:r>
+      </w:fldSimple>
       <w:bookmarkEnd w:id="9"/>
       <w:r>
         <w:t xml:space="preserve"> </w:t>
@@ -7731,6 +7754,7 @@
         <w:rPr>
           <w:noProof/>
         </w:rPr>
+        <w:lastRenderedPageBreak/>
         <w:drawing>
           <wp:inline distT="0" distB="0" distL="0" distR="0" wp14:anchorId="1CC0807A" wp14:editId="3BD52423">
             <wp:extent cx="6299835" cy="4960620"/>
@@ -7878,6 +7902,7 @@
         <w:rPr>
           <w:rFonts w:cstheme="minorHAnsi"/>
         </w:rPr>
+        <w:lastRenderedPageBreak/>
         <w:t>References</w:t>
       </w:r>
       <w:bookmarkEnd w:id="5"/>
@@ -7893,7 +7918,6 @@
           <w:docPart w:val="DefaultPlaceholder_-1854013440"/>
         </w:placeholder>
       </w:sdtPr>
-      <w:sdtEndPr/>
       <w:sdtContent>
         <w:p>
           <w:pPr>
@@ -13377,7 +13401,6 @@
   <w:style w:type="character" w:default="1" w:styleId="DefaultParagraphFont">
     <w:name w:val="Default Paragraph Font"/>
     <w:uiPriority w:val="1"/>
-    <w:semiHidden/>
     <w:unhideWhenUsed/>
   </w:style>
   <w:style w:type="table" w:default="1" w:styleId="TableNormal">
@@ -14635,12 +14658,15 @@
     <w:rsid w:val="00587683"/>
     <w:rsid w:val="005B27AA"/>
     <w:rsid w:val="005E002C"/>
+    <w:rsid w:val="006500AC"/>
     <w:rsid w:val="00737A58"/>
     <w:rsid w:val="008631F2"/>
+    <w:rsid w:val="0092397E"/>
     <w:rsid w:val="00B860A8"/>
     <w:rsid w:val="00C11A03"/>
     <w:rsid w:val="00C35F57"/>
     <w:rsid w:val="00E150E6"/>
+    <w:rsid w:val="00EC09A8"/>
     <w:rsid w:val="00FF7995"/>
   </w:rsids>
   <m:mathPr>

</xml_diff>

<commit_message>
Updated the figures in the manuscript
</commit_message>
<xml_diff>
--- a/Manuscript/Manuscript.docx
+++ b/Manuscript/Manuscript.docx
@@ -670,7 +670,15 @@
     </w:p>
     <w:p>
       <w:r>
-        <w:t>There is growing evidence that anthropogenic activity affects the climate in numerous ways, and the effects of extreme conditions are likely to become stronger due to changes in their intensity and frequency. In particular, the intensity of extreme rainfall is expected to increase in regions with high moisture availability, particularly in wet moths. This will cause more frequent and severe flooding under global warming (e.g., Min et al., 2011; Tabari, 2020). Despite the current observational uncertainties of extreme rainfall (Herold et al., 2017), increasingly extreme rainfall has been reported in a large number of locations, even in regions where the average rainfall has decreased (e.g., Asadieh &amp; Krakauer, 2015; Kharin et al., 2</w:t>
+        <w:t xml:space="preserve">There is growing evidence that anthropogenic activity affects the climate in numerous ways, and the effects of extreme conditions are likely to become stronger due to changes in their intensity and frequency. In particular, the intensity of extreme rainfall is expected to increase in regions with high moisture availability, particularly in wet moths. This will cause more frequent and severe flooding under global warming (e.g., Min et al., 2011; Tabari, 2020). Despite the current observational uncertainties of extreme rainfall (Herold et al., 2017), increasingly extreme rainfall has been reported in </w:t>
+      </w:r>
+      <w:proofErr w:type="gramStart"/>
+      <w:r>
+        <w:t>a large number of</w:t>
+      </w:r>
+      <w:proofErr w:type="gramEnd"/>
+      <w:r>
+        <w:t xml:space="preserve"> locations, even in regions where the average rainfall has decreased (e.g., Asadieh &amp; Krakauer, 2015; Kharin et al., 2</w:t>
       </w:r>
       <w:r>
         <w:t>013</w:t>
@@ -689,7 +697,15 @@
     </w:p>
     <w:p>
       <w:r>
-        <w:t xml:space="preserve">Different type of datasets are </w:t>
+        <w:t xml:space="preserve">Different type of datasets </w:t>
+      </w:r>
+      <w:proofErr w:type="gramStart"/>
+      <w:r>
+        <w:t>are</w:t>
+      </w:r>
+      <w:proofErr w:type="gramEnd"/>
+      <w:r>
+        <w:t xml:space="preserve"> </w:t>
       </w:r>
       <w:r>
         <w:t xml:space="preserve">used to understand </w:t>
@@ -2014,7 +2030,7 @@
         <w:rPr>
           <w:noProof/>
         </w:rPr>
-        <w:t>1</w:t>
+        <w:t>3</w:t>
       </w:r>
       <w:r>
         <w:fldChar w:fldCharType="end"/>
@@ -2108,10 +2124,18 @@
         <w:t xml:space="preserve"> </w:t>
       </w:r>
       <w:r>
-        <w:t>weather prediction models</w:t>
-      </w:r>
-      <w:r>
-        <w:t xml:space="preserve">, and </w:t>
+        <w:t xml:space="preserve">weather prediction </w:t>
+      </w:r>
+      <w:proofErr w:type="gramStart"/>
+      <w:r>
+        <w:t>models</w:t>
+      </w:r>
+      <w:r>
+        <w:t>, and</w:t>
+      </w:r>
+      <w:proofErr w:type="gramEnd"/>
+      <w:r>
+        <w:t xml:space="preserve"> </w:t>
       </w:r>
       <w:r>
         <w:t>developing adjustments that correct systematic model biases</w:t>
@@ -2620,7 +2644,7 @@
         <w:rPr>
           <w:noProof/>
         </w:rPr>
-        <w:t>1</w:t>
+        <w:t>3</w:t>
       </w:r>
       <w:r>
         <w:fldChar w:fldCharType="end"/>
@@ -2647,7 +2671,7 @@
         <w:rPr>
           <w:noProof/>
         </w:rPr>
-        <w:t>1</w:t>
+        <w:t>3</w:t>
       </w:r>
       <w:r>
         <w:fldChar w:fldCharType="end"/>
@@ -2683,7 +2707,7 @@
         <w:rPr>
           <w:noProof/>
         </w:rPr>
-        <w:t>1</w:t>
+        <w:t>3</w:t>
       </w:r>
       <w:r>
         <w:fldChar w:fldCharType="end"/>
@@ -3506,7 +3530,7 @@
         <w:rPr>
           <w:noProof/>
         </w:rPr>
-        <w:t>3</w:t>
+        <w:t>2</w:t>
       </w:r>
       <w:r>
         <w:fldChar w:fldCharType="end"/>
@@ -3545,7 +3569,7 @@
         <w:rPr>
           <w:noProof/>
         </w:rPr>
-        <w:t>3</w:t>
+        <w:t>2</w:t>
       </w:r>
       <w:r>
         <w:fldChar w:fldCharType="end"/>
@@ -3642,7 +3666,7 @@
         <w:rPr>
           <w:noProof/>
         </w:rPr>
-        <w:t>3</w:t>
+        <w:t>2</w:t>
       </w:r>
       <w:r>
         <w:fldChar w:fldCharType="end"/>
@@ -3720,46 +3744,54 @@
         <w:rPr>
           <w:noProof/>
         </w:rPr>
+        <w:t>1</w:t>
+      </w:r>
+      <w:r>
+        <w:fldChar w:fldCharType="end"/>
+      </w:r>
+      <w:r>
+        <w:t>e).</w:t>
+      </w:r>
+      <w:r>
+        <w:t xml:space="preserve"> </w:t>
+      </w:r>
+      <w:r>
+        <w:t>In desertic areas (</w:t>
+      </w:r>
+      <w:r>
+        <w:fldChar w:fldCharType="begin"/>
+      </w:r>
+      <w:r>
+        <w:instrText xml:space="preserve"> REF _Ref166074135 \h </w:instrText>
+      </w:r>
+      <w:r>
+        <w:fldChar w:fldCharType="separate"/>
+      </w:r>
+      <w:r>
+        <w:t xml:space="preserve">Figure </w:t>
+      </w:r>
+      <w:r>
+        <w:rPr>
+          <w:noProof/>
+        </w:rPr>
         <w:t>2</w:t>
       </w:r>
       <w:r>
         <w:fldChar w:fldCharType="end"/>
       </w:r>
       <w:r>
-        <w:t>e).</w:t>
-      </w:r>
-      <w:r>
-        <w:t xml:space="preserve"> </w:t>
-      </w:r>
-      <w:r>
-        <w:t>In desertic areas (</w:t>
-      </w:r>
-      <w:r>
-        <w:fldChar w:fldCharType="begin"/>
-      </w:r>
-      <w:r>
-        <w:instrText xml:space="preserve"> REF _Ref166074135 \h </w:instrText>
-      </w:r>
-      <w:r>
-        <w:fldChar w:fldCharType="separate"/>
-      </w:r>
-      <w:r>
-        <w:t xml:space="preserve">Figure </w:t>
-      </w:r>
-      <w:r>
-        <w:rPr>
-          <w:noProof/>
-        </w:rPr>
-        <w:t>3</w:t>
-      </w:r>
-      <w:r>
-        <w:fldChar w:fldCharType="end"/>
-      </w:r>
-      <w:r>
         <w:t xml:space="preserve">d), all </w:t>
       </w:r>
       <w:r>
-        <w:t>NWP-modelled climatologies represent well the observational climatology, a part from the tail</w:t>
+        <w:t xml:space="preserve">NWP-modelled climatologies represent well the observational climatology, </w:t>
+      </w:r>
+      <w:proofErr w:type="gramStart"/>
+      <w:r>
+        <w:t>a part from</w:t>
+      </w:r>
+      <w:proofErr w:type="gramEnd"/>
+      <w:r>
+        <w:t xml:space="preserve"> the tail</w:t>
       </w:r>
       <w:r>
         <w:t xml:space="preserve"> of the observational climatology.</w:t>
@@ -7401,18 +7433,19 @@
     </w:p>
     <w:p>
       <w:pPr>
-        <w:keepNext/>
+        <w:pStyle w:val="Caption"/>
         <w:ind w:firstLine="0"/>
+        <w:jc w:val="center"/>
       </w:pPr>
       <w:r>
         <w:rPr>
           <w:noProof/>
         </w:rPr>
         <w:drawing>
-          <wp:inline distT="0" distB="0" distL="0" distR="0" wp14:anchorId="5ACB46C6" wp14:editId="77DD3065">
-            <wp:extent cx="6299835" cy="6885940"/>
-            <wp:effectExtent l="0" t="0" r="5715" b="0"/>
-            <wp:docPr id="8" name="Picture 8" descr="A map of the world&#10;&#10;Description automatically generated"/>
+          <wp:inline distT="0" distB="0" distL="0" distR="0" wp14:anchorId="5586F90C" wp14:editId="0E9EDADA">
+            <wp:extent cx="5861441" cy="8048625"/>
+            <wp:effectExtent l="0" t="0" r="6350" b="0"/>
+            <wp:docPr id="1827069970" name="Picture 2" descr="A screenshot of a computer screen&#10;&#10;Description automatically generated"/>
             <wp:cNvGraphicFramePr>
               <a:graphicFrameLocks xmlns:a="http://schemas.openxmlformats.org/drawingml/2006/main" noChangeAspect="1"/>
             </wp:cNvGraphicFramePr>
@@ -7420,7 +7453,7 @@
               <a:graphicData uri="http://schemas.openxmlformats.org/drawingml/2006/picture">
                 <pic:pic xmlns:pic="http://schemas.openxmlformats.org/drawingml/2006/picture">
                   <pic:nvPicPr>
-                    <pic:cNvPr id="8" name="Picture 8" descr="A map of the world&#10;&#10;Description automatically generated"/>
+                    <pic:cNvPr id="1827069970" name="Picture 2" descr="A screenshot of a computer screen&#10;&#10;Description automatically generated"/>
                     <pic:cNvPicPr/>
                   </pic:nvPicPr>
                   <pic:blipFill>
@@ -7438,7 +7471,7 @@
                   <pic:spPr>
                     <a:xfrm>
                       <a:off x="0" y="0"/>
-                      <a:ext cx="6299835" cy="6885940"/>
+                      <a:ext cx="5882113" cy="8077011"/>
                     </a:xfrm>
                     <a:prstGeom prst="rect">
                       <a:avLst/>
@@ -7455,7 +7488,7 @@
       <w:pPr>
         <w:pStyle w:val="Caption"/>
       </w:pPr>
-      <w:bookmarkStart w:id="7" w:name="_Ref177395351"/>
+      <w:bookmarkStart w:id="7" w:name="_Ref164679924"/>
       <w:r>
         <w:t xml:space="preserve">Figure </w:t>
       </w:r>
@@ -7469,27 +7502,70 @@
       </w:fldSimple>
       <w:bookmarkEnd w:id="7"/>
       <w:r>
-        <w:t xml:space="preserve"> – </w:t>
-      </w:r>
-      <w:r>
-        <w:t>Panel (a) shows the 10-year return period for 24-hourly observational point-scale rainfall climatologies. The climatologies were computed from rain gauges with at least 75% of valid records from 2000 to 2019. Panels (b), (c), (d), and (e) represent the 10-year return period of modelled rainfall climatologies, respectively, from ERA5-EDA (62 km), ERA5 (31 km), ECMWF Reforecasts-46r1 (18 km) and ERA5-ecPoint (point-scale, provided over the ERA5 grid).</w:t>
+        <w:t xml:space="preserve"> –</w:t>
+      </w:r>
+      <w:r>
+        <w:t xml:space="preserve"> According to the Anderson-Darling test at 99.99% confidence level, panels (b), (c), (d), and (e) show where</w:t>
+      </w:r>
+      <w:r>
+        <w:t xml:space="preserve"> the</w:t>
+      </w:r>
+      <w:r>
+        <w:t xml:space="preserve"> NWP-modelled climatologies from ERA5-EDA, ERA5-Reforecasts-46r1, and ERA5-ecPoint are representative (blue</w:t>
+      </w:r>
+      <w:r>
+        <w:t xml:space="preserve"> dots</w:t>
+      </w:r>
+      <w:r>
+        <w:t xml:space="preserve">) </w:t>
+      </w:r>
+      <w:r>
+        <w:t>and</w:t>
+      </w:r>
+      <w:r>
+        <w:t xml:space="preserve"> non-representative (pink</w:t>
+      </w:r>
+      <w:r>
+        <w:t xml:space="preserve"> dots</w:t>
+      </w:r>
+      <w:r>
+        <w:t>) of point-scale observational climatologies. The global maps are divided into six domains, whose descriptions are indicated in panel (a).</w:t>
+      </w:r>
+      <w:r>
+        <w:t xml:space="preserve"> T</w:t>
+      </w:r>
+      <w:r>
+        <w:t>he tables indicate</w:t>
+      </w:r>
+      <w:r>
+        <w:t>, for each NWP-modelled climatology,</w:t>
+      </w:r>
+      <w:r>
+        <w:t xml:space="preserve"> the percentages of </w:t>
+      </w:r>
+      <w:r>
+        <w:t>non-/</w:t>
+      </w:r>
+      <w:r>
+        <w:t>representative points in each domain, whose visual representation is provided by the pie charts in figures (b) to (e).</w:t>
       </w:r>
     </w:p>
+    <w:p/>
     <w:p>
       <w:pPr>
-        <w:pStyle w:val="Caption"/>
+        <w:keepNext/>
         <w:ind w:firstLine="0"/>
+        <w:jc w:val="center"/>
       </w:pPr>
       <w:r>
         <w:rPr>
           <w:noProof/>
         </w:rPr>
-        <w:lastRenderedPageBreak/>
         <w:drawing>
-          <wp:inline distT="0" distB="0" distL="0" distR="0" wp14:anchorId="7B9F1B0C" wp14:editId="32D01357">
-            <wp:extent cx="6281738" cy="8375650"/>
-            <wp:effectExtent l="0" t="0" r="5080" b="6350"/>
-            <wp:docPr id="9" name="Picture 9" descr="A close-up of a chart&#10;&#10;Description automatically generated"/>
+          <wp:inline distT="0" distB="0" distL="0" distR="0" wp14:anchorId="75715C46" wp14:editId="6149483B">
+            <wp:extent cx="4953000" cy="8334474"/>
+            <wp:effectExtent l="0" t="0" r="0" b="9525"/>
+            <wp:docPr id="702388846" name="Picture 11"/>
             <wp:cNvGraphicFramePr>
               <a:graphicFrameLocks xmlns:a="http://schemas.openxmlformats.org/drawingml/2006/main" noChangeAspect="1"/>
             </wp:cNvGraphicFramePr>
@@ -7497,7 +7573,7 @@
               <a:graphicData uri="http://schemas.openxmlformats.org/drawingml/2006/picture">
                 <pic:pic xmlns:pic="http://schemas.openxmlformats.org/drawingml/2006/picture">
                   <pic:nvPicPr>
-                    <pic:cNvPr id="9" name="Picture 9" descr="A close-up of a chart&#10;&#10;Description automatically generated"/>
+                    <pic:cNvPr id="702388846" name="Picture 702388846"/>
                     <pic:cNvPicPr/>
                   </pic:nvPicPr>
                   <pic:blipFill>
@@ -7515,7 +7591,7 @@
                   <pic:spPr>
                     <a:xfrm>
                       <a:off x="0" y="0"/>
-                      <a:ext cx="6286690" cy="8382253"/>
+                      <a:ext cx="4969382" cy="8362040"/>
                     </a:xfrm>
                     <a:prstGeom prst="rect">
                       <a:avLst/>
@@ -7532,7 +7608,7 @@
       <w:pPr>
         <w:pStyle w:val="Caption"/>
       </w:pPr>
-      <w:bookmarkStart w:id="8" w:name="_Ref164679924"/>
+      <w:bookmarkStart w:id="8" w:name="_Ref166074135"/>
       <w:r>
         <w:t xml:space="preserve">Figure </w:t>
       </w:r>
@@ -7546,52 +7622,151 @@
       </w:fldSimple>
       <w:bookmarkEnd w:id="8"/>
       <w:r>
-        <w:t xml:space="preserve"> –</w:t>
-      </w:r>
-      <w:r>
-        <w:t xml:space="preserve"> According to the Anderson-Darling test at 99.99% confidence level, panels (b), (c), (d), and (e) show where</w:t>
-      </w:r>
-      <w:r>
-        <w:t xml:space="preserve"> the</w:t>
-      </w:r>
-      <w:r>
-        <w:t xml:space="preserve"> NWP-modelled climatologies from ERA5-EDA, ERA5-Reforecasts-46r1, and ERA5-ecPoint are representative (blue</w:t>
-      </w:r>
-      <w:r>
-        <w:t xml:space="preserve"> dots</w:t>
-      </w:r>
-      <w:r>
-        <w:t xml:space="preserve">) </w:t>
-      </w:r>
-      <w:r>
-        <w:t>and</w:t>
-      </w:r>
-      <w:r>
-        <w:t xml:space="preserve"> non-representative (pink</w:t>
-      </w:r>
-      <w:r>
-        <w:t xml:space="preserve"> dots</w:t>
-      </w:r>
-      <w:r>
-        <w:t>) of point-scale observational climatologies. The global maps are divided into six domains, whose descriptions are indicated in panel (a).</w:t>
-      </w:r>
-      <w:r>
-        <w:t xml:space="preserve"> T</w:t>
-      </w:r>
-      <w:r>
-        <w:t>he tables indicate</w:t>
-      </w:r>
-      <w:r>
-        <w:t>, for each NWP-modelled climatology,</w:t>
-      </w:r>
-      <w:r>
-        <w:t xml:space="preserve"> the percentages of </w:t>
-      </w:r>
-      <w:r>
-        <w:t>non-/</w:t>
-      </w:r>
-      <w:r>
-        <w:t>representative points in each domain, whose visual representation is provided by the pie charts in figures (b) to (e).</w:t>
+        <w:t xml:space="preserve"> </w:t>
+      </w:r>
+      <w:r>
+        <w:t>–</w:t>
+      </w:r>
+      <w:r>
+        <w:t xml:space="preserve"> </w:t>
+      </w:r>
+      <w:r>
+        <w:t xml:space="preserve">Empirical cumulative distribution functions (ECDFs) for </w:t>
+      </w:r>
+      <w:r>
+        <w:t>24-hourly rainfall from</w:t>
+      </w:r>
+      <w:r>
+        <w:t xml:space="preserve"> </w:t>
+      </w:r>
+      <w:r>
+        <w:t>rain gauge observations</w:t>
+      </w:r>
+      <w:r>
+        <w:t xml:space="preserve"> (</w:t>
+      </w:r>
+      <w:r>
+        <w:t xml:space="preserve">OBS, </w:t>
+      </w:r>
+      <w:r>
+        <w:t>in black) a</w:t>
+      </w:r>
+      <w:r>
+        <w:t>nd NWP models such as</w:t>
+      </w:r>
+      <w:r>
+        <w:t xml:space="preserve"> ERA5</w:t>
+      </w:r>
+      <w:r>
+        <w:t>-</w:t>
+      </w:r>
+      <w:r>
+        <w:t>EDA</w:t>
+      </w:r>
+      <w:r>
+        <w:t xml:space="preserve"> (in yellow)</w:t>
+      </w:r>
+      <w:r>
+        <w:t>, ERA5</w:t>
+      </w:r>
+      <w:r>
+        <w:t xml:space="preserve"> (in turquoise)</w:t>
+      </w:r>
+      <w:r>
+        <w:t xml:space="preserve">, </w:t>
+      </w:r>
+      <w:r>
+        <w:t>r</w:t>
+      </w:r>
+      <w:r>
+        <w:t>eforecasts</w:t>
+      </w:r>
+      <w:r>
+        <w:t xml:space="preserve"> (</w:t>
+      </w:r>
+      <w:r>
+        <w:t xml:space="preserve">Reforecasts_46r1, </w:t>
+      </w:r>
+      <w:r>
+        <w:t>in pink)</w:t>
+      </w:r>
+      <w:r>
+        <w:t>, and</w:t>
+      </w:r>
+      <w:r>
+        <w:t xml:space="preserve"> </w:t>
+      </w:r>
+      <w:r>
+        <w:t>ERA5-ecPoint</w:t>
+      </w:r>
+      <w:r>
+        <w:t xml:space="preserve"> (in blue)</w:t>
+      </w:r>
+      <w:r>
+        <w:t xml:space="preserve">. </w:t>
+      </w:r>
+      <w:r>
+        <w:t>Panel</w:t>
+      </w:r>
+      <w:r>
+        <w:t>s</w:t>
+      </w:r>
+      <w:r>
+        <w:t xml:space="preserve"> (a) to </w:t>
+      </w:r>
+      <w:r>
+        <w:t>(d)</w:t>
+      </w:r>
+      <w:r>
+        <w:t xml:space="preserve"> show</w:t>
+      </w:r>
+      <w:r>
+        <w:t xml:space="preserve"> </w:t>
+      </w:r>
+      <w:r>
+        <w:t>real ECDFs</w:t>
+      </w:r>
+      <w:r>
+        <w:t>, respectively,</w:t>
+      </w:r>
+      <w:r>
+        <w:t xml:space="preserve"> for</w:t>
+      </w:r>
+      <w:r>
+        <w:t xml:space="preserve"> flat areas</w:t>
+      </w:r>
+      <w:r>
+        <w:t xml:space="preserve">, orographic areas, </w:t>
+      </w:r>
+      <w:r>
+        <w:t>complex orographic areas</w:t>
+      </w:r>
+      <w:r>
+        <w:t>, and desert</w:t>
+      </w:r>
+      <w:r>
+        <w:t>ic areas</w:t>
+      </w:r>
+      <w:r>
+        <w:t>.</w:t>
+      </w:r>
+      <w:r>
+        <w:t xml:space="preserve"> Panels (e) to (h) show the same but for ECDFs with the x-axis in logarithmic scale</w:t>
+      </w:r>
+      <w:r>
+        <w:t xml:space="preserve"> (Log EC</w:t>
+      </w:r>
+      <w:r>
+        <w:t>DF</w:t>
+      </w:r>
+      <w:r>
+        <w:t>)</w:t>
+      </w:r>
+      <w:r>
+        <w:t>.</w:t>
+      </w:r>
+      <w:r>
+        <w:t xml:space="preserve"> </w:t>
       </w:r>
     </w:p>
     <w:p>
@@ -7605,10 +7780,10 @@
         </w:rPr>
         <w:lastRenderedPageBreak/>
         <w:drawing>
-          <wp:inline distT="0" distB="0" distL="0" distR="0" wp14:anchorId="4EBB0057" wp14:editId="0A52374B">
-            <wp:extent cx="6299835" cy="5751195"/>
-            <wp:effectExtent l="0" t="0" r="5715" b="1905"/>
-            <wp:docPr id="1374916695" name="Picture 3" descr="A group of diagrams showing different types of data&#10;&#10;Description automatically generated with medium confidence"/>
+          <wp:inline distT="0" distB="0" distL="0" distR="0" wp14:anchorId="67F09C6C" wp14:editId="428E9396">
+            <wp:extent cx="6299835" cy="6884035"/>
+            <wp:effectExtent l="0" t="0" r="5715" b="0"/>
+            <wp:docPr id="846000578" name="Picture 6"/>
             <wp:cNvGraphicFramePr>
               <a:graphicFrameLocks xmlns:a="http://schemas.openxmlformats.org/drawingml/2006/main" noChangeAspect="1"/>
             </wp:cNvGraphicFramePr>
@@ -7616,7 +7791,7 @@
               <a:graphicData uri="http://schemas.openxmlformats.org/drawingml/2006/picture">
                 <pic:pic xmlns:pic="http://schemas.openxmlformats.org/drawingml/2006/picture">
                   <pic:nvPicPr>
-                    <pic:cNvPr id="1374916695" name="Picture 3" descr="A group of diagrams showing different types of data&#10;&#10;Description automatically generated with medium confidence"/>
+                    <pic:cNvPr id="846000578" name="Picture 846000578"/>
                     <pic:cNvPicPr/>
                   </pic:nvPicPr>
                   <pic:blipFill>
@@ -7634,7 +7809,7 @@
                   <pic:spPr>
                     <a:xfrm>
                       <a:off x="0" y="0"/>
-                      <a:ext cx="6299835" cy="5751195"/>
+                      <a:ext cx="6299835" cy="6884035"/>
                     </a:xfrm>
                     <a:prstGeom prst="rect">
                       <a:avLst/>
@@ -7651,101 +7826,106 @@
       <w:pPr>
         <w:pStyle w:val="Caption"/>
       </w:pPr>
-      <w:bookmarkStart w:id="9" w:name="_Ref166074135"/>
+      <w:bookmarkStart w:id="9" w:name="_Ref177395351"/>
       <w:r>
         <w:t xml:space="preserve">Figure </w:t>
       </w:r>
-      <w:fldSimple w:instr=" SEQ Figure \* ARABIC ">
-        <w:r>
-          <w:rPr>
-            <w:noProof/>
-          </w:rPr>
-          <w:t>3</w:t>
-        </w:r>
-      </w:fldSimple>
+      <w:r>
+        <w:fldChar w:fldCharType="begin"/>
+      </w:r>
+      <w:r>
+        <w:instrText xml:space="preserve"> SEQ Figure \* ARABIC </w:instrText>
+      </w:r>
+      <w:r>
+        <w:fldChar w:fldCharType="separate"/>
+      </w:r>
+      <w:r>
+        <w:rPr>
+          <w:noProof/>
+        </w:rPr>
+        <w:t>3</w:t>
+      </w:r>
+      <w:r>
+        <w:rPr>
+          <w:noProof/>
+        </w:rPr>
+        <w:fldChar w:fldCharType="end"/>
+      </w:r>
       <w:bookmarkEnd w:id="9"/>
       <w:r>
+        <w:t xml:space="preserve"> – </w:t>
+      </w:r>
+      <w:r>
+        <w:t xml:space="preserve">Panel (a) shows the </w:t>
+      </w:r>
+      <w:r>
+        <w:t>10-year return period for 24-hourly rainfall</w:t>
+      </w:r>
+      <w:r>
+        <w:t xml:space="preserve"> from rain gauge observations</w:t>
+      </w:r>
+      <w:r>
+        <w:t xml:space="preserve">, </w:t>
+      </w:r>
+      <w:r>
+        <w:t xml:space="preserve">calculated </w:t>
+      </w:r>
+      <w:r>
+        <w:t xml:space="preserve">using a 20-year period </w:t>
+      </w:r>
+      <w:r>
+        <w:t>between 2000 and 2019</w:t>
+      </w:r>
+      <w:r>
+        <w:t xml:space="preserve">. Only rain gauges with </w:t>
+      </w:r>
+      <w:r>
+        <w:t>at least 75% of valid records</w:t>
+      </w:r>
+      <w:r>
         <w:t xml:space="preserve"> </w:t>
       </w:r>
       <w:r>
-        <w:t>–</w:t>
+        <w:t>were considered</w:t>
+      </w:r>
+      <w:r>
+        <w:t xml:space="preserve">. </w:t>
+      </w:r>
+      <w:r>
+        <w:t>Panels (b)</w:t>
+      </w:r>
+      <w:r>
+        <w:t xml:space="preserve"> to</w:t>
+      </w:r>
+      <w:r>
+        <w:t xml:space="preserve"> (e) represent the 10-year return period</w:t>
       </w:r>
       <w:r>
         <w:t xml:space="preserve"> </w:t>
       </w:r>
       <w:r>
-        <w:t xml:space="preserve">Comparison of observational (in black dots) and </w:t>
-      </w:r>
-      <w:r>
-        <w:t>NWP-modelled climatologies (</w:t>
-      </w:r>
-      <w:r>
-        <w:t>solid</w:t>
-      </w:r>
-      <w:r>
-        <w:t xml:space="preserve"> brown line for ERA5 EDA, green for ERA5, yellow for reforecasts</w:t>
-      </w:r>
-      <w:r>
-        <w:t xml:space="preserve">, and thicker blue </w:t>
-      </w:r>
-      <w:r>
-        <w:t xml:space="preserve">solid </w:t>
-      </w:r>
-      <w:r>
-        <w:t>line for ERA5-ecPoint</w:t>
-      </w:r>
-      <w:r>
-        <w:t>)</w:t>
-      </w:r>
-      <w:r>
-        <w:t xml:space="preserve">. </w:t>
-      </w:r>
-      <w:r>
-        <w:t xml:space="preserve">Panel (a) to </w:t>
-      </w:r>
-      <w:r>
-        <w:t>(d)</w:t>
-      </w:r>
-      <w:r>
-        <w:t xml:space="preserve"> show</w:t>
+        <w:t xml:space="preserve">calculated </w:t>
+      </w:r>
+      <w:r>
+        <w:t>from NWP models</w:t>
+      </w:r>
+      <w:r>
+        <w:t>, respectively,</w:t>
       </w:r>
       <w:r>
         <w:t xml:space="preserve"> </w:t>
       </w:r>
       <w:r>
-        <w:t>representative</w:t>
-      </w:r>
-      <w:r>
-        <w:t xml:space="preserve"> </w:t>
-      </w:r>
-      <w:r>
-        <w:t>24-hourly rainfall climatologies</w:t>
-      </w:r>
-      <w:r>
-        <w:t>, respectively,</w:t>
-      </w:r>
-      <w:r>
-        <w:t xml:space="preserve"> for</w:t>
-      </w:r>
-      <w:r>
-        <w:t xml:space="preserve"> flat areas</w:t>
-      </w:r>
-      <w:r>
-        <w:t xml:space="preserve">, orographic areas, </w:t>
-      </w:r>
-      <w:r>
-        <w:t>very complex orographic areas</w:t>
-      </w:r>
-      <w:r>
-        <w:t>, and desert</w:t>
-      </w:r>
-      <w:r>
-        <w:t>.</w:t>
-      </w:r>
-      <w:r>
-        <w:t xml:space="preserve"> </w:t>
+        <w:t xml:space="preserve">ERA5-EDA (62 km), ERA5 (31 km), ECMWF Reforecasts-46r1 (18 km) and ERA5-ecPoint (point-scale, provided </w:t>
+      </w:r>
+      <w:r>
+        <w:t>on</w:t>
+      </w:r>
+      <w:r>
+        <w:t xml:space="preserve"> ERA5 grid).</w:t>
       </w:r>
     </w:p>
+    <w:p/>
     <w:p>
       <w:pPr>
         <w:keepNext/>
@@ -7756,10 +7936,10 @@
         </w:rPr>
         <w:lastRenderedPageBreak/>
         <w:drawing>
-          <wp:inline distT="0" distB="0" distL="0" distR="0" wp14:anchorId="1CC0807A" wp14:editId="3BD52423">
+          <wp:inline distT="0" distB="0" distL="0" distR="0" wp14:anchorId="3D58EB10" wp14:editId="565572CE">
             <wp:extent cx="6299835" cy="4960620"/>
             <wp:effectExtent l="0" t="0" r="5715" b="0"/>
-            <wp:docPr id="1558975349" name="Picture 2"/>
+            <wp:docPr id="810207046" name="Picture 8"/>
             <wp:cNvGraphicFramePr>
               <a:graphicFrameLocks xmlns:a="http://schemas.openxmlformats.org/drawingml/2006/main" noChangeAspect="1"/>
             </wp:cNvGraphicFramePr>
@@ -7767,7 +7947,7 @@
               <a:graphicData uri="http://schemas.openxmlformats.org/drawingml/2006/picture">
                 <pic:pic xmlns:pic="http://schemas.openxmlformats.org/drawingml/2006/picture">
                   <pic:nvPicPr>
-                    <pic:cNvPr id="1558975349" name="Picture 1558975349"/>
+                    <pic:cNvPr id="810207046" name="Picture 810207046"/>
                     <pic:cNvPicPr/>
                   </pic:nvPicPr>
                   <pic:blipFill>
@@ -7824,7 +8004,13 @@
         <w:t xml:space="preserve"> – </w:t>
       </w:r>
       <w:r>
-        <w:t>24-hourly rainfall [mm] for w</w:t>
+        <w:t>24-hourly rainfall [mm</w:t>
+      </w:r>
+      <w:r>
+        <w:t>/24h</w:t>
+      </w:r>
+      <w:r>
+        <w:t>] for w</w:t>
       </w:r>
       <w:r>
         <w:t>idespread flash floods in Italy on 28</w:t>
@@ -7839,13 +8025,28 @@
         <w:t xml:space="preserve"> October</w:t>
       </w:r>
       <w:r>
+        <w:t xml:space="preserve"> 2018</w:t>
+      </w:r>
+      <w:r>
         <w:t xml:space="preserve">. Panel (a) shows observations from </w:t>
       </w:r>
       <w:r>
-        <w:t>rain gauges. The numbers indicate peak rainfall totals</w:t>
-      </w:r>
-      <w:r>
-        <w:t xml:space="preserve"> [in mm/24h]</w:t>
+        <w:t xml:space="preserve">rain gauges. </w:t>
+      </w:r>
+      <w:r>
+        <w:t>N</w:t>
+      </w:r>
+      <w:r>
+        <w:t>umbers</w:t>
+      </w:r>
+      <w:r>
+        <w:t xml:space="preserve"> in grey</w:t>
+      </w:r>
+      <w:r>
+        <w:t xml:space="preserve"> indicate peak rainfall totals</w:t>
+      </w:r>
+      <w:r>
+        <w:t xml:space="preserve"> in mm/24h</w:t>
       </w:r>
       <w:r>
         <w:t>.</w:t>
@@ -7875,10 +8076,16 @@
         <w:t>th</w:t>
       </w:r>
       <w:r>
-        <w:t xml:space="preserve"> percentile for ERA5-ecPoint (point-scale, in </w:t>
-      </w:r>
-      <w:r>
-        <w:t>ERA’s 31 km grid</w:t>
+        <w:t xml:space="preserve"> percentile for ERA5-ecPoint (point-scale, </w:t>
+      </w:r>
+      <w:r>
+        <w:t xml:space="preserve">provided </w:t>
+      </w:r>
+      <w:r>
+        <w:t>on</w:t>
+      </w:r>
+      <w:r>
+        <w:t xml:space="preserve"> ERA5 grid</w:t>
       </w:r>
       <w:r>
         <w:t>)</w:t>
@@ -13401,6 +13608,7 @@
   <w:style w:type="character" w:default="1" w:styleId="DefaultParagraphFont">
     <w:name w:val="Default Paragraph Font"/>
     <w:uiPriority w:val="1"/>
+    <w:semiHidden/>
     <w:unhideWhenUsed/>
   </w:style>
   <w:style w:type="table" w:default="1" w:styleId="TableNormal">
@@ -14654,14 +14862,18 @@
     <w:rsid w:val="00295DFC"/>
     <w:rsid w:val="003655D4"/>
     <w:rsid w:val="003D2417"/>
+    <w:rsid w:val="0047192E"/>
     <w:rsid w:val="004D62CA"/>
     <w:rsid w:val="00587683"/>
     <w:rsid w:val="005B27AA"/>
     <w:rsid w:val="005E002C"/>
     <w:rsid w:val="006500AC"/>
     <w:rsid w:val="00737A58"/>
+    <w:rsid w:val="007A4B75"/>
+    <w:rsid w:val="007D06F9"/>
     <w:rsid w:val="008631F2"/>
     <w:rsid w:val="0092397E"/>
+    <w:rsid w:val="00923A2A"/>
     <w:rsid w:val="00B860A8"/>
     <w:rsid w:val="00C11A03"/>
     <w:rsid w:val="00C35F57"/>

</xml_diff>

<commit_message>
Updated Figure 2 and added the schematic figure n.1
</commit_message>
<xml_diff>
--- a/Manuscript/Manuscript.docx
+++ b/Manuscript/Manuscript.docx
@@ -1650,7 +1650,6 @@
         <w:ind w:firstLine="0"/>
       </w:pPr>
       <w:r>
-        <w:lastRenderedPageBreak/>
         <w:t xml:space="preserve">Ward, P., Jongman, B., Weiland, F., Bouwman, A., Beek, L., </w:t>
       </w:r>
       <w:proofErr w:type="spellStart"/>
@@ -1799,6 +1798,7 @@
             <w:docPart w:val="DefaultPlaceholder_-1854013440"/>
           </w:placeholder>
         </w:sdtPr>
+        <w:sdtEndPr/>
         <w:sdtContent>
           <w:r>
             <w:rPr>
@@ -1904,6 +1904,7 @@
             <w:docPart w:val="DefaultPlaceholder_-1854013440"/>
           </w:placeholder>
         </w:sdtPr>
+        <w:sdtEndPr/>
         <w:sdtContent>
           <w:r>
             <w:rPr>
@@ -2185,7 +2186,6 @@
         <w:pStyle w:val="Heading3"/>
       </w:pPr>
       <w:r>
-        <w:lastRenderedPageBreak/>
         <w:t>ERA5-ecPoint</w:t>
       </w:r>
     </w:p>
@@ -2279,6 +2279,7 @@
             <w:docPart w:val="DefaultPlaceholder_-1854013440"/>
           </w:placeholder>
         </w:sdtPr>
+        <w:sdtEndPr/>
         <w:sdtContent>
           <w:r>
             <w:rPr>
@@ -2896,6 +2897,7 @@
             <w:docPart w:val="41E89CBA2FB2487DAF073E7047422237"/>
           </w:placeholder>
         </w:sdtPr>
+        <w:sdtEndPr/>
         <w:sdtContent>
           <w:r>
             <w:rPr>
@@ -2957,11 +2959,7 @@
         <w:t xml:space="preserve">crit </w:t>
       </w:r>
       <w:r>
-        <w:t xml:space="preserve">is </w:t>
-      </w:r>
-      <w:r>
-        <w:lastRenderedPageBreak/>
-        <w:t xml:space="preserve">determined, at a certain confidence level (CL), </w:t>
+        <w:t xml:space="preserve">is determined, at a certain confidence level (CL), </w:t>
       </w:r>
       <w:r>
         <w:rPr>
@@ -3256,6 +3254,7 @@
             <w:docPart w:val="B0014D0607184DB48C8FD3676E1D2310"/>
           </w:placeholder>
         </w:sdtPr>
+        <w:sdtEndPr/>
         <w:sdtContent>
           <w:r>
             <w:rPr>
@@ -3337,6 +3336,7 @@
             <w:docPart w:val="F4505369413F44AD939CE1D789410ECF"/>
           </w:placeholder>
         </w:sdtPr>
+        <w:sdtEndPr/>
         <w:sdtContent>
           <w:r>
             <w:rPr>
@@ -3578,11 +3578,7 @@
         <w:t>b</w:t>
       </w:r>
       <w:r>
-        <w:t xml:space="preserve">), all NWP-model </w:t>
-      </w:r>
-      <w:r>
-        <w:lastRenderedPageBreak/>
-        <w:t>climatologies</w:t>
+        <w:t>), all NWP-model climatologies</w:t>
       </w:r>
       <w:r>
         <w:t>, with the</w:t>
@@ -3917,11 +3913,7 @@
         <w:t>this</w:t>
       </w:r>
       <w:r>
-        <w:t xml:space="preserve"> study highlights the effectiveness of refining NWP models to more closely align with observed climatology, particularly by improving spatial resolutions and making region-specific model adjustments. Such enhancements have significantly bolstered the representativeness of climatological outputs across various global regions, critical for the accurate forecasting of localized weather patterns and extreme events. Our findings, validated through the Anderson-Darling test at a 99.99% confidence level, demonstrate considerable variations in model performance by region </w:t>
-      </w:r>
-      <w:r>
-        <w:lastRenderedPageBreak/>
-        <w:t>and resolution. For instance, the ERA5-EDA (62 km) model exhibits high accuracy in North and South America, while the ERA5 (31 km) and ECMWF Reforecasts (18 km) models show substantial improvements in Europe, Asia, and South America. However, challenges remain in regions like Africa &amp; the Arabian Peninsula and Oceania, underscoring the need for targeted adjustments to enhance model accuracy. Furthermore, our study underscores a significant advancement in meteorology with the ability to set thresholds for extreme weather predictions globally, independent of direct observational inputs. This advancement is crucial for issuing timely warnings, particularly in ungauged areas, thus expanding protective measures worldwide and enhancing community resilience against severe weather impacts. The integration of sophisticated algorithms and comprehensive data has also facilitated a more precise prediction of extreme weather phenomena, crucial for effective disaster preparedness and risk management.</w:t>
+        <w:t xml:space="preserve"> study highlights the effectiveness of refining NWP models to more closely align with observed climatology, particularly by improving spatial resolutions and making region-specific model adjustments. Such enhancements have significantly bolstered the representativeness of climatological outputs across various global regions, critical for the accurate forecasting of localized weather patterns and extreme events. Our findings, validated through the Anderson-Darling test at a 99.99% confidence level, demonstrate considerable variations in model performance by region and resolution. For instance, the ERA5-EDA (62 km) model exhibits high accuracy in North and South America, while the ERA5 (31 km) and ECMWF Reforecasts (18 km) models show substantial improvements in Europe, Asia, and South America. However, challenges remain in regions like Africa &amp; the Arabian Peninsula and Oceania, underscoring the need for targeted adjustments to enhance model accuracy. Furthermore, our study underscores a significant advancement in meteorology with the ability to set thresholds for extreme weather predictions globally, independent of direct observational inputs. This advancement is crucial for issuing timely warnings, particularly in ungauged areas, thus expanding protective measures worldwide and enhancing community resilience against severe weather impacts. The integration of sophisticated algorithms and comprehensive data has also facilitated a more precise prediction of extreme weather phenomena, crucial for effective disaster preparedness and risk management.</w:t>
       </w:r>
       <w:r>
         <w:t xml:space="preserve"> </w:t>
@@ -3940,7 +3932,6 @@
         <w:spacing w:line="360" w:lineRule="auto"/>
       </w:pPr>
       <w:r>
-        <w:lastRenderedPageBreak/>
         <w:t>Tables</w:t>
       </w:r>
     </w:p>
@@ -3953,14 +3944,27 @@
       <w:r>
         <w:t xml:space="preserve">Table </w:t>
       </w:r>
-      <w:fldSimple w:instr=" SEQ Table \* ARABIC ">
-        <w:r>
-          <w:rPr>
-            <w:noProof/>
-          </w:rPr>
-          <w:t>1</w:t>
-        </w:r>
-      </w:fldSimple>
+      <w:r>
+        <w:fldChar w:fldCharType="begin"/>
+      </w:r>
+      <w:r>
+        <w:instrText xml:space="preserve"> SEQ Table \* ARABIC </w:instrText>
+      </w:r>
+      <w:r>
+        <w:fldChar w:fldCharType="separate"/>
+      </w:r>
+      <w:r>
+        <w:rPr>
+          <w:noProof/>
+        </w:rPr>
+        <w:t>1</w:t>
+      </w:r>
+      <w:r>
+        <w:rPr>
+          <w:noProof/>
+        </w:rPr>
+        <w:fldChar w:fldCharType="end"/>
+      </w:r>
       <w:bookmarkEnd w:id="6"/>
       <w:r>
         <w:t xml:space="preserve"> </w:t>
@@ -3975,10 +3979,40 @@
         <w:t>Summary of the</w:t>
       </w:r>
       <w:r>
-        <w:t xml:space="preserve"> characteristics of the observational and NWP-modelled climatologies</w:t>
-      </w:r>
-      <w:r>
-        <w:t xml:space="preserve"> and the datasets used to compute them.</w:t>
+        <w:t xml:space="preserve"> characteristics of the </w:t>
+      </w:r>
+      <w:r>
+        <w:t>rainfall observations</w:t>
+      </w:r>
+      <w:r>
+        <w:t xml:space="preserve"> and NWP</w:t>
+      </w:r>
+      <w:r>
+        <w:t xml:space="preserve"> </w:t>
+      </w:r>
+      <w:r>
+        <w:t>model</w:t>
+      </w:r>
+      <w:r>
+        <w:t xml:space="preserve">s </w:t>
+      </w:r>
+      <w:r>
+        <w:t>considered</w:t>
+      </w:r>
+      <w:r>
+        <w:t xml:space="preserve"> in this study</w:t>
+      </w:r>
+      <w:r>
+        <w:t xml:space="preserve"> (rows 1 to </w:t>
+      </w:r>
+      <w:r>
+        <w:t>5</w:t>
+      </w:r>
+      <w:r>
+        <w:t>)</w:t>
+      </w:r>
+      <w:r>
+        <w:t xml:space="preserve">. Description of the computed climatologies (row 6 to 8). </w:t>
       </w:r>
     </w:p>
     <w:tbl>
@@ -4720,7 +4754,7 @@
               <w:rPr>
                 <w:b/>
                 <w:bCs/>
-                <w:color w:val="FF0000"/>
+                <w:color w:val="F4B083" w:themeColor="accent2" w:themeTint="99"/>
                 <w:sz w:val="16"/>
                 <w:szCs w:val="16"/>
               </w:rPr>
@@ -4729,7 +4763,7 @@
               <w:rPr>
                 <w:b/>
                 <w:bCs/>
-                <w:color w:val="FF0000"/>
+                <w:color w:val="F4B083" w:themeColor="accent2" w:themeTint="99"/>
                 <w:sz w:val="16"/>
                 <w:szCs w:val="16"/>
               </w:rPr>
@@ -4739,7 +4773,7 @@
               <w:rPr>
                 <w:b/>
                 <w:bCs/>
-                <w:color w:val="FF0000"/>
+                <w:color w:val="F4B083" w:themeColor="accent2" w:themeTint="99"/>
                 <w:sz w:val="16"/>
                 <w:szCs w:val="16"/>
               </w:rPr>
@@ -4749,7 +4783,7 @@
               <w:rPr>
                 <w:b/>
                 <w:bCs/>
-                <w:color w:val="FF0000"/>
+                <w:color w:val="F4B083" w:themeColor="accent2" w:themeTint="99"/>
                 <w:sz w:val="16"/>
                 <w:szCs w:val="16"/>
               </w:rPr>
@@ -4759,7 +4793,7 @@
               <w:rPr>
                 <w:b/>
                 <w:bCs/>
-                <w:color w:val="FF0000"/>
+                <w:color w:val="F4B083" w:themeColor="accent2" w:themeTint="99"/>
                 <w:sz w:val="16"/>
                 <w:szCs w:val="16"/>
               </w:rPr>
@@ -4769,7 +4803,7 @@
               <w:rPr>
                 <w:b/>
                 <w:bCs/>
-                <w:color w:val="FF0000"/>
+                <w:color w:val="F4B083" w:themeColor="accent2" w:themeTint="99"/>
                 <w:sz w:val="16"/>
                 <w:szCs w:val="16"/>
               </w:rPr>
@@ -4779,7 +4813,7 @@
               <w:rPr>
                 <w:b/>
                 <w:bCs/>
-                <w:color w:val="FF0000"/>
+                <w:color w:val="F4B083" w:themeColor="accent2" w:themeTint="99"/>
                 <w:sz w:val="16"/>
                 <w:szCs w:val="16"/>
               </w:rPr>
@@ -4803,7 +4837,7 @@
               <w:rPr>
                 <w:b/>
                 <w:bCs/>
-                <w:color w:val="0000FF"/>
+                <w:color w:val="7030A0"/>
                 <w:sz w:val="16"/>
                 <w:szCs w:val="16"/>
               </w:rPr>
@@ -4813,7 +4847,7 @@
               <w:rPr>
                 <w:b/>
                 <w:bCs/>
-                <w:color w:val="0000FF"/>
+                <w:color w:val="7030A0"/>
                 <w:sz w:val="16"/>
                 <w:szCs w:val="16"/>
               </w:rPr>
@@ -4823,7 +4857,7 @@
               <w:rPr>
                 <w:b/>
                 <w:bCs/>
-                <w:color w:val="0000FF"/>
+                <w:color w:val="7030A0"/>
                 <w:sz w:val="16"/>
                 <w:szCs w:val="16"/>
               </w:rPr>
@@ -4833,7 +4867,7 @@
               <w:rPr>
                 <w:b/>
                 <w:bCs/>
-                <w:color w:val="0000FF"/>
+                <w:color w:val="7030A0"/>
                 <w:sz w:val="16"/>
                 <w:szCs w:val="16"/>
               </w:rPr>
@@ -4843,7 +4877,7 @@
               <w:rPr>
                 <w:b/>
                 <w:bCs/>
-                <w:color w:val="0000FF"/>
+                <w:color w:val="7030A0"/>
                 <w:sz w:val="16"/>
                 <w:szCs w:val="16"/>
               </w:rPr>
@@ -4865,7 +4899,7 @@
               <w:rPr>
                 <w:b/>
                 <w:bCs/>
-                <w:color w:val="0000FF"/>
+                <w:color w:val="7030A0"/>
                 <w:sz w:val="16"/>
                 <w:szCs w:val="16"/>
                 <w:lang w:val="it-IT"/>
@@ -4875,7 +4909,7 @@
               <w:rPr>
                 <w:b/>
                 <w:bCs/>
-                <w:color w:val="0000FF"/>
+                <w:color w:val="7030A0"/>
                 <w:sz w:val="16"/>
                 <w:szCs w:val="16"/>
                 <w:lang w:val="it-IT"/>
@@ -4886,7 +4920,7 @@
               <w:rPr>
                 <w:b/>
                 <w:bCs/>
-                <w:color w:val="0000FF"/>
+                <w:color w:val="7030A0"/>
                 <w:sz w:val="16"/>
                 <w:szCs w:val="16"/>
                 <w:lang w:val="it-IT"/>
@@ -4897,7 +4931,7 @@
               <w:rPr>
                 <w:b/>
                 <w:bCs/>
-                <w:color w:val="0000FF"/>
+                <w:color w:val="7030A0"/>
                 <w:sz w:val="16"/>
                 <w:szCs w:val="16"/>
                 <w:lang w:val="it-IT"/>
@@ -4908,7 +4942,7 @@
               <w:rPr>
                 <w:b/>
                 <w:bCs/>
-                <w:color w:val="0000FF"/>
+                <w:color w:val="7030A0"/>
                 <w:sz w:val="16"/>
                 <w:szCs w:val="16"/>
                 <w:lang w:val="it-IT"/>
@@ -4919,7 +4953,7 @@
               <w:rPr>
                 <w:b/>
                 <w:bCs/>
-                <w:color w:val="0000FF"/>
+                <w:color w:val="7030A0"/>
                 <w:sz w:val="16"/>
                 <w:szCs w:val="16"/>
                 <w:lang w:val="it-IT"/>
@@ -5380,58 +5414,18 @@
               <w:ind w:firstLine="0"/>
               <w:jc w:val="center"/>
               <w:rPr>
-                <w:color w:val="FF0000"/>
+                <w:color w:val="D46112"/>
                 <w:sz w:val="16"/>
                 <w:szCs w:val="16"/>
               </w:rPr>
             </w:pPr>
             <w:r>
               <w:rPr>
-                <w:color w:val="FF0000"/>
-                <w:sz w:val="16"/>
-                <w:szCs w:val="16"/>
-              </w:rPr>
-              <w:t xml:space="preserve">1 in </w:t>
-            </w:r>
-            <w:r>
-              <w:rPr>
-                <w:color w:val="FF0000"/>
-                <w:sz w:val="16"/>
-                <w:szCs w:val="16"/>
-              </w:rPr>
-              <w:t>10</w:t>
-            </w:r>
-            <w:r>
-              <w:rPr>
-                <w:color w:val="FF0000"/>
-                <w:sz w:val="16"/>
-                <w:szCs w:val="16"/>
-              </w:rPr>
-              <w:t xml:space="preserve"> </w:t>
-            </w:r>
-            <w:r>
-              <w:rPr>
-                <w:color w:val="FF0000"/>
-                <w:sz w:val="16"/>
-                <w:szCs w:val="16"/>
-              </w:rPr>
-              <w:t>year</w:t>
-            </w:r>
-            <w:r>
-              <w:rPr>
-                <w:color w:val="FF0000"/>
-                <w:sz w:val="16"/>
-                <w:szCs w:val="16"/>
-              </w:rPr>
-              <w:t xml:space="preserve"> event</w:t>
-            </w:r>
-            <w:r>
-              <w:rPr>
-                <w:color w:val="FF0000"/>
-                <w:sz w:val="16"/>
-                <w:szCs w:val="16"/>
-              </w:rPr>
-              <w:t xml:space="preserve"> </w:t>
+                <w:color w:val="D46112"/>
+                <w:sz w:val="16"/>
+                <w:szCs w:val="16"/>
+              </w:rPr>
+              <w:t xml:space="preserve">1 in 10 year event </w:t>
             </w:r>
           </w:p>
           <w:p>
@@ -5440,14 +5434,14 @@
               <w:ind w:firstLine="0"/>
               <w:jc w:val="center"/>
               <w:rPr>
-                <w:color w:val="0000FF"/>
+                <w:color w:val="7030A0"/>
                 <w:sz w:val="16"/>
                 <w:szCs w:val="16"/>
               </w:rPr>
             </w:pPr>
             <w:r>
               <w:rPr>
-                <w:color w:val="0000FF"/>
+                <w:color w:val="7030A0"/>
                 <w:sz w:val="16"/>
                 <w:szCs w:val="16"/>
               </w:rPr>
@@ -5478,14 +5472,14 @@
               <w:ind w:firstLine="0"/>
               <w:jc w:val="center"/>
               <w:rPr>
-                <w:color w:val="0000FF"/>
+                <w:color w:val="7030A0"/>
                 <w:sz w:val="16"/>
                 <w:szCs w:val="16"/>
               </w:rPr>
             </w:pPr>
             <w:r>
               <w:rPr>
-                <w:color w:val="0000FF"/>
+                <w:color w:val="7030A0"/>
                 <w:sz w:val="16"/>
                 <w:szCs w:val="16"/>
               </w:rPr>
@@ -5855,50 +5849,18 @@
               <w:ind w:firstLine="0"/>
               <w:jc w:val="center"/>
               <w:rPr>
-                <w:color w:val="FF0000"/>
+                <w:color w:val="D46112"/>
                 <w:sz w:val="16"/>
                 <w:szCs w:val="16"/>
               </w:rPr>
             </w:pPr>
             <w:r>
               <w:rPr>
-                <w:color w:val="FF0000"/>
-                <w:sz w:val="16"/>
-                <w:szCs w:val="16"/>
-              </w:rPr>
-              <w:t xml:space="preserve">1 in </w:t>
-            </w:r>
-            <w:r>
-              <w:rPr>
-                <w:color w:val="FF0000"/>
-                <w:sz w:val="16"/>
-                <w:szCs w:val="16"/>
-              </w:rPr>
-              <w:t>200</w:t>
-            </w:r>
-            <w:r>
-              <w:rPr>
-                <w:color w:val="FF0000"/>
-                <w:sz w:val="16"/>
-                <w:szCs w:val="16"/>
-              </w:rPr>
-              <w:t xml:space="preserve"> </w:t>
-            </w:r>
-            <w:r>
-              <w:rPr>
-                <w:color w:val="FF0000"/>
-                <w:sz w:val="16"/>
-                <w:szCs w:val="16"/>
-              </w:rPr>
-              <w:t>year</w:t>
-            </w:r>
-            <w:r>
-              <w:rPr>
-                <w:color w:val="FF0000"/>
-                <w:sz w:val="16"/>
-                <w:szCs w:val="16"/>
-              </w:rPr>
-              <w:t xml:space="preserve"> event</w:t>
+                <w:color w:val="D46112"/>
+                <w:sz w:val="16"/>
+                <w:szCs w:val="16"/>
+              </w:rPr>
+              <w:t>1 in 200 year event</w:t>
             </w:r>
           </w:p>
           <w:p>
@@ -5907,14 +5869,14 @@
               <w:ind w:firstLine="0"/>
               <w:jc w:val="center"/>
               <w:rPr>
-                <w:color w:val="0000FF"/>
+                <w:color w:val="7030A0"/>
                 <w:sz w:val="16"/>
                 <w:szCs w:val="16"/>
               </w:rPr>
             </w:pPr>
             <w:r>
               <w:rPr>
-                <w:color w:val="0000FF"/>
+                <w:color w:val="7030A0"/>
                 <w:sz w:val="16"/>
                 <w:szCs w:val="16"/>
               </w:rPr>
@@ -5922,7 +5884,7 @@
             </w:r>
             <w:r>
               <w:rPr>
-                <w:color w:val="0000FF"/>
+                <w:color w:val="7030A0"/>
                 <w:sz w:val="16"/>
                 <w:szCs w:val="16"/>
               </w:rPr>
@@ -5930,7 +5892,7 @@
             </w:r>
             <w:r>
               <w:rPr>
-                <w:color w:val="0000FF"/>
+                <w:color w:val="7030A0"/>
                 <w:sz w:val="16"/>
                 <w:szCs w:val="16"/>
               </w:rPr>
@@ -5938,7 +5900,7 @@
             </w:r>
             <w:r>
               <w:rPr>
-                <w:color w:val="0000FF"/>
+                <w:color w:val="7030A0"/>
                 <w:sz w:val="16"/>
                 <w:szCs w:val="16"/>
               </w:rPr>
@@ -5951,14 +5913,14 @@
               <w:ind w:firstLine="0"/>
               <w:jc w:val="center"/>
               <w:rPr>
-                <w:color w:val="0000FF"/>
+                <w:color w:val="7030A0"/>
                 <w:sz w:val="16"/>
                 <w:szCs w:val="16"/>
               </w:rPr>
             </w:pPr>
             <w:r>
               <w:rPr>
-                <w:color w:val="0000FF"/>
+                <w:color w:val="7030A0"/>
                 <w:sz w:val="16"/>
                 <w:szCs w:val="16"/>
               </w:rPr>
@@ -5966,7 +5928,7 @@
             </w:r>
             <w:r>
               <w:rPr>
-                <w:color w:val="0000FF"/>
+                <w:color w:val="7030A0"/>
                 <w:sz w:val="16"/>
                 <w:szCs w:val="16"/>
               </w:rPr>
@@ -5974,7 +5936,7 @@
             </w:r>
             <w:r>
               <w:rPr>
-                <w:color w:val="0000FF"/>
+                <w:color w:val="7030A0"/>
                 <w:sz w:val="16"/>
                 <w:szCs w:val="16"/>
               </w:rPr>
@@ -5982,7 +5944,7 @@
             </w:r>
             <w:r>
               <w:rPr>
-                <w:color w:val="0000FF"/>
+                <w:color w:val="7030A0"/>
                 <w:sz w:val="16"/>
                 <w:szCs w:val="16"/>
               </w:rPr>
@@ -5990,7 +5952,7 @@
             </w:r>
             <w:r>
               <w:rPr>
-                <w:color w:val="0000FF"/>
+                <w:color w:val="7030A0"/>
                 <w:sz w:val="16"/>
                 <w:szCs w:val="16"/>
               </w:rPr>
@@ -5998,7 +5960,7 @@
             </w:r>
             <w:r>
               <w:rPr>
-                <w:color w:val="0000FF"/>
+                <w:color w:val="7030A0"/>
                 <w:sz w:val="16"/>
                 <w:szCs w:val="16"/>
               </w:rPr>
@@ -6006,7 +5968,7 @@
             </w:r>
             <w:r>
               <w:rPr>
-                <w:color w:val="0000FF"/>
+                <w:color w:val="7030A0"/>
                 <w:sz w:val="16"/>
                 <w:szCs w:val="16"/>
               </w:rPr>
@@ -6037,14 +5999,14 @@
               <w:ind w:firstLine="0"/>
               <w:jc w:val="center"/>
               <w:rPr>
-                <w:color w:val="0000FF"/>
+                <w:color w:val="7030A0"/>
                 <w:sz w:val="16"/>
                 <w:szCs w:val="16"/>
               </w:rPr>
             </w:pPr>
             <w:r>
               <w:rPr>
-                <w:color w:val="0000FF"/>
+                <w:color w:val="7030A0"/>
                 <w:sz w:val="16"/>
                 <w:szCs w:val="16"/>
               </w:rPr>
@@ -6052,7 +6014,7 @@
             </w:r>
             <w:r>
               <w:rPr>
-                <w:color w:val="0000FF"/>
+                <w:color w:val="7030A0"/>
                 <w:sz w:val="16"/>
                 <w:szCs w:val="16"/>
               </w:rPr>
@@ -6060,7 +6022,7 @@
             </w:r>
             <w:r>
               <w:rPr>
-                <w:color w:val="0000FF"/>
+                <w:color w:val="7030A0"/>
                 <w:sz w:val="16"/>
                 <w:szCs w:val="16"/>
               </w:rPr>
@@ -6389,50 +6351,18 @@
               <w:ind w:firstLine="0"/>
               <w:jc w:val="center"/>
               <w:rPr>
-                <w:color w:val="FF0000"/>
+                <w:color w:val="D46112"/>
                 <w:sz w:val="16"/>
                 <w:szCs w:val="16"/>
               </w:rPr>
             </w:pPr>
             <w:r>
               <w:rPr>
-                <w:color w:val="FF0000"/>
-                <w:sz w:val="16"/>
-                <w:szCs w:val="16"/>
-              </w:rPr>
-              <w:t xml:space="preserve">1 in </w:t>
-            </w:r>
-            <w:r>
-              <w:rPr>
-                <w:color w:val="FF0000"/>
-                <w:sz w:val="16"/>
-                <w:szCs w:val="16"/>
-              </w:rPr>
-              <w:t>20</w:t>
-            </w:r>
-            <w:r>
-              <w:rPr>
-                <w:color w:val="FF0000"/>
-                <w:sz w:val="16"/>
-                <w:szCs w:val="16"/>
-              </w:rPr>
-              <w:t xml:space="preserve"> </w:t>
-            </w:r>
-            <w:r>
-              <w:rPr>
-                <w:color w:val="FF0000"/>
-                <w:sz w:val="16"/>
-                <w:szCs w:val="16"/>
-              </w:rPr>
-              <w:t>year</w:t>
-            </w:r>
-            <w:r>
-              <w:rPr>
-                <w:color w:val="FF0000"/>
-                <w:sz w:val="16"/>
-                <w:szCs w:val="16"/>
-              </w:rPr>
-              <w:t xml:space="preserve"> event</w:t>
+                <w:color w:val="D46112"/>
+                <w:sz w:val="16"/>
+                <w:szCs w:val="16"/>
+              </w:rPr>
+              <w:t>1 in 20 year event</w:t>
             </w:r>
           </w:p>
           <w:p>
@@ -6447,7 +6377,7 @@
             </w:pPr>
             <w:r>
               <w:rPr>
-                <w:color w:val="0000FF"/>
+                <w:color w:val="7030A0"/>
                 <w:sz w:val="16"/>
                 <w:szCs w:val="16"/>
               </w:rPr>
@@ -6467,14 +6397,14 @@
               <w:ind w:firstLine="0"/>
               <w:jc w:val="center"/>
               <w:rPr>
-                <w:color w:val="0000FF"/>
+                <w:color w:val="7030A0"/>
                 <w:sz w:val="16"/>
                 <w:szCs w:val="16"/>
               </w:rPr>
             </w:pPr>
             <w:r>
               <w:rPr>
-                <w:color w:val="0000FF"/>
+                <w:color w:val="7030A0"/>
                 <w:sz w:val="16"/>
                 <w:szCs w:val="16"/>
               </w:rPr>
@@ -6842,14 +6772,14 @@
               <w:ind w:firstLine="0"/>
               <w:jc w:val="center"/>
               <w:rPr>
-                <w:color w:val="FF0000"/>
+                <w:color w:val="D46112"/>
                 <w:sz w:val="16"/>
                 <w:szCs w:val="16"/>
               </w:rPr>
             </w:pPr>
             <w:r>
               <w:rPr>
-                <w:color w:val="FF0000"/>
+                <w:color w:val="D46112"/>
                 <w:sz w:val="16"/>
                 <w:szCs w:val="16"/>
               </w:rPr>
@@ -6857,7 +6787,7 @@
             </w:r>
             <w:r>
               <w:rPr>
-                <w:color w:val="FF0000"/>
+                <w:color w:val="D46112"/>
                 <w:sz w:val="16"/>
                 <w:szCs w:val="16"/>
               </w:rPr>
@@ -6877,7 +6807,7 @@
             </w:pPr>
             <w:r>
               <w:rPr>
-                <w:color w:val="0000FF"/>
+                <w:color w:val="7030A0"/>
                 <w:sz w:val="16"/>
                 <w:szCs w:val="16"/>
               </w:rPr>
@@ -6897,14 +6827,14 @@
               <w:ind w:firstLine="0"/>
               <w:jc w:val="center"/>
               <w:rPr>
-                <w:color w:val="0000FF"/>
+                <w:color w:val="7030A0"/>
                 <w:sz w:val="16"/>
                 <w:szCs w:val="16"/>
               </w:rPr>
             </w:pPr>
             <w:r>
               <w:rPr>
-                <w:color w:val="0000FF"/>
+                <w:color w:val="7030A0"/>
                 <w:sz w:val="16"/>
                 <w:szCs w:val="16"/>
               </w:rPr>
@@ -6912,7 +6842,7 @@
             </w:r>
             <w:r>
               <w:rPr>
-                <w:color w:val="0000FF"/>
+                <w:color w:val="7030A0"/>
                 <w:sz w:val="16"/>
                 <w:szCs w:val="16"/>
               </w:rPr>
@@ -7294,50 +7224,18 @@
               <w:ind w:firstLine="0"/>
               <w:jc w:val="center"/>
               <w:rPr>
-                <w:color w:val="FF0000"/>
+                <w:color w:val="D46112"/>
                 <w:sz w:val="16"/>
                 <w:szCs w:val="16"/>
               </w:rPr>
             </w:pPr>
             <w:r>
               <w:rPr>
-                <w:color w:val="FF0000"/>
-                <w:sz w:val="16"/>
-                <w:szCs w:val="16"/>
-              </w:rPr>
-              <w:t xml:space="preserve">1 in </w:t>
-            </w:r>
-            <w:r>
-              <w:rPr>
-                <w:color w:val="FF0000"/>
-                <w:sz w:val="16"/>
-                <w:szCs w:val="16"/>
-              </w:rPr>
-              <w:t>1980</w:t>
-            </w:r>
-            <w:r>
-              <w:rPr>
-                <w:color w:val="FF0000"/>
-                <w:sz w:val="16"/>
-                <w:szCs w:val="16"/>
-              </w:rPr>
-              <w:t xml:space="preserve"> </w:t>
-            </w:r>
-            <w:r>
-              <w:rPr>
-                <w:color w:val="FF0000"/>
-                <w:sz w:val="16"/>
-                <w:szCs w:val="16"/>
-              </w:rPr>
-              <w:t>year</w:t>
-            </w:r>
-            <w:r>
-              <w:rPr>
-                <w:color w:val="FF0000"/>
-                <w:sz w:val="16"/>
-                <w:szCs w:val="16"/>
-              </w:rPr>
-              <w:t xml:space="preserve"> event</w:t>
+                <w:color w:val="D46112"/>
+                <w:sz w:val="16"/>
+                <w:szCs w:val="16"/>
+              </w:rPr>
+              <w:t>1 in 1980 year event</w:t>
             </w:r>
           </w:p>
           <w:p>
@@ -7352,7 +7250,7 @@
             </w:pPr>
             <w:r>
               <w:rPr>
-                <w:color w:val="0000FF"/>
+                <w:color w:val="7030A0"/>
                 <w:sz w:val="16"/>
                 <w:szCs w:val="16"/>
               </w:rPr>
@@ -7372,14 +7270,14 @@
               <w:ind w:firstLine="0"/>
               <w:jc w:val="center"/>
               <w:rPr>
-                <w:color w:val="0000FF"/>
+                <w:color w:val="7030A0"/>
                 <w:sz w:val="16"/>
                 <w:szCs w:val="16"/>
               </w:rPr>
             </w:pPr>
             <w:r>
               <w:rPr>
-                <w:color w:val="0000FF"/>
+                <w:color w:val="7030A0"/>
                 <w:sz w:val="16"/>
                 <w:szCs w:val="16"/>
               </w:rPr>
@@ -7387,7 +7285,7 @@
             </w:r>
             <w:r>
               <w:rPr>
-                <w:color w:val="0000FF"/>
+                <w:color w:val="7030A0"/>
                 <w:sz w:val="16"/>
                 <w:szCs w:val="16"/>
               </w:rPr>
@@ -7424,7 +7322,6 @@
         <w:spacing w:line="360" w:lineRule="auto"/>
       </w:pPr>
       <w:r>
-        <w:lastRenderedPageBreak/>
         <w:t>Figure</w:t>
       </w:r>
       <w:r>
@@ -7433,8 +7330,7 @@
     </w:p>
     <w:p>
       <w:pPr>
-        <w:pStyle w:val="Caption"/>
-        <w:ind w:firstLine="0"/>
+        <w:keepNext/>
         <w:jc w:val="center"/>
       </w:pPr>
       <w:r>
@@ -7442,10 +7338,10 @@
           <w:noProof/>
         </w:rPr>
         <w:drawing>
-          <wp:inline distT="0" distB="0" distL="0" distR="0" wp14:anchorId="5586F90C" wp14:editId="0E9EDADA">
-            <wp:extent cx="5861441" cy="8048625"/>
+          <wp:inline distT="0" distB="0" distL="0" distR="0" wp14:anchorId="6626C5D4" wp14:editId="0827E32A">
+            <wp:extent cx="4032504" cy="3600907"/>
             <wp:effectExtent l="0" t="0" r="6350" b="0"/>
-            <wp:docPr id="1827069970" name="Picture 2" descr="A screenshot of a computer screen&#10;&#10;Description automatically generated"/>
+            <wp:docPr id="1854733825" name="Picture 5" descr="A graph of a graph of a graph&#10;&#10;Description automatically generated with medium confidence"/>
             <wp:cNvGraphicFramePr>
               <a:graphicFrameLocks xmlns:a="http://schemas.openxmlformats.org/drawingml/2006/main" noChangeAspect="1"/>
             </wp:cNvGraphicFramePr>
@@ -7453,7 +7349,7 @@
               <a:graphicData uri="http://schemas.openxmlformats.org/drawingml/2006/picture">
                 <pic:pic xmlns:pic="http://schemas.openxmlformats.org/drawingml/2006/picture">
                   <pic:nvPicPr>
-                    <pic:cNvPr id="1827069970" name="Picture 2" descr="A screenshot of a computer screen&#10;&#10;Description automatically generated"/>
+                    <pic:cNvPr id="1854733825" name="Picture 5" descr="A graph of a graph of a graph&#10;&#10;Description automatically generated with medium confidence"/>
                     <pic:cNvPicPr/>
                   </pic:nvPicPr>
                   <pic:blipFill>
@@ -7471,7 +7367,7 @@
                   <pic:spPr>
                     <a:xfrm>
                       <a:off x="0" y="0"/>
-                      <a:ext cx="5882113" cy="8077011"/>
+                      <a:ext cx="4032504" cy="3600907"/>
                     </a:xfrm>
                     <a:prstGeom prst="rect">
                       <a:avLst/>
@@ -7487,8 +7383,8 @@
     <w:p>
       <w:pPr>
         <w:pStyle w:val="Caption"/>
-      </w:pPr>
-      <w:bookmarkStart w:id="7" w:name="_Ref164679924"/>
+        <w:jc w:val="left"/>
+      </w:pPr>
       <w:r>
         <w:t xml:space="preserve">Figure </w:t>
       </w:r>
@@ -7500,54 +7396,173 @@
           <w:t>1</w:t>
         </w:r>
       </w:fldSimple>
+      <w:r>
+        <w:t xml:space="preserve"> – Schematic representation of the </w:t>
+      </w:r>
+      <w:r>
+        <w:t>calculation of the average areal difference (ECDF</w:t>
+      </w:r>
+      <w:r>
+        <w:rPr>
+          <w:vertAlign w:val="subscript"/>
+        </w:rPr>
+        <w:t>diff</w:t>
+      </w:r>
+      <w:r>
+        <w:t>) between two ECDFs.</w:t>
+      </w:r>
+    </w:p>
+    <w:p>
+      <w:pPr>
+        <w:pStyle w:val="Caption"/>
+        <w:ind w:firstLine="0"/>
+        <w:jc w:val="center"/>
+      </w:pPr>
+      <w:r>
+        <w:rPr>
+          <w:noProof/>
+        </w:rPr>
+        <w:drawing>
+          <wp:inline distT="0" distB="0" distL="0" distR="0" wp14:anchorId="6569BCA6" wp14:editId="65EB1F97">
+            <wp:extent cx="6219825" cy="8540740"/>
+            <wp:effectExtent l="0" t="0" r="0" b="0"/>
+            <wp:docPr id="1970831345" name="Picture 2" descr="A screenshot of a computer screen&#10;&#10;Description automatically generated"/>
+            <wp:cNvGraphicFramePr>
+              <a:graphicFrameLocks xmlns:a="http://schemas.openxmlformats.org/drawingml/2006/main" noChangeAspect="1"/>
+            </wp:cNvGraphicFramePr>
+            <a:graphic xmlns:a="http://schemas.openxmlformats.org/drawingml/2006/main">
+              <a:graphicData uri="http://schemas.openxmlformats.org/drawingml/2006/picture">
+                <pic:pic xmlns:pic="http://schemas.openxmlformats.org/drawingml/2006/picture">
+                  <pic:nvPicPr>
+                    <pic:cNvPr id="1970831345" name="Picture 2" descr="A screenshot of a computer screen&#10;&#10;Description automatically generated"/>
+                    <pic:cNvPicPr/>
+                  </pic:nvPicPr>
+                  <pic:blipFill>
+                    <a:blip r:embed="rId23" cstate="print">
+                      <a:extLst>
+                        <a:ext uri="{28A0092B-C50C-407E-A947-70E740481C1C}">
+                          <a14:useLocalDpi xmlns:a14="http://schemas.microsoft.com/office/drawing/2010/main" val="0"/>
+                        </a:ext>
+                      </a:extLst>
+                    </a:blip>
+                    <a:stretch>
+                      <a:fillRect/>
+                    </a:stretch>
+                  </pic:blipFill>
+                  <pic:spPr>
+                    <a:xfrm>
+                      <a:off x="0" y="0"/>
+                      <a:ext cx="6238103" cy="8565838"/>
+                    </a:xfrm>
+                    <a:prstGeom prst="rect">
+                      <a:avLst/>
+                    </a:prstGeom>
+                  </pic:spPr>
+                </pic:pic>
+              </a:graphicData>
+            </a:graphic>
+          </wp:inline>
+        </w:drawing>
+      </w:r>
+    </w:p>
+    <w:p>
+      <w:pPr>
+        <w:pStyle w:val="Caption"/>
+      </w:pPr>
+      <w:bookmarkStart w:id="7" w:name="_Ref164679924"/>
+      <w:r>
+        <w:t xml:space="preserve">Figure </w:t>
+      </w:r>
+      <w:r>
+        <w:fldChar w:fldCharType="begin"/>
+      </w:r>
+      <w:r>
+        <w:instrText xml:space="preserve"> SEQ Figure \* ARABIC </w:instrText>
+      </w:r>
+      <w:r>
+        <w:fldChar w:fldCharType="separate"/>
+      </w:r>
+      <w:r>
+        <w:rPr>
+          <w:noProof/>
+        </w:rPr>
+        <w:t>2</w:t>
+      </w:r>
+      <w:r>
+        <w:rPr>
+          <w:noProof/>
+        </w:rPr>
+        <w:fldChar w:fldCharType="end"/>
+      </w:r>
       <w:bookmarkEnd w:id="7"/>
       <w:r>
         <w:t xml:space="preserve"> –</w:t>
       </w:r>
       <w:r>
-        <w:t xml:space="preserve"> According to the Anderson-Darling test at 99.99% confidence level, panels (b), (c), (d), and (e) show where</w:t>
-      </w:r>
-      <w:r>
-        <w:t xml:space="preserve"> the</w:t>
-      </w:r>
-      <w:r>
-        <w:t xml:space="preserve"> NWP-modelled climatologies from ERA5-EDA, ERA5-Reforecasts-46r1, and ERA5-ecPoint are representative (blue</w:t>
-      </w:r>
-      <w:r>
-        <w:t xml:space="preserve"> dots</w:t>
-      </w:r>
-      <w:r>
-        <w:t xml:space="preserve">) </w:t>
-      </w:r>
-      <w:r>
-        <w:t>and</w:t>
-      </w:r>
-      <w:r>
-        <w:t xml:space="preserve"> non-representative (pink</w:t>
-      </w:r>
-      <w:r>
-        <w:t xml:space="preserve"> dots</w:t>
-      </w:r>
-      <w:r>
-        <w:t>) of point-scale observational climatologies. The global maps are divided into six domains, whose descriptions are indicated in panel (a).</w:t>
-      </w:r>
-      <w:r>
-        <w:t xml:space="preserve"> T</w:t>
-      </w:r>
-      <w:r>
-        <w:t>he tables indicate</w:t>
-      </w:r>
-      <w:r>
-        <w:t>, for each NWP-modelled climatology,</w:t>
-      </w:r>
-      <w:r>
-        <w:t xml:space="preserve"> the percentages of </w:t>
-      </w:r>
-      <w:r>
-        <w:t>non-/</w:t>
-      </w:r>
-      <w:r>
-        <w:t>representative points in each domain, whose visual representation is provided by the pie charts in figures (b) to (e).</w:t>
+        <w:t xml:space="preserve"> </w:t>
+      </w:r>
+      <w:r>
+        <w:t>Average areal differences between</w:t>
+      </w:r>
+      <w:r>
+        <w:t xml:space="preserve"> Empirical Cumulative Distribution Functions</w:t>
+      </w:r>
+      <w:r>
+        <w:t xml:space="preserve"> </w:t>
+      </w:r>
+      <w:r>
+        <w:t>(</w:t>
+      </w:r>
+      <w:r>
+        <w:t>ECDFs</w:t>
+      </w:r>
+      <w:r>
+        <w:t>)</w:t>
+      </w:r>
+      <w:r>
+        <w:t xml:space="preserve"> for observed and NWP-</w:t>
+      </w:r>
+      <w:r>
+        <w:t>modelled</w:t>
+      </w:r>
+      <w:r>
+        <w:t xml:space="preserve"> 24-hour</w:t>
+      </w:r>
+      <w:r>
+        <w:t>ly</w:t>
+      </w:r>
+      <w:r>
+        <w:t xml:space="preserve"> rainfall. The differences, expressed as a percentage (</w:t>
+      </w:r>
+      <w:r>
+        <w:t xml:space="preserve">in </w:t>
+      </w:r>
+      <w:r>
+        <w:t>%) of the</w:t>
+      </w:r>
+      <w:r>
+        <w:t xml:space="preserve"> correspondent</w:t>
+      </w:r>
+      <w:r>
+        <w:t xml:space="preserve"> station</w:t>
+      </w:r>
+      <w:r>
+        <w:t>’s</w:t>
+      </w:r>
+      <w:r>
+        <w:t xml:space="preserve"> mean observed rainfall, are summarized in piecharts for the domains defined in panel (a). Panels (b) to (e) show the average</w:t>
+      </w:r>
+      <w:r>
+        <w:t xml:space="preserve"> ECDFs’</w:t>
+      </w:r>
+      <w:r>
+        <w:t xml:space="preserve"> areal differences for ERA5-EDA, ERA5, reforecasts, and ERA5-ecPoint, respectively. The tables on the right offer a numerical representation</w:t>
+      </w:r>
+      <w:r>
+        <w:t xml:space="preserve"> (in %)</w:t>
+      </w:r>
+      <w:r>
+        <w:t xml:space="preserve"> of the piecharts.</w:t>
       </w:r>
     </w:p>
     <w:p/>
@@ -7577,7 +7592,7 @@
                     <pic:cNvPicPr/>
                   </pic:nvPicPr>
                   <pic:blipFill>
-                    <a:blip r:embed="rId23" cstate="print">
+                    <a:blip r:embed="rId24" cstate="print">
                       <a:extLst>
                         <a:ext uri="{28A0092B-C50C-407E-A947-70E740481C1C}">
                           <a14:useLocalDpi xmlns:a14="http://schemas.microsoft.com/office/drawing/2010/main" val="0"/>
@@ -7612,14 +7627,27 @@
       <w:r>
         <w:t xml:space="preserve">Figure </w:t>
       </w:r>
-      <w:fldSimple w:instr=" SEQ Figure \* ARABIC ">
-        <w:r>
-          <w:rPr>
-            <w:noProof/>
-          </w:rPr>
-          <w:t>2</w:t>
-        </w:r>
-      </w:fldSimple>
+      <w:r>
+        <w:fldChar w:fldCharType="begin"/>
+      </w:r>
+      <w:r>
+        <w:instrText xml:space="preserve"> SEQ Figure \* ARABIC </w:instrText>
+      </w:r>
+      <w:r>
+        <w:fldChar w:fldCharType="separate"/>
+      </w:r>
+      <w:r>
+        <w:rPr>
+          <w:noProof/>
+        </w:rPr>
+        <w:t>3</w:t>
+      </w:r>
+      <w:r>
+        <w:rPr>
+          <w:noProof/>
+        </w:rPr>
+        <w:fldChar w:fldCharType="end"/>
+      </w:r>
       <w:bookmarkEnd w:id="8"/>
       <w:r>
         <w:t xml:space="preserve"> </w:t>
@@ -7631,7 +7659,25 @@
         <w:t xml:space="preserve"> </w:t>
       </w:r>
       <w:r>
-        <w:t xml:space="preserve">Empirical cumulative distribution functions (ECDFs) for </w:t>
+        <w:t xml:space="preserve">Empirical </w:t>
+      </w:r>
+      <w:r>
+        <w:t>C</w:t>
+      </w:r>
+      <w:r>
+        <w:t xml:space="preserve">umulative </w:t>
+      </w:r>
+      <w:r>
+        <w:t>D</w:t>
+      </w:r>
+      <w:r>
+        <w:t xml:space="preserve">istribution </w:t>
+      </w:r>
+      <w:r>
+        <w:t>F</w:t>
+      </w:r>
+      <w:r>
+        <w:t xml:space="preserve">unctions (ECDFs) for </w:t>
       </w:r>
       <w:r>
         <w:t>24-hourly rainfall from</w:t>
@@ -7652,7 +7698,13 @@
         <w:t>in black) a</w:t>
       </w:r>
       <w:r>
-        <w:t>nd NWP models such as</w:t>
+        <w:t xml:space="preserve">nd </w:t>
+      </w:r>
+      <w:r>
+        <w:t xml:space="preserve">the </w:t>
+      </w:r>
+      <w:r>
+        <w:t>NWP models</w:t>
       </w:r>
       <w:r>
         <w:t xml:space="preserve"> ERA5</w:t>
@@ -7664,13 +7716,13 @@
         <w:t>EDA</w:t>
       </w:r>
       <w:r>
-        <w:t xml:space="preserve"> (in yellow)</w:t>
+        <w:t xml:space="preserve"> (yellow)</w:t>
       </w:r>
       <w:r>
         <w:t>, ERA5</w:t>
       </w:r>
       <w:r>
-        <w:t xml:space="preserve"> (in turquoise)</w:t>
+        <w:t xml:space="preserve"> (turquoise)</w:t>
       </w:r>
       <w:r>
         <w:t xml:space="preserve">, </w:t>
@@ -7688,7 +7740,7 @@
         <w:t xml:space="preserve">Reforecasts_46r1, </w:t>
       </w:r>
       <w:r>
-        <w:t>in pink)</w:t>
+        <w:t>pink)</w:t>
       </w:r>
       <w:r>
         <w:t>, and</w:t>
@@ -7724,7 +7776,10 @@
         <w:t xml:space="preserve"> </w:t>
       </w:r>
       <w:r>
-        <w:t>real ECDFs</w:t>
+        <w:t xml:space="preserve">the </w:t>
+      </w:r>
+      <w:r>
+        <w:t>ECDFs</w:t>
       </w:r>
       <w:r>
         <w:t>, respectively,</w:t>
@@ -7736,22 +7791,64 @@
         <w:t xml:space="preserve"> flat areas</w:t>
       </w:r>
       <w:r>
-        <w:t xml:space="preserve">, orographic areas, </w:t>
-      </w:r>
-      <w:r>
-        <w:t>complex orographic areas</w:t>
-      </w:r>
-      <w:r>
-        <w:t>, and desert</w:t>
-      </w:r>
-      <w:r>
-        <w:t>ic areas</w:t>
+        <w:t xml:space="preserve">, </w:t>
+      </w:r>
+      <w:r>
+        <w:t>hilly-</w:t>
+      </w:r>
+      <w:r>
+        <w:t>mountainous</w:t>
+      </w:r>
+      <w:r>
+        <w:t xml:space="preserve"> areas,</w:t>
+      </w:r>
+      <w:r>
+        <w:t xml:space="preserve"> very</w:t>
+      </w:r>
+      <w:r>
+        <w:t xml:space="preserve"> </w:t>
+      </w:r>
+      <w:r>
+        <w:t>mountainous</w:t>
+      </w:r>
+      <w:r>
+        <w:t xml:space="preserve"> areas</w:t>
+      </w:r>
+      <w:r>
+        <w:t xml:space="preserve">, and </w:t>
+      </w:r>
+      <w:r>
+        <w:t>deserts</w:t>
       </w:r>
       <w:r>
         <w:t>.</w:t>
       </w:r>
       <w:r>
-        <w:t xml:space="preserve"> Panels (e) to (h) show the same but for ECDFs with the x-axis in logarithmic scale</w:t>
+        <w:t xml:space="preserve"> </w:t>
+      </w:r>
+      <w:r>
+        <w:t>The inserts represent the</w:t>
+      </w:r>
+      <w:r>
+        <w:t xml:space="preserve"> </w:t>
+      </w:r>
+      <w:r>
+        <w:t xml:space="preserve">same </w:t>
+      </w:r>
+      <w:r>
+        <w:t>ECDFs</w:t>
+      </w:r>
+      <w:r>
+        <w:t xml:space="preserve"> but</w:t>
+      </w:r>
+      <w:r>
+        <w:t xml:space="preserve"> with the x-axis </w:t>
+      </w:r>
+      <w:r>
+        <w:t>on a</w:t>
+      </w:r>
+      <w:r>
+        <w:t xml:space="preserve"> logarithmic scale</w:t>
       </w:r>
       <w:r>
         <w:t xml:space="preserve"> (Log EC</w:t>
@@ -7778,7 +7875,6 @@
         <w:rPr>
           <w:noProof/>
         </w:rPr>
-        <w:lastRenderedPageBreak/>
         <w:drawing>
           <wp:inline distT="0" distB="0" distL="0" distR="0" wp14:anchorId="67F09C6C" wp14:editId="428E9396">
             <wp:extent cx="6299835" cy="6884035"/>
@@ -7795,7 +7891,7 @@
                     <pic:cNvPicPr/>
                   </pic:nvPicPr>
                   <pic:blipFill>
-                    <a:blip r:embed="rId24" cstate="print">
+                    <a:blip r:embed="rId25" cstate="print">
                       <a:extLst>
                         <a:ext uri="{28A0092B-C50C-407E-A947-70E740481C1C}">
                           <a14:useLocalDpi xmlns:a14="http://schemas.microsoft.com/office/drawing/2010/main" val="0"/>
@@ -7830,111 +7926,129 @@
       <w:r>
         <w:t xml:space="preserve">Figure </w:t>
       </w:r>
-      <w:r>
-        <w:fldChar w:fldCharType="begin"/>
-      </w:r>
-      <w:r>
-        <w:instrText xml:space="preserve"> SEQ Figure \* ARABIC </w:instrText>
-      </w:r>
-      <w:r>
-        <w:fldChar w:fldCharType="separate"/>
-      </w:r>
+      <w:fldSimple w:instr=" SEQ Figure \* ARABIC ">
+        <w:r>
+          <w:rPr>
+            <w:noProof/>
+          </w:rPr>
+          <w:t>4</w:t>
+        </w:r>
+      </w:fldSimple>
+      <w:bookmarkEnd w:id="9"/>
+      <w:r>
+        <w:t xml:space="preserve"> – </w:t>
+      </w:r>
+      <w:r>
+        <w:t xml:space="preserve">Panel (a) </w:t>
+      </w:r>
+      <w:r>
+        <w:t>displays</w:t>
+      </w:r>
+      <w:r>
+        <w:t xml:space="preserve"> the 10-year return period for 24-hourly rainfall</w:t>
+      </w:r>
+      <w:r>
+        <w:t xml:space="preserve"> from rain gauge observations</w:t>
+      </w:r>
+      <w:r>
+        <w:t xml:space="preserve">, calculated </w:t>
+      </w:r>
+      <w:r>
+        <w:t xml:space="preserve">over the </w:t>
+      </w:r>
+      <w:r>
+        <w:t xml:space="preserve">20-year period </w:t>
+      </w:r>
+      <w:r>
+        <w:t>between 2000 and 2019</w:t>
+      </w:r>
+      <w:r>
+        <w:t>, and using only</w:t>
+      </w:r>
+      <w:r>
+        <w:t xml:space="preserve"> rain gauges with </w:t>
+      </w:r>
+      <w:r>
+        <w:t>at least 75% of valid records</w:t>
+      </w:r>
+      <w:r>
+        <w:t xml:space="preserve">. </w:t>
+      </w:r>
+      <w:r>
+        <w:t>Panels (b)</w:t>
+      </w:r>
+      <w:r>
+        <w:t xml:space="preserve"> to</w:t>
+      </w:r>
+      <w:r>
+        <w:t xml:space="preserve"> (e) </w:t>
+      </w:r>
+      <w:r>
+        <w:t>show</w:t>
+      </w:r>
+      <w:r>
+        <w:t xml:space="preserve"> the 10-year return</w:t>
+      </w:r>
+      <w:r>
+        <w:t xml:space="preserve"> </w:t>
+      </w:r>
+      <w:r>
+        <w:t>period</w:t>
+      </w:r>
+      <w:r>
+        <w:t xml:space="preserve"> </w:t>
+      </w:r>
+      <w:r>
+        <w:t>for NWP</w:t>
+      </w:r>
+      <w:r>
+        <w:t>-</w:t>
+      </w:r>
+      <w:r>
+        <w:t>model</w:t>
+      </w:r>
+      <w:r>
+        <w:t xml:space="preserve">led </w:t>
+      </w:r>
+      <w:r>
+        <w:t>24-hourly rainfall</w:t>
+      </w:r>
+      <w:r>
+        <w:t>:</w:t>
+      </w:r>
+      <w:r>
+        <w:t xml:space="preserve"> </w:t>
+      </w:r>
+      <w:r>
+        <w:t xml:space="preserve">ERA5-EDA (62 km), ERA5 (31 km), </w:t>
+      </w:r>
+      <w:r>
+        <w:t>reforecasts</w:t>
+      </w:r>
+      <w:r>
+        <w:t xml:space="preserve"> (</w:t>
+      </w:r>
+      <w:r>
+        <w:t xml:space="preserve">Reforecasts_46r1, </w:t>
+      </w:r>
+      <w:r>
+        <w:t xml:space="preserve">18 km) and ERA5-ecPoint (point-scale, provided </w:t>
+      </w:r>
+      <w:r>
+        <w:t>on</w:t>
+      </w:r>
+      <w:r>
+        <w:t xml:space="preserve"> ERA5 grid).</w:t>
+      </w:r>
+    </w:p>
+    <w:p>
+      <w:pPr>
+        <w:keepNext/>
+      </w:pPr>
       <w:r>
         <w:rPr>
           <w:noProof/>
         </w:rPr>
-        <w:t>3</w:t>
-      </w:r>
-      <w:r>
-        <w:rPr>
-          <w:noProof/>
-        </w:rPr>
-        <w:fldChar w:fldCharType="end"/>
-      </w:r>
-      <w:bookmarkEnd w:id="9"/>
-      <w:r>
-        <w:t xml:space="preserve"> – </w:t>
-      </w:r>
-      <w:r>
-        <w:t xml:space="preserve">Panel (a) shows the </w:t>
-      </w:r>
-      <w:r>
-        <w:t>10-year return period for 24-hourly rainfall</w:t>
-      </w:r>
-      <w:r>
-        <w:t xml:space="preserve"> from rain gauge observations</w:t>
-      </w:r>
-      <w:r>
-        <w:t xml:space="preserve">, </w:t>
-      </w:r>
-      <w:r>
-        <w:t xml:space="preserve">calculated </w:t>
-      </w:r>
-      <w:r>
-        <w:t xml:space="preserve">using a 20-year period </w:t>
-      </w:r>
-      <w:r>
-        <w:t>between 2000 and 2019</w:t>
-      </w:r>
-      <w:r>
-        <w:t xml:space="preserve">. Only rain gauges with </w:t>
-      </w:r>
-      <w:r>
-        <w:t>at least 75% of valid records</w:t>
-      </w:r>
-      <w:r>
-        <w:t xml:space="preserve"> </w:t>
-      </w:r>
-      <w:r>
-        <w:t>were considered</w:t>
-      </w:r>
-      <w:r>
-        <w:t xml:space="preserve">. </w:t>
-      </w:r>
-      <w:r>
-        <w:t>Panels (b)</w:t>
-      </w:r>
-      <w:r>
-        <w:t xml:space="preserve"> to</w:t>
-      </w:r>
-      <w:r>
-        <w:t xml:space="preserve"> (e) represent the 10-year return period</w:t>
-      </w:r>
-      <w:r>
-        <w:t xml:space="preserve"> </w:t>
-      </w:r>
-      <w:r>
-        <w:t xml:space="preserve">calculated </w:t>
-      </w:r>
-      <w:r>
-        <w:t>from NWP models</w:t>
-      </w:r>
-      <w:r>
-        <w:t>, respectively,</w:t>
-      </w:r>
-      <w:r>
-        <w:t xml:space="preserve"> </w:t>
-      </w:r>
-      <w:r>
-        <w:t xml:space="preserve">ERA5-EDA (62 km), ERA5 (31 km), ECMWF Reforecasts-46r1 (18 km) and ERA5-ecPoint (point-scale, provided </w:t>
-      </w:r>
-      <w:r>
-        <w:t>on</w:t>
-      </w:r>
-      <w:r>
-        <w:t xml:space="preserve"> ERA5 grid).</w:t>
-      </w:r>
-    </w:p>
-    <w:p/>
-    <w:p>
-      <w:pPr>
-        <w:keepNext/>
-      </w:pPr>
-      <w:r>
-        <w:rPr>
-          <w:noProof/>
-        </w:rPr>
-        <w:lastRenderedPageBreak/>
         <w:drawing>
           <wp:inline distT="0" distB="0" distL="0" distR="0" wp14:anchorId="3D58EB10" wp14:editId="565572CE">
             <wp:extent cx="6299835" cy="4960620"/>
@@ -7951,7 +8065,7 @@
                     <pic:cNvPicPr/>
                   </pic:nvPicPr>
                   <pic:blipFill>
-                    <a:blip r:embed="rId25" cstate="print">
+                    <a:blip r:embed="rId26" cstate="print">
                       <a:extLst>
                         <a:ext uri="{28A0092B-C50C-407E-A947-70E740481C1C}">
                           <a14:useLocalDpi xmlns:a14="http://schemas.microsoft.com/office/drawing/2010/main" val="0"/>
@@ -7992,14 +8106,27 @@
       <w:r>
         <w:t xml:space="preserve">Figure </w:t>
       </w:r>
-      <w:fldSimple w:instr=" SEQ Figure \* ARABIC ">
-        <w:r>
-          <w:rPr>
-            <w:noProof/>
-          </w:rPr>
-          <w:t>4</w:t>
-        </w:r>
-      </w:fldSimple>
+      <w:r>
+        <w:fldChar w:fldCharType="begin"/>
+      </w:r>
+      <w:r>
+        <w:instrText xml:space="preserve"> SEQ Figure \* ARABIC </w:instrText>
+      </w:r>
+      <w:r>
+        <w:fldChar w:fldCharType="separate"/>
+      </w:r>
+      <w:r>
+        <w:rPr>
+          <w:noProof/>
+        </w:rPr>
+        <w:t>5</w:t>
+      </w:r>
+      <w:r>
+        <w:rPr>
+          <w:noProof/>
+        </w:rPr>
+        <w:fldChar w:fldCharType="end"/>
+      </w:r>
       <w:r>
         <w:t xml:space="preserve"> – </w:t>
       </w:r>
@@ -8109,7 +8236,6 @@
         <w:rPr>
           <w:rFonts w:cstheme="minorHAnsi"/>
         </w:rPr>
-        <w:lastRenderedPageBreak/>
         <w:t>References</w:t>
       </w:r>
       <w:bookmarkEnd w:id="5"/>
@@ -8125,6 +8251,7 @@
           <w:docPart w:val="DefaultPlaceholder_-1854013440"/>
         </w:placeholder>
       </w:sdtPr>
+      <w:sdtEndPr/>
       <w:sdtContent>
         <w:p>
           <w:pPr>
@@ -13608,7 +13735,6 @@
   <w:style w:type="character" w:default="1" w:styleId="DefaultParagraphFont">
     <w:name w:val="Default Paragraph Font"/>
     <w:uiPriority w:val="1"/>
-    <w:semiHidden/>
     <w:unhideWhenUsed/>
   </w:style>
   <w:style w:type="table" w:default="1" w:styleId="TableNormal">
@@ -14877,6 +15003,7 @@
     <w:rsid w:val="00B860A8"/>
     <w:rsid w:val="00C11A03"/>
     <w:rsid w:val="00C35F57"/>
+    <w:rsid w:val="00D570D4"/>
     <w:rsid w:val="00E150E6"/>
     <w:rsid w:val="00EC09A8"/>
     <w:rsid w:val="00FF7995"/>
@@ -15702,15 +15829,6 @@
 </file>
 
 <file path=customXml/item1.xml><?xml version="1.0" encoding="utf-8"?>
-<?mso-contentType ?>
-<FormTemplates xmlns="http://schemas.microsoft.com/sharepoint/v3/contenttype/forms">
-  <Display>DocumentLibraryForm</Display>
-  <Edit>DocumentLibraryForm</Edit>
-  <New>DocumentLibraryForm</New>
-</FormTemplates>
-</file>
-
-<file path=customXml/item2.xml><?xml version="1.0" encoding="utf-8"?>
 <ct:contentTypeSchema xmlns:ct="http://schemas.microsoft.com/office/2006/metadata/contentType" xmlns:ma="http://schemas.microsoft.com/office/2006/metadata/properties/metaAttributes" ct:_="" ma:_="" ma:contentTypeName="Document" ma:contentTypeID="0x01010046457E322441D748A5FD2E1D751191DD" ma:contentTypeVersion="12" ma:contentTypeDescription="Create a new document." ma:contentTypeScope="" ma:versionID="80c33e011998c270166a57f3c290d218">
   <xsd:schema xmlns:xsd="http://www.w3.org/2001/XMLSchema" xmlns:xs="http://www.w3.org/2001/XMLSchema" xmlns:p="http://schemas.microsoft.com/office/2006/metadata/properties" xmlns:ns3="90b8b5d6-f7b4-4238-8fd7-6fcec2be4904" xmlns:ns4="5844db34-2279-4a6b-9470-57e5c345fab2" targetNamespace="http://schemas.microsoft.com/office/2006/metadata/properties" ma:root="true" ma:fieldsID="225ccd9c8b4a77042869d5fc5cb420d5" ns3:_="" ns4:_="">
     <xsd:import namespace="90b8b5d6-f7b4-4238-8fd7-6fcec2be4904"/>
@@ -15927,25 +16045,26 @@
 </ct:contentTypeSchema>
 </file>
 
-<file path=customXml/item3.xml><?xml version="1.0" encoding="utf-8"?>
-<b:Sources xmlns:b="http://schemas.openxmlformats.org/officeDocument/2006/bibliography" xmlns="http://schemas.openxmlformats.org/officeDocument/2006/bibliography" SelectedStyle="\APASixthEditionOfficeOnline.xsl" StyleName="APA" Version="6"/>
+<file path=customXml/item2.xml><?xml version="1.0" encoding="utf-8"?>
+<?mso-contentType ?>
+<FormTemplates xmlns="http://schemas.microsoft.com/sharepoint/v3/contenttype/forms">
+  <Display>DocumentLibraryForm</Display>
+  <Edit>DocumentLibraryForm</Edit>
+  <New>DocumentLibraryForm</New>
+</FormTemplates>
 </file>
 
-<file path=customXml/item4.xml><?xml version="1.0" encoding="utf-8"?>
+<file path=customXml/item3.xml><?xml version="1.0" encoding="utf-8"?>
 <p:properties xmlns:p="http://schemas.microsoft.com/office/2006/metadata/properties" xmlns:xsi="http://www.w3.org/2001/XMLSchema-instance" xmlns:pc="http://schemas.microsoft.com/office/infopath/2007/PartnerControls">
   <documentManagement/>
 </p:properties>
 </file>
 
-<file path=customXml/itemProps1.xml><?xml version="1.0" encoding="utf-8"?>
-<ds:datastoreItem xmlns:ds="http://schemas.openxmlformats.org/officeDocument/2006/customXml" ds:itemID="{4D7FEE78-E1BC-4CE2-99DC-B7D8792FB163}">
-  <ds:schemaRefs>
-    <ds:schemaRef ds:uri="http://schemas.microsoft.com/sharepoint/v3/contenttype/forms"/>
-  </ds:schemaRefs>
-</ds:datastoreItem>
+<file path=customXml/item4.xml><?xml version="1.0" encoding="utf-8"?>
+<b:Sources xmlns:b="http://schemas.openxmlformats.org/officeDocument/2006/bibliography" xmlns="http://schemas.openxmlformats.org/officeDocument/2006/bibliography" SelectedStyle="\APASixthEditionOfficeOnline.xsl" StyleName="APA" Version="6"/>
 </file>
 
-<file path=customXml/itemProps2.xml><?xml version="1.0" encoding="utf-8"?>
+<file path=customXml/itemProps1.xml><?xml version="1.0" encoding="utf-8"?>
 <ds:datastoreItem xmlns:ds="http://schemas.openxmlformats.org/officeDocument/2006/customXml" ds:itemID="{EB54A3C8-E92E-4504-A165-A342BA81EA43}">
   <ds:schemaRefs>
     <ds:schemaRef ds:uri="http://schemas.microsoft.com/office/2006/metadata/contentType"/>
@@ -15964,19 +16083,27 @@
 </ds:datastoreItem>
 </file>
 
-<file path=customXml/itemProps3.xml><?xml version="1.0" encoding="utf-8"?>
-<ds:datastoreItem xmlns:ds="http://schemas.openxmlformats.org/officeDocument/2006/customXml" ds:itemID="{82150D7D-CCB6-314A-9B82-96ADB6C57348}">
+<file path=customXml/itemProps2.xml><?xml version="1.0" encoding="utf-8"?>
+<ds:datastoreItem xmlns:ds="http://schemas.openxmlformats.org/officeDocument/2006/customXml" ds:itemID="{4D7FEE78-E1BC-4CE2-99DC-B7D8792FB163}">
   <ds:schemaRefs>
-    <ds:schemaRef ds:uri="http://schemas.openxmlformats.org/officeDocument/2006/bibliography"/>
+    <ds:schemaRef ds:uri="http://schemas.microsoft.com/sharepoint/v3/contenttype/forms"/>
   </ds:schemaRefs>
 </ds:datastoreItem>
 </file>
 
-<file path=customXml/itemProps4.xml><?xml version="1.0" encoding="utf-8"?>
+<file path=customXml/itemProps3.xml><?xml version="1.0" encoding="utf-8"?>
 <ds:datastoreItem xmlns:ds="http://schemas.openxmlformats.org/officeDocument/2006/customXml" ds:itemID="{207AACF2-FBD5-4FC4-A7D1-4E1FB6996B76}">
   <ds:schemaRefs>
     <ds:schemaRef ds:uri="http://schemas.microsoft.com/office/2006/metadata/properties"/>
     <ds:schemaRef ds:uri="http://schemas.microsoft.com/office/infopath/2007/PartnerControls"/>
   </ds:schemaRefs>
 </ds:datastoreItem>
+</file>
+
+<file path=customXml/itemProps4.xml><?xml version="1.0" encoding="utf-8"?>
+<ds:datastoreItem xmlns:ds="http://schemas.openxmlformats.org/officeDocument/2006/customXml" ds:itemID="{82150D7D-CCB6-314A-9B82-96ADB6C57348}">
+  <ds:schemaRefs>
+    <ds:schemaRef ds:uri="http://schemas.openxmlformats.org/officeDocument/2006/bibliography"/>
+  </ds:schemaRefs>
+</ds:datastoreItem>
 </file>
</xml_diff>

<commit_message>
Wrote the second draft of the paper's introduction.
</commit_message>
<xml_diff>
--- a/Manuscript/Manuscript.docx
+++ b/Manuscript/Manuscript.docx
@@ -112,6 +112,28 @@
           <w:rFonts w:cstheme="minorHAnsi"/>
           <w:sz w:val="22"/>
         </w:rPr>
+        <w:t>Tim Hewson</w:t>
+      </w:r>
+      <w:r>
+        <w:rPr>
+          <w:rFonts w:cstheme="minorHAnsi"/>
+          <w:sz w:val="22"/>
+          <w:vertAlign w:val="superscript"/>
+        </w:rPr>
+        <w:t>2</w:t>
+      </w:r>
+      <w:r>
+        <w:rPr>
+          <w:rFonts w:cstheme="minorHAnsi"/>
+          <w:sz w:val="22"/>
+        </w:rPr>
+        <w:t xml:space="preserve">, </w:t>
+      </w:r>
+      <w:r>
+        <w:rPr>
+          <w:rFonts w:cstheme="minorHAnsi"/>
+          <w:sz w:val="22"/>
+        </w:rPr>
         <w:t xml:space="preserve">Christel </w:t>
       </w:r>
       <w:r>
@@ -547,466 +569,1800 @@
       <w:bookmarkEnd w:id="0"/>
     </w:p>
     <w:p>
-      <w:r>
-        <w:t>Society</w:t>
-      </w:r>
-      <w:r>
-        <w:t xml:space="preserve"> has a gre</w:t>
-      </w:r>
-      <w:r>
-        <w:t>at</w:t>
-      </w:r>
-      <w:r>
-        <w:t xml:space="preserve"> interest in understanding extreme rainfall events</w:t>
-      </w:r>
-      <w:r>
-        <w:t xml:space="preserve"> due to its</w:t>
+      <w:pPr>
+        <w:rPr>
+          <w:color w:val="000000"/>
+        </w:rPr>
+      </w:pPr>
+      <w:r>
+        <w:t>Among extreme weather events, extreme rainfall has drawn particular attention in recent scientific literature</w:t>
       </w:r>
       <w:r>
         <w:t xml:space="preserve"> </w:t>
       </w:r>
-      <w:r>
-        <w:t xml:space="preserve">severe </w:t>
-      </w:r>
-      <w:r>
-        <w:t>impacts on human life, infrastructure, and the environment</w:t>
-      </w:r>
-      <w:r>
-        <w:t xml:space="preserve"> (</w:t>
-      </w:r>
-      <w:r>
-        <w:t>Gimeno</w:t>
-      </w:r>
-      <w:r>
-        <w:t xml:space="preserve"> et al., 2022; </w:t>
-      </w:r>
-      <w:r>
-        <w:t>Lugo, 2018</w:t>
-      </w:r>
-      <w:r>
+      <w:sdt>
+        <w:sdtPr>
+          <w:rPr>
+            <w:color w:val="000000"/>
+          </w:rPr>
+          <w:tag w:val="MENDELEY_CITATION_v3_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"/>
+          <w:id w:val="1104383442"/>
+          <w:placeholder>
+            <w:docPart w:val="DefaultPlaceholder_-1854013440"/>
+          </w:placeholder>
+        </w:sdtPr>
+        <w:sdtContent>
+          <w:r>
+            <w:rPr>
+              <w:color w:val="000000"/>
+            </w:rPr>
+            <w:t>(Gimeno et al., 2022; Schumacher, 2017)</w:t>
+          </w:r>
+        </w:sdtContent>
+      </w:sdt>
+      <w:r>
+        <w:t xml:space="preserve"> </w:t>
+      </w:r>
+      <w:r>
+        <w:t>Its impacts are increasingly recognised to be catastrophic for society, infrastructure, and the environment</w:t>
+      </w:r>
+      <w:r>
+        <w:t xml:space="preserve"> </w:t>
+      </w:r>
+      <w:sdt>
+        <w:sdtPr>
+          <w:rPr>
+            <w:color w:val="000000"/>
+          </w:rPr>
+          <w:tag w:val="MENDELEY_CITATION_v3_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"/>
+          <w:id w:val="1400943248"/>
+          <w:placeholder>
+            <w:docPart w:val="DefaultPlaceholder_-1854013440"/>
+          </w:placeholder>
+        </w:sdtPr>
+        <w:sdtContent>
+          <w:r>
+            <w:rPr>
+              <w:color w:val="000000"/>
+            </w:rPr>
+            <w:t>(IPCC, 2023; WMO, 2024)</w:t>
+          </w:r>
+        </w:sdtContent>
+      </w:sdt>
+      <w:r>
+        <w:rPr>
+          <w:color w:val="000000"/>
+        </w:rPr>
+        <w:t>.</w:t>
+      </w:r>
+      <w:r>
+        <w:t xml:space="preserve"> </w:t>
+      </w:r>
+      <w:r>
+        <w:t>Extreme rainfall can lead to catastrophic flooding, which puts life/property/food security at risk, disrupts transportation networks, and damages critical infrastructure. Among the most recent devastating flood events induced by extreme rainfall are Western Europe, Afghanistan, and China in 2021, including hurricane Ida affecting primarily the North-East coast of the USA</w:t>
+      </w:r>
+      <w:r>
+        <w:t xml:space="preserve"> </w:t>
+      </w:r>
+      <w:sdt>
+        <w:sdtPr>
+          <w:rPr>
+            <w:color w:val="000000"/>
+          </w:rPr>
+          <w:tag w:val="MENDELEY_CITATION_v3_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"/>
+          <w:id w:val="501167889"/>
+          <w:placeholder>
+            <w:docPart w:val="DefaultPlaceholder_-1854013440"/>
+          </w:placeholder>
+        </w:sdtPr>
+        <w:sdtContent>
+          <w:r>
+            <w:rPr>
+              <w:color w:val="000000"/>
+            </w:rPr>
+            <w:t>(WMO, 2021)</w:t>
+          </w:r>
+        </w:sdtContent>
+      </w:sdt>
+      <w:r>
+        <w:t>; Pakistan</w:t>
+      </w:r>
+      <w:r>
+        <w:t>, Brazil</w:t>
+      </w:r>
+      <w:r>
+        <w:t xml:space="preserve"> in 2022,</w:t>
+      </w:r>
+      <w:r>
+        <w:t xml:space="preserve"> </w:t>
+      </w:r>
+      <w:r>
+        <w:t xml:space="preserve">including </w:t>
+      </w:r>
+      <w:r>
+        <w:t xml:space="preserve">hurricane Ian in Florida (USA) and </w:t>
+      </w:r>
+      <w:r>
+        <w:t>Fiona</w:t>
+      </w:r>
+      <w:r>
+        <w:t xml:space="preserve"> </w:t>
+      </w:r>
+      <w:r>
+        <w:t xml:space="preserve">in Dominican Republic and Puerto Rico </w:t>
+      </w:r>
+      <w:sdt>
+        <w:sdtPr>
+          <w:rPr>
+            <w:color w:val="000000"/>
+          </w:rPr>
+          <w:tag w:val="MENDELEY_CITATION_v3_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"/>
+          <w:id w:val="-431828296"/>
+          <w:placeholder>
+            <w:docPart w:val="DefaultPlaceholder_-1854013440"/>
+          </w:placeholder>
+        </w:sdtPr>
+        <w:sdtContent>
+          <w:r>
+            <w:rPr>
+              <w:color w:val="000000"/>
+            </w:rPr>
+            <w:t>(WMO, 2022)</w:t>
+          </w:r>
+        </w:sdtContent>
+      </w:sdt>
+      <w:r>
+        <w:rPr>
+          <w:color w:val="000000"/>
+        </w:rPr>
         <w:t xml:space="preserve">; </w:t>
       </w:r>
       <w:r>
-        <w:t>McPhillips</w:t>
-      </w:r>
-      <w:r>
-        <w:t xml:space="preserve"> et al., 2018</w:t>
-      </w:r>
-      <w:r>
-        <w:t>, Schumacher et al., 2017</w:t>
-      </w:r>
-      <w:r>
-        <w:t>)</w:t>
-      </w:r>
-      <w:r>
-        <w:t>. </w:t>
-      </w:r>
-      <w:r>
-        <w:t>The cascading impacts of multi-hazard types have been described for historical catastrophic events such as the impact of Hurricane Irma on the Caribbean and the southeast of United States (Emrich et al., 2019) or the 2004 Indian Ocean Tsunami and 2011 great East Japan earthquake and tsunami (Suppasri et al., 2021).</w:t>
-      </w:r>
-      <w:r>
+        <w:rPr>
+          <w:color w:val="000000"/>
+        </w:rPr>
+        <w:t xml:space="preserve">in 2023, </w:t>
+      </w:r>
+      <w:r>
+        <w:rPr>
+          <w:color w:val="000000"/>
+        </w:rPr>
+        <w:t>storm</w:t>
+      </w:r>
+      <w:r>
+        <w:rPr>
+          <w:color w:val="000000"/>
+        </w:rPr>
+        <w:t xml:space="preserve"> Daniel in the Mediterranean</w:t>
+      </w:r>
+      <w:r>
+        <w:rPr>
+          <w:color w:val="000000"/>
+        </w:rPr>
+        <w:t>, Cyclone Freddy in Madagascar</w:t>
+      </w:r>
+      <w:r>
+        <w:rPr>
+          <w:color w:val="000000"/>
+        </w:rPr>
+        <w:t>, Mozambique, and Malawi</w:t>
+      </w:r>
+      <w:r>
+        <w:rPr>
+          <w:color w:val="000000"/>
+        </w:rPr>
+        <w:t>, Hurrican</w:t>
+      </w:r>
+      <w:r>
+        <w:rPr>
+          <w:color w:val="000000"/>
+        </w:rPr>
+        <w:t>e</w:t>
+      </w:r>
+      <w:r>
+        <w:rPr>
+          <w:color w:val="000000"/>
+        </w:rPr>
+        <w:t xml:space="preserve"> Otis in Mexico</w:t>
+      </w:r>
+      <w:r>
+        <w:rPr>
+          <w:color w:val="000000"/>
+        </w:rPr>
+        <w:t>, and extensive flooding in the Horn of Africa</w:t>
+      </w:r>
+      <w:r>
+        <w:rPr>
+          <w:color w:val="000000"/>
+        </w:rPr>
         <w:t xml:space="preserve"> </w:t>
       </w:r>
-      <w:r>
-        <w:t>Extreme rainfall can lead to catastrophic flooding, which poses risks to life and property, disrupts transportation networks, and damages critical infrastructure (</w:t>
-      </w:r>
-      <w:r>
-        <w:t xml:space="preserve">Ward et al., 2013; </w:t>
-      </w:r>
-      <w:r>
-        <w:t>Rosenzweig et al., 2018</w:t>
-      </w:r>
-      <w:r>
-        <w:t>).</w:t>
-      </w:r>
-      <w:r>
-        <w:t xml:space="preserve"> E</w:t>
-      </w:r>
-      <w:r>
-        <w:t>xtreme rainfall events also have significant environmental consequences</w:t>
-      </w:r>
-      <w:r>
-        <w:t xml:space="preserve">, </w:t>
-      </w:r>
-      <w:r>
-        <w:t>lead</w:t>
-      </w:r>
-      <w:r>
-        <w:t>ing</w:t>
-      </w:r>
-      <w:r>
-        <w:t xml:space="preserve"> to soil erosion, water quality degradation, and habitat destruction, thereby affecting biodiversity and ecosystem services (Gimeno et al., 2022; Rosenzweig et al., 2018).</w:t>
-      </w:r>
-      <w:r>
+      <w:sdt>
+        <w:sdtPr>
+          <w:rPr>
+            <w:color w:val="000000"/>
+          </w:rPr>
+          <w:tag w:val="MENDELEY_CITATION_v3_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"/>
+          <w:id w:val="-483090260"/>
+          <w:placeholder>
+            <w:docPart w:val="DefaultPlaceholder_-1854013440"/>
+          </w:placeholder>
+        </w:sdtPr>
+        <w:sdtContent>
+          <w:r>
+            <w:rPr>
+              <w:color w:val="000000"/>
+            </w:rPr>
+            <w:t>(WMO, 2024)</w:t>
+          </w:r>
+        </w:sdtContent>
+      </w:sdt>
+      <w:r>
+        <w:rPr>
+          <w:color w:val="000000"/>
+        </w:rPr>
+        <w:t>.</w:t>
+      </w:r>
+      <w:r>
+        <w:rPr>
+          <w:color w:val="000000"/>
+        </w:rPr>
         <w:t xml:space="preserve"> </w:t>
       </w:r>
       <w:r>
-        <w:t>Moreover, the psychological and social dimensions of extreme rainfall events cannot be overlooked</w:t>
-      </w:r>
-      <w:r>
-        <w:t>, with c</w:t>
-      </w:r>
-      <w:r>
-        <w:t>ommunities experienc</w:t>
-      </w:r>
-      <w:r>
-        <w:t>ing</w:t>
-      </w:r>
-      <w:r>
-        <w:t xml:space="preserve"> after flooding</w:t>
-      </w:r>
-      <w:r>
-        <w:t xml:space="preserve"> long-term psychological impacts, including anxiety and post-traumatic stress, which can hinder recovery efforts (Doocy et al., 2013).</w:t>
-      </w:r>
-      <w:r>
-        <w:t xml:space="preserve"> Moreover, a</w:t>
-      </w:r>
-      <w:r>
-        <w:t xml:space="preserve"> recent study also confirmed that extreme rainfall reduces worldwide macroeconomic growth rates and slows the global economy rise (Liang, 2022)</w:t>
-      </w:r>
-      <w:r>
+        <w:rPr>
+          <w:color w:val="000000"/>
+        </w:rPr>
+        <w:t>At the time of writing, one of the most recent devastating events in 2024 include severe flooding due to persistent rainfall in Central Europe and Hurricane Helene in Florida (USA)</w:t>
+      </w:r>
+      <w:r>
+        <w:rPr>
+          <w:color w:val="000000"/>
+        </w:rPr>
+        <w:t xml:space="preserve">. </w:t>
+      </w:r>
+      <w:r>
+        <w:t>Extreme rainfall events also have significant environmental consequences, leading to soil erosion, water quality degradation, and habitat destruction</w:t>
+      </w:r>
+      <w:r>
+        <w:t xml:space="preserve"> </w:t>
+      </w:r>
+      <w:sdt>
+        <w:sdtPr>
+          <w:rPr>
+            <w:color w:val="000000"/>
+          </w:rPr>
+          <w:tag w:val="MENDELEY_CITATION_v3_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"/>
+          <w:id w:val="699510403"/>
+          <w:placeholder>
+            <w:docPart w:val="DefaultPlaceholder_-1854013440"/>
+          </w:placeholder>
+        </w:sdtPr>
+        <w:sdtContent>
+          <w:r>
+            <w:rPr>
+              <w:color w:val="000000"/>
+            </w:rPr>
+            <w:t>(Lugo, 2018)</w:t>
+          </w:r>
+        </w:sdtContent>
+      </w:sdt>
+      <w:r>
+        <w:rPr>
+          <w:color w:val="000000"/>
+        </w:rPr>
         <w:t>.</w:t>
+      </w:r>
+      <w:r>
+        <w:t xml:space="preserve"> </w:t>
+      </w:r>
+      <w:r>
+        <w:t>Extreme rainfall can also have severe psychological effects on severely affected communities, leading to long-term anxiety and post-traumatic stress, hindering recovery efforts</w:t>
+      </w:r>
+      <w:r>
+        <w:t xml:space="preserve"> </w:t>
+      </w:r>
+      <w:sdt>
+        <w:sdtPr>
+          <w:rPr>
+            <w:color w:val="000000"/>
+          </w:rPr>
+          <w:tag w:val="MENDELEY_CITATION_v3_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"/>
+          <w:id w:val="-1530708173"/>
+          <w:placeholder>
+            <w:docPart w:val="DefaultPlaceholder_-1854013440"/>
+          </w:placeholder>
+        </w:sdtPr>
+        <w:sdtContent>
+          <w:r>
+            <w:rPr>
+              <w:color w:val="000000"/>
+            </w:rPr>
+            <w:t>(Doocy et al., 2013)</w:t>
+          </w:r>
+        </w:sdtContent>
+      </w:sdt>
+      <w:r>
+        <w:rPr>
+          <w:color w:val="000000"/>
+        </w:rPr>
+        <w:t>.</w:t>
+      </w:r>
+      <w:r>
+        <w:t xml:space="preserve"> </w:t>
+      </w:r>
+      <w:r>
+        <w:t>Extreme rainfall also reduces worldwide macroeconomic growth rates and slows global economic rise</w:t>
+      </w:r>
+      <w:r>
+        <w:t xml:space="preserve"> </w:t>
+      </w:r>
+      <w:sdt>
+        <w:sdtPr>
+          <w:rPr>
+            <w:color w:val="000000"/>
+          </w:rPr>
+          <w:tag w:val="MENDELEY_CITATION_v3_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"/>
+          <w:id w:val="-1804529539"/>
+          <w:placeholder>
+            <w:docPart w:val="DefaultPlaceholder_-1854013440"/>
+          </w:placeholder>
+        </w:sdtPr>
+        <w:sdtContent>
+          <w:r>
+            <w:rPr>
+              <w:color w:val="000000"/>
+            </w:rPr>
+            <w:t>(Liang, 2022)</w:t>
+          </w:r>
+        </w:sdtContent>
+      </w:sdt>
+      <w:r>
+        <w:rPr>
+          <w:color w:val="000000"/>
+        </w:rPr>
+        <w:t xml:space="preserve">. </w:t>
+      </w:r>
+      <w:r>
+        <w:t>E</w:t>
+      </w:r>
+      <w:r>
+        <w:t>xtreme rainfall</w:t>
+      </w:r>
+      <w:r>
+        <w:t xml:space="preserve"> is </w:t>
+      </w:r>
+      <w:r>
+        <w:t>expected to become more intense and frequent due to climate change</w:t>
+      </w:r>
+      <w:r>
+        <w:t xml:space="preserve"> </w:t>
+      </w:r>
+      <w:sdt>
+        <w:sdtPr>
+          <w:rPr>
+            <w:color w:val="000000"/>
+          </w:rPr>
+          <w:tag w:val="MENDELEY_CITATION_v3_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"/>
+          <w:id w:val="936254149"/>
+          <w:placeholder>
+            <w:docPart w:val="DefaultPlaceholder_-1854013440"/>
+          </w:placeholder>
+        </w:sdtPr>
+        <w:sdtContent>
+          <w:r>
+            <w:rPr>
+              <w:color w:val="000000"/>
+            </w:rPr>
+            <w:t>(Fowler et al., 2021; Min et al., 2011; Tabari, 2020)</w:t>
+          </w:r>
+        </w:sdtContent>
+      </w:sdt>
+      <w:r>
+        <w:t>, even in regions where the average rainfall has decreased</w:t>
+      </w:r>
+      <w:r>
+        <w:t xml:space="preserve"> </w:t>
+      </w:r>
+      <w:sdt>
+        <w:sdtPr>
+          <w:rPr>
+            <w:color w:val="000000"/>
+          </w:rPr>
+          <w:tag w:val="MENDELEY_CITATION_v3_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"/>
+          <w:id w:val="1342812899"/>
+          <w:placeholder>
+            <w:docPart w:val="DefaultPlaceholder_-1854013440"/>
+          </w:placeholder>
+        </w:sdtPr>
+        <w:sdtContent>
+          <w:r>
+            <w:rPr>
+              <w:rFonts w:eastAsia="Times New Roman"/>
+              <w:color w:val="000000"/>
+            </w:rPr>
+            <w:t>(Asadieh &amp; Krakauer, 2015)</w:t>
+          </w:r>
+        </w:sdtContent>
+      </w:sdt>
+      <w:r>
+        <w:rPr>
+          <w:color w:val="000000"/>
+        </w:rPr>
+        <w:t>.</w:t>
+      </w:r>
+      <w:r>
+        <w:t xml:space="preserve"> </w:t>
+      </w:r>
+      <w:r>
+        <w:rPr>
+          <w:color w:val="000000"/>
+        </w:rPr>
+        <w:t>Hence, understanding extreme rainfall and analysing its past and future trends more accurately can inform better decision-making in disaster preparedness, agricultural management, and urban planning.</w:t>
       </w:r>
     </w:p>
     <w:p>
       <w:r>
-        <w:t xml:space="preserve">There is growing evidence that anthropogenic activity affects the climate in numerous ways, and the effects of extreme conditions are likely to become stronger due to changes in their intensity and frequency. In particular, the intensity of extreme rainfall is expected to increase in regions with high moisture availability, particularly in wet moths. This will cause more frequent and severe flooding under global warming (e.g., Min et al., 2011; Tabari, 2020). Despite the current observational uncertainties of extreme rainfall (Herold et al., 2017), increasingly extreme rainfall has been reported in </w:t>
-      </w:r>
-      <w:proofErr w:type="gramStart"/>
-      <w:r>
-        <w:t>a large number of</w:t>
-      </w:r>
-      <w:proofErr w:type="gramEnd"/>
-      <w:r>
-        <w:t xml:space="preserve"> locations, even in regions where the average rainfall has decreased (e.g., Asadieh &amp; Krakauer, 2015; Kharin et al., 2</w:t>
-      </w:r>
-      <w:r>
-        <w:t>013</w:t>
-      </w:r>
-      <w:r>
-        <w:t>). The precipitation budget will be therefore affected, becoming a challenge to water resources management (</w:t>
-      </w:r>
-      <w:proofErr w:type="spellStart"/>
-      <w:r>
-        <w:t>Zittis</w:t>
-      </w:r>
-      <w:proofErr w:type="spellEnd"/>
-      <w:r>
-        <w:t xml:space="preserve"> et al., 2021). It is therefore of great interest to understand the changing characteristics and impacts of extreme precipitation events as part of attempts to design adaptation and mitigation policies that could allow improvements to be made in terms of the ability of society to adapt to potential changes caused by global warming (IPCC, 2021).</w:t>
+        <w:t>There are different</w:t>
+      </w:r>
+      <w:r>
+        <w:t xml:space="preserve"> sources to obtain </w:t>
+      </w:r>
+      <w:r>
+        <w:t>rainfall timeseries.</w:t>
+      </w:r>
+      <w:r>
+        <w:t xml:space="preserve"> </w:t>
+      </w:r>
+      <w:r>
+        <w:t>R</w:t>
+      </w:r>
+      <w:r>
+        <w:t>ain gauges</w:t>
+      </w:r>
+      <w:r>
+        <w:t xml:space="preserve"> </w:t>
+      </w:r>
+      <w:r>
+        <w:t>provide</w:t>
+      </w:r>
+      <w:r>
+        <w:t xml:space="preserve"> </w:t>
+      </w:r>
+      <w:r>
+        <w:t xml:space="preserve">direct </w:t>
+      </w:r>
+      <w:r>
+        <w:t xml:space="preserve">rainfall </w:t>
+      </w:r>
+      <w:r>
+        <w:t xml:space="preserve">measurements of at specific locations, making them </w:t>
+      </w:r>
+      <w:r>
+        <w:t xml:space="preserve">a primary source of ground truth. </w:t>
+      </w:r>
+      <w:r>
+        <w:t>When properly maintained and calibrated</w:t>
+      </w:r>
+      <w:r>
+        <w:t>, rain gauge</w:t>
+      </w:r>
+      <w:r>
+        <w:t>s</w:t>
+      </w:r>
+      <w:r>
+        <w:t xml:space="preserve"> </w:t>
+      </w:r>
+      <w:r>
+        <w:t>provide</w:t>
+      </w:r>
+      <w:r>
+        <w:t xml:space="preserve"> </w:t>
+      </w:r>
+      <w:r>
+        <w:t xml:space="preserve">highly accurate </w:t>
+      </w:r>
+      <w:r>
+        <w:t xml:space="preserve">point-scale </w:t>
+      </w:r>
+      <w:r>
+        <w:t>rainfall</w:t>
+      </w:r>
+      <w:r>
+        <w:t xml:space="preserve"> measurements</w:t>
+      </w:r>
+      <w:r>
+        <w:t xml:space="preserve"> </w:t>
+      </w:r>
+      <w:sdt>
+        <w:sdtPr>
+          <w:rPr>
+            <w:color w:val="000000"/>
+          </w:rPr>
+          <w:tag w:val="MENDELEY_CITATION_v3_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"/>
+          <w:id w:val="477891499"/>
+          <w:placeholder>
+            <w:docPart w:val="DefaultPlaceholder_-1854013440"/>
+          </w:placeholder>
+        </w:sdtPr>
+        <w:sdtContent>
+          <w:r>
+            <w:rPr>
+              <w:rFonts w:eastAsia="Times New Roman"/>
+              <w:color w:val="000000"/>
+            </w:rPr>
+            <w:t>(Lanza &amp; Stagi, 2008)</w:t>
+          </w:r>
+        </w:sdtContent>
+      </w:sdt>
+      <w:r>
+        <w:t>. W</w:t>
+      </w:r>
+      <w:r>
+        <w:t>he</w:t>
+      </w:r>
+      <w:r>
+        <w:t xml:space="preserve">re </w:t>
+      </w:r>
+      <w:r>
+        <w:t>high-density networks</w:t>
+      </w:r>
+      <w:r>
+        <w:t xml:space="preserve"> exist</w:t>
+      </w:r>
+      <w:r>
+        <w:t xml:space="preserve">, </w:t>
+      </w:r>
+      <w:r>
+        <w:t>they also</w:t>
+      </w:r>
+      <w:r>
+        <w:t xml:space="preserve"> </w:t>
+      </w:r>
+      <w:r>
+        <w:t xml:space="preserve">offer </w:t>
+      </w:r>
+      <w:r>
+        <w:t>a good</w:t>
+      </w:r>
+      <w:r>
+        <w:t xml:space="preserve"> </w:t>
+      </w:r>
+      <w:r>
+        <w:t xml:space="preserve">spatial </w:t>
+      </w:r>
+      <w:r>
+        <w:t xml:space="preserve">representation of </w:t>
+      </w:r>
+      <w:r>
+        <w:t>localized extremes</w:t>
+      </w:r>
+      <w:r>
+        <w:t xml:space="preserve"> </w:t>
+      </w:r>
+      <w:sdt>
+        <w:sdtPr>
+          <w:rPr>
+            <w:color w:val="000000"/>
+          </w:rPr>
+          <w:tag w:val="MENDELEY_CITATION_v3_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"/>
+          <w:id w:val="343758876"/>
+          <w:placeholder>
+            <w:docPart w:val="DefaultPlaceholder_-1854013440"/>
+          </w:placeholder>
+        </w:sdtPr>
+        <w:sdtContent>
+          <w:r>
+            <w:rPr>
+              <w:rFonts w:eastAsia="Times New Roman"/>
+              <w:color w:val="000000"/>
+            </w:rPr>
+            <w:t>(Haiden &amp; Duffy, 2016)</w:t>
+          </w:r>
+        </w:sdtContent>
+      </w:sdt>
+      <w:r>
+        <w:t>.</w:t>
+      </w:r>
+      <w:r>
+        <w:t xml:space="preserve"> </w:t>
+      </w:r>
+      <w:r>
+        <w:t>M</w:t>
+      </w:r>
+      <w:r>
+        <w:t>oreover, m</w:t>
+      </w:r>
+      <w:r>
+        <w:t>any rain gauge stations have been in operation for decades, providing long-term historical records for trend analysis</w:t>
+      </w:r>
+      <w:r>
+        <w:t xml:space="preserve"> </w:t>
+      </w:r>
+      <w:sdt>
+        <w:sdtPr>
+          <w:rPr>
+            <w:color w:val="000000"/>
+          </w:rPr>
+          <w:tag w:val="MENDELEY_CITATION_v3_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"/>
+          <w:id w:val="1961681121"/>
+          <w:placeholder>
+            <w:docPart w:val="DefaultPlaceholder_-1854013440"/>
+          </w:placeholder>
+        </w:sdtPr>
+        <w:sdtContent>
+          <w:r>
+            <w:rPr>
+              <w:rFonts w:eastAsia="Times New Roman"/>
+              <w:color w:val="000000"/>
+            </w:rPr>
+            <w:t>(Anand &amp; Karunanidhi, 2020; Tadeyo et al., 2020)</w:t>
+          </w:r>
+        </w:sdtContent>
+      </w:sdt>
+      <w:r>
+        <w:t>.</w:t>
+      </w:r>
+      <w:r>
+        <w:t xml:space="preserve"> </w:t>
+      </w:r>
+      <w:r>
+        <w:t>R</w:t>
+      </w:r>
+      <w:r>
+        <w:t xml:space="preserve">ain gauge </w:t>
+      </w:r>
+      <w:r>
+        <w:t xml:space="preserve">coverage </w:t>
+      </w:r>
+      <w:r>
+        <w:t>is</w:t>
+      </w:r>
+      <w:r>
+        <w:t xml:space="preserve"> </w:t>
+      </w:r>
+      <w:r>
+        <w:t xml:space="preserve">spatially </w:t>
+      </w:r>
+      <w:r>
+        <w:t>and</w:t>
+      </w:r>
+      <w:r>
+        <w:t xml:space="preserve"> temporally</w:t>
+      </w:r>
+      <w:r>
+        <w:t xml:space="preserve"> uneven</w:t>
+      </w:r>
+      <w:r>
+        <w:t xml:space="preserve">, </w:t>
+      </w:r>
+      <w:r>
+        <w:t>leaving</w:t>
+      </w:r>
+      <w:r>
+        <w:t xml:space="preserve"> many </w:t>
+      </w:r>
+      <w:r>
+        <w:t xml:space="preserve">regions </w:t>
+      </w:r>
+      <w:r>
+        <w:t>uncovered</w:t>
+      </w:r>
+      <w:r>
+        <w:t xml:space="preserve"> </w:t>
+      </w:r>
+      <w:sdt>
+        <w:sdtPr>
+          <w:rPr>
+            <w:color w:val="000000"/>
+          </w:rPr>
+          <w:tag w:val="MENDELEY_CITATION_v3_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"/>
+          <w:id w:val="1262183144"/>
+          <w:placeholder>
+            <w:docPart w:val="DefaultPlaceholder_-1854013440"/>
+          </w:placeholder>
+        </w:sdtPr>
+        <w:sdtContent>
+          <w:r>
+            <w:rPr>
+              <w:color w:val="000000"/>
+            </w:rPr>
+            <w:t>(Kidd et al., 2017)</w:t>
+          </w:r>
+        </w:sdtContent>
+      </w:sdt>
+      <w:r>
+        <w:t xml:space="preserve">. In </w:t>
+      </w:r>
+      <w:r>
+        <w:t xml:space="preserve">areas with complex topography or </w:t>
+      </w:r>
+      <w:r>
+        <w:t>low-density</w:t>
+      </w:r>
+      <w:r>
+        <w:t xml:space="preserve"> network</w:t>
+      </w:r>
+      <w:r>
+        <w:t>s</w:t>
+      </w:r>
+      <w:r>
+        <w:t>,</w:t>
+      </w:r>
+      <w:r>
+        <w:t xml:space="preserve"> rain gauges </w:t>
+      </w:r>
+      <w:r>
+        <w:t xml:space="preserve">may not adequately represent </w:t>
+      </w:r>
+      <w:r>
+        <w:t>rainfall’s</w:t>
+      </w:r>
+      <w:r>
+        <w:t xml:space="preserve"> spatial variability</w:t>
+      </w:r>
+      <w:r>
+        <w:t xml:space="preserve"> </w:t>
+      </w:r>
+      <w:sdt>
+        <w:sdtPr>
+          <w:rPr>
+            <w:color w:val="000000"/>
+          </w:rPr>
+          <w:tag w:val="MENDELEY_CITATION_v3_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"/>
+          <w:id w:val="2114319413"/>
+          <w:placeholder>
+            <w:docPart w:val="DefaultPlaceholder_-1854013440"/>
+          </w:placeholder>
+        </w:sdtPr>
+        <w:sdtContent>
+          <w:r>
+            <w:rPr>
+              <w:color w:val="000000"/>
+            </w:rPr>
+            <w:t>(Di Curzio et al., 2022)</w:t>
+          </w:r>
+        </w:sdtContent>
+      </w:sdt>
+      <w:r>
+        <w:t xml:space="preserve">. </w:t>
+      </w:r>
+      <w:r>
+        <w:t>I</w:t>
+      </w:r>
+      <w:r>
+        <w:t>nadequate</w:t>
+      </w:r>
+      <w:r>
+        <w:t xml:space="preserve"> </w:t>
+      </w:r>
+      <w:r>
+        <w:t>rain gauge</w:t>
+      </w:r>
+      <w:r>
+        <w:t xml:space="preserve"> </w:t>
+      </w:r>
+      <w:r>
+        <w:t>maintenance</w:t>
+      </w:r>
+      <w:r>
+        <w:t xml:space="preserve"> can </w:t>
+      </w:r>
+      <w:r>
+        <w:t xml:space="preserve">also </w:t>
+      </w:r>
+      <w:r>
+        <w:t>cause</w:t>
+      </w:r>
+      <w:r>
+        <w:t xml:space="preserve"> instrument</w:t>
+      </w:r>
+      <w:r>
+        <w:t xml:space="preserve"> malfunctioning</w:t>
+      </w:r>
+      <w:r>
+        <w:t>, leading to</w:t>
+      </w:r>
+      <w:r>
+        <w:t xml:space="preserve"> errors </w:t>
+      </w:r>
+      <w:r>
+        <w:t>and</w:t>
+      </w:r>
+      <w:r>
+        <w:t xml:space="preserve"> </w:t>
+      </w:r>
+      <w:r>
+        <w:t xml:space="preserve">missing </w:t>
+      </w:r>
+      <w:r>
+        <w:t xml:space="preserve">data </w:t>
+      </w:r>
+      <w:sdt>
+        <w:sdtPr>
+          <w:rPr>
+            <w:color w:val="000000"/>
+          </w:rPr>
+          <w:tag w:val="MENDELEY_CITATION_v3_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"/>
+          <w:id w:val="1044020519"/>
+          <w:placeholder>
+            <w:docPart w:val="DefaultPlaceholder_-1854013440"/>
+          </w:placeholder>
+        </w:sdtPr>
+        <w:sdtContent>
+          <w:r>
+            <w:rPr>
+              <w:rFonts w:eastAsia="Times New Roman"/>
+              <w:color w:val="000000"/>
+            </w:rPr>
+            <w:t>(Lanza &amp; Stagi, 2008)</w:t>
+          </w:r>
+        </w:sdtContent>
+      </w:sdt>
+      <w:r>
+        <w:t>.</w:t>
+      </w:r>
+      <w:r>
+        <w:t xml:space="preserve"> Satellite-</w:t>
+      </w:r>
+      <w:r>
+        <w:t xml:space="preserve"> </w:t>
+      </w:r>
+      <w:r>
+        <w:t xml:space="preserve">and </w:t>
+      </w:r>
+      <w:r>
+        <w:t xml:space="preserve">radar-derived rainfall gridded datasets </w:t>
+      </w:r>
+      <w:r>
+        <w:t xml:space="preserve">offer </w:t>
+      </w:r>
+      <w:r>
+        <w:t>broader</w:t>
+      </w:r>
+      <w:r>
+        <w:t xml:space="preserve"> spatial</w:t>
+      </w:r>
+      <w:r>
+        <w:t xml:space="preserve"> and temporal</w:t>
+      </w:r>
+      <w:r>
+        <w:t xml:space="preserve"> coverage</w:t>
+      </w:r>
+      <w:r>
+        <w:t>, especially</w:t>
+      </w:r>
+      <w:r>
+        <w:t xml:space="preserve"> in ungauged areas</w:t>
+      </w:r>
+      <w:r>
+        <w:t>. T</w:t>
+      </w:r>
+      <w:r>
+        <w:t xml:space="preserve">he statistical characteristics </w:t>
+      </w:r>
+      <w:r>
+        <w:t>of th</w:t>
+      </w:r>
+      <w:r>
+        <w:t>e</w:t>
+      </w:r>
+      <w:r>
+        <w:t xml:space="preserve"> </w:t>
+      </w:r>
+      <w:r>
+        <w:t xml:space="preserve">gridded </w:t>
+      </w:r>
+      <w:r>
+        <w:t xml:space="preserve">rainfall </w:t>
+      </w:r>
+      <w:r>
+        <w:t>distribution</w:t>
+      </w:r>
+      <w:r>
+        <w:t xml:space="preserve"> can</w:t>
+      </w:r>
+      <w:r>
+        <w:t>, however</w:t>
+      </w:r>
+      <w:r>
+        <w:t>,</w:t>
+      </w:r>
+      <w:r>
+        <w:t xml:space="preserve"> </w:t>
+      </w:r>
+      <w:r>
+        <w:t>be extremely different</w:t>
+      </w:r>
+      <w:r>
+        <w:t xml:space="preserve"> to the observational one</w:t>
+      </w:r>
+      <w:r>
+        <w:t>,</w:t>
+      </w:r>
+      <w:r>
+        <w:t xml:space="preserve"> </w:t>
+      </w:r>
+      <w:r>
+        <w:t>and</w:t>
+      </w:r>
+      <w:r>
+        <w:t xml:space="preserve"> observed</w:t>
+      </w:r>
+      <w:r>
+        <w:t xml:space="preserve"> extremes can be severely underestimated</w:t>
+      </w:r>
+      <w:r>
+        <w:t xml:space="preserve"> </w:t>
+      </w:r>
+      <w:sdt>
+        <w:sdtPr>
+          <w:rPr>
+            <w:color w:val="000000"/>
+          </w:rPr>
+          <w:tag w:val="MENDELEY_CITATION_v3_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"/>
+          <w:id w:val="-2096929235"/>
+          <w:placeholder>
+            <w:docPart w:val="DefaultPlaceholder_-1854013440"/>
+          </w:placeholder>
+        </w:sdtPr>
+        <w:sdtContent>
+          <w:r>
+            <w:rPr>
+              <w:rFonts w:eastAsia="Times New Roman"/>
+              <w:color w:val="000000"/>
+            </w:rPr>
+            <w:t>(Ensor &amp; Robeson, 2008; Gupta et al., 2020; Satgé et al., 2020)</w:t>
+          </w:r>
+        </w:sdtContent>
+      </w:sdt>
+      <w:r>
+        <w:rPr>
+          <w:color w:val="000000"/>
+        </w:rPr>
+        <w:t>.</w:t>
+      </w:r>
+      <w:r>
+        <w:t xml:space="preserve"> </w:t>
+      </w:r>
+      <w:r>
+        <w:t xml:space="preserve">Rainfall </w:t>
+      </w:r>
+      <w:r>
+        <w:t>estimates</w:t>
+      </w:r>
+      <w:r>
+        <w:t xml:space="preserve"> from </w:t>
+      </w:r>
+      <w:r>
+        <w:t>Numerical Weather Prediction (NWP) models</w:t>
+      </w:r>
+      <w:r>
+        <w:t>, such as reanalysis and reforecasts</w:t>
+      </w:r>
+      <w:r>
+        <w:t>, offer</w:t>
+      </w:r>
+      <w:r>
+        <w:t xml:space="preserve"> spatially</w:t>
+      </w:r>
+      <w:r>
+        <w:t xml:space="preserve"> and temporally</w:t>
+      </w:r>
+      <w:r>
+        <w:t xml:space="preserve"> </w:t>
+      </w:r>
+      <w:r>
+        <w:t xml:space="preserve">consistent </w:t>
+      </w:r>
+      <w:r>
+        <w:t>datasets</w:t>
+      </w:r>
+      <w:r>
+        <w:t xml:space="preserve"> with global</w:t>
+      </w:r>
+      <w:r>
+        <w:t xml:space="preserve"> and </w:t>
+      </w:r>
+      <w:r>
+        <w:t>multi</w:t>
+      </w:r>
+      <w:r>
+        <w:t>-decadal</w:t>
+      </w:r>
+      <w:r>
+        <w:t xml:space="preserve"> coverage. </w:t>
+      </w:r>
+      <w:r>
+        <w:t>Reanalyses</w:t>
+      </w:r>
+      <w:r>
+        <w:t>, such as ERA5</w:t>
+      </w:r>
+      <w:r>
+        <w:t xml:space="preserve"> </w:t>
+      </w:r>
+      <w:r>
+        <w:t>(</w:t>
+      </w:r>
+      <w:r>
+        <w:t>Hersbach</w:t>
+      </w:r>
+      <w:r>
+        <w:t xml:space="preserve"> et al., 2020)</w:t>
+      </w:r>
+      <w:r>
+        <w:t xml:space="preserve"> and </w:t>
+      </w:r>
+      <w:r>
+        <w:t xml:space="preserve">NCEP/NCAR </w:t>
+      </w:r>
+      <w:r>
+        <w:t>R</w:t>
+      </w:r>
+      <w:r>
+        <w:t>eanalysis</w:t>
+      </w:r>
+      <w:r>
+        <w:t xml:space="preserve"> </w:t>
+      </w:r>
+      <w:r>
+        <w:t>(Kalnay et al., 1996)</w:t>
+      </w:r>
+      <w:r>
+        <w:t xml:space="preserve">, </w:t>
+      </w:r>
+      <w:r>
+        <w:t xml:space="preserve">integrate historical weather observations with state-of-the-art NWP models </w:t>
+      </w:r>
+      <w:r>
+        <w:t>to</w:t>
+      </w:r>
+      <w:r>
+        <w:t xml:space="preserve"> produce</w:t>
+      </w:r>
+      <w:r>
+        <w:t xml:space="preserve"> </w:t>
+      </w:r>
+      <w:r>
+        <w:t xml:space="preserve">a </w:t>
+      </w:r>
+      <w:r>
+        <w:t xml:space="preserve">high-resolution, and </w:t>
+      </w:r>
+      <w:r>
+        <w:t>spatial</w:t>
+      </w:r>
+      <w:r>
+        <w:t>ly</w:t>
+      </w:r>
+      <w:r>
+        <w:t xml:space="preserve"> and tempora</w:t>
+      </w:r>
+      <w:r>
+        <w:t xml:space="preserve">lly </w:t>
+      </w:r>
+      <w:r>
+        <w:t xml:space="preserve">continuous </w:t>
+      </w:r>
+      <w:r>
+        <w:t xml:space="preserve">rainfall </w:t>
+      </w:r>
+      <w:r>
+        <w:t>dataset</w:t>
+      </w:r>
+      <w:r>
+        <w:t xml:space="preserve"> </w:t>
+      </w:r>
+      <w:r>
+        <w:t>that spans several decades.</w:t>
+      </w:r>
+      <w:r>
+        <w:t xml:space="preserve"> </w:t>
+      </w:r>
+      <w:r>
+        <w:t xml:space="preserve">Reforecasts, </w:t>
+      </w:r>
+      <w:r>
+        <w:t xml:space="preserve">such as those generated by </w:t>
+      </w:r>
+      <w:r>
+        <w:t xml:space="preserve">the Global Ensemble Forecast System </w:t>
+      </w:r>
+      <w:r>
+        <w:t xml:space="preserve">(Hammil et al., 2006) </w:t>
+      </w:r>
+      <w:r>
+        <w:t>and</w:t>
+      </w:r>
+      <w:r>
+        <w:t xml:space="preserve"> ECMWF (Richardson et al., 2014)</w:t>
+      </w:r>
+      <w:r>
+        <w:t xml:space="preserve">, </w:t>
+      </w:r>
+      <w:r>
+        <w:t>r</w:t>
+      </w:r>
+      <w:r>
+        <w:t>un current operational NWP model</w:t>
+      </w:r>
+      <w:r>
+        <w:t>s</w:t>
+      </w:r>
+      <w:r>
+        <w:t xml:space="preserve"> on historical data (typically, 20 years in the past)</w:t>
+      </w:r>
+      <w:r>
+        <w:t xml:space="preserve"> </w:t>
+      </w:r>
+      <w:r>
+        <w:t>to</w:t>
+      </w:r>
+      <w:r>
+        <w:t xml:space="preserve"> </w:t>
+      </w:r>
+      <w:r>
+        <w:t>bias</w:t>
+      </w:r>
+      <w:r>
+        <w:t>-</w:t>
+      </w:r>
+      <w:r>
+        <w:t>correct operational forecasts</w:t>
+      </w:r>
+      <w:r>
+        <w:t xml:space="preserve"> and </w:t>
+      </w:r>
+      <w:r>
+        <w:t>develop</w:t>
+      </w:r>
+      <w:r>
+        <w:t xml:space="preserve"> </w:t>
+      </w:r>
+      <w:r>
+        <w:t>compatible</w:t>
+      </w:r>
+      <w:r>
+        <w:t xml:space="preserve"> climatologies.</w:t>
+      </w:r>
+      <w:r>
+        <w:t xml:space="preserve"> </w:t>
+      </w:r>
+      <w:r>
+        <w:t>M</w:t>
+      </w:r>
+      <w:r>
+        <w:t>odelling precipitation and detecting extreme events is challenging</w:t>
+      </w:r>
+      <w:r>
+        <w:t xml:space="preserve"> </w:t>
+      </w:r>
+      <w:r>
+        <w:t xml:space="preserve">primarily </w:t>
+      </w:r>
+      <w:r>
+        <w:t>due to the use of paramet</w:t>
+      </w:r>
+      <w:r>
+        <w:t>rization schemes to represent</w:t>
+      </w:r>
+      <w:r>
+        <w:t xml:space="preserve"> </w:t>
+      </w:r>
+      <w:r>
+        <w:t xml:space="preserve">convection </w:t>
+      </w:r>
+      <w:r>
+        <w:t xml:space="preserve">and </w:t>
+      </w:r>
+      <w:r>
+        <w:t>sub</w:t>
+      </w:r>
+      <w:r>
+        <w:t>-</w:t>
+      </w:r>
+      <w:r>
+        <w:t>grid</w:t>
+      </w:r>
+      <w:r>
+        <w:t xml:space="preserve"> </w:t>
+      </w:r>
+      <w:r>
+        <w:t>scal</w:t>
+      </w:r>
+      <w:r>
+        <w:t>e</w:t>
+      </w:r>
+      <w:r>
+        <w:t xml:space="preserve"> </w:t>
+      </w:r>
+      <w:r>
+        <w:t>processes</w:t>
+      </w:r>
+      <w:r>
+        <w:t xml:space="preserve"> </w:t>
+      </w:r>
+      <w:r>
+        <w:t xml:space="preserve">(Madakumbura et al., 2021). </w:t>
+      </w:r>
+      <w:r>
+        <w:t>S</w:t>
+      </w:r>
+      <w:r>
+        <w:t>ince the</w:t>
+      </w:r>
+      <w:r>
+        <w:t>y</w:t>
+      </w:r>
+      <w:r>
+        <w:t xml:space="preserve"> relate to current operational forecasting systems</w:t>
+      </w:r>
+      <w:r>
+        <w:t xml:space="preserve">, reforecasts </w:t>
+      </w:r>
+      <w:r>
+        <w:t>tend t</w:t>
+      </w:r>
+      <w:r>
+        <w:t>o have more up-to-date physic</w:t>
+      </w:r>
+      <w:r>
+        <w:t>al</w:t>
+      </w:r>
+      <w:r>
+        <w:t xml:space="preserve"> representation of rainfall-generation mechanisms and higher spatial resolution than reanalysis</w:t>
+      </w:r>
+      <w:r>
+        <w:t>.</w:t>
+      </w:r>
+      <w:r>
+        <w:t xml:space="preserve"> </w:t>
+      </w:r>
+      <w:r>
+        <w:t>Hence,</w:t>
+      </w:r>
+      <w:r>
+        <w:t xml:space="preserve"> they </w:t>
+      </w:r>
+      <w:r>
+        <w:t>should</w:t>
+      </w:r>
+      <w:r>
+        <w:t xml:space="preserve"> represent</w:t>
+      </w:r>
+      <w:r>
+        <w:t xml:space="preserve"> better</w:t>
+      </w:r>
+      <w:r>
+        <w:t xml:space="preserve"> extreme (localised) rainfall events.</w:t>
+      </w:r>
+      <w:r>
+        <w:t xml:space="preserve"> </w:t>
+      </w:r>
+      <w:r>
+        <w:t>Reanalysis generally capture</w:t>
+      </w:r>
+      <w:r>
+        <w:t>s</w:t>
+      </w:r>
+      <w:r>
+        <w:t xml:space="preserve"> </w:t>
+      </w:r>
+      <w:r>
+        <w:t>rainfall</w:t>
+      </w:r>
+      <w:r>
+        <w:t xml:space="preserve">’s </w:t>
+      </w:r>
+      <w:r>
+        <w:t xml:space="preserve">spatial patterns and temporal trends </w:t>
+      </w:r>
+      <w:sdt>
+        <w:sdtPr>
+          <w:rPr>
+            <w:color w:val="000000"/>
+          </w:rPr>
+          <w:tag w:val="MENDELEY_CITATION_v3_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"/>
+          <w:id w:val="-1246029242"/>
+          <w:placeholder>
+            <w:docPart w:val="DefaultPlaceholder_-1854013440"/>
+          </w:placeholder>
+        </w:sdtPr>
+        <w:sdtContent>
+          <w:r>
+            <w:rPr>
+              <w:color w:val="000000"/>
+            </w:rPr>
+            <w:t>(Lavers et al., 2022)</w:t>
+          </w:r>
+        </w:sdtContent>
+      </w:sdt>
+      <w:r>
+        <w:t xml:space="preserve">. However, </w:t>
+      </w:r>
+      <w:r>
+        <w:t xml:space="preserve">they </w:t>
+      </w:r>
+      <w:r>
+        <w:t xml:space="preserve">tend to underestimate </w:t>
+      </w:r>
+      <w:r>
+        <w:t xml:space="preserve">the intensity of </w:t>
+      </w:r>
+      <w:r>
+        <w:t>extreme</w:t>
+      </w:r>
+      <w:r>
+        <w:t xml:space="preserve"> rainfall</w:t>
+      </w:r>
+      <w:r>
+        <w:t xml:space="preserve"> events</w:t>
+      </w:r>
+      <w:r>
+        <w:t xml:space="preserve">, especially </w:t>
+      </w:r>
+      <w:r>
+        <w:t xml:space="preserve">in regions with complex topography or sparse </w:t>
+      </w:r>
+      <w:r>
+        <w:t>rain gauge</w:t>
+      </w:r>
+      <w:r>
+        <w:t xml:space="preserve"> measurements</w:t>
+      </w:r>
+      <w:r>
+        <w:t xml:space="preserve"> </w:t>
+      </w:r>
+      <w:sdt>
+        <w:sdtPr>
+          <w:rPr>
+            <w:color w:val="000000"/>
+          </w:rPr>
+          <w:tag w:val="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"/>
+          <w:id w:val="-1052072220"/>
+          <w:placeholder>
+            <w:docPart w:val="DefaultPlaceholder_-1854013440"/>
+          </w:placeholder>
+        </w:sdtPr>
+        <w:sdtContent>
+          <w:r>
+            <w:rPr>
+              <w:color w:val="000000"/>
+            </w:rPr>
+            <w:t>(Alexandridis et al., 2023; Espinosa et al., 2024; Gomis-Cebolla et al., 2023)</w:t>
+          </w:r>
+        </w:sdtContent>
+      </w:sdt>
+      <w:r>
+        <w:rPr>
+          <w:rStyle w:val="FootnoteReference"/>
+          <w:color w:val="000000"/>
+        </w:rPr>
+        <w:footnoteReference w:id="2"/>
+      </w:r>
+      <w:r>
+        <w:t>.</w:t>
+      </w:r>
+      <w:r>
+        <w:t xml:space="preserve"> </w:t>
+      </w:r>
+      <w:r>
+        <w:t xml:space="preserve">Similar results are obtained when analysing extreme rainfall patterns and trends using reforecasts </w:t>
+      </w:r>
+      <w:sdt>
+        <w:sdtPr>
+          <w:rPr>
+            <w:color w:val="000000"/>
+          </w:rPr>
+          <w:tag w:val="MENDELEY_CITATION_v3_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"/>
+          <w:id w:val="-580912318"/>
+          <w:placeholder>
+            <w:docPart w:val="DefaultPlaceholder_-1854013440"/>
+          </w:placeholder>
+        </w:sdtPr>
+        <w:sdtContent>
+          <w:r>
+            <w:rPr>
+              <w:color w:val="000000"/>
+            </w:rPr>
+            <w:t>(T. Hewson, 2024)</w:t>
+          </w:r>
+        </w:sdtContent>
+      </w:sdt>
+      <w:r>
+        <w:t>.</w:t>
+      </w:r>
+      <w:r>
+        <w:t xml:space="preserve"> </w:t>
+      </w:r>
+      <w:r>
+        <w:t>S</w:t>
+      </w:r>
+      <w:r>
+        <w:t xml:space="preserve">tatistical downscaling </w:t>
+      </w:r>
+      <w:r>
+        <w:t>of reanalysis and/or reforecast datasets can</w:t>
+      </w:r>
+      <w:r>
+        <w:t xml:space="preserve"> </w:t>
+      </w:r>
+      <w:r>
+        <w:t>improv</w:t>
+      </w:r>
+      <w:r>
+        <w:t>e</w:t>
+      </w:r>
+      <w:r>
+        <w:t xml:space="preserve"> the</w:t>
+      </w:r>
+      <w:r>
+        <w:t xml:space="preserve"> representation of</w:t>
+      </w:r>
+      <w:r>
+        <w:t xml:space="preserve"> </w:t>
+      </w:r>
+      <w:r>
+        <w:t>extreme rainfall patterns and trends</w:t>
+      </w:r>
+      <w:r>
+        <w:t xml:space="preserve"> and </w:t>
+      </w:r>
+      <w:r>
+        <w:t>offe</w:t>
+      </w:r>
+      <w:r>
+        <w:t>r</w:t>
+      </w:r>
+      <w:r>
+        <w:t xml:space="preserve"> more accurate local-scale information</w:t>
+      </w:r>
+      <w:r>
+        <w:t xml:space="preserve"> </w:t>
+      </w:r>
+      <w:r>
+        <w:t>(</w:t>
+      </w:r>
+      <w:r>
+        <w:t>Giorgos</w:t>
+      </w:r>
+      <w:r>
+        <w:t xml:space="preserve"> t al., 2024</w:t>
+      </w:r>
+      <w:r>
+        <w:t>)</w:t>
+      </w:r>
+      <w:r>
+        <w:t>.</w:t>
+      </w:r>
+      <w:r>
+        <w:t xml:space="preserve"> </w:t>
+      </w:r>
+      <w:r>
+        <w:t>T</w:t>
+      </w:r>
+      <w:r>
+        <w:t>he</w:t>
+      </w:r>
+      <w:r>
+        <w:t xml:space="preserve"> </w:t>
+      </w:r>
+      <w:r>
+        <w:t xml:space="preserve">good </w:t>
+      </w:r>
+      <w:r>
+        <w:t>performance</w:t>
+      </w:r>
+      <w:r>
+        <w:t xml:space="preserve"> of any downscaling</w:t>
+      </w:r>
+      <w:r>
+        <w:t xml:space="preserve"> </w:t>
+      </w:r>
+      <w:r>
+        <w:t>depends</w:t>
+      </w:r>
+      <w:r>
+        <w:t xml:space="preserve"> on </w:t>
+      </w:r>
+      <w:r>
+        <w:t>a good</w:t>
+      </w:r>
+      <w:r>
+        <w:t xml:space="preserve"> spatial and temporal coverage of </w:t>
+      </w:r>
+      <w:r>
+        <w:t>rainfall</w:t>
+      </w:r>
+      <w:r>
+        <w:t xml:space="preserve"> observations</w:t>
+      </w:r>
+      <w:r>
+        <w:t xml:space="preserve"> </w:t>
+      </w:r>
+      <w:sdt>
+        <w:sdtPr>
+          <w:rPr>
+            <w:color w:val="000000"/>
+          </w:rPr>
+          <w:tag w:val="MENDELEY_CITATION_v3_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"/>
+          <w:id w:val="-1590916833"/>
+          <w:placeholder>
+            <w:docPart w:val="DefaultPlaceholder_-1854013440"/>
+          </w:placeholder>
+        </w:sdtPr>
+        <w:sdtContent>
+          <w:r>
+            <w:rPr>
+              <w:color w:val="000000"/>
+            </w:rPr>
+            <w:t>(Vannitsem et al., 2021)</w:t>
+          </w:r>
+        </w:sdtContent>
+      </w:sdt>
+      <w:r>
+        <w:rPr>
+          <w:color w:val="000000"/>
+        </w:rPr>
+        <w:t>.</w:t>
+      </w:r>
+      <w:r>
+        <w:rPr>
+          <w:color w:val="000000"/>
+        </w:rPr>
+        <w:t xml:space="preserve"> </w:t>
+      </w:r>
+      <w:r>
+        <w:rPr>
+          <w:color w:val="000000"/>
+        </w:rPr>
+        <w:t>T</w:t>
+      </w:r>
+      <w:r>
+        <w:t>he ecPoint post-processing</w:t>
+      </w:r>
+      <w:r>
+        <w:t xml:space="preserve"> </w:t>
+      </w:r>
+      <w:r>
+        <w:t xml:space="preserve">have shown to improve </w:t>
+      </w:r>
+      <w:r>
+        <w:rPr>
+          <w:color w:val="000000"/>
+        </w:rPr>
+        <w:t>the spatial and temporal</w:t>
+      </w:r>
+      <w:r>
+        <w:rPr>
+          <w:color w:val="000000"/>
+        </w:rPr>
+        <w:t xml:space="preserve"> </w:t>
+      </w:r>
+      <w:r>
+        <w:rPr>
+          <w:color w:val="000000"/>
+        </w:rPr>
+        <w:t xml:space="preserve">representation of </w:t>
+      </w:r>
+      <w:r>
+        <w:rPr>
+          <w:color w:val="000000"/>
+        </w:rPr>
+        <w:t>NWP-modelled r</w:t>
+      </w:r>
+      <w:r>
+        <w:rPr>
+          <w:color w:val="000000"/>
+        </w:rPr>
+        <w:t>ainfall</w:t>
+      </w:r>
+      <w:r>
+        <w:rPr>
+          <w:color w:val="000000"/>
+        </w:rPr>
+        <w:t>, especially for extreme</w:t>
+      </w:r>
+      <w:r>
+        <w:rPr>
+          <w:color w:val="000000"/>
+        </w:rPr>
+        <w:t>s</w:t>
+      </w:r>
+      <w:r>
+        <w:rPr>
+          <w:color w:val="000000"/>
+        </w:rPr>
+        <w:t xml:space="preserve"> and</w:t>
+      </w:r>
+      <w:r>
+        <w:rPr>
+          <w:color w:val="000000"/>
+        </w:rPr>
+        <w:t xml:space="preserve"> including </w:t>
+      </w:r>
+      <w:r>
+        <w:rPr>
+          <w:color w:val="000000"/>
+        </w:rPr>
+        <w:t>areas with scarce or no rain gauge observations</w:t>
+      </w:r>
+      <w:r>
+        <w:rPr>
+          <w:color w:val="000000"/>
+        </w:rPr>
+        <w:t xml:space="preserve"> </w:t>
+      </w:r>
+      <w:sdt>
+        <w:sdtPr>
+          <w:rPr>
+            <w:color w:val="000000"/>
+          </w:rPr>
+          <w:tag w:val="MENDELEY_CITATION_v3_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"/>
+          <w:id w:val="-1369377394"/>
+          <w:placeholder>
+            <w:docPart w:val="E716301AE6AE41649E3E68EBA87A8F5D"/>
+          </w:placeholder>
+        </w:sdtPr>
+        <w:sdtContent>
+          <w:r>
+            <w:rPr>
+              <w:rFonts w:eastAsia="Times New Roman"/>
+              <w:color w:val="000000"/>
+            </w:rPr>
+            <w:t>(T. Hewson et al., 2023; T. D. Hewson &amp; Pillosu, 2021)</w:t>
+          </w:r>
+        </w:sdtContent>
+      </w:sdt>
+      <w:r>
+        <w:rPr>
+          <w:color w:val="000000"/>
+        </w:rPr>
+        <w:t xml:space="preserve">. </w:t>
+      </w:r>
+      <w:r>
+        <w:rPr>
+          <w:color w:val="000000"/>
+        </w:rPr>
+        <w:t xml:space="preserve">Hence, ecPoint has been used to post-process ERA5 </w:t>
+      </w:r>
+      <w:sdt>
+        <w:sdtPr>
+          <w:rPr>
+            <w:color w:val="000000"/>
+          </w:rPr>
+          <w:tag w:val="MENDELEY_CITATION_v3_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"/>
+          <w:id w:val="1764039346"/>
+          <w:placeholder>
+            <w:docPart w:val="DefaultPlaceholder_-1854013440"/>
+          </w:placeholder>
+        </w:sdtPr>
+        <w:sdtContent>
+          <w:r>
+            <w:rPr>
+              <w:color w:val="000000"/>
+            </w:rPr>
+            <w:t>(T. Hewson et al., 2023)</w:t>
+          </w:r>
+        </w:sdtContent>
+      </w:sdt>
+      <w:r>
+        <w:rPr>
+          <w:color w:val="000000"/>
+        </w:rPr>
+        <w:t>.</w:t>
       </w:r>
     </w:p>
     <w:p>
       <w:r>
-        <w:t xml:space="preserve">Different type of datasets </w:t>
-      </w:r>
-      <w:proofErr w:type="gramStart"/>
-      <w:r>
-        <w:t>are</w:t>
-      </w:r>
-      <w:proofErr w:type="gramEnd"/>
+        <w:t>This study evaluates the strengths and weaknesses of four gridded rainfall datasets</w:t>
+      </w:r>
+      <w:r>
+        <w:t xml:space="preserve"> with different spatial resolutions</w:t>
+      </w:r>
+      <w:r>
+        <w:t xml:space="preserve"> against rain gauge observations</w:t>
+      </w:r>
+      <w:r>
+        <w:t>: the Ensemble Data Assimilation (EDA) for ERA5 at 62 km, the short range ERA5 forecasts at 31 km, ECMWF reforecasts for 46r1 at 18km resolution, and ERA5-ecPoint at</w:t>
+      </w:r>
+      <w:r>
+        <w:t xml:space="preserve"> point-scale. </w:t>
+      </w:r>
+      <w:r>
+        <w:t>T</w:t>
+      </w:r>
+      <w:r>
+        <w:t>wo</w:t>
+      </w:r>
+      <w:r>
+        <w:t xml:space="preserve"> research questions</w:t>
+      </w:r>
+      <w:r>
+        <w:t xml:space="preserve"> are</w:t>
+      </w:r>
+      <w:r>
+        <w:t xml:space="preserve"> examined in this study</w:t>
+      </w:r>
+      <w:r>
+        <w:t>. First, h</w:t>
+      </w:r>
+      <w:r>
+        <w:t>ow</w:t>
+      </w:r>
+      <w:r>
+        <w:t xml:space="preserve"> does the distribution of NWP-modelled rainfall realizations compare to th</w:t>
+      </w:r>
+      <w:r>
+        <w:t>at</w:t>
+      </w:r>
+      <w:r>
+        <w:t xml:space="preserve"> built with rain gauge observations</w:t>
+      </w:r>
+      <w:r>
+        <w:t>?</w:t>
+      </w:r>
       <w:r>
         <w:t xml:space="preserve"> </w:t>
       </w:r>
       <w:r>
-        <w:t xml:space="preserve">used to understand </w:t>
-      </w:r>
-      <w:r>
-        <w:t>past trends in extreme rainfall and contextualizing current extreme events</w:t>
+        <w:t xml:space="preserve">Second, </w:t>
+      </w:r>
+      <w:r>
+        <w:t xml:space="preserve">how is the tail of the </w:t>
+      </w:r>
+      <w:r>
+        <w:t xml:space="preserve">NWP-modelled </w:t>
+      </w:r>
+      <w:r>
+        <w:t xml:space="preserve">rainfall </w:t>
+      </w:r>
+      <w:r>
+        <w:t>distribution different from th</w:t>
+      </w:r>
+      <w:r>
+        <w:t>at</w:t>
+      </w:r>
+      <w:r>
+        <w:t xml:space="preserve"> of the observed rainfall distribution?</w:t>
+      </w:r>
+      <w:r>
+        <w:t xml:space="preserve"> </w:t>
+      </w:r>
+      <w:r>
+        <w:t xml:space="preserve">To answer the first question, </w:t>
+      </w:r>
+      <w:r>
+        <w:t>an empirical quantile analysis is carried out</w:t>
       </w:r>
       <w:r>
         <w:t xml:space="preserve">. </w:t>
       </w:r>
       <w:r>
-        <w:t>Long observational datasets</w:t>
-      </w:r>
-      <w:r>
-        <w:t xml:space="preserve">, in particular long rain gauge records </w:t>
-      </w:r>
-      <w:r>
-        <w:t xml:space="preserve">play a crucial </w:t>
-      </w:r>
-      <w:r>
-        <w:t xml:space="preserve">role  </w:t>
-      </w:r>
-      <w:r>
-        <w:t>in examin</w:t>
-      </w:r>
-      <w:r>
-        <w:t>ing</w:t>
-      </w:r>
-      <w:r>
-        <w:t xml:space="preserve"> various aspects of extreme rainfall events</w:t>
-      </w:r>
-      <w:r>
-        <w:t xml:space="preserve">. </w:t>
-      </w:r>
-      <w:r>
-        <w:t xml:space="preserve">However, their coverage if small </w:t>
-      </w:r>
-      <w:r>
-        <w:t>and not consistent in time (</w:t>
-      </w:r>
-      <w:r>
-        <w:t>Kidd</w:t>
-      </w:r>
-      <w:r>
-        <w:t xml:space="preserve"> et al., 2017). </w:t>
-      </w:r>
-      <w:r>
-        <w:t>Reanalysis and reforecast datasets play a crucial role</w:t>
-      </w:r>
-      <w:r>
-        <w:t>, including their historical ranking, associated circulation features,</w:t>
-      </w:r>
-      <w:r>
-        <w:t xml:space="preserve"> </w:t>
-      </w:r>
-      <w:r>
-        <w:t xml:space="preserve">provide a consistent and comprehensive picture of historical weather patterns, allowing researchers to </w:t>
-      </w:r>
-      <w:r>
-        <w:t>analyse</w:t>
-      </w:r>
-      <w:r>
-        <w:t xml:space="preserve"> long-term trends and variability in extreme precipitation. Reanalysis products, such as those used by the National Centers for Environmental Predictio</w:t>
-      </w:r>
-      <w:r>
-        <w:t>n</w:t>
-      </w:r>
-      <w:r>
-        <w:t xml:space="preserve"> (</w:t>
-      </w:r>
-      <w:proofErr w:type="spellStart"/>
-      <w:r>
-        <w:t>Kalnay</w:t>
-      </w:r>
-      <w:proofErr w:type="spellEnd"/>
-      <w:r>
-        <w:t xml:space="preserve"> et al., 1996) and the 5</w:t>
-      </w:r>
-      <w:r>
-        <w:rPr>
-          <w:vertAlign w:val="superscript"/>
-        </w:rPr>
-        <w:t>th</w:t>
-      </w:r>
-      <w:r>
-        <w:t xml:space="preserve"> generation of reanalysis from ECMWF (</w:t>
-      </w:r>
-      <w:r>
-        <w:t>Hersbach</w:t>
-      </w:r>
-      <w:r>
-        <w:t xml:space="preserve"> et al., 2020</w:t>
-      </w:r>
-      <w:r>
-        <w:t>)</w:t>
-      </w:r>
-      <w:r>
-        <w:t xml:space="preserve">, combine observational data with numerical weather prediction models to create a coherent dataset spanning several decades. Reforecast data, like that generated by the Global Ensemble Forecast System version 12 </w:t>
-      </w:r>
-      <w:r>
-        <w:t>(Hammil et al., 200</w:t>
-      </w:r>
-      <w:r>
-        <w:t>6</w:t>
-      </w:r>
-      <w:r>
-        <w:t>)</w:t>
-      </w:r>
-      <w:r>
-        <w:t xml:space="preserve"> or by ECMWF</w:t>
-      </w:r>
-      <w:r>
-        <w:t xml:space="preserve"> </w:t>
-      </w:r>
-      <w:r>
-        <w:t>(Richardson et al., 2014)</w:t>
-      </w:r>
-      <w:r>
-        <w:t>, offer a consistent set of hindcasts that can be used to calibrate and improve current forecasting models. By comparing reanalysis and reforecast data with current observations, scientists can better understand how extreme rainfall events are changing in frequency and intensity over time</w:t>
-      </w:r>
-      <w:r>
-        <w:t xml:space="preserve"> </w:t>
-      </w:r>
-      <w:r>
-        <w:t xml:space="preserve">to </w:t>
-      </w:r>
-      <w:r>
-        <w:t>assess possible</w:t>
-      </w:r>
-      <w:r>
-        <w:t xml:space="preserve"> shifts in precipitation patterns and assess the potential impacts of global warming on extreme weather events.</w:t>
-      </w:r>
-      <w:r>
-        <w:t xml:space="preserve"> M</w:t>
-      </w:r>
-      <w:r>
-        <w:t>odelling</w:t>
-      </w:r>
-      <w:r>
-        <w:t xml:space="preserve"> precipitation and detecting extreme events is challenging</w:t>
-      </w:r>
-      <w:r>
-        <w:t xml:space="preserve"> </w:t>
-      </w:r>
-      <w:r>
-        <w:t>due to the use of different schemes for parameterizing processes at the sub</w:t>
-      </w:r>
-      <w:r>
-        <w:t>-</w:t>
-      </w:r>
-      <w:r>
-        <w:t>grid</w:t>
-      </w:r>
-      <w:r>
-        <w:t xml:space="preserve"> </w:t>
-      </w:r>
-      <w:r>
-        <w:t xml:space="preserve">scale (Madakumbura et al., </w:t>
-      </w:r>
-      <w:r>
-        <w:lastRenderedPageBreak/>
-        <w:t xml:space="preserve">2021). Uncertainties also arise regarding the </w:t>
-      </w:r>
-      <w:r>
-        <w:t>behaviour</w:t>
-      </w:r>
-      <w:r>
-        <w:t xml:space="preserve"> of</w:t>
-      </w:r>
-      <w:r>
-        <w:t xml:space="preserve"> the</w:t>
-      </w:r>
-      <w:r>
-        <w:t xml:space="preserve"> major mechanisms of atmospheric moisture transport and their role in the occurrence of extreme precipitation events under global warming (</w:t>
-      </w:r>
-      <w:r>
-        <w:t xml:space="preserve">Westra et al., 2014; </w:t>
-      </w:r>
-      <w:r>
-        <w:t>Gimeno et al., 2016</w:t>
-      </w:r>
-      <w:r>
-        <w:t>, Davies et al., 2024</w:t>
-      </w:r>
-      <w:r>
-        <w:t>).</w:t>
-      </w:r>
-      <w:r>
-        <w:t xml:space="preserve"> </w:t>
-      </w:r>
-      <w:r>
-        <w:t>Most</w:t>
-      </w:r>
-      <w:r>
-        <w:t xml:space="preserve"> </w:t>
-      </w:r>
-      <w:r>
-        <w:t xml:space="preserve">of the </w:t>
-      </w:r>
-      <w:r>
-        <w:t xml:space="preserve">studies that analyse and contextualize extreme rainfall events </w:t>
-      </w:r>
-      <w:r>
-        <w:t xml:space="preserve">uses reanalysis such as ERA5 and </w:t>
-      </w:r>
-      <w:r>
-        <w:t>NOAA NCEP/NCAR Reanalysis 1</w:t>
-      </w:r>
-      <w:r>
-        <w:t xml:space="preserve">. </w:t>
-      </w:r>
-      <w:r>
-        <w:t>T</w:t>
-      </w:r>
-      <w:r>
-        <w:t>wo common findings emerge when compared to ground rainfall observations</w:t>
-      </w:r>
-      <w:r>
-        <w:t>. First, r</w:t>
-      </w:r>
-      <w:r>
-        <w:t>eanalysis products generally capture the spatial patterns and temporal trends of extreme rainfall events, but often show biases in intensity, particularly underestimating the magnitude of extreme events in many regions.</w:t>
-      </w:r>
-      <w:r>
-        <w:t xml:space="preserve"> Second, t</w:t>
-      </w:r>
-      <w:r>
-        <w:t>he performance of reanalysis datasets varies significantly across different geographical regions and climatic zones, with better results typically observed in areas with dense observational networks and more challenging performance in regions with complex topography or sparse ground-based measurements.</w:t>
-      </w:r>
-      <w:r>
-        <w:t xml:space="preserve"> </w:t>
-      </w:r>
-      <w:r>
-        <w:t>Similar results are obtained when analysing extreme rainfall patterns and trends using reforecasts (Hewson, 2024).</w:t>
+        <w:t>To examine the tail differences, NWP-modelled and observed rainfall for extreme return periods are compared and a case-study-based analysis for extreme rainfall events is carried out.</w:t>
       </w:r>
     </w:p>
     <w:p>
-      <w:pPr>
-        <w:tabs>
-          <w:tab w:val="num" w:pos="720"/>
-        </w:tabs>
-      </w:pPr>
-      <w:r>
-        <w:t>While global reanalyses like ERA5 generally provide good overall representation of large-scale precipitation patterns, regional reanalyses tend to show reduced biases and better accuracy in representing the intensity and frequency of extreme rainfall events, especially in regions where the global models struggle to capture local meteorological processes.</w:t>
-      </w:r>
-      <w:r>
-        <w:t xml:space="preserve"> R</w:t>
-      </w:r>
-      <w:r>
-        <w:t>egional reanalyses still exhibit biases and limitations in precisely representing localized extreme rainfall when compared to rain gauge data. For instance, the SPHERA study showed seasonal biases ranging from wet in summer to dry in winter for the 95th percentile of spatial rainfall distributions, indicating that while improved, the representation of extreme events is not perfect.</w:t>
+      <w:r>
+        <w:t xml:space="preserve">The study is organized as follows. Section two describes the </w:t>
+      </w:r>
+      <w:r>
+        <w:t xml:space="preserve">observations </w:t>
+      </w:r>
+      <w:r>
+        <w:t>and the NWP models used in this study.</w:t>
+      </w:r>
+      <w:r>
+        <w:t xml:space="preserve"> Section three describes the methods used for the comparison of the observational and NWP-modelled</w:t>
       </w:r>
       <w:r>
         <w:t xml:space="preserve"> </w:t>
       </w:r>
       <w:r>
-        <w:t>Statistical downscaling of ERA5 generally improves the representation of extreme rainfall patterns and trends, particularly in regions with complex topography or varied climate regimes. This is evidenced by the study focused on Greece (</w:t>
-      </w:r>
-      <w:r>
-        <w:t>Giorgos</w:t>
-      </w:r>
-      <w:r>
-        <w:t xml:space="preserve"> t al., 2024</w:t>
-      </w:r>
-      <w:r>
-        <w:t>), which showed that the downscaling algorithm achieved better R² and RMSE scores compared to the standalone ERA5 dataset, especially in estimating wet days and precipitation over 10 and 20 mm.</w:t>
-      </w:r>
-      <w:r>
-        <w:t xml:space="preserve"> </w:t>
-      </w:r>
-      <w:r>
-        <w:t>The downscaling process tends to address some of ERA5's limitations in capturing local-scale extreme events, reducing biases in intensity and frequency of extreme rainfall. For instance, the Greek study demonstrated significant improvements in areas where ERA5 tended to overestimate wet days and underestimate heavy precipitation events, particularly in island regions where ERA5 performed poorly in simulating precipitation intensity.</w:t>
-      </w:r>
-      <w:r>
-        <w:t xml:space="preserve"> S</w:t>
-      </w:r>
-      <w:r>
-        <w:t xml:space="preserve">tatistical downscaling of ERA5 typically enhances its ability to represent extreme rainfall patterns and trends, offering more accurate local-scale information. However, it's important to note that the effectiveness of downscaling can vary depending on </w:t>
-      </w:r>
-      <w:r>
-        <w:t>establishing statistical relationships between large-scale predictors (from reanalysis or global models) and local-scale observations</w:t>
-      </w:r>
-      <w:r>
-        <w:t>; t</w:t>
-      </w:r>
-      <w:r>
-        <w:t>hey require a dense network of high-quality, long-term observational data at the locations of interest</w:t>
-      </w:r>
-      <w:r>
-        <w:t>, p</w:t>
-      </w:r>
-      <w:r>
-        <w:t>erformance can vary significantly based on the spatial and temporal coverage of available observations</w:t>
-      </w:r>
-      <w:r>
-        <w:t>; and they m</w:t>
-      </w:r>
-      <w:r>
-        <w:t>ay not perform well in areas with sparse or no observational data.</w:t>
+        <w:t>rainfall realizations. Section 4 presents the results while Section 5 discusses them. Finally, Section 6 draw the final conclusions for this analysis.</w:t>
       </w:r>
     </w:p>
-    <w:p/>
     <w:p/>
     <w:p>
       <w:pPr>
@@ -1304,13 +2660,8 @@
       <w:pPr>
         <w:ind w:firstLine="0"/>
       </w:pPr>
-      <w:proofErr w:type="spellStart"/>
-      <w:r>
-        <w:t>Kalnay</w:t>
-      </w:r>
-      <w:proofErr w:type="spellEnd"/>
-      <w:r>
-        <w:t xml:space="preserve"> et </w:t>
+      <w:r>
+        <w:t xml:space="preserve">Kalnay et </w:t>
       </w:r>
       <w:proofErr w:type="spellStart"/>
       <w:r>
@@ -2273,7 +3624,7 @@
           <w:rPr>
             <w:color w:val="000000"/>
           </w:rPr>
-          <w:tag w:val="MENDELEY_CITATION_v3_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"/>
+          <w:tag w:val="MENDELEY_CITATION_v3_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"/>
           <w:id w:val="-2038113258"/>
           <w:placeholder>
             <w:docPart w:val="DefaultPlaceholder_-1854013440"/>
@@ -2285,7 +3636,7 @@
             <w:rPr>
               <w:color w:val="000000"/>
             </w:rPr>
-            <w:t>(Hewson et al., 2023)</w:t>
+            <w:t>(T. Hewson et al., 2023)</w:t>
           </w:r>
         </w:sdtContent>
       </w:sdt>
@@ -7388,14 +8739,27 @@
       <w:r>
         <w:t xml:space="preserve">Figure </w:t>
       </w:r>
-      <w:fldSimple w:instr=" SEQ Figure \* ARABIC ">
-        <w:r>
-          <w:rPr>
-            <w:noProof/>
-          </w:rPr>
-          <w:t>1</w:t>
-        </w:r>
-      </w:fldSimple>
+      <w:r>
+        <w:fldChar w:fldCharType="begin"/>
+      </w:r>
+      <w:r>
+        <w:instrText xml:space="preserve"> SEQ Figure \* ARABIC </w:instrText>
+      </w:r>
+      <w:r>
+        <w:fldChar w:fldCharType="separate"/>
+      </w:r>
+      <w:r>
+        <w:rPr>
+          <w:noProof/>
+        </w:rPr>
+        <w:t>1</w:t>
+      </w:r>
+      <w:r>
+        <w:rPr>
+          <w:noProof/>
+        </w:rPr>
+        <w:fldChar w:fldCharType="end"/>
+      </w:r>
       <w:r>
         <w:t xml:space="preserve"> – Schematic representation of the </w:t>
       </w:r>
@@ -7520,13 +8884,7 @@
         <w:t>)</w:t>
       </w:r>
       <w:r>
-        <w:t xml:space="preserve"> for observed and NWP-</w:t>
-      </w:r>
-      <w:r>
-        <w:t>modelled</w:t>
-      </w:r>
-      <w:r>
-        <w:t xml:space="preserve"> 24-hour</w:t>
+        <w:t xml:space="preserve"> for observed and NWP-modelled 24-hour</w:t>
       </w:r>
       <w:r>
         <w:t>ly</w:t>
@@ -7577,10 +8935,10 @@
           <w:noProof/>
         </w:rPr>
         <w:drawing>
-          <wp:inline distT="0" distB="0" distL="0" distR="0" wp14:anchorId="75715C46" wp14:editId="6149483B">
-            <wp:extent cx="4953000" cy="8334474"/>
-            <wp:effectExtent l="0" t="0" r="0" b="9525"/>
-            <wp:docPr id="702388846" name="Picture 11"/>
+          <wp:inline distT="0" distB="0" distL="0" distR="0" wp14:anchorId="2CD82445" wp14:editId="5B53B5C9">
+            <wp:extent cx="6299835" cy="5788025"/>
+            <wp:effectExtent l="0" t="0" r="5715" b="3175"/>
+            <wp:docPr id="152883307" name="Picture 1"/>
             <wp:cNvGraphicFramePr>
               <a:graphicFrameLocks xmlns:a="http://schemas.openxmlformats.org/drawingml/2006/main" noChangeAspect="1"/>
             </wp:cNvGraphicFramePr>
@@ -7588,7 +8946,7 @@
               <a:graphicData uri="http://schemas.openxmlformats.org/drawingml/2006/picture">
                 <pic:pic xmlns:pic="http://schemas.openxmlformats.org/drawingml/2006/picture">
                   <pic:nvPicPr>
-                    <pic:cNvPr id="702388846" name="Picture 702388846"/>
+                    <pic:cNvPr id="152883307" name="Picture 152883307"/>
                     <pic:cNvPicPr/>
                   </pic:nvPicPr>
                   <pic:blipFill>
@@ -7606,7 +8964,7 @@
                   <pic:spPr>
                     <a:xfrm>
                       <a:off x="0" y="0"/>
-                      <a:ext cx="4969382" cy="8362040"/>
+                      <a:ext cx="6299835" cy="5788025"/>
                     </a:xfrm>
                     <a:prstGeom prst="rect">
                       <a:avLst/>
@@ -7716,13 +9074,25 @@
         <w:t>EDA</w:t>
       </w:r>
       <w:r>
-        <w:t xml:space="preserve"> (yellow)</w:t>
+        <w:t xml:space="preserve"> (</w:t>
+      </w:r>
+      <w:r>
+        <w:t>green</w:t>
+      </w:r>
+      <w:r>
+        <w:t>)</w:t>
       </w:r>
       <w:r>
         <w:t>, ERA5</w:t>
       </w:r>
       <w:r>
-        <w:t xml:space="preserve"> (turquoise)</w:t>
+        <w:t xml:space="preserve"> (</w:t>
+      </w:r>
+      <w:r>
+        <w:t>brown</w:t>
+      </w:r>
+      <w:r>
+        <w:t>)</w:t>
       </w:r>
       <w:r>
         <w:t xml:space="preserve">, </w:t>
@@ -7740,7 +9110,10 @@
         <w:t xml:space="preserve">Reforecasts_46r1, </w:t>
       </w:r>
       <w:r>
-        <w:t>pink)</w:t>
+        <w:t>light blue</w:t>
+      </w:r>
+      <w:r>
+        <w:t>)</w:t>
       </w:r>
       <w:r>
         <w:t>, and</w:t>
@@ -7752,7 +9125,13 @@
         <w:t>ERA5-ecPoint</w:t>
       </w:r>
       <w:r>
-        <w:t xml:space="preserve"> (in blue)</w:t>
+        <w:t xml:space="preserve"> (</w:t>
+      </w:r>
+      <w:r>
+        <w:t>coral</w:t>
+      </w:r>
+      <w:r>
+        <w:t>)</w:t>
       </w:r>
       <w:r>
         <w:t xml:space="preserve">. </w:t>
@@ -7776,7 +9155,10 @@
         <w:t xml:space="preserve"> </w:t>
       </w:r>
       <w:r>
-        <w:t xml:space="preserve">the </w:t>
+        <w:t>representative</w:t>
+      </w:r>
+      <w:r>
+        <w:t xml:space="preserve"> </w:t>
       </w:r>
       <w:r>
         <w:t>ECDFs</w:t>
@@ -7794,7 +9176,10 @@
         <w:t xml:space="preserve">, </w:t>
       </w:r>
       <w:r>
-        <w:t>hilly-</w:t>
+        <w:t>hilly</w:t>
+      </w:r>
+      <w:r>
+        <w:t>/</w:t>
       </w:r>
       <w:r>
         <w:t>mountainous</w:t>
@@ -7926,14 +9311,27 @@
       <w:r>
         <w:t xml:space="preserve">Figure </w:t>
       </w:r>
-      <w:fldSimple w:instr=" SEQ Figure \* ARABIC ">
-        <w:r>
-          <w:rPr>
-            <w:noProof/>
-          </w:rPr>
-          <w:t>4</w:t>
-        </w:r>
-      </w:fldSimple>
+      <w:r>
+        <w:fldChar w:fldCharType="begin"/>
+      </w:r>
+      <w:r>
+        <w:instrText xml:space="preserve"> SEQ Figure \* ARABIC </w:instrText>
+      </w:r>
+      <w:r>
+        <w:fldChar w:fldCharType="separate"/>
+      </w:r>
+      <w:r>
+        <w:rPr>
+          <w:noProof/>
+        </w:rPr>
+        <w:t>4</w:t>
+      </w:r>
+      <w:r>
+        <w:rPr>
+          <w:noProof/>
+        </w:rPr>
+        <w:fldChar w:fldCharType="end"/>
+      </w:r>
       <w:bookmarkEnd w:id="9"/>
       <w:r>
         <w:t xml:space="preserve"> – </w:t>
@@ -7996,22 +9394,7 @@
         <w:t>period</w:t>
       </w:r>
       <w:r>
-        <w:t xml:space="preserve"> </w:t>
-      </w:r>
-      <w:r>
-        <w:t>for NWP</w:t>
-      </w:r>
-      <w:r>
-        <w:t>-</w:t>
-      </w:r>
-      <w:r>
-        <w:t>model</w:t>
-      </w:r>
-      <w:r>
-        <w:t xml:space="preserve">led </w:t>
-      </w:r>
-      <w:r>
-        <w:t>24-hourly rainfall</w:t>
+        <w:t xml:space="preserve"> for NWP-modelled 24-hourly rainfall</w:t>
       </w:r>
       <w:r>
         <w:t>:</w:t>
@@ -8258,7 +9641,7 @@
             <w:autoSpaceDE w:val="0"/>
             <w:autoSpaceDN w:val="0"/>
             <w:ind w:hanging="480"/>
-            <w:divId w:val="659622832"/>
+            <w:divId w:val="303194325"/>
             <w:rPr>
               <w:rFonts w:eastAsia="Times New Roman"/>
               <w:sz w:val="24"/>
@@ -8269,7 +9652,21 @@
             <w:rPr>
               <w:rFonts w:eastAsia="Times New Roman"/>
             </w:rPr>
-            <w:t xml:space="preserve">Baumgartner, D., &amp; Kolassa, J. (2021). Power considerations for Kolmogorov–Smirnov and Anderson–Darling two-sample tests. </w:t>
+            <w:t xml:space="preserve">Alexandridis, V., Stefanidis, S., &amp; </w:t>
+          </w:r>
+          <w:proofErr w:type="spellStart"/>
+          <w:r>
+            <w:rPr>
+              <w:rFonts w:eastAsia="Times New Roman"/>
+            </w:rPr>
+            <w:t>Dafis</w:t>
+          </w:r>
+          <w:proofErr w:type="spellEnd"/>
+          <w:r>
+            <w:rPr>
+              <w:rFonts w:eastAsia="Times New Roman"/>
+            </w:rPr>
+            <w:t xml:space="preserve">, S. (2023). Evaluation of ERA5 and ERA5-Land Reanalysis Precipitation Data with Rain Gauge Observations in Greece. </w:t>
           </w:r>
           <w:r>
             <w:rPr>
@@ -8277,7 +9674,7 @@
               <w:i/>
               <w:iCs/>
             </w:rPr>
-            <w:t>Communications in Statistics. Simulation and Computation</w:t>
+            <w:t>Environmental Sciences Proceedings</w:t>
           </w:r>
           <w:r>
             <w:rPr>
@@ -8291,13 +9688,13 @@
               <w:i/>
               <w:iCs/>
             </w:rPr>
-            <w:t>52</w:t>
-          </w:r>
-          <w:r>
-            <w:rPr>
-              <w:rFonts w:eastAsia="Times New Roman"/>
-            </w:rPr>
-            <w:t>(7), 3137–3145. https://doi.org/10.1080/03610918.2021.1928193</w:t>
+            <w:t>26</w:t>
+          </w:r>
+          <w:r>
+            <w:rPr>
+              <w:rFonts w:eastAsia="Times New Roman"/>
+            </w:rPr>
+            <w:t>(1), 104. https://doi.org/10.3390/ENVIRONSCIPROC2023026104</w:t>
           </w:r>
         </w:p>
         <w:p>
@@ -8305,7 +9702,7 @@
             <w:autoSpaceDE w:val="0"/>
             <w:autoSpaceDN w:val="0"/>
             <w:ind w:hanging="480"/>
-            <w:divId w:val="1991132119"/>
+            <w:divId w:val="19665022"/>
             <w:rPr>
               <w:rFonts w:eastAsia="Times New Roman"/>
             </w:rPr>
@@ -8314,7 +9711,7 @@
             <w:rPr>
               <w:rFonts w:eastAsia="Times New Roman"/>
             </w:rPr>
-            <w:t xml:space="preserve">Haiden, T., &amp; Duffy, S. (2016). Use of high-density observations in precipitation verification. </w:t>
+            <w:t xml:space="preserve">Anand, B., &amp; Karunanidhi, D. (2020). Long term spatial and temporal rainfall trend analysis using GIS and statistical methods in Lower Bhavani basin, Tamil Nadu, India. </w:t>
           </w:r>
           <w:r>
             <w:rPr>
@@ -8322,7 +9719,7 @@
               <w:i/>
               <w:iCs/>
             </w:rPr>
-            <w:t>ECMWF Newsletter</w:t>
+            <w:t>Indian Journal of Geo-Marine Sciences</w:t>
           </w:r>
           <w:r>
             <w:rPr>
@@ -8336,13 +9733,13 @@
               <w:i/>
               <w:iCs/>
             </w:rPr>
-            <w:t>147</w:t>
-          </w:r>
-          <w:r>
-            <w:rPr>
-              <w:rFonts w:eastAsia="Times New Roman"/>
-            </w:rPr>
-            <w:t>, 20–25. https://doi.org/10.21957/hsacrdem</w:t>
+            <w:t>49</w:t>
+          </w:r>
+          <w:r>
+            <w:rPr>
+              <w:rFonts w:eastAsia="Times New Roman"/>
+            </w:rPr>
+            <w:t>(03), 419–427.</w:t>
           </w:r>
         </w:p>
         <w:p>
@@ -8350,7 +9747,7 @@
             <w:autoSpaceDE w:val="0"/>
             <w:autoSpaceDN w:val="0"/>
             <w:ind w:hanging="480"/>
-            <w:divId w:val="426733493"/>
+            <w:divId w:val="1843857006"/>
             <w:rPr>
               <w:rFonts w:eastAsia="Times New Roman"/>
             </w:rPr>
@@ -8359,63 +9756,7 @@
             <w:rPr>
               <w:rFonts w:eastAsia="Times New Roman"/>
             </w:rPr>
-            <w:t xml:space="preserve">Hersbach, H., Bell, B., Berrisford, P., Hirahara, S., Horányi, A., Muñoz-Sabater, J., Nicolas, J., </w:t>
-          </w:r>
-          <w:proofErr w:type="spellStart"/>
-          <w:r>
-            <w:rPr>
-              <w:rFonts w:eastAsia="Times New Roman"/>
-            </w:rPr>
-            <w:t>Peubey</w:t>
-          </w:r>
-          <w:proofErr w:type="spellEnd"/>
-          <w:r>
-            <w:rPr>
-              <w:rFonts w:eastAsia="Times New Roman"/>
-            </w:rPr>
-            <w:t xml:space="preserve">, C., Radu, R., Schepers, D., Simmons, A., </w:t>
-          </w:r>
-          <w:proofErr w:type="spellStart"/>
-          <w:r>
-            <w:rPr>
-              <w:rFonts w:eastAsia="Times New Roman"/>
-            </w:rPr>
-            <w:t>Soci</w:t>
-          </w:r>
-          <w:proofErr w:type="spellEnd"/>
-          <w:r>
-            <w:rPr>
-              <w:rFonts w:eastAsia="Times New Roman"/>
-            </w:rPr>
-            <w:t xml:space="preserve">, C., Abdalla, S., Abellan, X., Balsamo, G., Bechtold, P., </w:t>
-          </w:r>
-          <w:proofErr w:type="spellStart"/>
-          <w:r>
-            <w:rPr>
-              <w:rFonts w:eastAsia="Times New Roman"/>
-            </w:rPr>
-            <w:t>Biavati</w:t>
-          </w:r>
-          <w:proofErr w:type="spellEnd"/>
-          <w:r>
-            <w:rPr>
-              <w:rFonts w:eastAsia="Times New Roman"/>
-            </w:rPr>
-            <w:t xml:space="preserve">, G., </w:t>
-          </w:r>
-          <w:proofErr w:type="spellStart"/>
-          <w:r>
-            <w:rPr>
-              <w:rFonts w:eastAsia="Times New Roman"/>
-            </w:rPr>
-            <w:t>Bidlot</w:t>
-          </w:r>
-          <w:proofErr w:type="spellEnd"/>
-          <w:r>
-            <w:rPr>
-              <w:rFonts w:eastAsia="Times New Roman"/>
-            </w:rPr>
-            <w:t xml:space="preserve">, J., Bonavita, M., … Thépaut, J. N. (2020). The ERA5 global reanalysis. </w:t>
+            <w:t xml:space="preserve">Asadieh, B., &amp; Krakauer, N. Y. (2015). Global trends in extreme precipitation: Climate models versus observations. </w:t>
           </w:r>
           <w:r>
             <w:rPr>
@@ -8423,7 +9764,7 @@
               <w:i/>
               <w:iCs/>
             </w:rPr>
-            <w:t>Quarterly Journal of the Royal Meteorological Society</w:t>
+            <w:t>Hydrology and Earth System Sciences</w:t>
           </w:r>
           <w:r>
             <w:rPr>
@@ -8437,13 +9778,13 @@
               <w:i/>
               <w:iCs/>
             </w:rPr>
-            <w:t>146</w:t>
-          </w:r>
-          <w:r>
-            <w:rPr>
-              <w:rFonts w:eastAsia="Times New Roman"/>
-            </w:rPr>
-            <w:t>(730), 1999–2049. https://doi.org/10.1002/qj.3803</w:t>
+            <w:t>19</w:t>
+          </w:r>
+          <w:r>
+            <w:rPr>
+              <w:rFonts w:eastAsia="Times New Roman"/>
+            </w:rPr>
+            <w:t>(2), 877–891. https://doi.org/10.5194/HESS-19-877-2015</w:t>
           </w:r>
         </w:p>
         <w:p>
@@ -8451,28 +9792,31 @@
             <w:autoSpaceDE w:val="0"/>
             <w:autoSpaceDN w:val="0"/>
             <w:ind w:hanging="480"/>
-            <w:divId w:val="213011916"/>
-            <w:rPr>
-              <w:rFonts w:eastAsia="Times New Roman"/>
+            <w:divId w:val="1721854735"/>
+            <w:rPr>
+              <w:rFonts w:eastAsia="Times New Roman"/>
+              <w:lang w:val="it-IT"/>
             </w:rPr>
           </w:pPr>
           <w:r>
             <w:rPr>
               <w:rFonts w:eastAsia="Times New Roman"/>
             </w:rPr>
-            <w:t xml:space="preserve">Hewson, T., Pillosu, F., Gascòn, E., &amp; Vučković, M. (2023). Post-processing ERA5 output with ecPoint. </w:t>
+            <w:t xml:space="preserve">Baumgartner, D., &amp; Kolassa, J. (2021). Power considerations for Kolmogorov–Smirnov and Anderson–Darling two-sample tests. </w:t>
           </w:r>
           <w:r>
             <w:rPr>
               <w:rFonts w:eastAsia="Times New Roman"/>
               <w:i/>
               <w:iCs/>
-            </w:rPr>
-            <w:t>ECMWF Newsletter</w:t>
-          </w:r>
-          <w:r>
-            <w:rPr>
-              <w:rFonts w:eastAsia="Times New Roman"/>
+              <w:lang w:val="it-IT"/>
+            </w:rPr>
+            <w:t>Communications in Statistics. Simulation and Computation</w:t>
+          </w:r>
+          <w:r>
+            <w:rPr>
+              <w:rFonts w:eastAsia="Times New Roman"/>
+              <w:lang w:val="it-IT"/>
             </w:rPr>
             <w:t xml:space="preserve">, </w:t>
           </w:r>
@@ -8481,14 +9825,16 @@
               <w:rFonts w:eastAsia="Times New Roman"/>
               <w:i/>
               <w:iCs/>
-            </w:rPr>
-            <w:t>176</w:t>
-          </w:r>
-          <w:r>
-            <w:rPr>
-              <w:rFonts w:eastAsia="Times New Roman"/>
-            </w:rPr>
-            <w:t>.</w:t>
+              <w:lang w:val="it-IT"/>
+            </w:rPr>
+            <w:t>52</w:t>
+          </w:r>
+          <w:r>
+            <w:rPr>
+              <w:rFonts w:eastAsia="Times New Roman"/>
+              <w:lang w:val="it-IT"/>
+            </w:rPr>
+            <w:t>(7), 3137–3145. https://doi.org/10.1080/03610918.2021.1928193</w:t>
           </w:r>
         </w:p>
         <w:p>
@@ -8496,7 +9842,7 @@
             <w:autoSpaceDE w:val="0"/>
             <w:autoSpaceDN w:val="0"/>
             <w:ind w:hanging="480"/>
-            <w:divId w:val="1392077200"/>
+            <w:divId w:val="837959503"/>
             <w:rPr>
               <w:rFonts w:eastAsia="Times New Roman"/>
             </w:rPr>
@@ -8504,8 +9850,43 @@
           <w:r>
             <w:rPr>
               <w:rFonts w:eastAsia="Times New Roman"/>
-            </w:rPr>
-            <w:t xml:space="preserve">Makarov, A. A., &amp; Simonova, G. I. (2017). Studying the Power of the Two-Sample Anderson–Darling Test in the Case of Contamination of One Sample. </w:t>
+              <w:lang w:val="it-IT"/>
+            </w:rPr>
+            <w:t xml:space="preserve">Di Curzio, D., Di Giovanni, A., Lidori, R., Montopoli, M., &amp; Rusi, S. (2022). </w:t>
+          </w:r>
+          <w:r>
+            <w:rPr>
+              <w:rFonts w:eastAsia="Times New Roman"/>
+            </w:rPr>
+            <w:t xml:space="preserve">Comparing Rain Gauge and Weather </w:t>
+          </w:r>
+          <w:proofErr w:type="spellStart"/>
+          <w:r>
+            <w:rPr>
+              <w:rFonts w:eastAsia="Times New Roman"/>
+            </w:rPr>
+            <w:t>RaDAR</w:t>
+          </w:r>
+          <w:proofErr w:type="spellEnd"/>
+          <w:r>
+            <w:rPr>
+              <w:rFonts w:eastAsia="Times New Roman"/>
+            </w:rPr>
+            <w:t xml:space="preserve"> Data in the Estimation of the </w:t>
+          </w:r>
+          <w:proofErr w:type="spellStart"/>
+          <w:r>
+            <w:rPr>
+              <w:rFonts w:eastAsia="Times New Roman"/>
+            </w:rPr>
+            <w:t>Pluviometric</w:t>
+          </w:r>
+          <w:proofErr w:type="spellEnd"/>
+          <w:r>
+            <w:rPr>
+              <w:rFonts w:eastAsia="Times New Roman"/>
+            </w:rPr>
+            <w:t xml:space="preserve"> Inflow from the Apennine Ridge to the Adriatic Coast (Abruzzo Region, Central Italy). </w:t>
           </w:r>
           <w:r>
             <w:rPr>
@@ -8513,7 +9894,7 @@
               <w:i/>
               <w:iCs/>
             </w:rPr>
-            <w:t>Journal of Mathematical Sciences</w:t>
+            <w:t>Hydrology</w:t>
           </w:r>
           <w:r>
             <w:rPr>
@@ -8527,13 +9908,13 @@
               <w:i/>
               <w:iCs/>
             </w:rPr>
-            <w:t>221</w:t>
-          </w:r>
-          <w:r>
-            <w:rPr>
-              <w:rFonts w:eastAsia="Times New Roman"/>
-            </w:rPr>
-            <w:t>(4), 580–587. https://doi.org/10.1007/S10958-017-3251-5</w:t>
+            <w:t>9</w:t>
+          </w:r>
+          <w:r>
+            <w:rPr>
+              <w:rFonts w:eastAsia="Times New Roman"/>
+            </w:rPr>
+            <w:t>(12), 225. https://doi.org/10.3390/HYDROLOGY9120225</w:t>
           </w:r>
         </w:p>
         <w:p>
@@ -8541,7 +9922,7 @@
             <w:autoSpaceDE w:val="0"/>
             <w:autoSpaceDN w:val="0"/>
             <w:ind w:hanging="480"/>
-            <w:divId w:val="502673355"/>
+            <w:divId w:val="83189309"/>
             <w:rPr>
               <w:rFonts w:eastAsia="Times New Roman"/>
             </w:rPr>
@@ -8550,28 +9931,1210 @@
             <w:rPr>
               <w:rFonts w:eastAsia="Times New Roman"/>
             </w:rPr>
-            <w:t xml:space="preserve">Scholz, F. W., &amp; Stephens, M. A. (1987). K-Sample Anderson-Darling Tests. </w:t>
-          </w:r>
+            <w:t xml:space="preserve">Doocy, S., Daniels, A., Murray, S., &amp; Kirsch, T. D. (2013). The Human Impact of Floods: A Historical Review of Events 1980-2009 and Systematic Literature Review. </w:t>
+          </w:r>
+          <w:proofErr w:type="spellStart"/>
           <w:r>
             <w:rPr>
               <w:rFonts w:eastAsia="Times New Roman"/>
               <w:i/>
               <w:iCs/>
             </w:rPr>
-            <w:t>Journal of the American Statistical Association</w:t>
-          </w:r>
-          <w:r>
-            <w:rPr>
-              <w:rFonts w:eastAsia="Times New Roman"/>
-            </w:rPr>
-            <w:t xml:space="preserve">, </w:t>
-          </w:r>
+            <w:t>PLoS</w:t>
+          </w:r>
+          <w:proofErr w:type="spellEnd"/>
           <w:r>
             <w:rPr>
               <w:rFonts w:eastAsia="Times New Roman"/>
               <w:i/>
               <w:iCs/>
             </w:rPr>
+            <w:t xml:space="preserve"> Currents</w:t>
+          </w:r>
+          <w:r>
+            <w:rPr>
+              <w:rFonts w:eastAsia="Times New Roman"/>
+            </w:rPr>
+            <w:t xml:space="preserve">, </w:t>
+          </w:r>
+          <w:r>
+            <w:rPr>
+              <w:rFonts w:eastAsia="Times New Roman"/>
+              <w:i/>
+              <w:iCs/>
+            </w:rPr>
+            <w:t>APR 2013</w:t>
+          </w:r>
+          <w:r>
+            <w:rPr>
+              <w:rFonts w:eastAsia="Times New Roman"/>
+            </w:rPr>
+            <w:t>. https://doi.org/10.1371/CURRENTS.DIS.F4DEB457904936B07C09DAA98EE8171A</w:t>
+          </w:r>
+        </w:p>
+        <w:p>
+          <w:pPr>
+            <w:autoSpaceDE w:val="0"/>
+            <w:autoSpaceDN w:val="0"/>
+            <w:ind w:hanging="480"/>
+            <w:divId w:val="854928334"/>
+            <w:rPr>
+              <w:rFonts w:eastAsia="Times New Roman"/>
+            </w:rPr>
+          </w:pPr>
+          <w:r>
+            <w:rPr>
+              <w:rFonts w:eastAsia="Times New Roman"/>
+            </w:rPr>
+            <w:t xml:space="preserve">Ensor, L. A., &amp; Robeson, S. M. (2008). Statistical Characteristics of Daily Precipitation: Comparisons of Gridded and Point Datasets. </w:t>
+          </w:r>
+          <w:r>
+            <w:rPr>
+              <w:rFonts w:eastAsia="Times New Roman"/>
+              <w:i/>
+              <w:iCs/>
+            </w:rPr>
+            <w:t>Journal of Applied Meteorology and Climatology</w:t>
+          </w:r>
+          <w:r>
+            <w:rPr>
+              <w:rFonts w:eastAsia="Times New Roman"/>
+            </w:rPr>
+            <w:t xml:space="preserve">, </w:t>
+          </w:r>
+          <w:r>
+            <w:rPr>
+              <w:rFonts w:eastAsia="Times New Roman"/>
+              <w:i/>
+              <w:iCs/>
+            </w:rPr>
+            <w:t>47</w:t>
+          </w:r>
+          <w:r>
+            <w:rPr>
+              <w:rFonts w:eastAsia="Times New Roman"/>
+            </w:rPr>
+            <w:t>(9), 2468–2476. https://doi.org/10.1175/2008JAMC1757.1</w:t>
+          </w:r>
+        </w:p>
+        <w:p>
+          <w:pPr>
+            <w:autoSpaceDE w:val="0"/>
+            <w:autoSpaceDN w:val="0"/>
+            <w:ind w:hanging="480"/>
+            <w:divId w:val="815225713"/>
+            <w:rPr>
+              <w:rFonts w:eastAsia="Times New Roman"/>
+            </w:rPr>
+          </w:pPr>
+          <w:r>
+            <w:rPr>
+              <w:rFonts w:eastAsia="Times New Roman"/>
+              <w:lang w:val="it-IT"/>
+            </w:rPr>
+            <w:t xml:space="preserve">Espinosa, L. A., Portela, M. M., &amp; Gharbia, S. (2024). </w:t>
+          </w:r>
+          <w:r>
+            <w:rPr>
+              <w:rFonts w:eastAsia="Times New Roman"/>
+            </w:rPr>
+            <w:t xml:space="preserve">Assessing Changes in Exceptional Rainfall in Portugal Using ERA5-Land Reanalysis Data (1981/1982–2022/2023). </w:t>
+          </w:r>
+          <w:r>
+            <w:rPr>
+              <w:rFonts w:eastAsia="Times New Roman"/>
+              <w:i/>
+              <w:iCs/>
+            </w:rPr>
+            <w:t>Water 2024, Vol. 16, Page 628</w:t>
+          </w:r>
+          <w:r>
+            <w:rPr>
+              <w:rFonts w:eastAsia="Times New Roman"/>
+            </w:rPr>
+            <w:t xml:space="preserve">, </w:t>
+          </w:r>
+          <w:r>
+            <w:rPr>
+              <w:rFonts w:eastAsia="Times New Roman"/>
+              <w:i/>
+              <w:iCs/>
+            </w:rPr>
+            <w:t>16</w:t>
+          </w:r>
+          <w:r>
+            <w:rPr>
+              <w:rFonts w:eastAsia="Times New Roman"/>
+            </w:rPr>
+            <w:t>(5), 628. https://doi.org/10.3390/W16050628</w:t>
+          </w:r>
+        </w:p>
+        <w:p>
+          <w:pPr>
+            <w:autoSpaceDE w:val="0"/>
+            <w:autoSpaceDN w:val="0"/>
+            <w:ind w:hanging="480"/>
+            <w:divId w:val="842551599"/>
+            <w:rPr>
+              <w:rFonts w:eastAsia="Times New Roman"/>
+            </w:rPr>
+          </w:pPr>
+          <w:r>
+            <w:rPr>
+              <w:rFonts w:eastAsia="Times New Roman"/>
+            </w:rPr>
+            <w:t xml:space="preserve">Fowler, H. J., Lenderink, G., </w:t>
+          </w:r>
+          <w:proofErr w:type="spellStart"/>
+          <w:r>
+            <w:rPr>
+              <w:rFonts w:eastAsia="Times New Roman"/>
+            </w:rPr>
+            <w:t>Prein</w:t>
+          </w:r>
+          <w:proofErr w:type="spellEnd"/>
+          <w:r>
+            <w:rPr>
+              <w:rFonts w:eastAsia="Times New Roman"/>
+            </w:rPr>
+            <w:t xml:space="preserve">, A. F., Westra, S., Allan, R. P., Ban, N., Barbero, R., Berg, P., Blenkinsop, S., Do, H. X., Guerreiro, S., Haerter, J. O., Kendon, E. J., Lewis, E., Schaer, C., Sharma, A., Villarini, G., Wasko, C., &amp; Zhang, X. (2021). Anthropogenic intensification of short-duration rainfall extremes. </w:t>
+          </w:r>
+          <w:r>
+            <w:rPr>
+              <w:rFonts w:eastAsia="Times New Roman"/>
+              <w:i/>
+              <w:iCs/>
+            </w:rPr>
+            <w:t>Nature Reviews Earth &amp; Environment</w:t>
+          </w:r>
+          <w:r>
+            <w:rPr>
+              <w:rFonts w:eastAsia="Times New Roman"/>
+            </w:rPr>
+            <w:t xml:space="preserve">, </w:t>
+          </w:r>
+          <w:r>
+            <w:rPr>
+              <w:rFonts w:eastAsia="Times New Roman"/>
+              <w:i/>
+              <w:iCs/>
+            </w:rPr>
+            <w:t>2</w:t>
+          </w:r>
+          <w:r>
+            <w:rPr>
+              <w:rFonts w:eastAsia="Times New Roman"/>
+            </w:rPr>
+            <w:t>(2), 107–122. https://doi.org/10.1038/s43017-020-00128-6</w:t>
+          </w:r>
+        </w:p>
+        <w:p>
+          <w:pPr>
+            <w:autoSpaceDE w:val="0"/>
+            <w:autoSpaceDN w:val="0"/>
+            <w:ind w:hanging="480"/>
+            <w:divId w:val="970863570"/>
+            <w:rPr>
+              <w:rFonts w:eastAsia="Times New Roman"/>
+            </w:rPr>
+          </w:pPr>
+          <w:r>
+            <w:rPr>
+              <w:rFonts w:eastAsia="Times New Roman"/>
+              <w:lang w:val="it-IT"/>
+            </w:rPr>
+            <w:t xml:space="preserve">Gimeno, L., Sorí, R., Vázquez, M., Stojanovic, M., Algarra, I., Eiras-Barca, J., Gimeno-Sotelo, L., &amp; Nieto, R. (2022). </w:t>
+          </w:r>
+          <w:r>
+            <w:rPr>
+              <w:rFonts w:eastAsia="Times New Roman"/>
+            </w:rPr>
+            <w:t xml:space="preserve">Extreme precipitation events. </w:t>
+          </w:r>
+          <w:r>
+            <w:rPr>
+              <w:rFonts w:eastAsia="Times New Roman"/>
+              <w:i/>
+              <w:iCs/>
+            </w:rPr>
+            <w:t>Wiley Interdisciplinary Reviews: Water</w:t>
+          </w:r>
+          <w:r>
+            <w:rPr>
+              <w:rFonts w:eastAsia="Times New Roman"/>
+            </w:rPr>
+            <w:t xml:space="preserve">, </w:t>
+          </w:r>
+          <w:r>
+            <w:rPr>
+              <w:rFonts w:eastAsia="Times New Roman"/>
+              <w:i/>
+              <w:iCs/>
+            </w:rPr>
+            <w:t>9</w:t>
+          </w:r>
+          <w:r>
+            <w:rPr>
+              <w:rFonts w:eastAsia="Times New Roman"/>
+            </w:rPr>
+            <w:t>(6). https://doi.org/10.1002/WAT2.1611</w:t>
+          </w:r>
+        </w:p>
+        <w:p>
+          <w:pPr>
+            <w:autoSpaceDE w:val="0"/>
+            <w:autoSpaceDN w:val="0"/>
+            <w:ind w:hanging="480"/>
+            <w:divId w:val="2062166165"/>
+            <w:rPr>
+              <w:rFonts w:eastAsia="Times New Roman"/>
+            </w:rPr>
+          </w:pPr>
+          <w:r>
+            <w:rPr>
+              <w:rFonts w:eastAsia="Times New Roman"/>
+              <w:lang w:val="it-IT"/>
+            </w:rPr>
+            <w:t xml:space="preserve">Gomis-Cebolla, J., Rattayova, V., Salazar-Galán, S., &amp; Francés, F. (2023). </w:t>
+          </w:r>
+          <w:r>
+            <w:rPr>
+              <w:rFonts w:eastAsia="Times New Roman"/>
+            </w:rPr>
+            <w:t xml:space="preserve">Evaluation of ERA5 and ERA5-Land reanalysis precipitation datasets over Spain (1951–2020). </w:t>
+          </w:r>
+          <w:r>
+            <w:rPr>
+              <w:rFonts w:eastAsia="Times New Roman"/>
+              <w:i/>
+              <w:iCs/>
+            </w:rPr>
+            <w:t>Atmospheric Research</w:t>
+          </w:r>
+          <w:r>
+            <w:rPr>
+              <w:rFonts w:eastAsia="Times New Roman"/>
+            </w:rPr>
+            <w:t xml:space="preserve">, </w:t>
+          </w:r>
+          <w:r>
+            <w:rPr>
+              <w:rFonts w:eastAsia="Times New Roman"/>
+              <w:i/>
+              <w:iCs/>
+            </w:rPr>
+            <w:t>284</w:t>
+          </w:r>
+          <w:r>
+            <w:rPr>
+              <w:rFonts w:eastAsia="Times New Roman"/>
+            </w:rPr>
+            <w:t>. https://doi.org/10.1016/J.ATMOSRES.2023.106606</w:t>
+          </w:r>
+        </w:p>
+        <w:p>
+          <w:pPr>
+            <w:autoSpaceDE w:val="0"/>
+            <w:autoSpaceDN w:val="0"/>
+            <w:ind w:hanging="480"/>
+            <w:divId w:val="2135247687"/>
+            <w:rPr>
+              <w:rFonts w:eastAsia="Times New Roman"/>
+            </w:rPr>
+          </w:pPr>
+          <w:r>
+            <w:rPr>
+              <w:rFonts w:eastAsia="Times New Roman"/>
+            </w:rPr>
+            <w:t xml:space="preserve">Gupta, V., Jain, M. K., Singh, P. K., &amp; Singh, V. (2020). An assessment of global satellite-based precipitation datasets in capturing precipitation extremes: A comparison with observed precipitation dataset in India. </w:t>
+          </w:r>
+          <w:r>
+            <w:rPr>
+              <w:rFonts w:eastAsia="Times New Roman"/>
+              <w:i/>
+              <w:iCs/>
+            </w:rPr>
+            <w:t>International Journal of Climatology</w:t>
+          </w:r>
+          <w:r>
+            <w:rPr>
+              <w:rFonts w:eastAsia="Times New Roman"/>
+            </w:rPr>
+            <w:t xml:space="preserve">, </w:t>
+          </w:r>
+          <w:r>
+            <w:rPr>
+              <w:rFonts w:eastAsia="Times New Roman"/>
+              <w:i/>
+              <w:iCs/>
+            </w:rPr>
+            <w:t>40</w:t>
+          </w:r>
+          <w:r>
+            <w:rPr>
+              <w:rFonts w:eastAsia="Times New Roman"/>
+            </w:rPr>
+            <w:t>(8), 3667–3688. https://doi.org/10.1002/JOC.6419</w:t>
+          </w:r>
+        </w:p>
+        <w:p>
+          <w:pPr>
+            <w:autoSpaceDE w:val="0"/>
+            <w:autoSpaceDN w:val="0"/>
+            <w:ind w:hanging="480"/>
+            <w:divId w:val="1226525970"/>
+            <w:rPr>
+              <w:rFonts w:eastAsia="Times New Roman"/>
+            </w:rPr>
+          </w:pPr>
+          <w:r>
+            <w:rPr>
+              <w:rFonts w:eastAsia="Times New Roman"/>
+            </w:rPr>
+            <w:t xml:space="preserve">Haiden, T., &amp; Duffy, S. (2016). Use of high-density observations in precipitation verification. </w:t>
+          </w:r>
+          <w:r>
+            <w:rPr>
+              <w:rFonts w:eastAsia="Times New Roman"/>
+              <w:i/>
+              <w:iCs/>
+            </w:rPr>
+            <w:t>ECMWF Newsletter</w:t>
+          </w:r>
+          <w:r>
+            <w:rPr>
+              <w:rFonts w:eastAsia="Times New Roman"/>
+            </w:rPr>
+            <w:t xml:space="preserve">, </w:t>
+          </w:r>
+          <w:r>
+            <w:rPr>
+              <w:rFonts w:eastAsia="Times New Roman"/>
+              <w:i/>
+              <w:iCs/>
+            </w:rPr>
+            <w:t>147</w:t>
+          </w:r>
+          <w:r>
+            <w:rPr>
+              <w:rFonts w:eastAsia="Times New Roman"/>
+            </w:rPr>
+            <w:t>, 20–25. https://doi.org/10.21957/hsacrdem</w:t>
+          </w:r>
+        </w:p>
+        <w:p>
+          <w:pPr>
+            <w:autoSpaceDE w:val="0"/>
+            <w:autoSpaceDN w:val="0"/>
+            <w:ind w:hanging="480"/>
+            <w:divId w:val="798183244"/>
+            <w:rPr>
+              <w:rFonts w:eastAsia="Times New Roman"/>
+            </w:rPr>
+          </w:pPr>
+          <w:r>
+            <w:rPr>
+              <w:rFonts w:eastAsia="Times New Roman"/>
+            </w:rPr>
+            <w:t xml:space="preserve">Hersbach, H., Bell, B., Berrisford, P., Hirahara, S., Horányi, A., Muñoz-Sabater, J., Nicolas, J., </w:t>
+          </w:r>
+          <w:proofErr w:type="spellStart"/>
+          <w:r>
+            <w:rPr>
+              <w:rFonts w:eastAsia="Times New Roman"/>
+            </w:rPr>
+            <w:t>Peubey</w:t>
+          </w:r>
+          <w:proofErr w:type="spellEnd"/>
+          <w:r>
+            <w:rPr>
+              <w:rFonts w:eastAsia="Times New Roman"/>
+            </w:rPr>
+            <w:t xml:space="preserve">, C., Radu, R., Schepers, D., Simmons, A., </w:t>
+          </w:r>
+          <w:proofErr w:type="spellStart"/>
+          <w:r>
+            <w:rPr>
+              <w:rFonts w:eastAsia="Times New Roman"/>
+            </w:rPr>
+            <w:t>Soci</w:t>
+          </w:r>
+          <w:proofErr w:type="spellEnd"/>
+          <w:r>
+            <w:rPr>
+              <w:rFonts w:eastAsia="Times New Roman"/>
+            </w:rPr>
+            <w:t xml:space="preserve">, C., Abdalla, S., Abellan, X., Balsamo, G., Bechtold, P., </w:t>
+          </w:r>
+          <w:proofErr w:type="spellStart"/>
+          <w:r>
+            <w:rPr>
+              <w:rFonts w:eastAsia="Times New Roman"/>
+            </w:rPr>
+            <w:t>Biavati</w:t>
+          </w:r>
+          <w:proofErr w:type="spellEnd"/>
+          <w:r>
+            <w:rPr>
+              <w:rFonts w:eastAsia="Times New Roman"/>
+            </w:rPr>
+            <w:t xml:space="preserve">, G., </w:t>
+          </w:r>
+          <w:proofErr w:type="spellStart"/>
+          <w:r>
+            <w:rPr>
+              <w:rFonts w:eastAsia="Times New Roman"/>
+            </w:rPr>
+            <w:t>Bidlot</w:t>
+          </w:r>
+          <w:proofErr w:type="spellEnd"/>
+          <w:r>
+            <w:rPr>
+              <w:rFonts w:eastAsia="Times New Roman"/>
+            </w:rPr>
+            <w:t xml:space="preserve">, J., Bonavita, M., … Thépaut, J. N. (2020). The ERA5 global reanalysis. </w:t>
+          </w:r>
+          <w:r>
+            <w:rPr>
+              <w:rFonts w:eastAsia="Times New Roman"/>
+              <w:i/>
+              <w:iCs/>
+            </w:rPr>
+            <w:t>Quarterly Journal of the Royal Meteorological Society</w:t>
+          </w:r>
+          <w:r>
+            <w:rPr>
+              <w:rFonts w:eastAsia="Times New Roman"/>
+            </w:rPr>
+            <w:t xml:space="preserve">, </w:t>
+          </w:r>
+          <w:r>
+            <w:rPr>
+              <w:rFonts w:eastAsia="Times New Roman"/>
+              <w:i/>
+              <w:iCs/>
+            </w:rPr>
+            <w:t>146</w:t>
+          </w:r>
+          <w:r>
+            <w:rPr>
+              <w:rFonts w:eastAsia="Times New Roman"/>
+            </w:rPr>
+            <w:t>(730), 1999–2049. https://doi.org/10.1002/qj.3803</w:t>
+          </w:r>
+        </w:p>
+        <w:p>
+          <w:pPr>
+            <w:autoSpaceDE w:val="0"/>
+            <w:autoSpaceDN w:val="0"/>
+            <w:ind w:hanging="480"/>
+            <w:divId w:val="1071386666"/>
+            <w:rPr>
+              <w:rFonts w:eastAsia="Times New Roman"/>
+            </w:rPr>
+          </w:pPr>
+          <w:r>
+            <w:rPr>
+              <w:rFonts w:eastAsia="Times New Roman"/>
+            </w:rPr>
+            <w:t xml:space="preserve">Hewson, T. (2024). Capturing extreme rainfall events. </w:t>
+          </w:r>
+          <w:r>
+            <w:rPr>
+              <w:rFonts w:eastAsia="Times New Roman"/>
+              <w:i/>
+              <w:iCs/>
+            </w:rPr>
+            <w:t>ECMWF Newsletter</w:t>
+          </w:r>
+          <w:r>
+            <w:rPr>
+              <w:rFonts w:eastAsia="Times New Roman"/>
+            </w:rPr>
+            <w:t xml:space="preserve">, </w:t>
+          </w:r>
+          <w:r>
+            <w:rPr>
+              <w:rFonts w:eastAsia="Times New Roman"/>
+              <w:i/>
+              <w:iCs/>
+            </w:rPr>
+            <w:t>178</w:t>
+          </w:r>
+          <w:r>
+            <w:rPr>
+              <w:rFonts w:eastAsia="Times New Roman"/>
+            </w:rPr>
+            <w:t>.</w:t>
+          </w:r>
+        </w:p>
+        <w:p>
+          <w:pPr>
+            <w:autoSpaceDE w:val="0"/>
+            <w:autoSpaceDN w:val="0"/>
+            <w:ind w:hanging="480"/>
+            <w:divId w:val="163591807"/>
+            <w:rPr>
+              <w:rFonts w:eastAsia="Times New Roman"/>
+            </w:rPr>
+          </w:pPr>
+          <w:r>
+            <w:rPr>
+              <w:rFonts w:eastAsia="Times New Roman"/>
+            </w:rPr>
+            <w:t xml:space="preserve">Hewson, T. D., &amp; Pillosu, F. M. (2021). A low-cost post-processing technique improves weather forecasts around the world. </w:t>
+          </w:r>
+          <w:r>
+            <w:rPr>
+              <w:rFonts w:eastAsia="Times New Roman"/>
+              <w:i/>
+              <w:iCs/>
+            </w:rPr>
+            <w:t>Communications Earth and Environment</w:t>
+          </w:r>
+          <w:r>
+            <w:rPr>
+              <w:rFonts w:eastAsia="Times New Roman"/>
+            </w:rPr>
+            <w:t xml:space="preserve">, </w:t>
+          </w:r>
+          <w:r>
+            <w:rPr>
+              <w:rFonts w:eastAsia="Times New Roman"/>
+              <w:i/>
+              <w:iCs/>
+            </w:rPr>
+            <w:t>2</w:t>
+          </w:r>
+          <w:r>
+            <w:rPr>
+              <w:rFonts w:eastAsia="Times New Roman"/>
+            </w:rPr>
+            <w:t>(1). https://doi.org/10.1038/s43247-021-00185-9</w:t>
+          </w:r>
+        </w:p>
+        <w:p>
+          <w:pPr>
+            <w:autoSpaceDE w:val="0"/>
+            <w:autoSpaceDN w:val="0"/>
+            <w:ind w:hanging="480"/>
+            <w:divId w:val="1830631206"/>
+            <w:rPr>
+              <w:rFonts w:eastAsia="Times New Roman"/>
+            </w:rPr>
+          </w:pPr>
+          <w:r>
+            <w:rPr>
+              <w:rFonts w:eastAsia="Times New Roman"/>
+            </w:rPr>
+            <w:t xml:space="preserve">Hewson, T., Pillosu, F., Gascòn, E., &amp; Vučković, M. (2023). Post-processing ERA5 output with ecPoint. </w:t>
+          </w:r>
+          <w:r>
+            <w:rPr>
+              <w:rFonts w:eastAsia="Times New Roman"/>
+              <w:i/>
+              <w:iCs/>
+            </w:rPr>
+            <w:t>ECMWF Newsletter</w:t>
+          </w:r>
+          <w:r>
+            <w:rPr>
+              <w:rFonts w:eastAsia="Times New Roman"/>
+            </w:rPr>
+            <w:t xml:space="preserve">, </w:t>
+          </w:r>
+          <w:r>
+            <w:rPr>
+              <w:rFonts w:eastAsia="Times New Roman"/>
+              <w:i/>
+              <w:iCs/>
+            </w:rPr>
+            <w:t>176</w:t>
+          </w:r>
+          <w:r>
+            <w:rPr>
+              <w:rFonts w:eastAsia="Times New Roman"/>
+            </w:rPr>
+            <w:t>.</w:t>
+          </w:r>
+        </w:p>
+        <w:p>
+          <w:pPr>
+            <w:autoSpaceDE w:val="0"/>
+            <w:autoSpaceDN w:val="0"/>
+            <w:ind w:hanging="480"/>
+            <w:divId w:val="1746299985"/>
+            <w:rPr>
+              <w:rFonts w:eastAsia="Times New Roman"/>
+            </w:rPr>
+          </w:pPr>
+          <w:r>
+            <w:rPr>
+              <w:rFonts w:eastAsia="Times New Roman"/>
+            </w:rPr>
+            <w:t xml:space="preserve">IPCC. (2023). Climate Change 2023: Synthesis Report. Contribution of Working Groups I, II and III to the Sixth Assessment Report of the Intergovernmental Panel on Climate Change [Core Writing Team, H. Lee and J. Romero (eds.)]. </w:t>
+          </w:r>
+          <w:r>
+            <w:rPr>
+              <w:rFonts w:eastAsia="Times New Roman"/>
+              <w:i/>
+              <w:iCs/>
+            </w:rPr>
+            <w:t>IPCC, Geneva, Switzerland</w:t>
+          </w:r>
+          <w:r>
+            <w:rPr>
+              <w:rFonts w:eastAsia="Times New Roman"/>
+            </w:rPr>
+            <w:t>, 35–115. https://doi.org/10.59327/IPCC/AR6-9789291691647</w:t>
+          </w:r>
+        </w:p>
+        <w:p>
+          <w:pPr>
+            <w:autoSpaceDE w:val="0"/>
+            <w:autoSpaceDN w:val="0"/>
+            <w:ind w:hanging="480"/>
+            <w:divId w:val="781729299"/>
+            <w:rPr>
+              <w:rFonts w:eastAsia="Times New Roman"/>
+            </w:rPr>
+          </w:pPr>
+          <w:r>
+            <w:rPr>
+              <w:rFonts w:eastAsia="Times New Roman"/>
+            </w:rPr>
+            <w:t xml:space="preserve">Kidd, C., Becker, A., Huffman, G. J., Muller, C. L., Joe, P., </w:t>
+          </w:r>
+          <w:proofErr w:type="spellStart"/>
+          <w:r>
+            <w:rPr>
+              <w:rFonts w:eastAsia="Times New Roman"/>
+            </w:rPr>
+            <w:t>Skofronick</w:t>
+          </w:r>
+          <w:proofErr w:type="spellEnd"/>
+          <w:r>
+            <w:rPr>
+              <w:rFonts w:eastAsia="Times New Roman"/>
+            </w:rPr>
+            <w:t xml:space="preserve">-Jackson, G., &amp; Kirschbaum, D. B. (2017). So, how much of the Earth’s surface is covered by rain gauges? </w:t>
+          </w:r>
+          <w:r>
+            <w:rPr>
+              <w:rFonts w:eastAsia="Times New Roman"/>
+              <w:i/>
+              <w:iCs/>
+            </w:rPr>
+            <w:t>Bulletin of the American Meteorological Society</w:t>
+          </w:r>
+          <w:r>
+            <w:rPr>
+              <w:rFonts w:eastAsia="Times New Roman"/>
+            </w:rPr>
+            <w:t xml:space="preserve">, </w:t>
+          </w:r>
+          <w:r>
+            <w:rPr>
+              <w:rFonts w:eastAsia="Times New Roman"/>
+              <w:i/>
+              <w:iCs/>
+            </w:rPr>
+            <w:t>98</w:t>
+          </w:r>
+          <w:r>
+            <w:rPr>
+              <w:rFonts w:eastAsia="Times New Roman"/>
+            </w:rPr>
+            <w:t>(1), 69–78. https://doi.org/10.1175/BAMS-D-14-00283.1</w:t>
+          </w:r>
+        </w:p>
+        <w:p>
+          <w:pPr>
+            <w:autoSpaceDE w:val="0"/>
+            <w:autoSpaceDN w:val="0"/>
+            <w:ind w:hanging="480"/>
+            <w:divId w:val="1985504091"/>
+            <w:rPr>
+              <w:rFonts w:eastAsia="Times New Roman"/>
+            </w:rPr>
+          </w:pPr>
+          <w:r>
+            <w:rPr>
+              <w:rFonts w:eastAsia="Times New Roman"/>
+              <w:lang w:val="it-IT"/>
+            </w:rPr>
+            <w:t xml:space="preserve">Lanza, L. G., &amp; Stagi, L. (2008). </w:t>
+          </w:r>
+          <w:r>
+            <w:rPr>
+              <w:rFonts w:eastAsia="Times New Roman"/>
+            </w:rPr>
+            <w:t xml:space="preserve">Certified accuracy of rainfall data as a standard requirement in scientific investigations. </w:t>
+          </w:r>
+          <w:r>
+            <w:rPr>
+              <w:rFonts w:eastAsia="Times New Roman"/>
+              <w:i/>
+              <w:iCs/>
+            </w:rPr>
+            <w:t>Advances in Geosciences</w:t>
+          </w:r>
+          <w:r>
+            <w:rPr>
+              <w:rFonts w:eastAsia="Times New Roman"/>
+            </w:rPr>
+            <w:t xml:space="preserve">, </w:t>
+          </w:r>
+          <w:r>
+            <w:rPr>
+              <w:rFonts w:eastAsia="Times New Roman"/>
+              <w:i/>
+              <w:iCs/>
+            </w:rPr>
+            <w:t>16</w:t>
+          </w:r>
+          <w:r>
+            <w:rPr>
+              <w:rFonts w:eastAsia="Times New Roman"/>
+            </w:rPr>
+            <w:t>, 43–48. https://doi.org/10.5194/ADGEO-16-43-2008</w:t>
+          </w:r>
+        </w:p>
+        <w:p>
+          <w:pPr>
+            <w:autoSpaceDE w:val="0"/>
+            <w:autoSpaceDN w:val="0"/>
+            <w:ind w:hanging="480"/>
+            <w:divId w:val="620383561"/>
+            <w:rPr>
+              <w:rFonts w:eastAsia="Times New Roman"/>
+            </w:rPr>
+          </w:pPr>
+          <w:r>
+            <w:rPr>
+              <w:rFonts w:eastAsia="Times New Roman"/>
+            </w:rPr>
+            <w:t xml:space="preserve">Lavers, D. A., Simmons, A., </w:t>
+          </w:r>
+          <w:proofErr w:type="spellStart"/>
+          <w:r>
+            <w:rPr>
+              <w:rFonts w:eastAsia="Times New Roman"/>
+            </w:rPr>
+            <w:t>Vamborg</w:t>
+          </w:r>
+          <w:proofErr w:type="spellEnd"/>
+          <w:r>
+            <w:rPr>
+              <w:rFonts w:eastAsia="Times New Roman"/>
+            </w:rPr>
+            <w:t xml:space="preserve">, F., &amp; Rodwell, M. J. (2022). An evaluation of ERA5 precipitation for climate monitoring. </w:t>
+          </w:r>
+          <w:r>
+            <w:rPr>
+              <w:rFonts w:eastAsia="Times New Roman"/>
+              <w:i/>
+              <w:iCs/>
+            </w:rPr>
+            <w:t>Quarterly Journal of the Royal Meteorological Society</w:t>
+          </w:r>
+          <w:r>
+            <w:rPr>
+              <w:rFonts w:eastAsia="Times New Roman"/>
+            </w:rPr>
+            <w:t xml:space="preserve">, </w:t>
+          </w:r>
+          <w:r>
+            <w:rPr>
+              <w:rFonts w:eastAsia="Times New Roman"/>
+              <w:i/>
+              <w:iCs/>
+            </w:rPr>
+            <w:t>148</w:t>
+          </w:r>
+          <w:r>
+            <w:rPr>
+              <w:rFonts w:eastAsia="Times New Roman"/>
+            </w:rPr>
+            <w:t>(748), 3152–3165. https://doi.org/10.1002/QJ.4351</w:t>
+          </w:r>
+        </w:p>
+        <w:p>
+          <w:pPr>
+            <w:autoSpaceDE w:val="0"/>
+            <w:autoSpaceDN w:val="0"/>
+            <w:ind w:hanging="480"/>
+            <w:divId w:val="97143262"/>
+            <w:rPr>
+              <w:rFonts w:eastAsia="Times New Roman"/>
+            </w:rPr>
+          </w:pPr>
+          <w:r>
+            <w:rPr>
+              <w:rFonts w:eastAsia="Times New Roman"/>
+            </w:rPr>
+            <w:t xml:space="preserve">Liang, X. Z. (2022). Extreme rainfall slows the global economy. </w:t>
+          </w:r>
+          <w:r>
+            <w:rPr>
+              <w:rFonts w:eastAsia="Times New Roman"/>
+              <w:i/>
+              <w:iCs/>
+            </w:rPr>
+            <w:t>Nature</w:t>
+          </w:r>
+          <w:r>
+            <w:rPr>
+              <w:rFonts w:eastAsia="Times New Roman"/>
+            </w:rPr>
+            <w:t xml:space="preserve">, </w:t>
+          </w:r>
+          <w:r>
+            <w:rPr>
+              <w:rFonts w:eastAsia="Times New Roman"/>
+              <w:i/>
+              <w:iCs/>
+            </w:rPr>
+            <w:t>601</w:t>
+          </w:r>
+          <w:r>
+            <w:rPr>
+              <w:rFonts w:eastAsia="Times New Roman"/>
+            </w:rPr>
+            <w:t>(7892), 193–194. https://doi.org/10.1038/d41586-021-03783-x</w:t>
+          </w:r>
+        </w:p>
+        <w:p>
+          <w:pPr>
+            <w:autoSpaceDE w:val="0"/>
+            <w:autoSpaceDN w:val="0"/>
+            <w:ind w:hanging="480"/>
+            <w:divId w:val="1507748542"/>
+            <w:rPr>
+              <w:rFonts w:eastAsia="Times New Roman"/>
+            </w:rPr>
+          </w:pPr>
+          <w:r>
+            <w:rPr>
+              <w:rFonts w:eastAsia="Times New Roman"/>
+            </w:rPr>
+            <w:t xml:space="preserve">Lugo, A. E. (2018). Characterization of ten extreme disturbance events in the context of social and ecological systems. </w:t>
+          </w:r>
+          <w:r>
+            <w:rPr>
+              <w:rFonts w:eastAsia="Times New Roman"/>
+              <w:i/>
+              <w:iCs/>
+            </w:rPr>
+            <w:t>Biogeochemistry</w:t>
+          </w:r>
+          <w:r>
+            <w:rPr>
+              <w:rFonts w:eastAsia="Times New Roman"/>
+            </w:rPr>
+            <w:t xml:space="preserve">, </w:t>
+          </w:r>
+          <w:r>
+            <w:rPr>
+              <w:rFonts w:eastAsia="Times New Roman"/>
+              <w:i/>
+              <w:iCs/>
+            </w:rPr>
+            <w:t>141</w:t>
+          </w:r>
+          <w:r>
+            <w:rPr>
+              <w:rFonts w:eastAsia="Times New Roman"/>
+            </w:rPr>
+            <w:t>(3), 385–400. https://doi.org/10.1007/S10533-018-0453-Y/FIGURES/11</w:t>
+          </w:r>
+        </w:p>
+        <w:p>
+          <w:pPr>
+            <w:autoSpaceDE w:val="0"/>
+            <w:autoSpaceDN w:val="0"/>
+            <w:ind w:hanging="480"/>
+            <w:divId w:val="624314795"/>
+            <w:rPr>
+              <w:rFonts w:eastAsia="Times New Roman"/>
+            </w:rPr>
+          </w:pPr>
+          <w:r>
+            <w:rPr>
+              <w:rFonts w:eastAsia="Times New Roman"/>
+            </w:rPr>
+            <w:t xml:space="preserve">Makarov, A. A., &amp; Simonova, G. I. (2017). Studying the Power of the Two-Sample Anderson–Darling Test in the Case of Contamination of One Sample. </w:t>
+          </w:r>
+          <w:r>
+            <w:rPr>
+              <w:rFonts w:eastAsia="Times New Roman"/>
+              <w:i/>
+              <w:iCs/>
+            </w:rPr>
+            <w:t>Journal of Mathematical Sciences</w:t>
+          </w:r>
+          <w:r>
+            <w:rPr>
+              <w:rFonts w:eastAsia="Times New Roman"/>
+            </w:rPr>
+            <w:t xml:space="preserve">, </w:t>
+          </w:r>
+          <w:r>
+            <w:rPr>
+              <w:rFonts w:eastAsia="Times New Roman"/>
+              <w:i/>
+              <w:iCs/>
+            </w:rPr>
+            <w:t>221</w:t>
+          </w:r>
+          <w:r>
+            <w:rPr>
+              <w:rFonts w:eastAsia="Times New Roman"/>
+            </w:rPr>
+            <w:t>(4), 580–587. https://doi.org/10.1007/S10958-017-3251-5</w:t>
+          </w:r>
+        </w:p>
+        <w:p>
+          <w:pPr>
+            <w:autoSpaceDE w:val="0"/>
+            <w:autoSpaceDN w:val="0"/>
+            <w:ind w:hanging="480"/>
+            <w:divId w:val="514197432"/>
+            <w:rPr>
+              <w:rFonts w:eastAsia="Times New Roman"/>
+            </w:rPr>
+          </w:pPr>
+          <w:r>
+            <w:rPr>
+              <w:rFonts w:eastAsia="Times New Roman"/>
+            </w:rPr>
+            <w:t xml:space="preserve">Min, S. K., Zhang, X., Zwiers, F. W., &amp; </w:t>
+          </w:r>
+          <w:proofErr w:type="spellStart"/>
+          <w:r>
+            <w:rPr>
+              <w:rFonts w:eastAsia="Times New Roman"/>
+            </w:rPr>
+            <w:t>Hegerl</w:t>
+          </w:r>
+          <w:proofErr w:type="spellEnd"/>
+          <w:r>
+            <w:rPr>
+              <w:rFonts w:eastAsia="Times New Roman"/>
+            </w:rPr>
+            <w:t xml:space="preserve">, G. C. (2011). Human contribution to more-intense precipitation extremes. </w:t>
+          </w:r>
+          <w:r>
+            <w:rPr>
+              <w:rFonts w:eastAsia="Times New Roman"/>
+              <w:i/>
+              <w:iCs/>
+            </w:rPr>
+            <w:t>Nature</w:t>
+          </w:r>
+          <w:r>
+            <w:rPr>
+              <w:rFonts w:eastAsia="Times New Roman"/>
+            </w:rPr>
+            <w:t xml:space="preserve">, </w:t>
+          </w:r>
+          <w:r>
+            <w:rPr>
+              <w:rFonts w:eastAsia="Times New Roman"/>
+              <w:i/>
+              <w:iCs/>
+            </w:rPr>
+            <w:t>470</w:t>
+          </w:r>
+          <w:r>
+            <w:rPr>
+              <w:rFonts w:eastAsia="Times New Roman"/>
+            </w:rPr>
+            <w:t>(7334), 378–381. https://doi.org/10.1038/nature09763</w:t>
+          </w:r>
+        </w:p>
+        <w:p>
+          <w:pPr>
+            <w:autoSpaceDE w:val="0"/>
+            <w:autoSpaceDN w:val="0"/>
+            <w:ind w:hanging="480"/>
+            <w:divId w:val="1290941712"/>
+            <w:rPr>
+              <w:rFonts w:eastAsia="Times New Roman"/>
+            </w:rPr>
+          </w:pPr>
+          <w:r>
+            <w:rPr>
+              <w:rFonts w:eastAsia="Times New Roman"/>
+            </w:rPr>
+            <w:t>Muñoz-Sabater, J., Dutra, E., Agustí-</w:t>
+          </w:r>
+          <w:proofErr w:type="spellStart"/>
+          <w:r>
+            <w:rPr>
+              <w:rFonts w:eastAsia="Times New Roman"/>
+            </w:rPr>
+            <w:t>Panareda</w:t>
+          </w:r>
+          <w:proofErr w:type="spellEnd"/>
+          <w:r>
+            <w:rPr>
+              <w:rFonts w:eastAsia="Times New Roman"/>
+            </w:rPr>
+            <w:t xml:space="preserve">, A., </w:t>
+          </w:r>
+          <w:proofErr w:type="spellStart"/>
+          <w:r>
+            <w:rPr>
+              <w:rFonts w:eastAsia="Times New Roman"/>
+            </w:rPr>
+            <w:t>Albergel</w:t>
+          </w:r>
+          <w:proofErr w:type="spellEnd"/>
+          <w:r>
+            <w:rPr>
+              <w:rFonts w:eastAsia="Times New Roman"/>
+            </w:rPr>
+            <w:t xml:space="preserve">, C., Arduini, G., Balsamo, G., </w:t>
+          </w:r>
+          <w:proofErr w:type="spellStart"/>
+          <w:r>
+            <w:rPr>
+              <w:rFonts w:eastAsia="Times New Roman"/>
+            </w:rPr>
+            <w:t>Boussetta</w:t>
+          </w:r>
+          <w:proofErr w:type="spellEnd"/>
+          <w:r>
+            <w:rPr>
+              <w:rFonts w:eastAsia="Times New Roman"/>
+            </w:rPr>
+            <w:t xml:space="preserve">, S., Choulga, M., Harrigan, S., Hersbach, H., Martens, B., Miralles, D. G., Piles, M., Rodríguez-Fernández, N. J., Zsoter, E., Buontempo, C., &amp; Thépaut, J. N. (2021). ERA5-Land: A state-of-the-art global reanalysis dataset for land applications. </w:t>
+          </w:r>
+          <w:r>
+            <w:rPr>
+              <w:rFonts w:eastAsia="Times New Roman"/>
+              <w:i/>
+              <w:iCs/>
+            </w:rPr>
+            <w:t>Earth System Science Data</w:t>
+          </w:r>
+          <w:r>
+            <w:rPr>
+              <w:rFonts w:eastAsia="Times New Roman"/>
+            </w:rPr>
+            <w:t xml:space="preserve">, </w:t>
+          </w:r>
+          <w:r>
+            <w:rPr>
+              <w:rFonts w:eastAsia="Times New Roman"/>
+              <w:i/>
+              <w:iCs/>
+            </w:rPr>
+            <w:t>13</w:t>
+          </w:r>
+          <w:r>
+            <w:rPr>
+              <w:rFonts w:eastAsia="Times New Roman"/>
+            </w:rPr>
+            <w:t>(9), 4349–4383. https://doi.org/10.5194/ESSD-13-4349-2021</w:t>
+          </w:r>
+        </w:p>
+        <w:p>
+          <w:pPr>
+            <w:autoSpaceDE w:val="0"/>
+            <w:autoSpaceDN w:val="0"/>
+            <w:ind w:hanging="480"/>
+            <w:divId w:val="1578635696"/>
+            <w:rPr>
+              <w:rFonts w:eastAsia="Times New Roman"/>
+            </w:rPr>
+          </w:pPr>
+          <w:r>
+            <w:rPr>
+              <w:rFonts w:eastAsia="Times New Roman"/>
+            </w:rPr>
+            <w:t xml:space="preserve">Satgé, F., Defrance, D., Sultan, B., Bonnet, M. P., Seyler, F., Rouché, N., Pierron, F., &amp; </w:t>
+          </w:r>
+          <w:proofErr w:type="spellStart"/>
+          <w:r>
+            <w:rPr>
+              <w:rFonts w:eastAsia="Times New Roman"/>
+            </w:rPr>
+            <w:t>Paturel</w:t>
+          </w:r>
+          <w:proofErr w:type="spellEnd"/>
+          <w:r>
+            <w:rPr>
+              <w:rFonts w:eastAsia="Times New Roman"/>
+            </w:rPr>
+            <w:t xml:space="preserve">, J. E. (2020). Evaluation of 23 gridded precipitation datasets across West Africa. </w:t>
+          </w:r>
+          <w:r>
+            <w:rPr>
+              <w:rFonts w:eastAsia="Times New Roman"/>
+              <w:i/>
+              <w:iCs/>
+            </w:rPr>
+            <w:t>Journal of Hydrology</w:t>
+          </w:r>
+          <w:r>
+            <w:rPr>
+              <w:rFonts w:eastAsia="Times New Roman"/>
+            </w:rPr>
+            <w:t xml:space="preserve">, </w:t>
+          </w:r>
+          <w:r>
+            <w:rPr>
+              <w:rFonts w:eastAsia="Times New Roman"/>
+              <w:i/>
+              <w:iCs/>
+            </w:rPr>
+            <w:t>581</w:t>
+          </w:r>
+          <w:r>
+            <w:rPr>
+              <w:rFonts w:eastAsia="Times New Roman"/>
+            </w:rPr>
+            <w:t>, 124412. https://doi.org/10.1016/J.JHYDROL.2019.124412</w:t>
+          </w:r>
+        </w:p>
+        <w:p>
+          <w:pPr>
+            <w:autoSpaceDE w:val="0"/>
+            <w:autoSpaceDN w:val="0"/>
+            <w:ind w:hanging="480"/>
+            <w:divId w:val="681052054"/>
+            <w:rPr>
+              <w:rFonts w:eastAsia="Times New Roman"/>
+            </w:rPr>
+          </w:pPr>
+          <w:r>
+            <w:rPr>
+              <w:rFonts w:eastAsia="Times New Roman"/>
+            </w:rPr>
+            <w:t xml:space="preserve">Scholz, F. W., &amp; Stephens, M. A. (1987). K-Sample Anderson-Darling Tests. </w:t>
+          </w:r>
+          <w:r>
+            <w:rPr>
+              <w:rFonts w:eastAsia="Times New Roman"/>
+              <w:i/>
+              <w:iCs/>
+            </w:rPr>
+            <w:t>Journal of the American Statistical Association</w:t>
+          </w:r>
+          <w:r>
+            <w:rPr>
+              <w:rFonts w:eastAsia="Times New Roman"/>
+            </w:rPr>
+            <w:t xml:space="preserve">, </w:t>
+          </w:r>
+          <w:r>
+            <w:rPr>
+              <w:rFonts w:eastAsia="Times New Roman"/>
+              <w:i/>
+              <w:iCs/>
+            </w:rPr>
             <w:t>82</w:t>
           </w:r>
           <w:r>
@@ -8579,6 +11142,353 @@
               <w:rFonts w:eastAsia="Times New Roman"/>
             </w:rPr>
             <w:t>(399), 918. https://doi.org/10.2307/2288805</w:t>
+          </w:r>
+        </w:p>
+        <w:p>
+          <w:pPr>
+            <w:autoSpaceDE w:val="0"/>
+            <w:autoSpaceDN w:val="0"/>
+            <w:ind w:hanging="480"/>
+            <w:divId w:val="1092553012"/>
+            <w:rPr>
+              <w:rFonts w:eastAsia="Times New Roman"/>
+            </w:rPr>
+          </w:pPr>
+          <w:r>
+            <w:rPr>
+              <w:rFonts w:eastAsia="Times New Roman"/>
+            </w:rPr>
+            <w:t xml:space="preserve">Schumacher, R. S. (2017). Heavy Rainfall and Flash Flooding. </w:t>
+          </w:r>
+          <w:r>
+            <w:rPr>
+              <w:rFonts w:eastAsia="Times New Roman"/>
+              <w:i/>
+              <w:iCs/>
+            </w:rPr>
+            <w:t xml:space="preserve">Oxford Research </w:t>
+          </w:r>
+          <w:proofErr w:type="spellStart"/>
+          <w:r>
+            <w:rPr>
+              <w:rFonts w:eastAsia="Times New Roman"/>
+              <w:i/>
+              <w:iCs/>
+            </w:rPr>
+            <w:t>Encyclopedia</w:t>
+          </w:r>
+          <w:proofErr w:type="spellEnd"/>
+          <w:r>
+            <w:rPr>
+              <w:rFonts w:eastAsia="Times New Roman"/>
+              <w:i/>
+              <w:iCs/>
+            </w:rPr>
+            <w:t xml:space="preserve"> of Natural Hazard Science</w:t>
+          </w:r>
+          <w:r>
+            <w:rPr>
+              <w:rFonts w:eastAsia="Times New Roman"/>
+            </w:rPr>
+            <w:t xml:space="preserve">, </w:t>
+          </w:r>
+          <w:r>
+            <w:rPr>
+              <w:rFonts w:eastAsia="Times New Roman"/>
+              <w:i/>
+              <w:iCs/>
+            </w:rPr>
+            <w:t>1</w:t>
+          </w:r>
+          <w:r>
+            <w:rPr>
+              <w:rFonts w:eastAsia="Times New Roman"/>
+            </w:rPr>
+            <w:t>. https://doi.org/10.1093/acrefore/9780199389407.013.132</w:t>
+          </w:r>
+        </w:p>
+        <w:p>
+          <w:pPr>
+            <w:autoSpaceDE w:val="0"/>
+            <w:autoSpaceDN w:val="0"/>
+            <w:ind w:hanging="480"/>
+            <w:divId w:val="212426236"/>
+            <w:rPr>
+              <w:rFonts w:eastAsia="Times New Roman"/>
+            </w:rPr>
+          </w:pPr>
+          <w:r>
+            <w:rPr>
+              <w:rFonts w:eastAsia="Times New Roman"/>
+            </w:rPr>
+            <w:t xml:space="preserve">Tabari, H. (2020). Climate change impact on flood and extreme precipitation increases with water availability. </w:t>
+          </w:r>
+          <w:r>
+            <w:rPr>
+              <w:rFonts w:eastAsia="Times New Roman"/>
+              <w:i/>
+              <w:iCs/>
+            </w:rPr>
+            <w:t>Scientific Reports</w:t>
+          </w:r>
+          <w:r>
+            <w:rPr>
+              <w:rFonts w:eastAsia="Times New Roman"/>
+            </w:rPr>
+            <w:t xml:space="preserve">, </w:t>
+          </w:r>
+          <w:r>
+            <w:rPr>
+              <w:rFonts w:eastAsia="Times New Roman"/>
+              <w:i/>
+              <w:iCs/>
+            </w:rPr>
+            <w:t>10</w:t>
+          </w:r>
+          <w:r>
+            <w:rPr>
+              <w:rFonts w:eastAsia="Times New Roman"/>
+            </w:rPr>
+            <w:t>(1), 1–10. https://doi.org/10.1038/s41598-020-70816-2</w:t>
+          </w:r>
+        </w:p>
+        <w:p>
+          <w:pPr>
+            <w:autoSpaceDE w:val="0"/>
+            <w:autoSpaceDN w:val="0"/>
+            <w:ind w:hanging="480"/>
+            <w:divId w:val="1846702085"/>
+            <w:rPr>
+              <w:rFonts w:eastAsia="Times New Roman"/>
+            </w:rPr>
+          </w:pPr>
+          <w:r>
+            <w:rPr>
+              <w:rFonts w:eastAsia="Times New Roman"/>
+            </w:rPr>
+            <w:t xml:space="preserve">Tadeyo, E., Chen, D., Ayugi, B., &amp; Yao, C. (2020). Characterization of spatio-temporal trends and periodicity of precipitation over Malawi during 1979-2015. </w:t>
+          </w:r>
+          <w:r>
+            <w:rPr>
+              <w:rFonts w:eastAsia="Times New Roman"/>
+              <w:i/>
+              <w:iCs/>
+            </w:rPr>
+            <w:t>Atmosphere</w:t>
+          </w:r>
+          <w:r>
+            <w:rPr>
+              <w:rFonts w:eastAsia="Times New Roman"/>
+            </w:rPr>
+            <w:t xml:space="preserve">, </w:t>
+          </w:r>
+          <w:r>
+            <w:rPr>
+              <w:rFonts w:eastAsia="Times New Roman"/>
+              <w:i/>
+              <w:iCs/>
+            </w:rPr>
+            <w:t>11</w:t>
+          </w:r>
+          <w:r>
+            <w:rPr>
+              <w:rFonts w:eastAsia="Times New Roman"/>
+            </w:rPr>
+            <w:t>(9). https://doi.org/10.3390/ATMOS11090891</w:t>
+          </w:r>
+        </w:p>
+        <w:p>
+          <w:pPr>
+            <w:autoSpaceDE w:val="0"/>
+            <w:autoSpaceDN w:val="0"/>
+            <w:ind w:hanging="480"/>
+            <w:divId w:val="2041929516"/>
+            <w:rPr>
+              <w:rFonts w:eastAsia="Times New Roman"/>
+            </w:rPr>
+          </w:pPr>
+          <w:r>
+            <w:rPr>
+              <w:rFonts w:eastAsia="Times New Roman"/>
+            </w:rPr>
+            <w:t xml:space="preserve">Vannitsem, S., Bremnes, J. B., Demaeyer, J., Evans, G. R., Flowerdew, J., Hemri, S., Lerch, S., Roberts, N., Theis, S., Atencia, A., Bouallègue, Z. Ben, Bhend, J., Dabernig, M., de Cruz, L., Hieta, L., Mestre, O., Moret, L., </w:t>
+          </w:r>
+          <w:proofErr w:type="spellStart"/>
+          <w:r>
+            <w:rPr>
+              <w:rFonts w:eastAsia="Times New Roman"/>
+            </w:rPr>
+            <w:t>Plenković</w:t>
+          </w:r>
+          <w:proofErr w:type="spellEnd"/>
+          <w:r>
+            <w:rPr>
+              <w:rFonts w:eastAsia="Times New Roman"/>
+            </w:rPr>
+            <w:t xml:space="preserve">, I. O., Schmeits, M., … Ylhaisi, J. (2021). Statistical postprocessing for weather forecasts review, challenges, and avenues in a big data world. </w:t>
+          </w:r>
+          <w:r>
+            <w:rPr>
+              <w:rFonts w:eastAsia="Times New Roman"/>
+              <w:i/>
+              <w:iCs/>
+            </w:rPr>
+            <w:t>Bulletin of the American Meteorological Society</w:t>
+          </w:r>
+          <w:r>
+            <w:rPr>
+              <w:rFonts w:eastAsia="Times New Roman"/>
+            </w:rPr>
+            <w:t xml:space="preserve">, </w:t>
+          </w:r>
+          <w:r>
+            <w:rPr>
+              <w:rFonts w:eastAsia="Times New Roman"/>
+              <w:i/>
+              <w:iCs/>
+            </w:rPr>
+            <w:t>102</w:t>
+          </w:r>
+          <w:r>
+            <w:rPr>
+              <w:rFonts w:eastAsia="Times New Roman"/>
+            </w:rPr>
+            <w:t>(3), E681–E699. https://doi.org/10.1175/BAMS-D-19-0308.1</w:t>
+          </w:r>
+        </w:p>
+        <w:p>
+          <w:pPr>
+            <w:autoSpaceDE w:val="0"/>
+            <w:autoSpaceDN w:val="0"/>
+            <w:ind w:hanging="480"/>
+            <w:divId w:val="1421754575"/>
+            <w:rPr>
+              <w:rFonts w:eastAsia="Times New Roman"/>
+            </w:rPr>
+          </w:pPr>
+          <w:r>
+            <w:rPr>
+              <w:rFonts w:eastAsia="Times New Roman"/>
+            </w:rPr>
+            <w:t xml:space="preserve">WMO. (2021). </w:t>
+          </w:r>
+          <w:r>
+            <w:rPr>
+              <w:rFonts w:eastAsia="Times New Roman"/>
+              <w:i/>
+              <w:iCs/>
+            </w:rPr>
+            <w:t>State of the Global Climate 2021</w:t>
+          </w:r>
+          <w:r>
+            <w:rPr>
+              <w:rFonts w:eastAsia="Times New Roman"/>
+            </w:rPr>
+            <w:t xml:space="preserve">. </w:t>
+          </w:r>
+          <w:r>
+            <w:rPr>
+              <w:rFonts w:eastAsia="Times New Roman"/>
+              <w:i/>
+              <w:iCs/>
+            </w:rPr>
+            <w:t>WMO-No. 1290</w:t>
+          </w:r>
+          <w:r>
+            <w:rPr>
+              <w:rFonts w:eastAsia="Times New Roman"/>
+            </w:rPr>
+            <w:t>.</w:t>
+          </w:r>
+        </w:p>
+        <w:p>
+          <w:pPr>
+            <w:autoSpaceDE w:val="0"/>
+            <w:autoSpaceDN w:val="0"/>
+            <w:ind w:hanging="480"/>
+            <w:divId w:val="1939672273"/>
+            <w:rPr>
+              <w:rFonts w:eastAsia="Times New Roman"/>
+            </w:rPr>
+          </w:pPr>
+          <w:r>
+            <w:rPr>
+              <w:rFonts w:eastAsia="Times New Roman"/>
+            </w:rPr>
+            <w:t xml:space="preserve">WMO. (2022). </w:t>
+          </w:r>
+          <w:r>
+            <w:rPr>
+              <w:rFonts w:eastAsia="Times New Roman"/>
+              <w:i/>
+              <w:iCs/>
+            </w:rPr>
+            <w:t>State of the Global Climate 2022</w:t>
+          </w:r>
+          <w:r>
+            <w:rPr>
+              <w:rFonts w:eastAsia="Times New Roman"/>
+            </w:rPr>
+            <w:t xml:space="preserve">. </w:t>
+          </w:r>
+          <w:r>
+            <w:rPr>
+              <w:rFonts w:eastAsia="Times New Roman"/>
+              <w:i/>
+              <w:iCs/>
+            </w:rPr>
+            <w:t>WMO-No. 1316</w:t>
+          </w:r>
+          <w:r>
+            <w:rPr>
+              <w:rFonts w:eastAsia="Times New Roman"/>
+            </w:rPr>
+            <w:t>.</w:t>
+          </w:r>
+        </w:p>
+        <w:p>
+          <w:pPr>
+            <w:autoSpaceDE w:val="0"/>
+            <w:autoSpaceDN w:val="0"/>
+            <w:ind w:hanging="480"/>
+            <w:divId w:val="604925627"/>
+            <w:rPr>
+              <w:rFonts w:eastAsia="Times New Roman"/>
+            </w:rPr>
+          </w:pPr>
+          <w:r>
+            <w:rPr>
+              <w:rFonts w:eastAsia="Times New Roman"/>
+            </w:rPr>
+            <w:t xml:space="preserve">WMO. (2024). </w:t>
+          </w:r>
+          <w:r>
+            <w:rPr>
+              <w:rFonts w:eastAsia="Times New Roman"/>
+              <w:i/>
+              <w:iCs/>
+            </w:rPr>
+            <w:t>State of the Global Climate 2023</w:t>
+          </w:r>
+          <w:r>
+            <w:rPr>
+              <w:rFonts w:eastAsia="Times New Roman"/>
+            </w:rPr>
+            <w:t xml:space="preserve">. </w:t>
+          </w:r>
+          <w:r>
+            <w:rPr>
+              <w:rFonts w:eastAsia="Times New Roman"/>
+              <w:i/>
+              <w:iCs/>
+            </w:rPr>
+            <w:t>WMO-No.1347</w:t>
+          </w:r>
+          <w:r>
+            <w:rPr>
+              <w:rFonts w:eastAsia="Times New Roman"/>
+            </w:rPr>
+            <w:t>.</w:t>
           </w:r>
         </w:p>
         <w:p>
@@ -8664,6 +11574,174 @@
       <w:pPr>
         <w:spacing w:before="0"/>
       </w:pPr>
+    </w:p>
+  </w:footnote>
+  <w:footnote w:id="2">
+    <w:p>
+      <w:pPr>
+        <w:pStyle w:val="FootnoteText"/>
+      </w:pPr>
+      <w:r>
+        <w:rPr>
+          <w:rStyle w:val="FootnoteReference"/>
+        </w:rPr>
+        <w:footnoteRef/>
+      </w:r>
+      <w:r>
+        <w:t xml:space="preserve"> The above</w:t>
+      </w:r>
+      <w:r>
+        <w:t>-</w:t>
+      </w:r>
+      <w:r>
+        <w:t>mentioned</w:t>
+      </w:r>
+      <w:r>
+        <w:t xml:space="preserve"> studies compare ERA5 and ERA5-Land</w:t>
+      </w:r>
+      <w:r>
+        <w:t xml:space="preserve">. This is a faulty comparison because rainfall in ERA5-Land </w:t>
+      </w:r>
+      <w:r>
+        <w:t xml:space="preserve">simply re-grids </w:t>
+      </w:r>
+      <w:r>
+        <w:t xml:space="preserve">the </w:t>
+      </w:r>
+      <w:r>
+        <w:t xml:space="preserve">rainfall </w:t>
+      </w:r>
+      <w:r>
+        <w:t xml:space="preserve">in </w:t>
+      </w:r>
+      <w:r>
+        <w:t>ERA5 onto ERA5-Land</w:t>
+      </w:r>
+      <w:r>
+        <w:t>’s grid</w:t>
+      </w:r>
+      <w:r>
+        <w:t xml:space="preserve"> </w:t>
+      </w:r>
+      <w:sdt>
+        <w:sdtPr>
+          <w:rPr>
+            <w:color w:val="000000"/>
+          </w:rPr>
+          <w:tag w:val="MENDELEY_CITATION_v3_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"/>
+          <w:id w:val="1509093620"/>
+          <w:placeholder>
+            <w:docPart w:val="DefaultPlaceholder_-1854013440"/>
+          </w:placeholder>
+        </w:sdtPr>
+        <w:sdtContent>
+          <w:r>
+            <w:rPr>
+              <w:color w:val="000000"/>
+            </w:rPr>
+            <w:t>(Muñoz-Sabater et al., 2021)</w:t>
+          </w:r>
+        </w:sdtContent>
+      </w:sdt>
+      <w:r>
+        <w:rPr>
+          <w:color w:val="000000"/>
+        </w:rPr>
+        <w:t xml:space="preserve">. Such re-grid cannot be </w:t>
+      </w:r>
+      <w:r>
+        <w:rPr>
+          <w:color w:val="000000"/>
+        </w:rPr>
+        <w:t>considered</w:t>
+      </w:r>
+      <w:r>
+        <w:rPr>
+          <w:color w:val="000000"/>
+        </w:rPr>
+        <w:t xml:space="preserve"> as</w:t>
+      </w:r>
+      <w:r>
+        <w:rPr>
+          <w:color w:val="000000"/>
+        </w:rPr>
+        <w:t xml:space="preserve"> a </w:t>
+      </w:r>
+      <w:r>
+        <w:t xml:space="preserve">statistical or </w:t>
+      </w:r>
+      <w:r>
+        <w:t xml:space="preserve">dynamical downscaling which would </w:t>
+      </w:r>
+      <w:r>
+        <w:t xml:space="preserve">have </w:t>
+      </w:r>
+      <w:r>
+        <w:t>added value to the higher</w:t>
+      </w:r>
+      <w:r>
+        <w:t>-resolution dataset</w:t>
+      </w:r>
+      <w:r>
+        <w:t xml:space="preserve"> (</w:t>
+      </w:r>
+      <w:r>
+        <w:t xml:space="preserve">i.e., </w:t>
+      </w:r>
+      <w:r>
+        <w:t>ERA5-Land)</w:t>
+      </w:r>
+      <w:r>
+        <w:t xml:space="preserve"> compared to the </w:t>
+      </w:r>
+      <w:r>
+        <w:t>lower</w:t>
+      </w:r>
+      <w:r>
+        <w:t xml:space="preserve">-resolution </w:t>
+      </w:r>
+      <w:r>
+        <w:t>one</w:t>
+      </w:r>
+      <w:r>
+        <w:t xml:space="preserve"> (</w:t>
+      </w:r>
+      <w:r>
+        <w:t xml:space="preserve">i.e., </w:t>
+      </w:r>
+      <w:r>
+        <w:t>ERA5)</w:t>
+      </w:r>
+      <w:r>
+        <w:t xml:space="preserve">. However, the results </w:t>
+      </w:r>
+      <w:r>
+        <w:t>in these studies regarding</w:t>
+      </w:r>
+      <w:r>
+        <w:t xml:space="preserve"> ERA5 </w:t>
+      </w:r>
+      <w:r>
+        <w:t>remain valid</w:t>
+      </w:r>
+      <w:r>
+        <w:t xml:space="preserve">. Thus, </w:t>
+      </w:r>
+      <w:r>
+        <w:t xml:space="preserve">we </w:t>
+      </w:r>
+      <w:r>
+        <w:t>consider only</w:t>
+      </w:r>
+      <w:r>
+        <w:t xml:space="preserve"> that aspect of </w:t>
+      </w:r>
+      <w:r>
+        <w:t>such</w:t>
+      </w:r>
+      <w:r>
+        <w:t xml:space="preserve"> studies. </w:t>
+      </w:r>
     </w:p>
   </w:footnote>
 </w:footnotes>
@@ -14888,6 +17966,35 @@
         </w:p>
       </w:docPartBody>
     </w:docPart>
+    <w:docPart>
+      <w:docPartPr>
+        <w:name w:val="E716301AE6AE41649E3E68EBA87A8F5D"/>
+        <w:category>
+          <w:name w:val="General"/>
+          <w:gallery w:val="placeholder"/>
+        </w:category>
+        <w:types>
+          <w:type w:val="bbPlcHdr"/>
+        </w:types>
+        <w:behaviors>
+          <w:behavior w:val="content"/>
+        </w:behaviors>
+        <w:guid w:val="{7C85FBE9-CBD8-485A-89CC-D157F21F0EF7}"/>
+      </w:docPartPr>
+      <w:docPartBody>
+        <w:p>
+          <w:pPr>
+            <w:pStyle w:val="E716301AE6AE41649E3E68EBA87A8F5D"/>
+          </w:pPr>
+          <w:r>
+            <w:rPr>
+              <w:rStyle w:val="PlaceholderText"/>
+            </w:rPr>
+            <w:t>Click or tap here to enter text.</w:t>
+          </w:r>
+        </w:p>
+      </w:docPartBody>
+    </w:docPart>
   </w:docParts>
 </w:glossaryDocument>
 </file>
@@ -14985,7 +18092,9 @@
     <w:rsidRoot w:val="00C35F57"/>
     <w:rsid w:val="0009160C"/>
     <w:rsid w:val="000F6D21"/>
+    <w:rsid w:val="00172C37"/>
     <w:rsid w:val="00295DFC"/>
+    <w:rsid w:val="002B4780"/>
     <w:rsid w:val="003655D4"/>
     <w:rsid w:val="003D2417"/>
     <w:rsid w:val="0047192E"/>
@@ -14994,6 +18103,7 @@
     <w:rsid w:val="005B27AA"/>
     <w:rsid w:val="005E002C"/>
     <w:rsid w:val="006500AC"/>
+    <w:rsid w:val="00693CB4"/>
     <w:rsid w:val="00737A58"/>
     <w:rsid w:val="007A4B75"/>
     <w:rsid w:val="007D06F9"/>
@@ -15006,6 +18116,7 @@
     <w:rsid w:val="00D570D4"/>
     <w:rsid w:val="00E150E6"/>
     <w:rsid w:val="00EC09A8"/>
+    <w:rsid w:val="00F13268"/>
     <w:rsid w:val="00FF7995"/>
   </w:rsids>
   <m:mathPr>
@@ -15462,7 +18573,7 @@
     <w:basedOn w:val="DefaultParagraphFont"/>
     <w:uiPriority w:val="99"/>
     <w:semiHidden/>
-    <w:rsid w:val="004D62CA"/>
+    <w:rsid w:val="00F13268"/>
     <w:rPr>
       <w:color w:val="808080"/>
     </w:rPr>
@@ -15492,6 +18603,39 @@
   <w:style w:type="paragraph" w:customStyle="1" w:styleId="F4505369413F44AD939CE1D789410ECF">
     <w:name w:val="F4505369413F44AD939CE1D789410ECF"/>
     <w:rsid w:val="004D62CA"/>
+    <w:pPr>
+      <w:spacing w:line="278" w:lineRule="auto"/>
+    </w:pPr>
+    <w:rPr>
+      <w:sz w:val="24"/>
+      <w:szCs w:val="24"/>
+    </w:rPr>
+  </w:style>
+  <w:style w:type="paragraph" w:customStyle="1" w:styleId="A80B9D32A30B4207B60E80FF947EED07">
+    <w:name w:val="A80B9D32A30B4207B60E80FF947EED07"/>
+    <w:rsid w:val="00F13268"/>
+    <w:pPr>
+      <w:spacing w:line="278" w:lineRule="auto"/>
+    </w:pPr>
+    <w:rPr>
+      <w:sz w:val="24"/>
+      <w:szCs w:val="24"/>
+    </w:rPr>
+  </w:style>
+  <w:style w:type="paragraph" w:customStyle="1" w:styleId="F284DE237A53449A8FA9B265ED616A1C">
+    <w:name w:val="F284DE237A53449A8FA9B265ED616A1C"/>
+    <w:rsid w:val="00F13268"/>
+    <w:pPr>
+      <w:spacing w:line="278" w:lineRule="auto"/>
+    </w:pPr>
+    <w:rPr>
+      <w:sz w:val="24"/>
+      <w:szCs w:val="24"/>
+    </w:rPr>
+  </w:style>
+  <w:style w:type="paragraph" w:customStyle="1" w:styleId="E716301AE6AE41649E3E68EBA87A8F5D">
+    <w:name w:val="E716301AE6AE41649E3E68EBA87A8F5D"/>
+    <w:rsid w:val="00F13268"/>
     <w:pPr>
       <w:spacing w:line="278" w:lineRule="auto"/>
     </w:pPr>
@@ -15820,7 +18964,7 @@
     <we:reference id="WA104382081" version="1.55.1.0" store="en-GB" storeType="OMEX"/>
   </we:alternateReferences>
   <we:properties>
-    <we:property name="MENDELEY_CITATIONS" value="[{&quot;citationID&quot;:&quot;MENDELEY_CITATION_b74da48b-a204-49ab-a075-4459d11094da&quot;,&quot;properties&quot;:{&quot;noteIndex&quot;:0},&quot;isEdited&quot;:false,&quot;manualOverride&quot;:{&quot;isManuallyOverridden&quot;:false,&quot;citeprocText&quot;:&quot;(Haiden &amp;#38; Duffy, 2016)&quot;,&quot;manualOverrideText&quot;:&quot;&quot;},&quot;citationTag&quot;:&quot;MENDELEY_CITATION_v3_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&quot;,&quot;citationItems&quot;:[{&quot;id&quot;:&quot;c06272a3-e7b7-3554-b06f-f90813d735a1&quot;,&quot;itemData&quot;:{&quot;type&quot;:&quot;article-journal&quot;,&quot;id&quot;:&quot;c06272a3-e7b7-3554-b06f-f90813d735a1&quot;,&quot;title&quot;:&quot;Use of high-density observations in precipitation verification&quot;,&quot;author&quot;:[{&quot;family&quot;:&quot;Haiden&quot;,&quot;given&quot;:&quot;Thomas&quot;,&quot;parse-names&quot;:false,&quot;dropping-particle&quot;:&quot;&quot;,&quot;non-dropping-particle&quot;:&quot;&quot;},{&quot;family&quot;:&quot;Duffy&quot;,&quot;given&quot;:&quot;Sinéad&quot;,&quot;parse-names&quot;:false,&quot;dropping-particle&quot;:&quot;&quot;,&quot;non-dropping-particle&quot;:&quot;&quot;}],&quot;container-title&quot;:&quot;ECMWF Newsletter&quot;,&quot;DOI&quot;:&quot;10.21957/hsacrdem&quot;,&quot;issued&quot;:{&quot;date-parts&quot;:[[2016]]},&quot;page&quot;:&quot;20-25&quot;,&quot;issue&quot;:&quot;147&quot;,&quot;container-title-short&quot;:&quot;&quot;},&quot;isTemporary&quot;:false}]},{&quot;citationID&quot;:&quot;MENDELEY_CITATION_e698f9f0-ee8b-473b-841e-9eaf32ba7a04&quot;,&quot;properties&quot;:{&quot;noteIndex&quot;:0},&quot;isEdited&quot;:false,&quot;manualOverride&quot;:{&quot;isManuallyOverridden&quot;:false,&quot;citeprocText&quot;:&quot;(Hersbach et al., 2020)&quot;,&quot;manualOverrideText&quot;:&quot;&quot;},&quot;citationTag&quot;:&quot;MENDELEY_CITATION_v3_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&quot;,&quot;citationItems&quot;:[{&quot;id&quot;:&quot;374a072e-0d89-3e47-9290-fe6877a960ad&quot;,&quot;itemData&quot;:{&quot;type&quot;:&quot;article-journal&quot;,&quot;id&quot;:&quot;374a072e-0d89-3e47-9290-fe6877a960ad&quot;,&quot;title&quot;:&quot;The ERA5 global reanalysis&quot;,&quot;author&quot;:[{&quot;family&quot;:&quot;Hersbach&quot;,&quot;given&quot;:&quot;Hans&quot;,&quot;parse-names&quot;:false,&quot;dropping-particle&quot;:&quot;&quot;,&quot;non-dropping-particle&quot;:&quot;&quot;},{&quot;family&quot;:&quot;Bell&quot;,&quot;given&quot;:&quot;Bill&quot;,&quot;parse-names&quot;:false,&quot;dropping-particle&quot;:&quot;&quot;,&quot;non-dropping-particle&quot;:&quot;&quot;},{&quot;family&quot;:&quot;Berrisford&quot;,&quot;given&quot;:&quot;Paul&quot;,&quot;parse-names&quot;:false,&quot;dropping-particle&quot;:&quot;&quot;,&quot;non-dropping-particle&quot;:&quot;&quot;},{&quot;family&quot;:&quot;Hirahara&quot;,&quot;given&quot;:&quot;Shoji&quot;,&quot;parse-names&quot;:false,&quot;dropping-particle&quot;:&quot;&quot;,&quot;non-dropping-particle&quot;:&quot;&quot;},{&quot;family&quot;:&quot;Horányi&quot;,&quot;given&quot;:&quot;András&quot;,&quot;parse-names&quot;:false,&quot;dropping-particle&quot;:&quot;&quot;,&quot;non-dropping-particle&quot;:&quot;&quot;},{&quot;family&quot;:&quot;Muñoz-Sabater&quot;,&quot;given&quot;:&quot;Joaquín&quot;,&quot;parse-names&quot;:false,&quot;dropping-particle&quot;:&quot;&quot;,&quot;non-dropping-particle&quot;:&quot;&quot;},{&quot;family&quot;:&quot;Nicolas&quot;,&quot;given&quot;:&quot;Julien&quot;,&quot;parse-names&quot;:false,&quot;dropping-particle&quot;:&quot;&quot;,&quot;non-dropping-particle&quot;:&quot;&quot;},{&quot;family&quot;:&quot;Peubey&quot;,&quot;given&quot;:&quot;Carole&quot;,&quot;parse-names&quot;:false,&quot;dropping-particle&quot;:&quot;&quot;,&quot;non-dropping-particle&quot;:&quot;&quot;},{&quot;family&quot;:&quot;Radu&quot;,&quot;given&quot;:&quot;Raluca&quot;,&quot;parse-names&quot;:false,&quot;dropping-particle&quot;:&quot;&quot;,&quot;non-dropping-particle&quot;:&quot;&quot;},{&quot;family&quot;:&quot;Schepers&quot;,&quot;given&quot;:&quot;Dinand&quot;,&quot;parse-names&quot;:false,&quot;dropping-particle&quot;:&quot;&quot;,&quot;non-dropping-particle&quot;:&quot;&quot;},{&quot;family&quot;:&quot;Simmons&quot;,&quot;given&quot;:&quot;Adrian&quot;,&quot;parse-names&quot;:false,&quot;dropping-particle&quot;:&quot;&quot;,&quot;non-dropping-particle&quot;:&quot;&quot;},{&quot;family&quot;:&quot;Soci&quot;,&quot;given&quot;:&quot;Cornel&quot;,&quot;parse-names&quot;:false,&quot;dropping-particle&quot;:&quot;&quot;,&quot;non-dropping-particle&quot;:&quot;&quot;},{&quot;family&quot;:&quot;Abdalla&quot;,&quot;given&quot;:&quot;Saleh&quot;,&quot;parse-names&quot;:false,&quot;dropping-particle&quot;:&quot;&quot;,&quot;non-dropping-particle&quot;:&quot;&quot;},{&quot;family&quot;:&quot;Abellan&quot;,&quot;given&quot;:&quot;Xavier&quot;,&quot;parse-names&quot;:false,&quot;dropping-particle&quot;:&quot;&quot;,&quot;non-dropping-particle&quot;:&quot;&quot;},{&quot;family&quot;:&quot;Balsamo&quot;,&quot;given&quot;:&quot;Gianpaolo&quot;,&quot;parse-names&quot;:false,&quot;dropping-particle&quot;:&quot;&quot;,&quot;non-dropping-particle&quot;:&quot;&quot;},{&quot;family&quot;:&quot;Bechtold&quot;,&quot;given&quot;:&quot;Peter&quot;,&quot;parse-names&quot;:false,&quot;dropping-particle&quot;:&quot;&quot;,&quot;non-dropping-particle&quot;:&quot;&quot;},{&quot;family&quot;:&quot;Biavati&quot;,&quot;given&quot;:&quot;Gionata&quot;,&quot;parse-names&quot;:false,&quot;dropping-particle&quot;:&quot;&quot;,&quot;non-dropping-particle&quot;:&quot;&quot;},{&quot;family&quot;:&quot;Bidlot&quot;,&quot;given&quot;:&quot;Jean&quot;,&quot;parse-names&quot;:false,&quot;dropping-particle&quot;:&quot;&quot;,&quot;non-dropping-particle&quot;:&quot;&quot;},{&quot;family&quot;:&quot;Bonavita&quot;,&quot;given&quot;:&quot;Massimo&quot;,&quot;parse-names&quot;:false,&quot;dropping-particle&quot;:&quot;&quot;,&quot;non-dropping-particle&quot;:&quot;&quot;},{&quot;family&quot;:&quot;Chiara&quot;,&quot;given&quot;:&quot;Giovanna&quot;,&quot;parse-names&quot;:false,&quot;dropping-particle&quot;:&quot;&quot;,&quot;non-dropping-particle&quot;:&quot;De&quot;},{&quot;family&quot;:&quot;Dahlgren&quot;,&quot;given&quot;:&quot;Per&quot;,&quot;parse-names&quot;:false,&quot;dropping-particle&quot;:&quot;&quot;,&quot;non-dropping-particle&quot;:&quot;&quot;},{&quot;family&quot;:&quot;Dee&quot;,&quot;given&quot;:&quot;Dick&quot;,&quot;parse-names&quot;:false,&quot;dropping-particle&quot;:&quot;&quot;,&quot;non-dropping-particle&quot;:&quot;&quot;},{&quot;family&quot;:&quot;Diamantakis&quot;,&quot;given&quot;:&quot;Michail&quot;,&quot;parse-names&quot;:false,&quot;dropping-particle&quot;:&quot;&quot;,&quot;non-dropping-particle&quot;:&quot;&quot;},{&quot;family&quot;:&quot;Dragani&quot;,&quot;given&quot;:&quot;Rossana&quot;,&quot;parse-names&quot;:false,&quot;dropping-particle&quot;:&quot;&quot;,&quot;non-dropping-particle&quot;:&quot;&quot;},{&quot;family&quot;:&quot;Flemming&quot;,&quot;given&quot;:&quot;Johannes&quot;,&quot;parse-names&quot;:false,&quot;dropping-particle&quot;:&quot;&quot;,&quot;non-dropping-particle&quot;:&quot;&quot;},{&quot;family&quot;:&quot;Forbes&quot;,&quot;given&quot;:&quot;Richard&quot;,&quot;parse-names&quot;:false,&quot;dropping-particle&quot;:&quot;&quot;,&quot;non-dropping-particle&quot;:&quot;&quot;},{&quot;family&quot;:&quot;Fuentes&quot;,&quot;given&quot;:&quot;Manuel&quot;,&quot;parse-names&quot;:false,&quot;dropping-particle&quot;:&quot;&quot;,&quot;non-dropping-particle&quot;:&quot;&quot;},{&quot;family&quot;:&quot;Geer&quot;,&quot;given&quot;:&quot;Alan&quot;,&quot;parse-names&quot;:false,&quot;dropping-particle&quot;:&quot;&quot;,&quot;non-dropping-particle&quot;:&quot;&quot;},{&quot;family&quot;:&quot;Haimberger&quot;,&quot;given&quot;:&quot;Leo&quot;,&quot;parse-names&quot;:false,&quot;dropping-particle&quot;:&quot;&quot;,&quot;non-dropping-particle&quot;:&quot;&quot;},{&quot;family&quot;:&quot;Healy&quot;,&quot;given&quot;:&quot;Sean&quot;,&quot;parse-names&quot;:false,&quot;dropping-particle&quot;:&quot;&quot;,&quot;non-dropping-particle&quot;:&quot;&quot;},{&quot;family&quot;:&quot;Hogan&quot;,&quot;given&quot;:&quot;Robin J.&quot;,&quot;parse-names&quot;:false,&quot;dropping-particle&quot;:&quot;&quot;,&quot;non-dropping-particle&quot;:&quot;&quot;},{&quot;family&quot;:&quot;Hólm&quot;,&quot;given&quot;:&quot;Elías&quot;,&quot;parse-names&quot;:false,&quot;dropping-particle&quot;:&quot;&quot;,&quot;non-dropping-particle&quot;:&quot;&quot;},{&quot;family&quot;:&quot;Janisková&quot;,&quot;given&quot;:&quot;Marta&quot;,&quot;parse-names&quot;:false,&quot;dropping-particle&quot;:&quot;&quot;,&quot;non-dropping-particle&quot;:&quot;&quot;},{&quot;family&quot;:&quot;Keeley&quot;,&quot;given&quot;:&quot;Sarah&quot;,&quot;parse-names&quot;:false,&quot;dropping-particle&quot;:&quot;&quot;,&quot;non-dropping-particle&quot;:&quot;&quot;},{&quot;family&quot;:&quot;Laloyaux&quot;,&quot;given&quot;:&quot;Patrick&quot;,&quot;parse-names&quot;:false,&quot;dropping-particle&quot;:&quot;&quot;,&quot;non-dropping-particle&quot;:&quot;&quot;},{&quot;family&quot;:&quot;Lopez&quot;,&quot;given&quot;:&quot;Philippe&quot;,&quot;parse-names&quot;:false,&quot;dropping-particle&quot;:&quot;&quot;,&quot;non-dropping-particle&quot;:&quot;&quot;},{&quot;family&quot;:&quot;Lupu&quot;,&quot;given&quot;:&quot;Cristina&quot;,&quot;parse-names&quot;:false,&quot;dropping-particle&quot;:&quot;&quot;,&quot;non-dropping-particle&quot;:&quot;&quot;},{&quot;family&quot;:&quot;Radnoti&quot;,&quot;given&quot;:&quot;Gabor&quot;,&quot;parse-names&quot;:false,&quot;dropping-particle&quot;:&quot;&quot;,&quot;non-dropping-particle&quot;:&quot;&quot;},{&quot;family&quot;:&quot;Rosnay&quot;,&quot;given&quot;:&quot;Patricia&quot;,&quot;parse-names&quot;:false,&quot;dropping-particle&quot;:&quot;&quot;,&quot;non-dropping-particle&quot;:&quot;de&quot;},{&quot;family&quot;:&quot;Rozum&quot;,&quot;given&quot;:&quot;Iryna&quot;,&quot;parse-names&quot;:false,&quot;dropping-particle&quot;:&quot;&quot;,&quot;non-dropping-particle&quot;:&quot;&quot;},{&quot;family&quot;:&quot;Vamborg&quot;,&quot;given&quot;:&quot;Freja&quot;,&quot;parse-names&quot;:false,&quot;dropping-particle&quot;:&quot;&quot;,&quot;non-dropping-particle&quot;:&quot;&quot;},{&quot;family&quot;:&quot;Villaume&quot;,&quot;given&quot;:&quot;Sebastien&quot;,&quot;parse-names&quot;:false,&quot;dropping-particle&quot;:&quot;&quot;,&quot;non-dropping-particle&quot;:&quot;&quot;},{&quot;family&quot;:&quot;Thépaut&quot;,&quot;given&quot;:&quot;Jean Noël&quot;,&quot;parse-names&quot;:false,&quot;dropping-particle&quot;:&quot;&quot;,&quot;non-dropping-particle&quot;:&quot;&quot;}],&quot;container-title&quot;:&quot;Quarterly Journal of the Royal Meteorological Society&quot;,&quot;DOI&quot;:&quot;10.1002/qj.3803&quot;,&quot;issued&quot;:{&quot;date-parts&quot;:[[2020]]},&quot;page&quot;:&quot;1999-2049&quot;,&quot;issue&quot;:&quot;730&quot;,&quot;volume&quot;:&quot;146&quot;,&quot;container-title-short&quot;:&quot;&quot;},&quot;isTemporary&quot;:false}]},{&quot;citationID&quot;:&quot;MENDELEY_CITATION_1b8bcb1e-20b4-46e0-97bf-93493d65f988&quot;,&quot;properties&quot;:{&quot;noteIndex&quot;:0},&quot;isEdited&quot;:false,&quot;manualOverride&quot;:{&quot;isManuallyOverridden&quot;:false,&quot;citeprocText&quot;:&quot;(Hewson et al., 2023)&quot;,&quot;manualOverrideText&quot;:&quot;&quot;},&quot;citationTag&quot;:&quot;MENDELEY_CITATION_v3_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&quot;,&quot;citationItems&quot;:[{&quot;id&quot;:&quot;90e73b37-c78c-35ce-a574-9ff7133a6882&quot;,&quot;itemData&quot;:{&quot;type&quot;:&quot;article-journal&quot;,&quot;id&quot;:&quot;90e73b37-c78c-35ce-a574-9ff7133a6882&quot;,&quot;title&quot;:&quot;Post-processing ERA5 output with ecPoint&quot;,&quot;author&quot;:[{&quot;family&quot;:&quot;Hewson&quot;,&quot;given&quot;:&quot;Tim&quot;,&quot;parse-names&quot;:false,&quot;dropping-particle&quot;:&quot;&quot;,&quot;non-dropping-particle&quot;:&quot;&quot;},{&quot;family&quot;:&quot;Pillosu&quot;,&quot;given&quot;:&quot;Fatima&quot;,&quot;parse-names&quot;:false,&quot;dropping-particle&quot;:&quot;&quot;,&quot;non-dropping-particle&quot;:&quot;&quot;},{&quot;family&quot;:&quot;Gascòn&quot;,&quot;given&quot;:&quot;Estibaliz&quot;,&quot;parse-names&quot;:false,&quot;dropping-particle&quot;:&quot;&quot;,&quot;non-dropping-particle&quot;:&quot;&quot;},{&quot;family&quot;:&quot;Vučković&quot;,&quot;given&quot;:&quot;Milana&quot;,&quot;parse-names&quot;:false,&quot;dropping-particle&quot;:&quot;&quot;,&quot;non-dropping-particle&quot;:&quot;&quot;}],&quot;container-title&quot;:&quot;ECMWF Newsletter&quot;,&quot;issued&quot;:{&quot;date-parts&quot;:[[2023]]},&quot;issue&quot;:&quot;176&quot;,&quot;container-title-short&quot;:&quot;&quot;},&quot;isTemporary&quot;:false}]},{&quot;citationID&quot;:&quot;MENDELEY_CITATION_21422874-0200-4dca-8b4c-89cd762f6ff0&quot;,&quot;properties&quot;:{&quot;noteIndex&quot;:0},&quot;isEdited&quot;:false,&quot;manualOverride&quot;:{&quot;isManuallyOverridden&quot;:false,&quot;citeprocText&quot;:&quot;(Scholz &amp;#38; Stephens, 1987)&quot;,&quot;manualOverrideText&quot;:&quot;&quot;},&quot;citationTag&quot;:&quot;MENDELEY_CITATION_v3_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&quot;,&quot;citationItems&quot;:[{&quot;id&quot;:&quot;33e0babf-0e5e-344b-8240-8fc7b2fe5566&quot;,&quot;itemData&quot;:{&quot;type&quot;:&quot;article-journal&quot;,&quot;id&quot;:&quot;33e0babf-0e5e-344b-8240-8fc7b2fe5566&quot;,&quot;title&quot;:&quot;K-Sample Anderson-Darling Tests&quot;,&quot;author&quot;:[{&quot;family&quot;:&quot;Scholz&quot;,&quot;given&quot;:&quot;F. W.&quot;,&quot;parse-names&quot;:false,&quot;dropping-particle&quot;:&quot;&quot;,&quot;non-dropping-particle&quot;:&quot;&quot;},{&quot;family&quot;:&quot;Stephens&quot;,&quot;given&quot;:&quot;M. A.&quot;,&quot;parse-names&quot;:false,&quot;dropping-particle&quot;:&quot;&quot;,&quot;non-dropping-particle&quot;:&quot;&quot;}],&quot;container-title&quot;:&quot;Journal of the American Statistical Association&quot;,&quot;container-title-short&quot;:&quot;J Am Stat Assoc&quot;,&quot;accessed&quot;:{&quot;date-parts&quot;:[[2024,5,6]]},&quot;DOI&quot;:&quot;10.2307/2288805&quot;,&quot;ISSN&quot;:&quot;01621459&quot;,&quot;issued&quot;:{&quot;date-parts&quot;:[[1987,9]]},&quot;page&quot;:&quot;918&quot;,&quot;abstract&quot;:&quot;Two k-sample versions of an Anderson-Darling rank statistic are pro- posed for testing the homogeneity of samples. Their asymptotic null distributions are derived for the continuous as well as the discrete case. In the continuous case the asymptotic distributions coincide with the (k - 1)-fold convolution of the asymptotic distribution for the Anderson- Darling one-sample statistic. The quality of this large sample approxi- mation is investigated for small samples through Monte Carlo simulation. This is done for both versions of the statistic under various degrees of data rounding and sample size imbalances. Tables for carrying out these tests are provided, and their usage in combining independent one- or k- sample Anderson-Darling tests is pointed out. The test statistics are essentially based on a doubly weighted sum of integrated squared differences between the empirical distribution functions of the individual samples and that of the pooled sample. One weighting adjusts for the possibly different sample sizes, and the other is inside the integration placing more weight on tail differences of the compared distributions. The two versions differ mainly in the definition of the empirical distribution function. These tests are consistent against all alternatives. The use of these tests is two-fold: (a) in a one-way analysis of variance to establish differences in the sampled populations without making any restrictive parametric assumptions or (b) to justify the pooling of separate samples for increased sample size and power in further ahalyses. Exact finite sample mean and variance formulas for one of the two statistics are derived in the continuous case. It appears that the asymptotic standardized percentiles serve well as approximate critical points of the appropriately standardized statistics for individual sample sizes as low as 5. The application of the tests is illustrated with an ex- ample. Because of the convolution nature of the asymptotic distribution, a further use of these critical points is possible in combining independent Anderson-Darling tests by simply adding their test statistics.&quot;,&quot;publisher&quot;:&quot;JSTOR&quot;,&quot;issue&quot;:&quot;399&quot;,&quot;volume&quot;:&quot;82&quot;},&quot;isTemporary&quot;:false}]},{&quot;citationID&quot;:&quot;MENDELEY_CITATION_5eff316a-c6b7-4368-adbc-0bd800d7b8f8&quot;,&quot;properties&quot;:{&quot;noteIndex&quot;:0},&quot;isEdited&quot;:false,&quot;manualOverride&quot;:{&quot;isManuallyOverridden&quot;:false,&quot;citeprocText&quot;:&quot;(Baumgartner &amp;#38; Kolassa, 2021)&quot;,&quot;manualOverrideText&quot;:&quot;&quot;},&quot;citationTag&quot;:&quot;MENDELEY_CITATION_v3_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&quot;,&quot;citationItems&quot;:[{&quot;id&quot;:&quot;c7282949-3a69-3969-a183-dbce940f2cad&quot;,&quot;itemData&quot;:{&quot;type&quot;:&quot;article-journal&quot;,&quot;id&quot;:&quot;c7282949-3a69-3969-a183-dbce940f2cad&quot;,&quot;title&quot;:&quot;Power considerations for Kolmogorov–Smirnov and Anderson–Darling two-sample tests&quot;,&quot;author&quot;:[{&quot;family&quot;:&quot;Baumgartner&quot;,&quot;given&quot;:&quot;Daniel&quot;,&quot;parse-names&quot;:false,&quot;dropping-particle&quot;:&quot;&quot;,&quot;non-dropping-particle&quot;:&quot;&quot;},{&quot;family&quot;:&quot;Kolassa&quot;,&quot;given&quot;:&quot;John&quot;,&quot;parse-names&quot;:false,&quot;dropping-particle&quot;:&quot;&quot;,&quot;non-dropping-particle&quot;:&quot;&quot;}],&quot;container-title&quot;:&quot;Communications in statistics. Simulation and computation&quot;,&quot;container-title-short&quot;:&quot;Commun Stat Simul Comput&quot;,&quot;accessed&quot;:{&quot;date-parts&quot;:[[2024,9,17]]},&quot;DOI&quot;:&quot;10.1080/03610918.2021.1928193&quot;,&quot;ISSN&quot;:&quot;15324141&quot;,&quot;issued&quot;:{&quot;date-parts&quot;:[[2021]]},&quot;page&quot;:&quot;3137-3145&quot;,&quot;abstract&quot;:&quot;The two-sample Kolmogorov–Smirnov and Anderson–Darling tests assess the hypothesis that two given samples come from the same population. In this paper, the power of each test was measured using a variety of alternative distributions and varying the sample size. Recommendations for the more powerful test for each common distribution are given, depending on whether the distribution has heavy or light tails.&quot;,&quot;publisher&quot;:&quot;Taylor and Francis Ltd.&quot;,&quot;issue&quot;:&quot;7&quot;,&quot;volume&quot;:&quot;52&quot;},&quot;isTemporary&quot;:false}]},{&quot;citationID&quot;:&quot;MENDELEY_CITATION_09e944bc-df45-4bee-92ab-c6cda37fe3aa&quot;,&quot;properties&quot;:{&quot;noteIndex&quot;:0},&quot;isEdited&quot;:false,&quot;manualOverride&quot;:{&quot;isManuallyOverridden&quot;:false,&quot;citeprocText&quot;:&quot;(Makarov &amp;#38; Simonova, 2017)&quot;,&quot;manualOverrideText&quot;:&quot;&quot;},&quot;citationTag&quot;:&quot;MENDELEY_CITATION_v3_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&quot;,&quot;citationItems&quot;:[{&quot;id&quot;:&quot;c51687bb-db3d-391c-a571-019962fe9041&quot;,&quot;itemData&quot;:{&quot;type&quot;:&quot;article-journal&quot;,&quot;id&quot;:&quot;c51687bb-db3d-391c-a571-019962fe9041&quot;,&quot;title&quot;:&quot;Studying the Power of the Two-Sample Anderson–Darling Test in the Case of Contamination of One Sample&quot;,&quot;author&quot;:[{&quot;family&quot;:&quot;Makarov&quot;,&quot;given&quot;:&quot;A. A.&quot;,&quot;parse-names&quot;:false,&quot;dropping-particle&quot;:&quot;&quot;,&quot;non-dropping-particle&quot;:&quot;&quot;},{&quot;family&quot;:&quot;Simonova&quot;,&quot;given&quot;:&quot;G. I.&quot;,&quot;parse-names&quot;:false,&quot;dropping-particle&quot;:&quot;&quot;,&quot;non-dropping-particle&quot;:&quot;&quot;}],&quot;container-title&quot;:&quot;Journal of Mathematical Sciences&quot;,&quot;accessed&quot;:{&quot;date-parts&quot;:[[2024,9,17]]},&quot;DOI&quot;:&quot;10.1007/S10958-017-3251-5&quot;,&quot;ISSN&quot;:&quot;15738795&quot;,&quot;issued&quot;:{&quot;date-parts&quot;:[[2017,3,1]]},&quot;page&quot;:&quot;580-587&quot;,&quot;abstract&quot;:&quot;We study the power of the two-sample Anderson–Darling test for fixed alternatives, when one sample is drawn from the standard normal distribution and the other is a mixture of two normal distributions. Using the modeling we study the behavior of the power function depending on the proportion of contamination for different sample sizes. For the same alternatives we compare the powers of Anderson–Darling and Kolmogorov–Smirnov tests. Similar results are obtained for the trimmed samples.&quot;,&quot;publisher&quot;:&quot;Springer New York LLC&quot;,&quot;issue&quot;:&quot;4&quot;,&quot;volume&quot;:&quot;221&quot;,&quot;container-title-short&quot;:&quot;&quot;},&quot;isTemporary&quot;:false}]},{&quot;citationID&quot;:&quot;MENDELEY_CITATION_bf2758d4-fdab-4439-a288-1540ae8e945a&quot;,&quot;properties&quot;:{&quot;noteIndex&quot;:0},&quot;isEdited&quot;:false,&quot;manualOverride&quot;:{&quot;isManuallyOverridden&quot;:false,&quot;citeprocText&quot;:&quot;(Scholz &amp;#38; Stephens, 1987)&quot;,&quot;manualOverrideText&quot;:&quot;&quot;},&quot;citationTag&quot;:&quot;MENDELEY_CITATION_v3_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&quot;,&quot;citationItems&quot;:[{&quot;id&quot;:&quot;33e0babf-0e5e-344b-8240-8fc7b2fe5566&quot;,&quot;itemData&quot;:{&quot;type&quot;:&quot;article-journal&quot;,&quot;id&quot;:&quot;33e0babf-0e5e-344b-8240-8fc7b2fe5566&quot;,&quot;title&quot;:&quot;K-Sample Anderson-Darling Tests&quot;,&quot;author&quot;:[{&quot;family&quot;:&quot;Scholz&quot;,&quot;given&quot;:&quot;F. W.&quot;,&quot;parse-names&quot;:false,&quot;dropping-particle&quot;:&quot;&quot;,&quot;non-dropping-particle&quot;:&quot;&quot;},{&quot;family&quot;:&quot;Stephens&quot;,&quot;given&quot;:&quot;M. A.&quot;,&quot;parse-names&quot;:false,&quot;dropping-particle&quot;:&quot;&quot;,&quot;non-dropping-particle&quot;:&quot;&quot;}],&quot;container-title&quot;:&quot;Journal of the American Statistical Association&quot;,&quot;container-title-short&quot;:&quot;J Am Stat Assoc&quot;,&quot;accessed&quot;:{&quot;date-parts&quot;:[[2024,5,6]]},&quot;DOI&quot;:&quot;10.2307/2288805&quot;,&quot;ISSN&quot;:&quot;01621459&quot;,&quot;issued&quot;:{&quot;date-parts&quot;:[[1987,9]]},&quot;page&quot;:&quot;918&quot;,&quot;abstract&quot;:&quot;Two k-sample versions of an Anderson-Darling rank statistic are pro- posed for testing the homogeneity of samples. Their asymptotic null distributions are derived for the continuous as well as the discrete case. In the continuous case the asymptotic distributions coincide with the (k - 1)-fold convolution of the asymptotic distribution for the Anderson- Darling one-sample statistic. The quality of this large sample approxi- mation is investigated for small samples through Monte Carlo simulation. This is done for both versions of the statistic under various degrees of data rounding and sample size imbalances. Tables for carrying out these tests are provided, and their usage in combining independent one- or k- sample Anderson-Darling tests is pointed out. The test statistics are essentially based on a doubly weighted sum of integrated squared differences between the empirical distribution functions of the individual samples and that of the pooled sample. One weighting adjusts for the possibly different sample sizes, and the other is inside the integration placing more weight on tail differences of the compared distributions. The two versions differ mainly in the definition of the empirical distribution function. These tests are consistent against all alternatives. The use of these tests is two-fold: (a) in a one-way analysis of variance to establish differences in the sampled populations without making any restrictive parametric assumptions or (b) to justify the pooling of separate samples for increased sample size and power in further ahalyses. Exact finite sample mean and variance formulas for one of the two statistics are derived in the continuous case. It appears that the asymptotic standardized percentiles serve well as approximate critical points of the appropriately standardized statistics for individual sample sizes as low as 5. The application of the tests is illustrated with an ex- ample. Because of the convolution nature of the asymptotic distribution, a further use of these critical points is possible in combining independent Anderson-Darling tests by simply adding their test statistics.&quot;,&quot;publisher&quot;:&quot;JSTOR&quot;,&quot;issue&quot;:&quot;399&quot;,&quot;volume&quot;:&quot;82&quot;},&quot;isTemporary&quot;:false}]},{&quot;citationID&quot;:&quot;MENDELEY_CITATION_94f7286f-422f-4b94-833b-6f9732f6ca8f&quot;,&quot;properties&quot;:{&quot;noteIndex&quot;:0},&quot;isEdited&quot;:false,&quot;manualOverride&quot;:{&quot;isManuallyOverridden&quot;:false,&quot;citeprocText&quot;:&quot;(Scholz &amp;#38; Stephens, 1987)&quot;,&quot;manualOverrideText&quot;:&quot;&quot;},&quot;citationTag&quot;:&quot;MENDELEY_CITATION_v3_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&quot;,&quot;citationItems&quot;:[{&quot;id&quot;:&quot;33e0babf-0e5e-344b-8240-8fc7b2fe5566&quot;,&quot;itemData&quot;:{&quot;type&quot;:&quot;article-journal&quot;,&quot;id&quot;:&quot;33e0babf-0e5e-344b-8240-8fc7b2fe5566&quot;,&quot;title&quot;:&quot;K-Sample Anderson-Darling Tests&quot;,&quot;author&quot;:[{&quot;family&quot;:&quot;Scholz&quot;,&quot;given&quot;:&quot;F. W.&quot;,&quot;parse-names&quot;:false,&quot;dropping-particle&quot;:&quot;&quot;,&quot;non-dropping-particle&quot;:&quot;&quot;},{&quot;family&quot;:&quot;Stephens&quot;,&quot;given&quot;:&quot;M. A.&quot;,&quot;parse-names&quot;:false,&quot;dropping-particle&quot;:&quot;&quot;,&quot;non-dropping-particle&quot;:&quot;&quot;}],&quot;container-title&quot;:&quot;Journal of the American Statistical Association&quot;,&quot;container-title-short&quot;:&quot;J Am Stat Assoc&quot;,&quot;accessed&quot;:{&quot;date-parts&quot;:[[2024,5,6]]},&quot;DOI&quot;:&quot;10.2307/2288805&quot;,&quot;ISSN&quot;:&quot;01621459&quot;,&quot;issued&quot;:{&quot;date-parts&quot;:[[1987,9]]},&quot;page&quot;:&quot;918&quot;,&quot;abstract&quot;:&quot;Two k-sample versions of an Anderson-Darling rank statistic are pro- posed for testing the homogeneity of samples. Their asymptotic null distributions are derived for the continuous as well as the discrete case. In the continuous case the asymptotic distributions coincide with the (k - 1)-fold convolution of the asymptotic distribution for the Anderson- Darling one-sample statistic. The quality of this large sample approxi- mation is investigated for small samples through Monte Carlo simulation. This is done for both versions of the statistic under various degrees of data rounding and sample size imbalances. Tables for carrying out these tests are provided, and their usage in combining independent one- or k- sample Anderson-Darling tests is pointed out. The test statistics are essentially based on a doubly weighted sum of integrated squared differences between the empirical distribution functions of the individual samples and that of the pooled sample. One weighting adjusts for the possibly different sample sizes, and the other is inside the integration placing more weight on tail differences of the compared distributions. The two versions differ mainly in the definition of the empirical distribution function. These tests are consistent against all alternatives. The use of these tests is two-fold: (a) in a one-way analysis of variance to establish differences in the sampled populations without making any restrictive parametric assumptions or (b) to justify the pooling of separate samples for increased sample size and power in further ahalyses. Exact finite sample mean and variance formulas for one of the two statistics are derived in the continuous case. It appears that the asymptotic standardized percentiles serve well as approximate critical points of the appropriately standardized statistics for individual sample sizes as low as 5. The application of the tests is illustrated with an ex- ample. Because of the convolution nature of the asymptotic distribution, a further use of these critical points is possible in combining independent Anderson-Darling tests by simply adding their test statistics.&quot;,&quot;publisher&quot;:&quot;JSTOR&quot;,&quot;issue&quot;:&quot;399&quot;,&quot;volume&quot;:&quot;82&quot;},&quot;isTemporary&quot;:false}]},{&quot;citationID&quot;:&quot;MENDELEY_CITATION_ff3b0c4f-3c0c-4421-88ac-2de014242ad6&quot;,&quot;properties&quot;:{&quot;noteIndex&quot;:0},&quot;isEdited&quot;:false,&quot;manualOverride&quot;:{&quot;isManuallyOverridden&quot;:false,&quot;citeprocText&quot;:&quot;(Scholz &amp;#38; Stephens, 1987)&quot;,&quot;manualOverrideText&quot;:&quot;&quot;},&quot;citationTag&quot;:&quot;MENDELEY_CITATION_v3_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&quot;,&quot;citationItems&quot;:[{&quot;id&quot;:&quot;33e0babf-0e5e-344b-8240-8fc7b2fe5566&quot;,&quot;itemData&quot;:{&quot;type&quot;:&quot;article-journal&quot;,&quot;id&quot;:&quot;33e0babf-0e5e-344b-8240-8fc7b2fe5566&quot;,&quot;title&quot;:&quot;K-Sample Anderson-Darling Tests&quot;,&quot;author&quot;:[{&quot;family&quot;:&quot;Scholz&quot;,&quot;given&quot;:&quot;F. W.&quot;,&quot;parse-names&quot;:false,&quot;dropping-particle&quot;:&quot;&quot;,&quot;non-dropping-particle&quot;:&quot;&quot;},{&quot;family&quot;:&quot;Stephens&quot;,&quot;given&quot;:&quot;M. A.&quot;,&quot;parse-names&quot;:false,&quot;dropping-particle&quot;:&quot;&quot;,&quot;non-dropping-particle&quot;:&quot;&quot;}],&quot;container-title&quot;:&quot;Journal of the American Statistical Association&quot;,&quot;container-title-short&quot;:&quot;J Am Stat Assoc&quot;,&quot;accessed&quot;:{&quot;date-parts&quot;:[[2024,5,6]]},&quot;DOI&quot;:&quot;10.2307/2288805&quot;,&quot;ISSN&quot;:&quot;01621459&quot;,&quot;issued&quot;:{&quot;date-parts&quot;:[[1987,9]]},&quot;page&quot;:&quot;918&quot;,&quot;abstract&quot;:&quot;Two k-sample versions of an Anderson-Darling rank statistic are pro- posed for testing the homogeneity of samples. Their asymptotic null distributions are derived for the continuous as well as the discrete case. In the continuous case the asymptotic distributions coincide with the (k - 1)-fold convolution of the asymptotic distribution for the Anderson- Darling one-sample statistic. The quality of this large sample approxi- mation is investigated for small samples through Monte Carlo simulation. This is done for both versions of the statistic under various degrees of data rounding and sample size imbalances. Tables for carrying out these tests are provided, and their usage in combining independent one- or k- sample Anderson-Darling tests is pointed out. The test statistics are essentially based on a doubly weighted sum of integrated squared differences between the empirical distribution functions of the individual samples and that of the pooled sample. One weighting adjusts for the possibly different sample sizes, and the other is inside the integration placing more weight on tail differences of the compared distributions. The two versions differ mainly in the definition of the empirical distribution function. These tests are consistent against all alternatives. The use of these tests is two-fold: (a) in a one-way analysis of variance to establish differences in the sampled populations without making any restrictive parametric assumptions or (b) to justify the pooling of separate samples for increased sample size and power in further ahalyses. Exact finite sample mean and variance formulas for one of the two statistics are derived in the continuous case. It appears that the asymptotic standardized percentiles serve well as approximate critical points of the appropriately standardized statistics for individual sample sizes as low as 5. The application of the tests is illustrated with an ex- ample. Because of the convolution nature of the asymptotic distribution, a further use of these critical points is possible in combining independent Anderson-Darling tests by simply adding their test statistics.&quot;,&quot;publisher&quot;:&quot;JSTOR&quot;,&quot;issue&quot;:&quot;399&quot;,&quot;volume&quot;:&quot;82&quot;},&quot;isTemporary&quot;:false}]}]"/>
+    <we:property name="MENDELEY_CITATIONS" value="[{&quot;citationID&quot;:&quot;MENDELEY_CITATION_444f307a-40d4-49e2-9a8a-f1fef974eaca&quot;,&quot;properties&quot;:{&quot;noteIndex&quot;:0},&quot;isEdited&quot;:false,&quot;manualOverride&quot;:{&quot;isManuallyOverridden&quot;:false,&quot;citeprocText&quot;:&quot;(Gimeno et al., 2022; Schumacher, 2017)&quot;,&quot;manualOverrideText&quot;:&quot;&quot;},&quot;citationTag&quot;:&quot;MENDELEY_CITATION_v3_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&quot;,&quot;citationItems&quot;:[{&quot;id&quot;:&quot;65a93743-77d0-3c14-84d0-56d369e27243&quot;,&quot;itemData&quot;:{&quot;type&quot;:&quot;article-journal&quot;,&quot;id&quot;:&quot;65a93743-77d0-3c14-84d0-56d369e27243&quot;,&quot;title&quot;:&quot;Heavy Rainfall and Flash Flooding&quot;,&quot;author&quot;:[{&quot;family&quot;:&quot;Schumacher&quot;,&quot;given&quot;:&quot;Russ S&quot;,&quot;parse-names&quot;:false,&quot;dropping-particle&quot;:&quot;&quot;,&quot;non-dropping-particle&quot;:&quot;&quot;}],&quot;container-title&quot;:&quot;Oxford Research Encyclopedia of Natural Hazard Science&quot;,&quot;DOI&quot;:&quot;10.1093/acrefore/9780199389407.013.132&quot;,&quot;issued&quot;:{&quot;date-parts&quot;:[[2017]]},&quot;volume&quot;:&quot;1&quot;,&quot;container-title-short&quot;:&quot;&quot;},&quot;isTemporary&quot;:false},{&quot;id&quot;:&quot;eee1df95-df72-3acc-b584-00e430560155&quot;,&quot;itemData&quot;:{&quot;type&quot;:&quot;article-journal&quot;,&quot;id&quot;:&quot;eee1df95-df72-3acc-b584-00e430560155&quot;,&quot;title&quot;:&quot;Extreme precipitation events&quot;,&quot;author&quot;:[{&quot;family&quot;:&quot;Gimeno&quot;,&quot;given&quot;:&quot;Luis&quot;,&quot;parse-names&quot;:false,&quot;dropping-particle&quot;:&quot;&quot;,&quot;non-dropping-particle&quot;:&quot;&quot;},{&quot;family&quot;:&quot;Sorí&quot;,&quot;given&quot;:&quot;Rogert&quot;,&quot;parse-names&quot;:false,&quot;dropping-particle&quot;:&quot;&quot;,&quot;non-dropping-particle&quot;:&quot;&quot;},{&quot;family&quot;:&quot;Vázquez&quot;,&quot;given&quot;:&quot;Marta&quot;,&quot;parse-names&quot;:false,&quot;dropping-particle&quot;:&quot;&quot;,&quot;non-dropping-particle&quot;:&quot;&quot;},{&quot;family&quot;:&quot;Stojanovic&quot;,&quot;given&quot;:&quot;Milica&quot;,&quot;parse-names&quot;:false,&quot;dropping-particle&quot;:&quot;&quot;,&quot;non-dropping-particle&quot;:&quot;&quot;},{&quot;family&quot;:&quot;Algarra&quot;,&quot;given&quot;:&quot;Iago&quot;,&quot;parse-names&quot;:false,&quot;dropping-particle&quot;:&quot;&quot;,&quot;non-dropping-particle&quot;:&quot;&quot;},{&quot;family&quot;:&quot;Eiras-Barca&quot;,&quot;given&quot;:&quot;Jorge&quot;,&quot;parse-names&quot;:false,&quot;dropping-particle&quot;:&quot;&quot;,&quot;non-dropping-particle&quot;:&quot;&quot;},{&quot;family&quot;:&quot;Gimeno-Sotelo&quot;,&quot;given&quot;:&quot;Luis&quot;,&quot;parse-names&quot;:false,&quot;dropping-particle&quot;:&quot;&quot;,&quot;non-dropping-particle&quot;:&quot;&quot;},{&quot;family&quot;:&quot;Nieto&quot;,&quot;given&quot;:&quot;Raquel&quot;,&quot;parse-names&quot;:false,&quot;dropping-particle&quot;:&quot;&quot;,&quot;non-dropping-particle&quot;:&quot;&quot;}],&quot;container-title&quot;:&quot;Wiley Interdisciplinary Reviews: Water&quot;,&quot;DOI&quot;:&quot;10.1002/WAT2.1611&quot;,&quot;issued&quot;:{&quot;date-parts&quot;:[[2022,11,1]]},&quot;publisher&quot;:&quot;John Wiley &amp; Sons, Ltd&quot;,&quot;issue&quot;:&quot;6&quot;,&quot;volume&quot;:&quot;9&quot;,&quot;container-title-short&quot;:&quot;&quot;},&quot;isTemporary&quot;:false}]},{&quot;citationID&quot;:&quot;MENDELEY_CITATION_8e341064-8eab-43ff-80b2-9b2a4472ebc6&quot;,&quot;properties&quot;:{&quot;noteIndex&quot;:0},&quot;isEdited&quot;:false,&quot;manualOverride&quot;:{&quot;isManuallyOverridden&quot;:true,&quot;citeprocText&quot;:&quot;(Fowler et al., 2021; IPCC, 2023; Min et al., 2011; Tabari, 2020; WMO, 2024)&quot;,&quot;manualOverrideText&quot;:&quot;(IPCC, 2023; WMO, 2024)&quot;},&quot;citationItems&quot;:[{&quot;id&quot;:&quot;697100b5-49c3-3b2a-9206-a1f112568c61&quot;,&quot;itemData&quot;:{&quot;type&quot;:&quot;article-journal&quot;,&quot;id&quot;:&quot;697100b5-49c3-3b2a-9206-a1f112568c61&quot;,&quot;title&quot;:&quot;Climate Change 2023: Synthesis Report. Contribution of Working Groups I, II and III to the Sixth Assessment Report of the Intergovernmental Panel on Climate Change [Core Writing Team, H. Lee and J. Romero (eds.)]&quot;,&quot;author&quot;:[{&quot;family&quot;:&quot;IPCC&quot;,&quot;given&quot;:&quot;&quot;,&quot;parse-names&quot;:false,&quot;dropping-particle&quot;:&quot;&quot;,&quot;non-dropping-particle&quot;:&quot;&quot;}],&quot;container-title&quot;:&quot;IPCC, Geneva, Switzerland&quot;,&quot;DOI&quot;:&quot;10.59327/IPCC/AR6-9789291691647&quot;,&quot;issued&quot;:{&quot;date-parts&quot;:[[2023]]},&quot;page&quot;:&quot;35-115&quot;,&quot;container-title-short&quot;:&quot;&quot;},&quot;isTemporary&quot;:false},{&quot;id&quot;:&quot;c6aa5db1-cb92-3daa-8649-553e598bbc7e&quot;,&quot;itemData&quot;:{&quot;type&quot;:&quot;article-journal&quot;,&quot;id&quot;:&quot;c6aa5db1-cb92-3daa-8649-553e598bbc7e&quot;,&quot;title&quot;:&quot;State of the Global Climate 2023&quot;,&quot;author&quot;:[{&quot;family&quot;:&quot;WMO&quot;,&quot;given&quot;:&quot;&quot;,&quot;parse-names&quot;:false,&quot;dropping-particle&quot;:&quot;&quot;,&quot;non-dropping-particle&quot;:&quot;&quot;}],&quot;issued&quot;:{&quot;date-parts&quot;:[[2024]]},&quot;volume&quot;:&quot;WMO-No.1347&quot;},&quot;isTemporary&quot;:false},{&quot;id&quot;:&quot;7392faa5-3039-3028-9609-fb638cc84794&quot;,&quot;itemData&quot;:{&quot;type&quot;:&quot;article-journal&quot;,&quot;id&quot;:&quot;7392faa5-3039-3028-9609-fb638cc84794&quot;,&quot;title&quot;:&quot;Anthropogenic intensification of short-duration rainfall extremes&quot;,&quot;author&quot;:[{&quot;family&quot;:&quot;Fowler&quot;,&quot;given&quot;:&quot;Hayley J.&quot;,&quot;parse-names&quot;:false,&quot;dropping-particle&quot;:&quot;&quot;,&quot;non-dropping-particle&quot;:&quot;&quot;},{&quot;family&quot;:&quot;Lenderink&quot;,&quot;given&quot;:&quot;Geert&quot;,&quot;parse-names&quot;:false,&quot;dropping-particle&quot;:&quot;&quot;,&quot;non-dropping-particle&quot;:&quot;&quot;},{&quot;family&quot;:&quot;Prein&quot;,&quot;given&quot;:&quot;Andreas F.&quot;,&quot;parse-names&quot;:false,&quot;dropping-particle&quot;:&quot;&quot;,&quot;non-dropping-particle&quot;:&quot;&quot;},{&quot;family&quot;:&quot;Westra&quot;,&quot;given&quot;:&quot;Seth&quot;,&quot;parse-names&quot;:false,&quot;dropping-particle&quot;:&quot;&quot;,&quot;non-dropping-particle&quot;:&quot;&quot;},{&quot;family&quot;:&quot;Allan&quot;,&quot;given&quot;:&quot;Richard P.&quot;,&quot;parse-names&quot;:false,&quot;dropping-particle&quot;:&quot;&quot;,&quot;non-dropping-particle&quot;:&quot;&quot;},{&quot;family&quot;:&quot;Ban&quot;,&quot;given&quot;:&quot;Nikolina&quot;,&quot;parse-names&quot;:false,&quot;dropping-particle&quot;:&quot;&quot;,&quot;non-dropping-particle&quot;:&quot;&quot;},{&quot;family&quot;:&quot;Barbero&quot;,&quot;given&quot;:&quot;Renaud&quot;,&quot;parse-names&quot;:false,&quot;dropping-particle&quot;:&quot;&quot;,&quot;non-dropping-particle&quot;:&quot;&quot;},{&quot;family&quot;:&quot;Berg&quot;,&quot;given&quot;:&quot;Peter&quot;,&quot;parse-names&quot;:false,&quot;dropping-particle&quot;:&quot;&quot;,&quot;non-dropping-particle&quot;:&quot;&quot;},{&quot;family&quot;:&quot;Blenkinsop&quot;,&quot;given&quot;:&quot;Stephen&quot;,&quot;parse-names&quot;:false,&quot;dropping-particle&quot;:&quot;&quot;,&quot;non-dropping-particle&quot;:&quot;&quot;},{&quot;family&quot;:&quot;Do&quot;,&quot;given&quot;:&quot;Hong X.&quot;,&quot;parse-names&quot;:false,&quot;dropping-particle&quot;:&quot;&quot;,&quot;non-dropping-particle&quot;:&quot;&quot;},{&quot;family&quot;:&quot;Guerreiro&quot;,&quot;given&quot;:&quot;Selma&quot;,&quot;parse-names&quot;:false,&quot;dropping-particle&quot;:&quot;&quot;,&quot;non-dropping-particle&quot;:&quot;&quot;},{&quot;family&quot;:&quot;Haerter&quot;,&quot;given&quot;:&quot;Jan O.&quot;,&quot;parse-names&quot;:false,&quot;dropping-particle&quot;:&quot;&quot;,&quot;non-dropping-particle&quot;:&quot;&quot;},{&quot;family&quot;:&quot;Kendon&quot;,&quot;given&quot;:&quot;Elizabeth J.&quot;,&quot;parse-names&quot;:false,&quot;dropping-particle&quot;:&quot;&quot;,&quot;non-dropping-particle&quot;:&quot;&quot;},{&quot;family&quot;:&quot;Lewis&quot;,&quot;given&quot;:&quot;Elizabeth&quot;,&quot;parse-names&quot;:false,&quot;dropping-particle&quot;:&quot;&quot;,&quot;non-dropping-particle&quot;:&quot;&quot;},{&quot;family&quot;:&quot;Schaer&quot;,&quot;given&quot;:&quot;Christoph&quot;,&quot;parse-names&quot;:false,&quot;dropping-particle&quot;:&quot;&quot;,&quot;non-dropping-particle&quot;:&quot;&quot;},{&quot;family&quot;:&quot;Sharma&quot;,&quot;given&quot;:&quot;Ashish&quot;,&quot;parse-names&quot;:false,&quot;dropping-particle&quot;:&quot;&quot;,&quot;non-dropping-particle&quot;:&quot;&quot;},{&quot;family&quot;:&quot;Villarini&quot;,&quot;given&quot;:&quot;Gabriele&quot;,&quot;parse-names&quot;:false,&quot;dropping-particle&quot;:&quot;&quot;,&quot;non-dropping-particle&quot;:&quot;&quot;},{&quot;family&quot;:&quot;Wasko&quot;,&quot;given&quot;:&quot;Conrad&quot;,&quot;parse-names&quot;:false,&quot;dropping-particle&quot;:&quot;&quot;,&quot;non-dropping-particle&quot;:&quot;&quot;},{&quot;family&quot;:&quot;Zhang&quot;,&quot;given&quot;:&quot;Xuebin&quot;,&quot;parse-names&quot;:false,&quot;dropping-particle&quot;:&quot;&quot;,&quot;non-dropping-particle&quot;:&quot;&quot;}],&quot;container-title&quot;:&quot;Nature Reviews Earth &amp; Environment&quot;,&quot;container-title-short&quot;:&quot;Nat Rev Earth Environ&quot;,&quot;DOI&quot;:&quot;10.1038/s43017-020-00128-6&quot;,&quot;issued&quot;:{&quot;date-parts&quot;:[[2021,1,15]]},&quot;page&quot;:&quot;107-122&quot;,&quot;publisher&quot;:&quot;Nature Publishing Group&quot;,&quot;issue&quot;:&quot;2&quot;,&quot;volume&quot;:&quot;2&quot;},&quot;isTemporary&quot;:false},{&quot;id&quot;:&quot;c61b5c3a-1de1-3253-b1aa-e97429903918&quot;,&quot;itemData&quot;:{&quot;type&quot;:&quot;article-journal&quot;,&quot;id&quot;:&quot;c61b5c3a-1de1-3253-b1aa-e97429903918&quot;,&quot;title&quot;:&quot;Climate change impact on flood and extreme precipitation increases with water availability&quot;,&quot;author&quot;:[{&quot;family&quot;:&quot;Tabari&quot;,&quot;given&quot;:&quot;Hossein&quot;,&quot;parse-names&quot;:false,&quot;dropping-particle&quot;:&quot;&quot;,&quot;non-dropping-particle&quot;:&quot;&quot;}],&quot;container-title&quot;:&quot;Scientific Reports&quot;,&quot;container-title-short&quot;:&quot;Sci Rep&quot;,&quot;DOI&quot;:&quot;10.1038/s41598-020-70816-2&quot;,&quot;ISSN&quot;:&quot;2045-2322&quot;,&quot;issued&quot;:{&quot;date-parts&quot;:[[2020,8,13]]},&quot;page&quot;:&quot;1-10&quot;,&quot;publisher&quot;:&quot;Nature Publishing Group&quot;,&quot;issue&quot;:&quot;1&quot;,&quot;volume&quot;:&quot;10&quot;},&quot;isTemporary&quot;:false},{&quot;id&quot;:&quot;718bf832-4590-3729-8ff4-4ae5c3df9f82&quot;,&quot;itemData&quot;:{&quot;type&quot;:&quot;article-journal&quot;,&quot;id&quot;:&quot;718bf832-4590-3729-8ff4-4ae5c3df9f82&quot;,&quot;title&quot;:&quot;Human contribution to more-intense precipitation extremes&quot;,&quot;author&quot;:[{&quot;family&quot;:&quot;Min&quot;,&quot;given&quot;:&quot;Seung Ki&quot;,&quot;parse-names&quot;:false,&quot;dropping-particle&quot;:&quot;&quot;,&quot;non-dropping-particle&quot;:&quot;&quot;},{&quot;family&quot;:&quot;Zhang&quot;,&quot;given&quot;:&quot;Xuebin&quot;,&quot;parse-names&quot;:false,&quot;dropping-particle&quot;:&quot;&quot;,&quot;non-dropping-particle&quot;:&quot;&quot;},{&quot;family&quot;:&quot;Zwiers&quot;,&quot;given&quot;:&quot;Francis W.&quot;,&quot;parse-names&quot;:false,&quot;dropping-particle&quot;:&quot;&quot;,&quot;non-dropping-particle&quot;:&quot;&quot;},{&quot;family&quot;:&quot;Hegerl&quot;,&quot;given&quot;:&quot;Gabriele C.&quot;,&quot;parse-names&quot;:false,&quot;dropping-particle&quot;:&quot;&quot;,&quot;non-dropping-particle&quot;:&quot;&quot;}],&quot;container-title&quot;:&quot;Nature&quot;,&quot;container-title-short&quot;:&quot;Nature&quot;,&quot;DOI&quot;:&quot;10.1038/nature09763&quot;,&quot;PMID&quot;:&quot;21331039&quot;,&quot;issued&quot;:{&quot;date-parts&quot;:[[2011,2,16]]},&quot;page&quot;:&quot;378-381&quot;,&quot;publisher&quot;:&quot;Nature Publishing Group&quot;,&quot;issue&quot;:&quot;7334&quot;,&quot;volume&quot;:&quot;470&quot;},&quot;isTemporary&quot;:false}],&quot;citationTag&quot;:&quot;MENDELEY_CITATION_v3_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&quot;},{&quot;citationID&quot;:&quot;MENDELEY_CITATION_7f68f59e-f9ba-4d50-9da7-71d327b59e41&quot;,&quot;properties&quot;:{&quot;noteIndex&quot;:0},&quot;isEdited&quot;:false,&quot;manualOverride&quot;:{&quot;isManuallyOverridden&quot;:false,&quot;citeprocText&quot;:&quot;(WMO, 2021)&quot;,&quot;manualOverrideText&quot;:&quot;&quot;},&quot;citationTag&quot;:&quot;MENDELEY_CITATION_v3_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&quot;,&quot;citationItems&quot;:[{&quot;id&quot;:&quot;38140aa9-4f52-3c7c-8672-a5b2e835901c&quot;,&quot;itemData&quot;:{&quot;type&quot;:&quot;article-journal&quot;,&quot;id&quot;:&quot;38140aa9-4f52-3c7c-8672-a5b2e835901c&quot;,&quot;title&quot;:&quot;State of the Global Climate 2021&quot;,&quot;author&quot;:[{&quot;family&quot;:&quot;WMO&quot;,&quot;given&quot;:&quot;&quot;,&quot;parse-names&quot;:false,&quot;dropping-particle&quot;:&quot;&quot;,&quot;non-dropping-particle&quot;:&quot;&quot;}],&quot;issued&quot;:{&quot;date-parts&quot;:[[2021]]},&quot;volume&quot;:&quot;WMO-No. 1290&quot;,&quot;container-title-short&quot;:&quot;&quot;},&quot;isTemporary&quot;:false}]},{&quot;citationID&quot;:&quot;MENDELEY_CITATION_1202650e-e69a-4981-9d45-830fc8d96aa0&quot;,&quot;properties&quot;:{&quot;noteIndex&quot;:0},&quot;isEdited&quot;:false,&quot;manualOverride&quot;:{&quot;isManuallyOverridden&quot;:false,&quot;citeprocText&quot;:&quot;(WMO, 2022)&quot;,&quot;manualOverrideText&quot;:&quot;&quot;},&quot;citationTag&quot;:&quot;MENDELEY_CITATION_v3_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&quot;,&quot;citationItems&quot;:[{&quot;id&quot;:&quot;e21fb914-218a-3271-b1ed-e3a2bbcc0e09&quot;,&quot;itemData&quot;:{&quot;type&quot;:&quot;article-journal&quot;,&quot;id&quot;:&quot;e21fb914-218a-3271-b1ed-e3a2bbcc0e09&quot;,&quot;title&quot;:&quot;State of the Global Climate 2022&quot;,&quot;author&quot;:[{&quot;family&quot;:&quot;WMO&quot;,&quot;given&quot;:&quot;&quot;,&quot;parse-names&quot;:false,&quot;dropping-particle&quot;:&quot;&quot;,&quot;non-dropping-particle&quot;:&quot;&quot;}],&quot;issued&quot;:{&quot;date-parts&quot;:[[2022]]},&quot;volume&quot;:&quot;WMO-No. 1316&quot;,&quot;container-title-short&quot;:&quot;&quot;},&quot;isTemporary&quot;:false}]},{&quot;citationID&quot;:&quot;MENDELEY_CITATION_17bbce30-9bb4-47f1-bb5c-b294dc8b6492&quot;,&quot;properties&quot;:{&quot;noteIndex&quot;:0},&quot;isEdited&quot;:false,&quot;manualOverride&quot;:{&quot;isManuallyOverridden&quot;:false,&quot;citeprocText&quot;:&quot;(WMO, 2024)&quot;,&quot;manualOverrideText&quot;:&quot;&quot;},&quot;citationTag&quot;:&quot;MENDELEY_CITATION_v3_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&quot;,&quot;citationItems&quot;:[{&quot;id&quot;:&quot;c6aa5db1-cb92-3daa-8649-553e598bbc7e&quot;,&quot;itemData&quot;:{&quot;type&quot;:&quot;article-journal&quot;,&quot;id&quot;:&quot;c6aa5db1-cb92-3daa-8649-553e598bbc7e&quot;,&quot;title&quot;:&quot;State of the Global Climate 2023&quot;,&quot;author&quot;:[{&quot;family&quot;:&quot;WMO&quot;,&quot;given&quot;:&quot;&quot;,&quot;parse-names&quot;:false,&quot;dropping-particle&quot;:&quot;&quot;,&quot;non-dropping-particle&quot;:&quot;&quot;}],&quot;issued&quot;:{&quot;date-parts&quot;:[[2024]]},&quot;volume&quot;:&quot;WMO-No.1347&quot;,&quot;container-title-short&quot;:&quot;&quot;},&quot;isTemporary&quot;:false}]},{&quot;citationID&quot;:&quot;MENDELEY_CITATION_f98202a5-bf90-4346-87ff-95e1e19df10a&quot;,&quot;properties&quot;:{&quot;noteIndex&quot;:0},&quot;isEdited&quot;:false,&quot;manualOverride&quot;:{&quot;isManuallyOverridden&quot;:false,&quot;citeprocText&quot;:&quot;(Lugo, 2018)&quot;,&quot;manualOverrideText&quot;:&quot;&quot;},&quot;citationTag&quot;:&quot;MENDELEY_CITATION_v3_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&quot;,&quot;citationItems&quot;:[{&quot;id&quot;:&quot;30424f91-0709-32d4-b30c-ef3f34d2a0e2&quot;,&quot;itemData&quot;:{&quot;type&quot;:&quot;article-journal&quot;,&quot;id&quot;:&quot;30424f91-0709-32d4-b30c-ef3f34d2a0e2&quot;,&quot;title&quot;:&quot;Characterization of ten extreme disturbance events in the context of social and ecological systems&quot;,&quot;author&quot;:[{&quot;family&quot;:&quot;Lugo&quot;,&quot;given&quot;:&quot;Ariel E.&quot;,&quot;parse-names&quot;:false,&quot;dropping-particle&quot;:&quot;&quot;,&quot;non-dropping-particle&quot;:&quot;&quot;}],&quot;container-title&quot;:&quot;Biogeochemistry&quot;,&quot;container-title-short&quot;:&quot;Biogeochemistry&quot;,&quot;accessed&quot;:{&quot;date-parts&quot;:[[2024,9,17]]},&quot;DOI&quot;:&quot;10.1007/S10533-018-0453-Y/FIGURES/11&quot;,&quot;ISSN&quot;:&quot;1573515X&quot;,&quot;URL&quot;:&quot;https://link.springer.com/article/10.1007/s10533-018-0453-y&quot;,&quot;issued&quot;:{&quot;date-parts&quot;:[[2018,12,1]]},&quot;page&quot;:&quot;385-400&quot;,&quot;abstract&quot;:&quot;An extreme disturbance event is one in which any of its component disturbance forces and their interactions with affected systems have dimensions and responses that exceed the known range of variation expected of those parameters. If the exposed system does not respond or exhibits a low level response to an event, the event was not extreme to the exposed system, regardless of the dimensions of its disturbance forces. Extreme disturbance events are complex and require disaggregation to improve understanding of their effects. The areas affected by extreme events and the duration of the events are related but involve many orders of magnitude in terms of area affected and duration. One way to compare events is through a common and objective unit of measure such as energy. A comparison of ten extreme events in terms of their power and total energy delivered per unit area revealed a broad range of values among them. The power of events ranged 8 orders of magnitude and the total load per unit area ranged 14 orders of magnitude. Each event had different points of interaction with exposed ecosystems. When exposed to the same extreme event, the response of social systems is different from the response of the ecological systems. Also, social systems recovered quicker to a category 3 hurricane than did ecological systems. Both social and ecological systems have the capacity to evolve, adapt, innovate, and develop novelty in response to the selective pressure of extreme events.&quot;,&quot;publisher&quot;:&quot;Springer International Publishing&quot;,&quot;issue&quot;:&quot;3&quot;,&quot;volume&quot;:&quot;141&quot;},&quot;isTemporary&quot;:false}]},{&quot;citationID&quot;:&quot;MENDELEY_CITATION_96d1f906-5b81-4e3b-b094-2be16bb7f296&quot;,&quot;properties&quot;:{&quot;noteIndex&quot;:0},&quot;isEdited&quot;:false,&quot;manualOverride&quot;:{&quot;isManuallyOverridden&quot;:false,&quot;citeprocText&quot;:&quot;(Doocy et al., 2013)&quot;,&quot;manualOverrideText&quot;:&quot;&quot;},&quot;citationTag&quot;:&quot;MENDELEY_CITATION_v3_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&quot;,&quot;citationItems&quot;:[{&quot;id&quot;:&quot;b6b472da-64d3-326f-92e8-f77a3252d1ad&quot;,&quot;itemData&quot;:{&quot;type&quot;:&quot;article-journal&quot;,&quot;id&quot;:&quot;b6b472da-64d3-326f-92e8-f77a3252d1ad&quot;,&quot;title&quot;:&quot;The Human Impact of Floods: A Historical Review of Events 1980-2009 and Systematic Literature Review&quot;,&quot;author&quot;:[{&quot;family&quot;:&quot;Doocy&quot;,&quot;given&quot;:&quot;Shannon&quot;,&quot;parse-names&quot;:false,&quot;dropping-particle&quot;:&quot;&quot;,&quot;non-dropping-particle&quot;:&quot;&quot;},{&quot;family&quot;:&quot;Daniels&quot;,&quot;given&quot;:&quot;Amy&quot;,&quot;parse-names&quot;:false,&quot;dropping-particle&quot;:&quot;&quot;,&quot;non-dropping-particle&quot;:&quot;&quot;},{&quot;family&quot;:&quot;Murray&quot;,&quot;given&quot;:&quot;Sarah&quot;,&quot;parse-names&quot;:false,&quot;dropping-particle&quot;:&quot;&quot;,&quot;non-dropping-particle&quot;:&quot;&quot;},{&quot;family&quot;:&quot;Kirsch&quot;,&quot;given&quot;:&quot;Thomas D.&quot;,&quot;parse-names&quot;:false,&quot;dropping-particle&quot;:&quot;&quot;,&quot;non-dropping-particle&quot;:&quot;&quot;}],&quot;container-title&quot;:&quot;PLoS Currents&quot;,&quot;container-title-short&quot;:&quot;PLoS Curr&quot;,&quot;accessed&quot;:{&quot;date-parts&quot;:[[2024,1,20]]},&quot;DOI&quot;:&quot;10.1371/CURRENTS.DIS.F4DEB457904936B07C09DAA98EE8171A&quot;,&quot;ISSN&quot;:&quot;21573999&quot;,&quot;PMID&quot;:&quot;23857425&quot;,&quot;issued&quot;:{&quot;date-parts&quot;:[[2013]]},&quot;abstract&quot;:&quot;Background. Floods are the most common natural disaster and the leading cause of natural disaster fatalities worldwide. Risk of catastrophic losses due to flooding is significant given deforestation and the increasing proximity of large populations to coastal areas, river basins and lakeshores. The objectives of this review were to describe the impact of flood events on human populations in terms of mortality, injury, and displacement and, to the extent possible, identify risk factors associated with these outcomes. This is one of five reviews on the human impact of natural disasters Methods. Data on the impact of floods were compiled using two methods, a historical review of flood events from 1980 to 2009 from multiple databases and a systematic literature review of publications ending in October 2012. Analysis included descriptive statistics, bivariate tests for associations and multinomial logistic regression of flood characteristics and mortality using Stata 11.0. Findings. There were 539,811 deaths (range: 510,941 to 568,680), 361,974 injuries and 2,821,895,005 people affected by floods between 1980 and 2009. Inconsistent reporting suggests this is an underestimate, particularly in terms of the injured and affected populations. The primary cause of flood-related mortality is drowning; in developed countries being in a motor-vehicle and male gender are associated with increased mortality, whereas female gender may be linked to higher mortality in low-income countries. Conclusions. Expanded monitoring of floods, improved mitigation measures, and effective communication with civil authorities and vulnerable populations has the potential to reduce loss of life in future flood events.&quot;,&quot;issue&quot;:&quot;APR 2013&quot;},&quot;isTemporary&quot;:false}]},{&quot;citationID&quot;:&quot;MENDELEY_CITATION_4fb38471-41e0-43ca-92ed-45d84bc6c1a4&quot;,&quot;properties&quot;:{&quot;noteIndex&quot;:0},&quot;isEdited&quot;:false,&quot;manualOverride&quot;:{&quot;isManuallyOverridden&quot;:false,&quot;citeprocText&quot;:&quot;(Liang, 2022)&quot;,&quot;manualOverrideText&quot;:&quot;&quot;},&quot;citationTag&quot;:&quot;MENDELEY_CITATION_v3_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&quot;,&quot;citationItems&quot;:[{&quot;id&quot;:&quot;740c66c3-346e-3c45-a40e-706ae40e5527&quot;,&quot;itemData&quot;:{&quot;type&quot;:&quot;article-journal&quot;,&quot;id&quot;:&quot;740c66c3-346e-3c45-a40e-706ae40e5527&quot;,&quot;title&quot;:&quot;Extreme rainfall slows the global economy&quot;,&quot;author&quot;:[{&quot;family&quot;:&quot;Liang&quot;,&quot;given&quot;:&quot;Xin Zhong&quot;,&quot;parse-names&quot;:false,&quot;dropping-particle&quot;:&quot;&quot;,&quot;non-dropping-particle&quot;:&quot;&quot;}],&quot;container-title&quot;:&quot;Nature&quot;,&quot;container-title-short&quot;:&quot;Nature&quot;,&quot;DOI&quot;:&quot;10.1038/d41586-021-03783-x&quot;,&quot;issued&quot;:{&quot;date-parts&quot;:[[2022,1,12]]},&quot;page&quot;:&quot;193-194&quot;,&quot;publisher&quot;:&quot;Nature Publishing Group&quot;,&quot;issue&quot;:&quot;7892&quot;,&quot;volume&quot;:&quot;601&quot;},&quot;isTemporary&quot;:false}]},{&quot;citationID&quot;:&quot;MENDELEY_CITATION_223e0024-a86e-4b43-a572-11ca17118430&quot;,&quot;properties&quot;:{&quot;noteIndex&quot;:0},&quot;isEdited&quot;:false,&quot;manualOverride&quot;:{&quot;isManuallyOverridden&quot;:false,&quot;citeprocText&quot;:&quot;(Fowler et al., 2021; Min et al., 2011; Tabari, 2020)&quot;,&quot;manualOverrideText&quot;:&quot;&quot;},&quot;citationTag&quot;:&quot;MENDELEY_CITATION_v3_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&quot;,&quot;citationItems&quot;:[{&quot;id&quot;:&quot;7392faa5-3039-3028-9609-fb638cc84794&quot;,&quot;itemData&quot;:{&quot;type&quot;:&quot;article-journal&quot;,&quot;id&quot;:&quot;7392faa5-3039-3028-9609-fb638cc84794&quot;,&quot;title&quot;:&quot;Anthropogenic intensification of short-duration rainfall extremes&quot;,&quot;author&quot;:[{&quot;family&quot;:&quot;Fowler&quot;,&quot;given&quot;:&quot;Hayley J.&quot;,&quot;parse-names&quot;:false,&quot;dropping-particle&quot;:&quot;&quot;,&quot;non-dropping-particle&quot;:&quot;&quot;},{&quot;family&quot;:&quot;Lenderink&quot;,&quot;given&quot;:&quot;Geert&quot;,&quot;parse-names&quot;:false,&quot;dropping-particle&quot;:&quot;&quot;,&quot;non-dropping-particle&quot;:&quot;&quot;},{&quot;family&quot;:&quot;Prein&quot;,&quot;given&quot;:&quot;Andreas F.&quot;,&quot;parse-names&quot;:false,&quot;dropping-particle&quot;:&quot;&quot;,&quot;non-dropping-particle&quot;:&quot;&quot;},{&quot;family&quot;:&quot;Westra&quot;,&quot;given&quot;:&quot;Seth&quot;,&quot;parse-names&quot;:false,&quot;dropping-particle&quot;:&quot;&quot;,&quot;non-dropping-particle&quot;:&quot;&quot;},{&quot;family&quot;:&quot;Allan&quot;,&quot;given&quot;:&quot;Richard P.&quot;,&quot;parse-names&quot;:false,&quot;dropping-particle&quot;:&quot;&quot;,&quot;non-dropping-particle&quot;:&quot;&quot;},{&quot;family&quot;:&quot;Ban&quot;,&quot;given&quot;:&quot;Nikolina&quot;,&quot;parse-names&quot;:false,&quot;dropping-particle&quot;:&quot;&quot;,&quot;non-dropping-particle&quot;:&quot;&quot;},{&quot;family&quot;:&quot;Barbero&quot;,&quot;given&quot;:&quot;Renaud&quot;,&quot;parse-names&quot;:false,&quot;dropping-particle&quot;:&quot;&quot;,&quot;non-dropping-particle&quot;:&quot;&quot;},{&quot;family&quot;:&quot;Berg&quot;,&quot;given&quot;:&quot;Peter&quot;,&quot;parse-names&quot;:false,&quot;dropping-particle&quot;:&quot;&quot;,&quot;non-dropping-particle&quot;:&quot;&quot;},{&quot;family&quot;:&quot;Blenkinsop&quot;,&quot;given&quot;:&quot;Stephen&quot;,&quot;parse-names&quot;:false,&quot;dropping-particle&quot;:&quot;&quot;,&quot;non-dropping-particle&quot;:&quot;&quot;},{&quot;family&quot;:&quot;Do&quot;,&quot;given&quot;:&quot;Hong X.&quot;,&quot;parse-names&quot;:false,&quot;dropping-particle&quot;:&quot;&quot;,&quot;non-dropping-particle&quot;:&quot;&quot;},{&quot;family&quot;:&quot;Guerreiro&quot;,&quot;given&quot;:&quot;Selma&quot;,&quot;parse-names&quot;:false,&quot;dropping-particle&quot;:&quot;&quot;,&quot;non-dropping-particle&quot;:&quot;&quot;},{&quot;family&quot;:&quot;Haerter&quot;,&quot;given&quot;:&quot;Jan O.&quot;,&quot;parse-names&quot;:false,&quot;dropping-particle&quot;:&quot;&quot;,&quot;non-dropping-particle&quot;:&quot;&quot;},{&quot;family&quot;:&quot;Kendon&quot;,&quot;given&quot;:&quot;Elizabeth J.&quot;,&quot;parse-names&quot;:false,&quot;dropping-particle&quot;:&quot;&quot;,&quot;non-dropping-particle&quot;:&quot;&quot;},{&quot;family&quot;:&quot;Lewis&quot;,&quot;given&quot;:&quot;Elizabeth&quot;,&quot;parse-names&quot;:false,&quot;dropping-particle&quot;:&quot;&quot;,&quot;non-dropping-particle&quot;:&quot;&quot;},{&quot;family&quot;:&quot;Schaer&quot;,&quot;given&quot;:&quot;Christoph&quot;,&quot;parse-names&quot;:false,&quot;dropping-particle&quot;:&quot;&quot;,&quot;non-dropping-particle&quot;:&quot;&quot;},{&quot;family&quot;:&quot;Sharma&quot;,&quot;given&quot;:&quot;Ashish&quot;,&quot;parse-names&quot;:false,&quot;dropping-particle&quot;:&quot;&quot;,&quot;non-dropping-particle&quot;:&quot;&quot;},{&quot;family&quot;:&quot;Villarini&quot;,&quot;given&quot;:&quot;Gabriele&quot;,&quot;parse-names&quot;:false,&quot;dropping-particle&quot;:&quot;&quot;,&quot;non-dropping-particle&quot;:&quot;&quot;},{&quot;family&quot;:&quot;Wasko&quot;,&quot;given&quot;:&quot;Conrad&quot;,&quot;parse-names&quot;:false,&quot;dropping-particle&quot;:&quot;&quot;,&quot;non-dropping-particle&quot;:&quot;&quot;},{&quot;family&quot;:&quot;Zhang&quot;,&quot;given&quot;:&quot;Xuebin&quot;,&quot;parse-names&quot;:false,&quot;dropping-particle&quot;:&quot;&quot;,&quot;non-dropping-particle&quot;:&quot;&quot;}],&quot;container-title&quot;:&quot;Nature Reviews Earth &amp; Environment&quot;,&quot;container-title-short&quot;:&quot;Nat Rev Earth Environ&quot;,&quot;DOI&quot;:&quot;10.1038/s43017-020-00128-6&quot;,&quot;issued&quot;:{&quot;date-parts&quot;:[[2021,1,15]]},&quot;page&quot;:&quot;107-122&quot;,&quot;publisher&quot;:&quot;Nature Publishing Group&quot;,&quot;issue&quot;:&quot;2&quot;,&quot;volume&quot;:&quot;2&quot;},&quot;isTemporary&quot;:false},{&quot;id&quot;:&quot;c61b5c3a-1de1-3253-b1aa-e97429903918&quot;,&quot;itemData&quot;:{&quot;type&quot;:&quot;article-journal&quot;,&quot;id&quot;:&quot;c61b5c3a-1de1-3253-b1aa-e97429903918&quot;,&quot;title&quot;:&quot;Climate change impact on flood and extreme precipitation increases with water availability&quot;,&quot;author&quot;:[{&quot;family&quot;:&quot;Tabari&quot;,&quot;given&quot;:&quot;Hossein&quot;,&quot;parse-names&quot;:false,&quot;dropping-particle&quot;:&quot;&quot;,&quot;non-dropping-particle&quot;:&quot;&quot;}],&quot;container-title&quot;:&quot;Scientific Reports&quot;,&quot;container-title-short&quot;:&quot;Sci Rep&quot;,&quot;DOI&quot;:&quot;10.1038/s41598-020-70816-2&quot;,&quot;ISSN&quot;:&quot;2045-2322&quot;,&quot;issued&quot;:{&quot;date-parts&quot;:[[2020,8,13]]},&quot;page&quot;:&quot;1-10&quot;,&quot;publisher&quot;:&quot;Nature Publishing Group&quot;,&quot;issue&quot;:&quot;1&quot;,&quot;volume&quot;:&quot;10&quot;},&quot;isTemporary&quot;:false},{&quot;id&quot;:&quot;718bf832-4590-3729-8ff4-4ae5c3df9f82&quot;,&quot;itemData&quot;:{&quot;type&quot;:&quot;article-journal&quot;,&quot;id&quot;:&quot;718bf832-4590-3729-8ff4-4ae5c3df9f82&quot;,&quot;title&quot;:&quot;Human contribution to more-intense precipitation extremes&quot;,&quot;author&quot;:[{&quot;family&quot;:&quot;Min&quot;,&quot;given&quot;:&quot;Seung Ki&quot;,&quot;parse-names&quot;:false,&quot;dropping-particle&quot;:&quot;&quot;,&quot;non-dropping-particle&quot;:&quot;&quot;},{&quot;family&quot;:&quot;Zhang&quot;,&quot;given&quot;:&quot;Xuebin&quot;,&quot;parse-names&quot;:false,&quot;dropping-particle&quot;:&quot;&quot;,&quot;non-dropping-particle&quot;:&quot;&quot;},{&quot;family&quot;:&quot;Zwiers&quot;,&quot;given&quot;:&quot;Francis W.&quot;,&quot;parse-names&quot;:false,&quot;dropping-particle&quot;:&quot;&quot;,&quot;non-dropping-particle&quot;:&quot;&quot;},{&quot;family&quot;:&quot;Hegerl&quot;,&quot;given&quot;:&quot;Gabriele C.&quot;,&quot;parse-names&quot;:false,&quot;dropping-particle&quot;:&quot;&quot;,&quot;non-dropping-particle&quot;:&quot;&quot;}],&quot;container-title&quot;:&quot;Nature&quot;,&quot;container-title-short&quot;:&quot;Nature&quot;,&quot;DOI&quot;:&quot;10.1038/nature09763&quot;,&quot;PMID&quot;:&quot;21331039&quot;,&quot;issued&quot;:{&quot;date-parts&quot;:[[2011,2,16]]},&quot;page&quot;:&quot;378-381&quot;,&quot;publisher&quot;:&quot;Nature Publishing Group&quot;,&quot;issue&quot;:&quot;7334&quot;,&quot;volume&quot;:&quot;470&quot;},&quot;isTemporary&quot;:false}]},{&quot;citationID&quot;:&quot;MENDELEY_CITATION_0b3c22c9-d475-4275-b193-c4d0176bdbee&quot;,&quot;properties&quot;:{&quot;noteIndex&quot;:0},&quot;isEdited&quot;:false,&quot;manualOverride&quot;:{&quot;isManuallyOverridden&quot;:false,&quot;citeprocText&quot;:&quot;(Asadieh &amp;#38; Krakauer, 2015)&quot;,&quot;manualOverrideText&quot;:&quot;&quot;},&quot;citationTag&quot;:&quot;MENDELEY_CITATION_v3_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&quot;,&quot;citationItems&quot;:[{&quot;id&quot;:&quot;51c2af50-1b1b-3438-b3a0-95d6765e5fa2&quot;,&quot;itemData&quot;:{&quot;type&quot;:&quot;article-journal&quot;,&quot;id&quot;:&quot;51c2af50-1b1b-3438-b3a0-95d6765e5fa2&quot;,&quot;title&quot;:&quot;Global trends in extreme precipitation: Climate models versus observations&quot;,&quot;author&quot;:[{&quot;family&quot;:&quot;Asadieh&quot;,&quot;given&quot;:&quot;B.&quot;,&quot;parse-names&quot;:false,&quot;dropping-particle&quot;:&quot;&quot;,&quot;non-dropping-particle&quot;:&quot;&quot;},{&quot;family&quot;:&quot;Krakauer&quot;,&quot;given&quot;:&quot;N. Y.&quot;,&quot;parse-names&quot;:false,&quot;dropping-particle&quot;:&quot;&quot;,&quot;non-dropping-particle&quot;:&quot;&quot;}],&quot;container-title&quot;:&quot;Hydrology and Earth System Sciences&quot;,&quot;container-title-short&quot;:&quot;Hydrol Earth Syst Sci&quot;,&quot;accessed&quot;:{&quot;date-parts&quot;:[[2024,9,30]]},&quot;DOI&quot;:&quot;10.5194/HESS-19-877-2015&quot;,&quot;issued&quot;:{&quot;date-parts&quot;:[[2015,2,12]]},&quot;page&quot;:&quot;877-891&quot;,&quot;publisher&quot;:&quot;Copernicus GmbH&quot;,&quot;issue&quot;:&quot;2&quot;,&quot;volume&quot;:&quot;19&quot;},&quot;isTemporary&quot;:false}]},{&quot;citationID&quot;:&quot;MENDELEY_CITATION_d7321879-0a93-4b62-b9b3-1d70df7d5222&quot;,&quot;properties&quot;:{&quot;noteIndex&quot;:0},&quot;isEdited&quot;:false,&quot;manualOverride&quot;:{&quot;isManuallyOverridden&quot;:false,&quot;citeprocText&quot;:&quot;(Lanza &amp;#38; Stagi, 2008)&quot;,&quot;manualOverrideText&quot;:&quot;&quot;},&quot;citationTag&quot;:&quot;MENDELEY_CITATION_v3_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&quot;,&quot;citationItems&quot;:[{&quot;id&quot;:&quot;5d37d42d-146b-3904-aaa1-ccf38271b737&quot;,&quot;itemData&quot;:{&quot;type&quot;:&quot;article-journal&quot;,&quot;id&quot;:&quot;5d37d42d-146b-3904-aaa1-ccf38271b737&quot;,&quot;title&quot;:&quot;Certified accuracy of rainfall data as a standard requirement in scientific investigations&quot;,&quot;author&quot;:[{&quot;family&quot;:&quot;Lanza&quot;,&quot;given&quot;:&quot;L. G.&quot;,&quot;parse-names&quot;:false,&quot;dropping-particle&quot;:&quot;&quot;,&quot;non-dropping-particle&quot;:&quot;&quot;},{&quot;family&quot;:&quot;Stagi&quot;,&quot;given&quot;:&quot;L.&quot;,&quot;parse-names&quot;:false,&quot;dropping-particle&quot;:&quot;&quot;,&quot;non-dropping-particle&quot;:&quot;&quot;}],&quot;container-title&quot;:&quot;Advances in Geosciences&quot;,&quot;DOI&quot;:&quot;10.5194/ADGEO-16-43-2008&quot;,&quot;issued&quot;:{&quot;date-parts&quot;:[[2008,4,9]]},&quot;page&quot;:&quot;43-48&quot;,&quot;publisher&quot;:&quot;Copernicus GmbH&quot;,&quot;volume&quot;:&quot;16&quot;,&quot;container-title-short&quot;:&quot;&quot;},&quot;isTemporary&quot;:false}]},{&quot;citationID&quot;:&quot;MENDELEY_CITATION_80d74698-8fe8-4d75-bf6d-0915e81257bc&quot;,&quot;properties&quot;:{&quot;noteIndex&quot;:0},&quot;isEdited&quot;:false,&quot;manualOverride&quot;:{&quot;isManuallyOverridden&quot;:false,&quot;citeprocText&quot;:&quot;(Haiden &amp;#38; Duffy, 2016)&quot;,&quot;manualOverrideText&quot;:&quot;&quot;},&quot;citationTag&quot;:&quot;MENDELEY_CITATION_v3_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&quot;,&quot;citationItems&quot;:[{&quot;id&quot;:&quot;c06272a3-e7b7-3554-b06f-f90813d735a1&quot;,&quot;itemData&quot;:{&quot;type&quot;:&quot;article-journal&quot;,&quot;id&quot;:&quot;c06272a3-e7b7-3554-b06f-f90813d735a1&quot;,&quot;title&quot;:&quot;Use of high-density observations in precipitation verification&quot;,&quot;author&quot;:[{&quot;family&quot;:&quot;Haiden&quot;,&quot;given&quot;:&quot;Thomas&quot;,&quot;parse-names&quot;:false,&quot;dropping-particle&quot;:&quot;&quot;,&quot;non-dropping-particle&quot;:&quot;&quot;},{&quot;family&quot;:&quot;Duffy&quot;,&quot;given&quot;:&quot;Sinéad&quot;,&quot;parse-names&quot;:false,&quot;dropping-particle&quot;:&quot;&quot;,&quot;non-dropping-particle&quot;:&quot;&quot;}],&quot;container-title&quot;:&quot;ECMWF Newsletter&quot;,&quot;DOI&quot;:&quot;10.21957/hsacrdem&quot;,&quot;issued&quot;:{&quot;date-parts&quot;:[[2016]]},&quot;page&quot;:&quot;20-25&quot;,&quot;issue&quot;:&quot;147&quot;,&quot;container-title-short&quot;:&quot;&quot;},&quot;isTemporary&quot;:false}]},{&quot;citationID&quot;:&quot;MENDELEY_CITATION_4208b4e9-50e1-4f32-bebb-10b00f4c20fc&quot;,&quot;properties&quot;:{&quot;noteIndex&quot;:0},&quot;isEdited&quot;:false,&quot;manualOverride&quot;:{&quot;isManuallyOverridden&quot;:false,&quot;citeprocText&quot;:&quot;(Anand &amp;#38; Karunanidhi, 2020; Tadeyo et al., 2020)&quot;,&quot;manualOverrideText&quot;:&quot;&quot;},&quot;citationTag&quot;:&quot;MENDELEY_CITATION_v3_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&quot;,&quot;citationItems&quot;:[{&quot;id&quot;:&quot;6682c507-01e7-3f25-8d9f-4da321e19659&quot;,&quot;itemData&quot;:{&quot;type&quot;:&quot;article-journal&quot;,&quot;id&quot;:&quot;6682c507-01e7-3f25-8d9f-4da321e19659&quot;,&quot;title&quot;:&quot;Long term spatial and temporal rainfall trend analysis using GIS and statistical methods in Lower Bhavani basin, Tamil Nadu, India&quot;,&quot;author&quot;:[{&quot;family&quot;:&quot;Anand&quot;,&quot;given&quot;:&quot;B&quot;,&quot;parse-names&quot;:false,&quot;dropping-particle&quot;:&quot;&quot;,&quot;non-dropping-particle&quot;:&quot;&quot;},{&quot;family&quot;:&quot;Karunanidhi&quot;,&quot;given&quot;:&quot;D&quot;,&quot;parse-names&quot;:false,&quot;dropping-particle&quot;:&quot;&quot;,&quot;non-dropping-particle&quot;:&quot;&quot;}],&quot;container-title&quot;:&quot;Indian Journal of Geo-Marine Sciences&quot;,&quot;accessed&quot;:{&quot;date-parts&quot;:[[2024,9,30]]},&quot;issued&quot;:{&quot;date-parts&quot;:[[2020]]},&quot;page&quot;:&quot;419-427&quot;,&quot;issue&quot;:&quot;03&quot;,&quot;volume&quot;:&quot;49&quot;,&quot;container-title-short&quot;:&quot;&quot;},&quot;isTemporary&quot;:false},{&quot;id&quot;:&quot;b50f46cd-35fb-3579-ac11-10ca8051d9e3&quot;,&quot;itemData&quot;:{&quot;type&quot;:&quot;article-journal&quot;,&quot;id&quot;:&quot;b50f46cd-35fb-3579-ac11-10ca8051d9e3&quot;,&quot;title&quot;:&quot;Characterization of spatio-temporal trends and periodicity of precipitation over Malawi during 1979-2015&quot;,&quot;author&quot;:[{&quot;family&quot;:&quot;Tadeyo&quot;,&quot;given&quot;:&quot;Edwin&quot;,&quot;parse-names&quot;:false,&quot;dropping-particle&quot;:&quot;&quot;,&quot;non-dropping-particle&quot;:&quot;&quot;},{&quot;family&quot;:&quot;Chen&quot;,&quot;given&quot;:&quot;Dan&quot;,&quot;parse-names&quot;:false,&quot;dropping-particle&quot;:&quot;&quot;,&quot;non-dropping-particle&quot;:&quot;&quot;},{&quot;family&quot;:&quot;Ayugi&quot;,&quot;given&quot;:&quot;Brian&quot;,&quot;parse-names&quot;:false,&quot;dropping-particle&quot;:&quot;&quot;,&quot;non-dropping-particle&quot;:&quot;&quot;},{&quot;family&quot;:&quot;Yao&quot;,&quot;given&quot;:&quot;Chunzhen&quot;,&quot;parse-names&quot;:false,&quot;dropping-particle&quot;:&quot;&quot;,&quot;non-dropping-particle&quot;:&quot;&quot;}],&quot;container-title&quot;:&quot;Atmosphere&quot;,&quot;container-title-short&quot;:&quot;Atmosphere (Basel)&quot;,&quot;accessed&quot;:{&quot;date-parts&quot;:[[2024,9,30]]},&quot;DOI&quot;:&quot;10.3390/ATMOS11090891&quot;,&quot;issued&quot;:{&quot;date-parts&quot;:[[2020,9,1]]},&quot;publisher&quot;:&quot;MDPI AG&quot;,&quot;issue&quot;:&quot;9&quot;,&quot;volume&quot;:&quot;11&quot;},&quot;isTemporary&quot;:false}]},{&quot;citationID&quot;:&quot;MENDELEY_CITATION_fe11dcad-2f93-40af-98a4-298ab038fb2e&quot;,&quot;properties&quot;:{&quot;noteIndex&quot;:0},&quot;isEdited&quot;:false,&quot;manualOverride&quot;:{&quot;isManuallyOverridden&quot;:false,&quot;citeprocText&quot;:&quot;(Kidd et al., 2017)&quot;,&quot;manualOverrideText&quot;:&quot;&quot;},&quot;citationTag&quot;:&quot;MENDELEY_CITATION_v3_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&quot;,&quot;citationItems&quot;:[{&quot;id&quot;:&quot;80b8b351-7c21-3901-8198-0a321a3ba724&quot;,&quot;itemData&quot;:{&quot;type&quot;:&quot;article-journal&quot;,&quot;id&quot;:&quot;80b8b351-7c21-3901-8198-0a321a3ba724&quot;,&quot;title&quot;:&quot;So, how much of the Earth's surface is covered by rain gauges?&quot;,&quot;author&quot;:[{&quot;family&quot;:&quot;Kidd&quot;,&quot;given&quot;:&quot;Chris&quot;,&quot;parse-names&quot;:false,&quot;dropping-particle&quot;:&quot;&quot;,&quot;non-dropping-particle&quot;:&quot;&quot;},{&quot;family&quot;:&quot;Becker&quot;,&quot;given&quot;:&quot;Andreas&quot;,&quot;parse-names&quot;:false,&quot;dropping-particle&quot;:&quot;&quot;,&quot;non-dropping-particle&quot;:&quot;&quot;},{&quot;family&quot;:&quot;Huffman&quot;,&quot;given&quot;:&quot;George J.&quot;,&quot;parse-names&quot;:false,&quot;dropping-particle&quot;:&quot;&quot;,&quot;non-dropping-particle&quot;:&quot;&quot;},{&quot;family&quot;:&quot;Muller&quot;,&quot;given&quot;:&quot;Catherine L.&quot;,&quot;parse-names&quot;:false,&quot;dropping-particle&quot;:&quot;&quot;,&quot;non-dropping-particle&quot;:&quot;&quot;},{&quot;family&quot;:&quot;Joe&quot;,&quot;given&quot;:&quot;Paul&quot;,&quot;parse-names&quot;:false,&quot;dropping-particle&quot;:&quot;&quot;,&quot;non-dropping-particle&quot;:&quot;&quot;},{&quot;family&quot;:&quot;Skofronick-Jackson&quot;,&quot;given&quot;:&quot;Gail&quot;,&quot;parse-names&quot;:false,&quot;dropping-particle&quot;:&quot;&quot;,&quot;non-dropping-particle&quot;:&quot;&quot;},{&quot;family&quot;:&quot;Kirschbaum&quot;,&quot;given&quot;:&quot;Dalia B.&quot;,&quot;parse-names&quot;:false,&quot;dropping-particle&quot;:&quot;&quot;,&quot;non-dropping-particle&quot;:&quot;&quot;}],&quot;container-title&quot;:&quot;Bulletin of the American Meteorological Society&quot;,&quot;container-title-short&quot;:&quot;Bull Am Meteorol Soc&quot;,&quot;DOI&quot;:&quot;10.1175/BAMS-D-14-00283.1&quot;,&quot;issued&quot;:{&quot;date-parts&quot;:[[2017]]},&quot;page&quot;:&quot;69-78&quot;,&quot;issue&quot;:&quot;1&quot;,&quot;volume&quot;:&quot;98&quot;},&quot;isTemporary&quot;:false}]},{&quot;citationID&quot;:&quot;MENDELEY_CITATION_4371e9f1-49b6-4785-a203-cefe5f8d3606&quot;,&quot;properties&quot;:{&quot;noteIndex&quot;:0},&quot;isEdited&quot;:false,&quot;manualOverride&quot;:{&quot;isManuallyOverridden&quot;:false,&quot;citeprocText&quot;:&quot;(Di Curzio et al., 2022)&quot;,&quot;manualOverrideText&quot;:&quot;&quot;},&quot;citationTag&quot;:&quot;MENDELEY_CITATION_v3_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&quot;,&quot;citationItems&quot;:[{&quot;id&quot;:&quot;d4641c25-1953-332a-9a15-481425acec89&quot;,&quot;itemData&quot;:{&quot;type&quot;:&quot;article-journal&quot;,&quot;id&quot;:&quot;d4641c25-1953-332a-9a15-481425acec89&quot;,&quot;title&quot;:&quot;Comparing Rain Gauge and Weather RaDAR Data in the Estimation of the Pluviometric Inflow from the Apennine Ridge to the Adriatic Coast (Abruzzo Region, Central Italy)&quot;,&quot;author&quot;:[{&quot;family&quot;:&quot;Curzio&quot;,&quot;given&quot;:&quot;Diego&quot;,&quot;parse-names&quot;:false,&quot;dropping-particle&quot;:&quot;&quot;,&quot;non-dropping-particle&quot;:&quot;Di&quot;},{&quot;family&quot;:&quot;Giovanni&quot;,&quot;given&quot;:&quot;Alessia&quot;,&quot;parse-names&quot;:false,&quot;dropping-particle&quot;:&quot;&quot;,&quot;non-dropping-particle&quot;:&quot;Di&quot;},{&quot;family&quot;:&quot;Lidori&quot;,&quot;given&quot;:&quot;Raffaele&quot;,&quot;parse-names&quot;:false,&quot;dropping-particle&quot;:&quot;&quot;,&quot;non-dropping-particle&quot;:&quot;&quot;},{&quot;family&quot;:&quot;Montopoli&quot;,&quot;given&quot;:&quot;Mario&quot;,&quot;parse-names&quot;:false,&quot;dropping-particle&quot;:&quot;&quot;,&quot;non-dropping-particle&quot;:&quot;&quot;},{&quot;family&quot;:&quot;Rusi&quot;,&quot;given&quot;:&quot;Sergio&quot;,&quot;parse-names&quot;:false,&quot;dropping-particle&quot;:&quot;&quot;,&quot;non-dropping-particle&quot;:&quot;&quot;}],&quot;container-title&quot;:&quot;Hydrology&quot;,&quot;DOI&quot;:&quot;10.3390/HYDROLOGY9120225&quot;,&quot;issued&quot;:{&quot;date-parts&quot;:[[2022,12,11]]},&quot;page&quot;:&quot;225&quot;,&quot;publisher&quot;:&quot;Multidisciplinary Digital Publishing Institute&quot;,&quot;issue&quot;:&quot;12&quot;,&quot;volume&quot;:&quot;9&quot;,&quot;container-title-short&quot;:&quot;&quot;},&quot;isTemporary&quot;:false}]},{&quot;citationID&quot;:&quot;MENDELEY_CITATION_b10180ad-c4e5-4fac-8d37-4ea1036f757c&quot;,&quot;properties&quot;:{&quot;noteIndex&quot;:0},&quot;isEdited&quot;:false,&quot;manualOverride&quot;:{&quot;isManuallyOverridden&quot;:false,&quot;citeprocText&quot;:&quot;(Lanza &amp;#38; Stagi, 2008)&quot;,&quot;manualOverrideText&quot;:&quot;&quot;},&quot;citationTag&quot;:&quot;MENDELEY_CITATION_v3_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&quot;,&quot;citationItems&quot;:[{&quot;id&quot;:&quot;5d37d42d-146b-3904-aaa1-ccf38271b737&quot;,&quot;itemData&quot;:{&quot;type&quot;:&quot;article-journal&quot;,&quot;id&quot;:&quot;5d37d42d-146b-3904-aaa1-ccf38271b737&quot;,&quot;title&quot;:&quot;Certified accuracy of rainfall data as a standard requirement in scientific investigations&quot;,&quot;author&quot;:[{&quot;family&quot;:&quot;Lanza&quot;,&quot;given&quot;:&quot;L. G.&quot;,&quot;parse-names&quot;:false,&quot;dropping-particle&quot;:&quot;&quot;,&quot;non-dropping-particle&quot;:&quot;&quot;},{&quot;family&quot;:&quot;Stagi&quot;,&quot;given&quot;:&quot;L.&quot;,&quot;parse-names&quot;:false,&quot;dropping-particle&quot;:&quot;&quot;,&quot;non-dropping-particle&quot;:&quot;&quot;}],&quot;container-title&quot;:&quot;Advances in Geosciences&quot;,&quot;DOI&quot;:&quot;10.5194/ADGEO-16-43-2008&quot;,&quot;issued&quot;:{&quot;date-parts&quot;:[[2008,4,9]]},&quot;page&quot;:&quot;43-48&quot;,&quot;publisher&quot;:&quot;Copernicus GmbH&quot;,&quot;volume&quot;:&quot;16&quot;,&quot;container-title-short&quot;:&quot;&quot;},&quot;isTemporary&quot;:false}]},{&quot;citationID&quot;:&quot;MENDELEY_CITATION_04d4157f-d78e-42fc-a5d7-38e6c1d0534f&quot;,&quot;properties&quot;:{&quot;noteIndex&quot;:0},&quot;isEdited&quot;:false,&quot;manualOverride&quot;:{&quot;isManuallyOverridden&quot;:false,&quot;citeprocText&quot;:&quot;(Ensor &amp;#38; Robeson, 2008; Gupta et al., 2020; Satgé et al., 2020)&quot;,&quot;manualOverrideText&quot;:&quot;&quot;},&quot;citationItems&quot;:[{&quot;id&quot;:&quot;3d1586c1-4211-36e7-ad12-0739c2e3bf4b&quot;,&quot;itemData&quot;:{&quot;type&quot;:&quot;article-journal&quot;,&quot;id&quot;:&quot;3d1586c1-4211-36e7-ad12-0739c2e3bf4b&quot;,&quot;title&quot;:&quot;Statistical Characteristics of Daily Precipitation: Comparisons of Gridded and Point Datasets&quot;,&quot;author&quot;:[{&quot;family&quot;:&quot;Ensor&quot;,&quot;given&quot;:&quot;Leslie A.&quot;,&quot;parse-names&quot;:false,&quot;dropping-particle&quot;:&quot;&quot;,&quot;non-dropping-particle&quot;:&quot;&quot;},{&quot;family&quot;:&quot;Robeson&quot;,&quot;given&quot;:&quot;Scott M.&quot;,&quot;parse-names&quot;:false,&quot;dropping-particle&quot;:&quot;&quot;,&quot;non-dropping-particle&quot;:&quot;&quot;}],&quot;container-title&quot;:&quot;Journal of Applied Meteorology and Climatology&quot;,&quot;container-title-short&quot;:&quot;J Appl Meteorol Climatol&quot;,&quot;DOI&quot;:&quot;10.1175/2008JAMC1757.1&quot;,&quot;issued&quot;:{&quot;date-parts&quot;:[[2008,9,1]]},&quot;page&quot;:&quot;2468-2476&quot;,&quot;publisher&quot;:&quot;American Meteorological Society&quot;,&quot;issue&quot;:&quot;9&quot;,&quot;volume&quot;:&quot;47&quot;},&quot;isTemporary&quot;:false},{&quot;id&quot;:&quot;59bb043d-b626-3546-b182-573f209375f2&quot;,&quot;itemData&quot;:{&quot;type&quot;:&quot;article-journal&quot;,&quot;id&quot;:&quot;59bb043d-b626-3546-b182-573f209375f2&quot;,&quot;title&quot;:&quot;Evaluation of 23 gridded precipitation datasets across West Africa&quot;,&quot;author&quot;:[{&quot;family&quot;:&quot;Satgé&quot;,&quot;given&quot;:&quot;Frédéric&quot;,&quot;parse-names&quot;:false,&quot;dropping-particle&quot;:&quot;&quot;,&quot;non-dropping-particle&quot;:&quot;&quot;},{&quot;family&quot;:&quot;Defrance&quot;,&quot;given&quot;:&quot;Dimitri&quot;,&quot;parse-names&quot;:false,&quot;dropping-particle&quot;:&quot;&quot;,&quot;non-dropping-particle&quot;:&quot;&quot;},{&quot;family&quot;:&quot;Sultan&quot;,&quot;given&quot;:&quot;Benjamin&quot;,&quot;parse-names&quot;:false,&quot;dropping-particle&quot;:&quot;&quot;,&quot;non-dropping-particle&quot;:&quot;&quot;},{&quot;family&quot;:&quot;Bonnet&quot;,&quot;given&quot;:&quot;Marie Paule&quot;,&quot;parse-names&quot;:false,&quot;dropping-particle&quot;:&quot;&quot;,&quot;non-dropping-particle&quot;:&quot;&quot;},{&quot;family&quot;:&quot;Seyler&quot;,&quot;given&quot;:&quot;Frédérique&quot;,&quot;parse-names&quot;:false,&quot;dropping-particle&quot;:&quot;&quot;,&quot;non-dropping-particle&quot;:&quot;&quot;},{&quot;family&quot;:&quot;Rouché&quot;,&quot;given&quot;:&quot;Nathalie&quot;,&quot;parse-names&quot;:false,&quot;dropping-particle&quot;:&quot;&quot;,&quot;non-dropping-particle&quot;:&quot;&quot;},{&quot;family&quot;:&quot;Pierron&quot;,&quot;given&quot;:&quot;Fabrice&quot;,&quot;parse-names&quot;:false,&quot;dropping-particle&quot;:&quot;&quot;,&quot;non-dropping-particle&quot;:&quot;&quot;},{&quot;family&quot;:&quot;Paturel&quot;,&quot;given&quot;:&quot;Jean Emmanuel&quot;,&quot;parse-names&quot;:false,&quot;dropping-particle&quot;:&quot;&quot;,&quot;non-dropping-particle&quot;:&quot;&quot;}],&quot;container-title&quot;:&quot;Journal of Hydrology&quot;,&quot;container-title-short&quot;:&quot;J Hydrol (Amst)&quot;,&quot;accessed&quot;:{&quot;date-parts&quot;:[[2024,9,30]]},&quot;DOI&quot;:&quot;10.1016/J.JHYDROL.2019.124412&quot;,&quot;issued&quot;:{&quot;date-parts&quot;:[[2020,2,1]]},&quot;page&quot;:&quot;124412&quot;,&quot;publisher&quot;:&quot;Elsevier&quot;,&quot;volume&quot;:&quot;581&quot;},&quot;isTemporary&quot;:false},{&quot;id&quot;:&quot;63c364c4-c02d-3d41-91f7-0c182b1a23cf&quot;,&quot;itemData&quot;:{&quot;type&quot;:&quot;article-journal&quot;,&quot;id&quot;:&quot;63c364c4-c02d-3d41-91f7-0c182b1a23cf&quot;,&quot;title&quot;:&quot;An assessment of global satellite-based precipitation datasets in capturing precipitation extremes: A comparison with observed precipitation dataset in India&quot;,&quot;author&quot;:[{&quot;family&quot;:&quot;Gupta&quot;,&quot;given&quot;:&quot;Vivek&quot;,&quot;parse-names&quot;:false,&quot;dropping-particle&quot;:&quot;&quot;,&quot;non-dropping-particle&quot;:&quot;&quot;},{&quot;family&quot;:&quot;Jain&quot;,&quot;given&quot;:&quot;Manoj K.&quot;,&quot;parse-names&quot;:false,&quot;dropping-particle&quot;:&quot;&quot;,&quot;non-dropping-particle&quot;:&quot;&quot;},{&quot;family&quot;:&quot;Singh&quot;,&quot;given&quot;:&quot;Pushpendra K.&quot;,&quot;parse-names&quot;:false,&quot;dropping-particle&quot;:&quot;&quot;,&quot;non-dropping-particle&quot;:&quot;&quot;},{&quot;family&quot;:&quot;Singh&quot;,&quot;given&quot;:&quot;Vishal&quot;,&quot;parse-names&quot;:false,&quot;dropping-particle&quot;:&quot;&quot;,&quot;non-dropping-particle&quot;:&quot;&quot;}],&quot;container-title&quot;:&quot;International Journal of Climatology&quot;,&quot;DOI&quot;:&quot;10.1002/JOC.6419&quot;,&quot;issued&quot;:{&quot;date-parts&quot;:[[2020,6,30]]},&quot;page&quot;:&quot;3667-3688&quot;,&quot;publisher&quot;:&quot;John Wiley &amp; Sons, Ltd&quot;,&quot;issue&quot;:&quot;8&quot;,&quot;volume&quot;:&quot;40&quot;},&quot;isTemporary&quot;:false}],&quot;citationTag&quot;:&quot;MENDELEY_CITATION_v3_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&quot;},{&quot;citationID&quot;:&quot;MENDELEY_CITATION_fe6f6d85-51b2-473f-8c41-6fe5286bf6b2&quot;,&quot;properties&quot;:{&quot;noteIndex&quot;:0},&quot;isEdited&quot;:false,&quot;manualOverride&quot;:{&quot;isManuallyOverridden&quot;:false,&quot;citeprocText&quot;:&quot;(Lavers et al., 2022)&quot;,&quot;manualOverrideText&quot;:&quot;&quot;},&quot;citationTag&quot;:&quot;MENDELEY_CITATION_v3_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&quot;,&quot;citationItems&quot;:[{&quot;id&quot;:&quot;f0bc0115-b203-3c93-973b-075dc51b3e06&quot;,&quot;itemData&quot;:{&quot;type&quot;:&quot;article-journal&quot;,&quot;id&quot;:&quot;f0bc0115-b203-3c93-973b-075dc51b3e06&quot;,&quot;title&quot;:&quot;An evaluation of ERA5 precipitation for climate monitoring&quot;,&quot;author&quot;:[{&quot;family&quot;:&quot;Lavers&quot;,&quot;given&quot;:&quot;David A.&quot;,&quot;parse-names&quot;:false,&quot;dropping-particle&quot;:&quot;&quot;,&quot;non-dropping-particle&quot;:&quot;&quot;},{&quot;family&quot;:&quot;Simmons&quot;,&quot;given&quot;:&quot;Adrian&quot;,&quot;parse-names&quot;:false,&quot;dropping-particle&quot;:&quot;&quot;,&quot;non-dropping-particle&quot;:&quot;&quot;},{&quot;family&quot;:&quot;Vamborg&quot;,&quot;given&quot;:&quot;Freja&quot;,&quot;parse-names&quot;:false,&quot;dropping-particle&quot;:&quot;&quot;,&quot;non-dropping-particle&quot;:&quot;&quot;},{&quot;family&quot;:&quot;Rodwell&quot;,&quot;given&quot;:&quot;Mark J.&quot;,&quot;parse-names&quot;:false,&quot;dropping-particle&quot;:&quot;&quot;,&quot;non-dropping-particle&quot;:&quot;&quot;}],&quot;container-title&quot;:&quot;Quarterly Journal of the Royal Meteorological Society&quot;,&quot;accessed&quot;:{&quot;date-parts&quot;:[[2024,5,7]]},&quot;DOI&quot;:&quot;10.1002/QJ.4351&quot;,&quot;ISSN&quot;:&quot;1477870X&quot;,&quot;issued&quot;:{&quot;date-parts&quot;:[[2022,10,1]]},&quot;page&quot;:&quot;3152-3165&quot;,&quot;abstract&quot;:&quot;A key aim of climate monitoring is to place the current conditions of climate variables, such as surface air temperature and precipitation, in their historical context. In Europe, a leading provider of this information is the Copernicus Climate Change Service (C3S), which is implemented by the European Centre for Medium-Range Weather Forecasts (ECMWF) on behalf of the European Commission. To undertake this activity in close-to-real time, C3S predominantly uses the ECMWF ERA5 reanalysis, and ERA5 precipitation is widely used as a proxy for observed precipitation for hydrological monitoring. However, for there to be confidence in the ERA5 data, it is essential to evaluate its ability to capture observed precipitation. In this study, we therefore evaluate ERA5 precipitation against observations globally to inform C3S monitoring activities and the broader climate science community. Using 24 hr precipitation observations at 5,637 stations from 2001 to 2020, results show that the smallest ERA5 random errors occur in the winter Extratropics and the largest ERA5 errors are in the Tropics. The errors grow in the summer Extratropics and the errors in the Tropics move with the intertropical convergence zone. These findings are mirrored in the stable equitable error in probability space (SEEPS) score, with the SEEPS signifying that ERA5 is more able to discriminate between different precipitation events in the Extratropics. In general, an ERA5 wet bias is also found. The assessment of annual maximum 1 day (RX1) precipitation accumulations and four extreme events shows that ERA5 cannot model the highest observed precipitation totals but that it can generally capture their locations and patterns. Furthermore, an evaluation of monthly precipitation corroborated that ERA5 is more skilful in the Extratropics. These results imply that users can have confidence in ERA5 precipitation in extratropical regions, and therefore it is recommended that ERA5 is mostly used for extratropical precipitation monitoring.&quot;,&quot;publisher&quot;:&quot;John Wiley and Sons Ltd&quot;,&quot;issue&quot;:&quot;748&quot;,&quot;volume&quot;:&quot;148&quot;,&quot;container-title-short&quot;:&quot;&quot;},&quot;isTemporary&quot;:false}]},{&quot;citationID&quot;:&quot;MENDELEY_CITATION_fd15ae9d-653a-4cfd-99ed-c765d5a1ca89&quot;,&quot;properties&quot;:{&quot;noteIndex&quot;:0},&quot;isEdited&quot;:false,&quot;manualOverride&quot;:{&quot;isManuallyOverridden&quot;:false,&quot;citeprocText&quot;:&quot;(Alexandridis et al., 2023; Espinosa et al., 2024; Gomis-Cebolla et al., 2023)&quot;,&quot;manualOverrideText&quot;:&quot;&quot;},&quot;citationItems&quot;:[{&quot;id&quot;:&quot;b932cc6b-ad0b-3788-8b3c-a5414cb57564&quot;,&quot;itemData&quot;:{&quot;type&quot;:&quot;article-journal&quot;,&quot;id&quot;:&quot;b932cc6b-ad0b-3788-8b3c-a5414cb57564&quot;,&quot;title&quot;:&quot;Evaluation of ERA5 and ERA5-Land reanalysis precipitation datasets over Spain (1951–2020)&quot;,&quot;author&quot;:[{&quot;family&quot;:&quot;Gomis-Cebolla&quot;,&quot;given&quot;:&quot;José&quot;,&quot;parse-names&quot;:false,&quot;dropping-particle&quot;:&quot;&quot;,&quot;non-dropping-particle&quot;:&quot;&quot;},{&quot;family&quot;:&quot;Rattayova&quot;,&quot;given&quot;:&quot;Viera&quot;,&quot;parse-names&quot;:false,&quot;dropping-particle&quot;:&quot;&quot;,&quot;non-dropping-particle&quot;:&quot;&quot;},{&quot;family&quot;:&quot;Salazar-Galán&quot;,&quot;given&quot;:&quot;Sergio&quot;,&quot;parse-names&quot;:false,&quot;dropping-particle&quot;:&quot;&quot;,&quot;non-dropping-particle&quot;:&quot;&quot;},{&quot;family&quot;:&quot;Francés&quot;,&quot;given&quot;:&quot;Félix&quot;,&quot;parse-names&quot;:false,&quot;dropping-particle&quot;:&quot;&quot;,&quot;non-dropping-particle&quot;:&quot;&quot;}],&quot;container-title&quot;:&quot;Atmospheric Research&quot;,&quot;container-title-short&quot;:&quot;Atmos Res&quot;,&quot;accessed&quot;:{&quot;date-parts&quot;:[[2024,5,7]]},&quot;DOI&quot;:&quot;10.1016/J.ATMOSRES.2023.106606&quot;,&quot;ISSN&quot;:&quot;01698095&quot;,&quot;issued&quot;:{&quot;date-parts&quot;:[[2023,3,15]]},&quot;abstract&quot;:&quot;Reanalysis precipitation estimates are widely used in the fields of meteorology and hydrology because they can provide physical, spatial, and temporal coherent long time series at a global scale. Nevertheless, as a pre-requisite for many applications their performance needs to be assessed. The objective of this study was to evaluate the European Centre for Medium-Range Weather Forecasts (ECMWF) latest fifth-generation reanalysis precipitation products, i.e., ERA5 and ERA5-Land, at country scale in Spain. For doing so, we compared it against a high-resolution precipitation product of the Spanish Meteorological Agency which spans approximately 70 years (1951–2020). A comprehensive assessment (continuous, categorical, probability distribution function (pdf), spatial pattern, and temporal trend) was performed in order to ascertain the quality of the reanalysis products. Results of the analysis revealed a general agreement between observations and ERA5-Land/ERA5 estimates: spearman correlation values between 0.5 and 0.9, Root Mean Square Error (RMSE) mostly between 2 and 8 mm/d and Kling Gupta Efficiency (KGE) values &gt;0.4. Categorical assessment additionally indicated a good performance (Heiken Skill score (HSS) score, also known as kappa, between 0.4 and 0.8). Nevertheless, performance was found to be dependent on the climatic region, precipitation intensity and orography. Correlation revealed a north-west (higher values) south-east (lower values) spatial gradient while relative bias (RBIAS) and RMSE spatial patterns were positively correlated with slope (ρ = 0.41/0.35, 0.69/0.70, respectively). In addition, as indicated by the categorical analysis, along the Mediterranean coast a wet bias (i.e., overestimation of days with precipitation) was found. Reanalysis detection capacity (kappa) shown a negative correlation with the slope (ρ = −0.29/−0.34). Worst model performance is obtained during summer months, with a generalized overestimation. The pdf assessment revealed that the ERA5-Land/ERA5 tended to overestimate light (≥1 and &lt; 5 mm/day), and moderate (≥5 and &lt; 20 mm/day) precipitation categories while underestimating the heavy (≥20 and &lt; 40 mm/day) and violent (≥40 mm/day) categories. Moderate precipitation provided the best detection capacity, as indicated by the precipitation-intensity analysis. ERA5-Land/ERA5 showed a good capacity to reproduce the spatial patterns and temporal trends of the observations. ERA5-Land and ERA5, with a different spatial resolution, performed very similar in all the analysis considered. Mediterranean and northern coast were highlighted as the most critical for reanalysis modelling purposes because of its performance.&quot;,&quot;publisher&quot;:&quot;Elsevier Ltd&quot;,&quot;volume&quot;:&quot;284&quot;},&quot;isTemporary&quot;:false},{&quot;id&quot;:&quot;bcfe599f-43ad-3024-af18-16a8a09b9d24&quot;,&quot;itemData&quot;:{&quot;type&quot;:&quot;article-journal&quot;,&quot;id&quot;:&quot;bcfe599f-43ad-3024-af18-16a8a09b9d24&quot;,&quot;title&quot;:&quot;Assessing Changes in Exceptional Rainfall in Portugal Using ERA5-Land Reanalysis Data (1981/1982–2022/2023)&quot;,&quot;author&quot;:[{&quot;family&quot;:&quot;Espinosa&quot;,&quot;given&quot;:&quot;Luis Angel&quot;,&quot;parse-names&quot;:false,&quot;dropping-particle&quot;:&quot;&quot;,&quot;non-dropping-particle&quot;:&quot;&quot;},{&quot;family&quot;:&quot;Portela&quot;,&quot;given&quot;:&quot;Maria Manuela&quot;,&quot;parse-names&quot;:false,&quot;dropping-particle&quot;:&quot;&quot;,&quot;non-dropping-particle&quot;:&quot;&quot;},{&quot;family&quot;:&quot;Gharbia&quot;,&quot;given&quot;:&quot;Salem&quot;,&quot;parse-names&quot;:false,&quot;dropping-particle&quot;:&quot;&quot;,&quot;non-dropping-particle&quot;:&quot;&quot;}],&quot;container-title&quot;:&quot;Water 2024, Vol. 16, Page 628&quot;,&quot;accessed&quot;:{&quot;date-parts&quot;:[[2024,5,7]]},&quot;DOI&quot;:&quot;10.3390/W16050628&quot;,&quot;ISSN&quot;:&quot;2073-4441&quot;,&quot;URL&quot;:&quot;https://www.mdpi.com/2073-4441/16/5/628/htm&quot;,&quot;issued&quot;:{&quot;date-parts&quot;:[[2024,2,20]]},&quot;page&quot;:&quot;628&quot;,&quot;abstract&quot;:&quot;This research examines the intricate changes in the number of occurrences and cumulative rainfall of exceptional events in Portugal spanning 42 hydrological years (from 1981/1982 to 2022/2023). The study has two primary objectives: assessing the hydrological spatial dynamics of a region susceptible to climate-induced variations in exceptional rainfall and evaluating the proficiency of a ERA5-Land reanalysis rainfall dataset in capturing exceptional rainfall. Confronting methodological and data-related challenges (e.g., incomplete record series), the investigation uses continuous daily ERA5-Land rainfall series. Validation against the Sistema Nacional de Informação de Recursos Hídricos (SNIRH) and the Portuguese Institute for Sea and Atmosphere (IPMA) ensures the reliability of ERA5-Land data. Empirical non-exceedance probability curves reveal a broad consensus between reanalysis data and observational records, establishing the dataset’s suitability for subsequent analysis. Spatial representations of occurrences, cumulative rainfall, and rainfall intensity of events above thresholds throughout the overall 42-year period and two subperiods (late: 1981/1982–2001/2002; and recent: 2002/2003–2022/2023) are presented, illustrating spatial and temporal variations. A noteworthy shift in the spatial distribution of intense events from south to north is observed, emphasising the dynamism of such hydrological processes. The study introduces a novel dimension with a severity heat map, combining some key findings from the occurrences and cumulative rainfall through subperiods. This study significantly contributes to the understanding of hydrological dynamics in Portugal, providing valuable insights for risk management and the development of sustainable strategies tailored to the evolving patterns of exceptional rainfall.&quot;,&quot;publisher&quot;:&quot;Multidisciplinary Digital Publishing Institute&quot;,&quot;issue&quot;:&quot;5&quot;,&quot;volume&quot;:&quot;16&quot;,&quot;container-title-short&quot;:&quot;&quot;},&quot;isTemporary&quot;:false},{&quot;id&quot;:&quot;ca1d2f6b-fccf-3508-b1d1-67075db6244e&quot;,&quot;itemData&quot;:{&quot;type&quot;:&quot;article-journal&quot;,&quot;id&quot;:&quot;ca1d2f6b-fccf-3508-b1d1-67075db6244e&quot;,&quot;title&quot;:&quot;Evaluation of ERA5 and ERA5-Land Reanalysis Precipitation Data with Rain Gauge Observations in Greece&quot;,&quot;author&quot;:[{&quot;family&quot;:&quot;Alexandridis&quot;,&quot;given&quot;:&quot;Vasileios&quot;,&quot;parse-names&quot;:false,&quot;dropping-particle&quot;:&quot;&quot;,&quot;non-dropping-particle&quot;:&quot;&quot;},{&quot;family&quot;:&quot;Stefanidis&quot;,&quot;given&quot;:&quot;Stefanos&quot;,&quot;parse-names&quot;:false,&quot;dropping-particle&quot;:&quot;&quot;,&quot;non-dropping-particle&quot;:&quot;&quot;},{&quot;family&quot;:&quot;Dafis&quot;,&quot;given&quot;:&quot;Stavros&quot;,&quot;parse-names&quot;:false,&quot;dropping-particle&quot;:&quot;&quot;,&quot;non-dropping-particle&quot;:&quot;&quot;}],&quot;container-title&quot;:&quot;Environmental Sciences Proceedings&quot;,&quot;DOI&quot;:&quot;10.3390/ENVIRONSCIPROC2023026104&quot;,&quot;ISSN&quot;:&quot;2673-4931&quot;,&quot;issued&quot;:{&quot;date-parts&quot;:[[2023,8,28]]},&quot;page&quot;:&quot;104&quot;,&quot;publisher&quot;:&quot;Multidisciplinary Digital Publishing Institute&quot;,&quot;issue&quot;:&quot;1&quot;,&quot;volume&quot;:&quot;26&quot;},&quot;isTemporary&quot;:false}],&quot;citationTag&quot;:&quot;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&quot;},{&quot;citationID&quot;:&quot;MENDELEY_CITATION_5ac577b8-8722-40c2-afdb-40dd43e78de7&quot;,&quot;properties&quot;:{&quot;noteIndex&quot;:0},&quot;isEdited&quot;:false,&quot;manualOverride&quot;:{&quot;isManuallyOverridden&quot;:false,&quot;citeprocText&quot;:&quot;(T. Hewson, 2024)&quot;,&quot;manualOverrideText&quot;:&quot;&quot;},&quot;citationTag&quot;:&quot;MENDELEY_CITATION_v3_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&quot;,&quot;citationItems&quot;:[{&quot;id&quot;:&quot;f7f5bedb-0ee1-3a7f-b595-d900824e3faa&quot;,&quot;itemData&quot;:{&quot;type&quot;:&quot;article-journal&quot;,&quot;id&quot;:&quot;f7f5bedb-0ee1-3a7f-b595-d900824e3faa&quot;,&quot;title&quot;:&quot;Capturing extreme rainfall events&quot;,&quot;author&quot;:[{&quot;family&quot;:&quot;Hewson&quot;,&quot;given&quot;:&quot;Tim&quot;,&quot;parse-names&quot;:false,&quot;dropping-particle&quot;:&quot;&quot;,&quot;non-dropping-particle&quot;:&quot;&quot;}],&quot;container-title&quot;:&quot;ECMWF Newsletter&quot;,&quot;issued&quot;:{&quot;date-parts&quot;:[[2024]]},&quot;issue&quot;:&quot;178&quot;,&quot;container-title-short&quot;:&quot;&quot;},&quot;isTemporary&quot;:false}]},{&quot;citationID&quot;:&quot;MENDELEY_CITATION_dbadfca5-6b2e-4e53-aa77-1d0135f0b598&quot;,&quot;properties&quot;:{&quot;noteIndex&quot;:0},&quot;isEdited&quot;:false,&quot;manualOverride&quot;:{&quot;isManuallyOverridden&quot;:false,&quot;citeprocText&quot;:&quot;(Vannitsem et al., 2021)&quot;,&quot;manualOverrideText&quot;:&quot;&quot;},&quot;citationTag&quot;:&quot;MENDELEY_CITATION_v3_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&quot;,&quot;citationItems&quot;:[{&quot;id&quot;:&quot;08de1bfa-2cb9-363b-b8f1-b3cc83587e5c&quot;,&quot;itemData&quot;:{&quot;type&quot;:&quot;article-journal&quot;,&quot;id&quot;:&quot;08de1bfa-2cb9-363b-b8f1-b3cc83587e5c&quot;,&quot;title&quot;:&quot;Statistical postprocessing for weather forecasts review, challenges, and avenues in a big data world&quot;,&quot;author&quot;:[{&quot;family&quot;:&quot;Vannitsem&quot;,&quot;given&quot;:&quot;Stéphane&quot;,&quot;parse-names&quot;:false,&quot;dropping-particle&quot;:&quot;&quot;,&quot;non-dropping-particle&quot;:&quot;&quot;},{&quot;family&quot;:&quot;Bremnes&quot;,&quot;given&quot;:&quot;John Bjørnar&quot;,&quot;parse-names&quot;:false,&quot;dropping-particle&quot;:&quot;&quot;,&quot;non-dropping-particle&quot;:&quot;&quot;},{&quot;family&quot;:&quot;Demaeyer&quot;,&quot;given&quot;:&quot;Jonathan&quot;,&quot;parse-names&quot;:false,&quot;dropping-particle&quot;:&quot;&quot;,&quot;non-dropping-particle&quot;:&quot;&quot;},{&quot;family&quot;:&quot;Evans&quot;,&quot;given&quot;:&quot;Gavin R.&quot;,&quot;parse-names&quot;:false,&quot;dropping-particle&quot;:&quot;&quot;,&quot;non-dropping-particle&quot;:&quot;&quot;},{&quot;family&quot;:&quot;Flowerdew&quot;,&quot;given&quot;:&quot;Jonathan&quot;,&quot;parse-names&quot;:false,&quot;dropping-particle&quot;:&quot;&quot;,&quot;non-dropping-particle&quot;:&quot;&quot;},{&quot;family&quot;:&quot;Hemri&quot;,&quot;given&quot;:&quot;Stephan&quot;,&quot;parse-names&quot;:false,&quot;dropping-particle&quot;:&quot;&quot;,&quot;non-dropping-particle&quot;:&quot;&quot;},{&quot;family&quot;:&quot;Lerch&quot;,&quot;given&quot;:&quot;Sebastian&quot;,&quot;parse-names&quot;:false,&quot;dropping-particle&quot;:&quot;&quot;,&quot;non-dropping-particle&quot;:&quot;&quot;},{&quot;family&quot;:&quot;Roberts&quot;,&quot;given&quot;:&quot;Nigel&quot;,&quot;parse-names&quot;:false,&quot;dropping-particle&quot;:&quot;&quot;,&quot;non-dropping-particle&quot;:&quot;&quot;},{&quot;family&quot;:&quot;Theis&quot;,&quot;given&quot;:&quot;Susanne&quot;,&quot;parse-names&quot;:false,&quot;dropping-particle&quot;:&quot;&quot;,&quot;non-dropping-particle&quot;:&quot;&quot;},{&quot;family&quot;:&quot;Atencia&quot;,&quot;given&quot;:&quot;Aitor&quot;,&quot;parse-names&quot;:false,&quot;dropping-particle&quot;:&quot;&quot;,&quot;non-dropping-particle&quot;:&quot;&quot;},{&quot;family&quot;:&quot;Bouallègue&quot;,&quot;given&quot;:&quot;Zied&quot;,&quot;parse-names&quot;:false,&quot;dropping-particle&quot;:&quot;Ben&quot;,&quot;non-dropping-particle&quot;:&quot;&quot;},{&quot;family&quot;:&quot;Bhend&quot;,&quot;given&quot;:&quot;Jonas&quot;,&quot;parse-names&quot;:false,&quot;dropping-particle&quot;:&quot;&quot;,&quot;non-dropping-particle&quot;:&quot;&quot;},{&quot;family&quot;:&quot;Dabernig&quot;,&quot;given&quot;:&quot;Markus&quot;,&quot;parse-names&quot;:false,&quot;dropping-particle&quot;:&quot;&quot;,&quot;non-dropping-particle&quot;:&quot;&quot;},{&quot;family&quot;:&quot;Cruz&quot;,&quot;given&quot;:&quot;Lesley&quot;,&quot;parse-names&quot;:false,&quot;dropping-particle&quot;:&quot;&quot;,&quot;non-dropping-particle&quot;:&quot;de&quot;},{&quot;family&quot;:&quot;Hieta&quot;,&quot;given&quot;:&quot;Leila&quot;,&quot;parse-names&quot;:false,&quot;dropping-particle&quot;:&quot;&quot;,&quot;non-dropping-particle&quot;:&quot;&quot;},{&quot;family&quot;:&quot;Mestre&quot;,&quot;given&quot;:&quot;Olivier&quot;,&quot;parse-names&quot;:false,&quot;dropping-particle&quot;:&quot;&quot;,&quot;non-dropping-particle&quot;:&quot;&quot;},{&quot;family&quot;:&quot;Moret&quot;,&quot;given&quot;:&quot;Lionel&quot;,&quot;parse-names&quot;:false,&quot;dropping-particle&quot;:&quot;&quot;,&quot;non-dropping-particle&quot;:&quot;&quot;},{&quot;family&quot;:&quot;Plenković&quot;,&quot;given&quot;:&quot;Iris Odak&quot;,&quot;parse-names&quot;:false,&quot;dropping-particle&quot;:&quot;&quot;,&quot;non-dropping-particle&quot;:&quot;&quot;},{&quot;family&quot;:&quot;Schmeits&quot;,&quot;given&quot;:&quot;Maurice&quot;,&quot;parse-names&quot;:false,&quot;dropping-particle&quot;:&quot;&quot;,&quot;non-dropping-particle&quot;:&quot;&quot;},{&quot;family&quot;:&quot;Taillardat&quot;,&quot;given&quot;:&quot;Maxime&quot;,&quot;parse-names&quot;:false,&quot;dropping-particle&quot;:&quot;&quot;,&quot;non-dropping-particle&quot;:&quot;&quot;},{&quot;family&quot;:&quot;Bergh&quot;,&quot;given&quot;:&quot;Joris&quot;,&quot;parse-names&quot;:false,&quot;dropping-particle&quot;:&quot;&quot;,&quot;non-dropping-particle&quot;:&quot;van den&quot;},{&quot;family&quot;:&quot;Schaeybroeck&quot;,&quot;given&quot;:&quot;Bert&quot;,&quot;parse-names&quot;:false,&quot;dropping-particle&quot;:&quot;&quot;,&quot;non-dropping-particle&quot;:&quot;van&quot;},{&quot;family&quot;:&quot;Whan&quot;,&quot;given&quot;:&quot;Kirien&quot;,&quot;parse-names&quot;:false,&quot;dropping-particle&quot;:&quot;&quot;,&quot;non-dropping-particle&quot;:&quot;&quot;},{&quot;family&quot;:&quot;Ylhaisi&quot;,&quot;given&quot;:&quot;Jussi&quot;,&quot;parse-names&quot;:false,&quot;dropping-particle&quot;:&quot;&quot;,&quot;non-dropping-particle&quot;:&quot;&quot;}],&quot;container-title&quot;:&quot;Bulletin of the American Meteorological Society&quot;,&quot;container-title-short&quot;:&quot;Bull Am Meteorol Soc&quot;,&quot;DOI&quot;:&quot;10.1175/BAMS-D-19-0308.1&quot;,&quot;issued&quot;:{&quot;date-parts&quot;:[[2021]]},&quot;page&quot;:&quot;E681-E699&quot;,&quot;issue&quot;:&quot;3&quot;,&quot;volume&quot;:&quot;102&quot;},&quot;isTemporary&quot;:false}]},{&quot;citationID&quot;:&quot;MENDELEY_CITATION_c5be7132-1f68-44eb-b3fb-c349d7dde287&quot;,&quot;properties&quot;:{&quot;noteIndex&quot;:0},&quot;isEdited&quot;:false,&quot;manualOverride&quot;:{&quot;isManuallyOverridden&quot;:false,&quot;citeprocText&quot;:&quot;(T. Hewson et al., 2023; T. D. Hewson &amp;#38; Pillosu, 2021)&quot;,&quot;manualOverrideText&quot;:&quot;&quot;},&quot;citationItems&quot;:[{&quot;id&quot;:&quot;997b2605-8d5a-33c8-a502-d488dcf01c7c&quot;,&quot;itemData&quot;:{&quot;type&quot;:&quot;article-journal&quot;,&quot;id&quot;:&quot;997b2605-8d5a-33c8-a502-d488dcf01c7c&quot;,&quot;title&quot;:&quot;A low-cost post-processing technique improves weather forecasts around the world&quot;,&quot;author&quot;:[{&quot;family&quot;:&quot;Hewson&quot;,&quot;given&quot;:&quot;T.D.&quot;,&quot;parse-names&quot;:false,&quot;dropping-particle&quot;:&quot;&quot;,&quot;non-dropping-particle&quot;:&quot;&quot;},{&quot;family&quot;:&quot;Pillosu&quot;,&quot;given&quot;:&quot;F.M.&quot;,&quot;parse-names&quot;:false,&quot;dropping-particle&quot;:&quot;&quot;,&quot;non-dropping-particle&quot;:&quot;&quot;}],&quot;container-title&quot;:&quot;Communications Earth and Environment&quot;,&quot;container-title-short&quot;:&quot;Commun Earth Environ&quot;,&quot;DOI&quot;:&quot;10.1038/s43247-021-00185-9&quot;,&quot;issued&quot;:{&quot;date-parts&quot;:[[2021]]},&quot;issue&quot;:&quot;1&quot;,&quot;volume&quot;:&quot;2&quot;},&quot;isTemporary&quot;:false},{&quot;id&quot;:&quot;90e73b37-c78c-35ce-a574-9ff7133a6882&quot;,&quot;itemData&quot;:{&quot;type&quot;:&quot;article-journal&quot;,&quot;id&quot;:&quot;90e73b37-c78c-35ce-a574-9ff7133a6882&quot;,&quot;title&quot;:&quot;Post-processing ERA5 output with ecPoint&quot;,&quot;author&quot;:[{&quot;family&quot;:&quot;Hewson&quot;,&quot;given&quot;:&quot;Tim&quot;,&quot;parse-names&quot;:false,&quot;dropping-particle&quot;:&quot;&quot;,&quot;non-dropping-particle&quot;:&quot;&quot;},{&quot;family&quot;:&quot;Pillosu&quot;,&quot;given&quot;:&quot;Fatima&quot;,&quot;parse-names&quot;:false,&quot;dropping-particle&quot;:&quot;&quot;,&quot;non-dropping-particle&quot;:&quot;&quot;},{&quot;family&quot;:&quot;Gascòn&quot;,&quot;given&quot;:&quot;Estibaliz&quot;,&quot;parse-names&quot;:false,&quot;dropping-particle&quot;:&quot;&quot;,&quot;non-dropping-particle&quot;:&quot;&quot;},{&quot;family&quot;:&quot;Vučković&quot;,&quot;given&quot;:&quot;Milana&quot;,&quot;parse-names&quot;:false,&quot;dropping-particle&quot;:&quot;&quot;,&quot;non-dropping-particle&quot;:&quot;&quot;}],&quot;container-title&quot;:&quot;ECMWF Newsletter&quot;,&quot;issued&quot;:{&quot;date-parts&quot;:[[2023]]},&quot;issue&quot;:&quot;176&quot;},&quot;isTemporary&quot;:false}],&quot;citationTag&quot;:&quot;MENDELEY_CITATION_v3_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&quot;},{&quot;citationID&quot;:&quot;MENDELEY_CITATION_290c4fcc-5d30-47d6-8596-48cf65ae1a21&quot;,&quot;properties&quot;:{&quot;noteIndex&quot;:0},&quot;isEdited&quot;:false,&quot;manualOverride&quot;:{&quot;isManuallyOverridden&quot;:false,&quot;citeprocText&quot;:&quot;(T. Hewson et al., 2023)&quot;,&quot;manualOverrideText&quot;:&quot;&quot;},&quot;citationTag&quot;:&quot;MENDELEY_CITATION_v3_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&quot;,&quot;citationItems&quot;:[{&quot;id&quot;:&quot;90e73b37-c78c-35ce-a574-9ff7133a6882&quot;,&quot;itemData&quot;:{&quot;type&quot;:&quot;article-journal&quot;,&quot;id&quot;:&quot;90e73b37-c78c-35ce-a574-9ff7133a6882&quot;,&quot;title&quot;:&quot;Post-processing ERA5 output with ecPoint&quot;,&quot;author&quot;:[{&quot;family&quot;:&quot;Hewson&quot;,&quot;given&quot;:&quot;Tim&quot;,&quot;parse-names&quot;:false,&quot;dropping-particle&quot;:&quot;&quot;,&quot;non-dropping-particle&quot;:&quot;&quot;},{&quot;family&quot;:&quot;Pillosu&quot;,&quot;given&quot;:&quot;Fatima&quot;,&quot;parse-names&quot;:false,&quot;dropping-particle&quot;:&quot;&quot;,&quot;non-dropping-particle&quot;:&quot;&quot;},{&quot;family&quot;:&quot;Gascòn&quot;,&quot;given&quot;:&quot;Estibaliz&quot;,&quot;parse-names&quot;:false,&quot;dropping-particle&quot;:&quot;&quot;,&quot;non-dropping-particle&quot;:&quot;&quot;},{&quot;family&quot;:&quot;Vučković&quot;,&quot;given&quot;:&quot;Milana&quot;,&quot;parse-names&quot;:false,&quot;dropping-particle&quot;:&quot;&quot;,&quot;non-dropping-particle&quot;:&quot;&quot;}],&quot;container-title&quot;:&quot;ECMWF Newsletter&quot;,&quot;issued&quot;:{&quot;date-parts&quot;:[[2023]]},&quot;issue&quot;:&quot;176&quot;,&quot;container-title-short&quot;:&quot;&quot;},&quot;isTemporary&quot;:false}]},{&quot;citationID&quot;:&quot;MENDELEY_CITATION_b74da48b-a204-49ab-a075-4459d11094da&quot;,&quot;properties&quot;:{&quot;noteIndex&quot;:0},&quot;isEdited&quot;:false,&quot;manualOverride&quot;:{&quot;isManuallyOverridden&quot;:false,&quot;citeprocText&quot;:&quot;(Haiden &amp;#38; Duffy, 2016)&quot;,&quot;manualOverrideText&quot;:&quot;&quot;},&quot;citationTag&quot;:&quot;MENDELEY_CITATION_v3_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&quot;,&quot;citationItems&quot;:[{&quot;id&quot;:&quot;c06272a3-e7b7-3554-b06f-f90813d735a1&quot;,&quot;itemData&quot;:{&quot;type&quot;:&quot;article-journal&quot;,&quot;id&quot;:&quot;c06272a3-e7b7-3554-b06f-f90813d735a1&quot;,&quot;title&quot;:&quot;Use of high-density observations in precipitation verification&quot;,&quot;author&quot;:[{&quot;family&quot;:&quot;Haiden&quot;,&quot;given&quot;:&quot;Thomas&quot;,&quot;parse-names&quot;:false,&quot;dropping-particle&quot;:&quot;&quot;,&quot;non-dropping-particle&quot;:&quot;&quot;},{&quot;family&quot;:&quot;Duffy&quot;,&quot;given&quot;:&quot;Sinéad&quot;,&quot;parse-names&quot;:false,&quot;dropping-particle&quot;:&quot;&quot;,&quot;non-dropping-particle&quot;:&quot;&quot;}],&quot;container-title&quot;:&quot;ECMWF Newsletter&quot;,&quot;DOI&quot;:&quot;10.21957/hsacrdem&quot;,&quot;issued&quot;:{&quot;date-parts&quot;:[[2016]]},&quot;page&quot;:&quot;20-25&quot;,&quot;issue&quot;:&quot;147&quot;,&quot;container-title-short&quot;:&quot;&quot;},&quot;isTemporary&quot;:false}]},{&quot;citationID&quot;:&quot;MENDELEY_CITATION_e698f9f0-ee8b-473b-841e-9eaf32ba7a04&quot;,&quot;properties&quot;:{&quot;noteIndex&quot;:0},&quot;isEdited&quot;:false,&quot;manualOverride&quot;:{&quot;isManuallyOverridden&quot;:false,&quot;citeprocText&quot;:&quot;(Hersbach et al., 2020)&quot;,&quot;manualOverrideText&quot;:&quot;&quot;},&quot;citationTag&quot;:&quot;MENDELEY_CITATION_v3_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&quot;,&quot;citationItems&quot;:[{&quot;id&quot;:&quot;374a072e-0d89-3e47-9290-fe6877a960ad&quot;,&quot;itemData&quot;:{&quot;type&quot;:&quot;article-journal&quot;,&quot;id&quot;:&quot;374a072e-0d89-3e47-9290-fe6877a960ad&quot;,&quot;title&quot;:&quot;The ERA5 global reanalysis&quot;,&quot;author&quot;:[{&quot;family&quot;:&quot;Hersbach&quot;,&quot;given&quot;:&quot;Hans&quot;,&quot;parse-names&quot;:false,&quot;dropping-particle&quot;:&quot;&quot;,&quot;non-dropping-particle&quot;:&quot;&quot;},{&quot;family&quot;:&quot;Bell&quot;,&quot;given&quot;:&quot;Bill&quot;,&quot;parse-names&quot;:false,&quot;dropping-particle&quot;:&quot;&quot;,&quot;non-dropping-particle&quot;:&quot;&quot;},{&quot;family&quot;:&quot;Berrisford&quot;,&quot;given&quot;:&quot;Paul&quot;,&quot;parse-names&quot;:false,&quot;dropping-particle&quot;:&quot;&quot;,&quot;non-dropping-particle&quot;:&quot;&quot;},{&quot;family&quot;:&quot;Hirahara&quot;,&quot;given&quot;:&quot;Shoji&quot;,&quot;parse-names&quot;:false,&quot;dropping-particle&quot;:&quot;&quot;,&quot;non-dropping-particle&quot;:&quot;&quot;},{&quot;family&quot;:&quot;Horányi&quot;,&quot;given&quot;:&quot;András&quot;,&quot;parse-names&quot;:false,&quot;dropping-particle&quot;:&quot;&quot;,&quot;non-dropping-particle&quot;:&quot;&quot;},{&quot;family&quot;:&quot;Muñoz-Sabater&quot;,&quot;given&quot;:&quot;Joaquín&quot;,&quot;parse-names&quot;:false,&quot;dropping-particle&quot;:&quot;&quot;,&quot;non-dropping-particle&quot;:&quot;&quot;},{&quot;family&quot;:&quot;Nicolas&quot;,&quot;given&quot;:&quot;Julien&quot;,&quot;parse-names&quot;:false,&quot;dropping-particle&quot;:&quot;&quot;,&quot;non-dropping-particle&quot;:&quot;&quot;},{&quot;family&quot;:&quot;Peubey&quot;,&quot;given&quot;:&quot;Carole&quot;,&quot;parse-names&quot;:false,&quot;dropping-particle&quot;:&quot;&quot;,&quot;non-dropping-particle&quot;:&quot;&quot;},{&quot;family&quot;:&quot;Radu&quot;,&quot;given&quot;:&quot;Raluca&quot;,&quot;parse-names&quot;:false,&quot;dropping-particle&quot;:&quot;&quot;,&quot;non-dropping-particle&quot;:&quot;&quot;},{&quot;family&quot;:&quot;Schepers&quot;,&quot;given&quot;:&quot;Dinand&quot;,&quot;parse-names&quot;:false,&quot;dropping-particle&quot;:&quot;&quot;,&quot;non-dropping-particle&quot;:&quot;&quot;},{&quot;family&quot;:&quot;Simmons&quot;,&quot;given&quot;:&quot;Adrian&quot;,&quot;parse-names&quot;:false,&quot;dropping-particle&quot;:&quot;&quot;,&quot;non-dropping-particle&quot;:&quot;&quot;},{&quot;family&quot;:&quot;Soci&quot;,&quot;given&quot;:&quot;Cornel&quot;,&quot;parse-names&quot;:false,&quot;dropping-particle&quot;:&quot;&quot;,&quot;non-dropping-particle&quot;:&quot;&quot;},{&quot;family&quot;:&quot;Abdalla&quot;,&quot;given&quot;:&quot;Saleh&quot;,&quot;parse-names&quot;:false,&quot;dropping-particle&quot;:&quot;&quot;,&quot;non-dropping-particle&quot;:&quot;&quot;},{&quot;family&quot;:&quot;Abellan&quot;,&quot;given&quot;:&quot;Xavier&quot;,&quot;parse-names&quot;:false,&quot;dropping-particle&quot;:&quot;&quot;,&quot;non-dropping-particle&quot;:&quot;&quot;},{&quot;family&quot;:&quot;Balsamo&quot;,&quot;given&quot;:&quot;Gianpaolo&quot;,&quot;parse-names&quot;:false,&quot;dropping-particle&quot;:&quot;&quot;,&quot;non-dropping-particle&quot;:&quot;&quot;},{&quot;family&quot;:&quot;Bechtold&quot;,&quot;given&quot;:&quot;Peter&quot;,&quot;parse-names&quot;:false,&quot;dropping-particle&quot;:&quot;&quot;,&quot;non-dropping-particle&quot;:&quot;&quot;},{&quot;family&quot;:&quot;Biavati&quot;,&quot;given&quot;:&quot;Gionata&quot;,&quot;parse-names&quot;:false,&quot;dropping-particle&quot;:&quot;&quot;,&quot;non-dropping-particle&quot;:&quot;&quot;},{&quot;family&quot;:&quot;Bidlot&quot;,&quot;given&quot;:&quot;Jean&quot;,&quot;parse-names&quot;:false,&quot;dropping-particle&quot;:&quot;&quot;,&quot;non-dropping-particle&quot;:&quot;&quot;},{&quot;family&quot;:&quot;Bonavita&quot;,&quot;given&quot;:&quot;Massimo&quot;,&quot;parse-names&quot;:false,&quot;dropping-particle&quot;:&quot;&quot;,&quot;non-dropping-particle&quot;:&quot;&quot;},{&quot;family&quot;:&quot;Chiara&quot;,&quot;given&quot;:&quot;Giovanna&quot;,&quot;parse-names&quot;:false,&quot;dropping-particle&quot;:&quot;&quot;,&quot;non-dropping-particle&quot;:&quot;De&quot;},{&quot;family&quot;:&quot;Dahlgren&quot;,&quot;given&quot;:&quot;Per&quot;,&quot;parse-names&quot;:false,&quot;dropping-particle&quot;:&quot;&quot;,&quot;non-dropping-particle&quot;:&quot;&quot;},{&quot;family&quot;:&quot;Dee&quot;,&quot;given&quot;:&quot;Dick&quot;,&quot;parse-names&quot;:false,&quot;dropping-particle&quot;:&quot;&quot;,&quot;non-dropping-particle&quot;:&quot;&quot;},{&quot;family&quot;:&quot;Diamantakis&quot;,&quot;given&quot;:&quot;Michail&quot;,&quot;parse-names&quot;:false,&quot;dropping-particle&quot;:&quot;&quot;,&quot;non-dropping-particle&quot;:&quot;&quot;},{&quot;family&quot;:&quot;Dragani&quot;,&quot;given&quot;:&quot;Rossana&quot;,&quot;parse-names&quot;:false,&quot;dropping-particle&quot;:&quot;&quot;,&quot;non-dropping-particle&quot;:&quot;&quot;},{&quot;family&quot;:&quot;Flemming&quot;,&quot;given&quot;:&quot;Johannes&quot;,&quot;parse-names&quot;:false,&quot;dropping-particle&quot;:&quot;&quot;,&quot;non-dropping-particle&quot;:&quot;&quot;},{&quot;family&quot;:&quot;Forbes&quot;,&quot;given&quot;:&quot;Richard&quot;,&quot;parse-names&quot;:false,&quot;dropping-particle&quot;:&quot;&quot;,&quot;non-dropping-particle&quot;:&quot;&quot;},{&quot;family&quot;:&quot;Fuentes&quot;,&quot;given&quot;:&quot;Manuel&quot;,&quot;parse-names&quot;:false,&quot;dropping-particle&quot;:&quot;&quot;,&quot;non-dropping-particle&quot;:&quot;&quot;},{&quot;family&quot;:&quot;Geer&quot;,&quot;given&quot;:&quot;Alan&quot;,&quot;parse-names&quot;:false,&quot;dropping-particle&quot;:&quot;&quot;,&quot;non-dropping-particle&quot;:&quot;&quot;},{&quot;family&quot;:&quot;Haimberger&quot;,&quot;given&quot;:&quot;Leo&quot;,&quot;parse-names&quot;:false,&quot;dropping-particle&quot;:&quot;&quot;,&quot;non-dropping-particle&quot;:&quot;&quot;},{&quot;family&quot;:&quot;Healy&quot;,&quot;given&quot;:&quot;Sean&quot;,&quot;parse-names&quot;:false,&quot;dropping-particle&quot;:&quot;&quot;,&quot;non-dropping-particle&quot;:&quot;&quot;},{&quot;family&quot;:&quot;Hogan&quot;,&quot;given&quot;:&quot;Robin J.&quot;,&quot;parse-names&quot;:false,&quot;dropping-particle&quot;:&quot;&quot;,&quot;non-dropping-particle&quot;:&quot;&quot;},{&quot;family&quot;:&quot;Hólm&quot;,&quot;given&quot;:&quot;Elías&quot;,&quot;parse-names&quot;:false,&quot;dropping-particle&quot;:&quot;&quot;,&quot;non-dropping-particle&quot;:&quot;&quot;},{&quot;family&quot;:&quot;Janisková&quot;,&quot;given&quot;:&quot;Marta&quot;,&quot;parse-names&quot;:false,&quot;dropping-particle&quot;:&quot;&quot;,&quot;non-dropping-particle&quot;:&quot;&quot;},{&quot;family&quot;:&quot;Keeley&quot;,&quot;given&quot;:&quot;Sarah&quot;,&quot;parse-names&quot;:false,&quot;dropping-particle&quot;:&quot;&quot;,&quot;non-dropping-particle&quot;:&quot;&quot;},{&quot;family&quot;:&quot;Laloyaux&quot;,&quot;given&quot;:&quot;Patrick&quot;,&quot;parse-names&quot;:false,&quot;dropping-particle&quot;:&quot;&quot;,&quot;non-dropping-particle&quot;:&quot;&quot;},{&quot;family&quot;:&quot;Lopez&quot;,&quot;given&quot;:&quot;Philippe&quot;,&quot;parse-names&quot;:false,&quot;dropping-particle&quot;:&quot;&quot;,&quot;non-dropping-particle&quot;:&quot;&quot;},{&quot;family&quot;:&quot;Lupu&quot;,&quot;given&quot;:&quot;Cristina&quot;,&quot;parse-names&quot;:false,&quot;dropping-particle&quot;:&quot;&quot;,&quot;non-dropping-particle&quot;:&quot;&quot;},{&quot;family&quot;:&quot;Radnoti&quot;,&quot;given&quot;:&quot;Gabor&quot;,&quot;parse-names&quot;:false,&quot;dropping-particle&quot;:&quot;&quot;,&quot;non-dropping-particle&quot;:&quot;&quot;},{&quot;family&quot;:&quot;Rosnay&quot;,&quot;given&quot;:&quot;Patricia&quot;,&quot;parse-names&quot;:false,&quot;dropping-particle&quot;:&quot;&quot;,&quot;non-dropping-particle&quot;:&quot;de&quot;},{&quot;family&quot;:&quot;Rozum&quot;,&quot;given&quot;:&quot;Iryna&quot;,&quot;parse-names&quot;:false,&quot;dropping-particle&quot;:&quot;&quot;,&quot;non-dropping-particle&quot;:&quot;&quot;},{&quot;family&quot;:&quot;Vamborg&quot;,&quot;given&quot;:&quot;Freja&quot;,&quot;parse-names&quot;:false,&quot;dropping-particle&quot;:&quot;&quot;,&quot;non-dropping-particle&quot;:&quot;&quot;},{&quot;family&quot;:&quot;Villaume&quot;,&quot;given&quot;:&quot;Sebastien&quot;,&quot;parse-names&quot;:false,&quot;dropping-particle&quot;:&quot;&quot;,&quot;non-dropping-particle&quot;:&quot;&quot;},{&quot;family&quot;:&quot;Thépaut&quot;,&quot;given&quot;:&quot;Jean Noël&quot;,&quot;parse-names&quot;:false,&quot;dropping-particle&quot;:&quot;&quot;,&quot;non-dropping-particle&quot;:&quot;&quot;}],&quot;container-title&quot;:&quot;Quarterly Journal of the Royal Meteorological Society&quot;,&quot;DOI&quot;:&quot;10.1002/qj.3803&quot;,&quot;issued&quot;:{&quot;date-parts&quot;:[[2020]]},&quot;page&quot;:&quot;1999-2049&quot;,&quot;issue&quot;:&quot;730&quot;,&quot;volume&quot;:&quot;146&quot;,&quot;container-title-short&quot;:&quot;&quot;},&quot;isTemporary&quot;:false}]},{&quot;citationID&quot;:&quot;MENDELEY_CITATION_1b8bcb1e-20b4-46e0-97bf-93493d65f988&quot;,&quot;properties&quot;:{&quot;noteIndex&quot;:0},&quot;isEdited&quot;:false,&quot;manualOverride&quot;:{&quot;isManuallyOverridden&quot;:false,&quot;citeprocText&quot;:&quot;(T. Hewson et al., 2023)&quot;,&quot;manualOverrideText&quot;:&quot;&quot;},&quot;citationTag&quot;:&quot;MENDELEY_CITATION_v3_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&quot;,&quot;citationItems&quot;:[{&quot;id&quot;:&quot;90e73b37-c78c-35ce-a574-9ff7133a6882&quot;,&quot;itemData&quot;:{&quot;type&quot;:&quot;article-journal&quot;,&quot;id&quot;:&quot;90e73b37-c78c-35ce-a574-9ff7133a6882&quot;,&quot;title&quot;:&quot;Post-processing ERA5 output with ecPoint&quot;,&quot;author&quot;:[{&quot;family&quot;:&quot;Hewson&quot;,&quot;given&quot;:&quot;Tim&quot;,&quot;parse-names&quot;:false,&quot;dropping-particle&quot;:&quot;&quot;,&quot;non-dropping-particle&quot;:&quot;&quot;},{&quot;family&quot;:&quot;Pillosu&quot;,&quot;given&quot;:&quot;Fatima&quot;,&quot;parse-names&quot;:false,&quot;dropping-particle&quot;:&quot;&quot;,&quot;non-dropping-particle&quot;:&quot;&quot;},{&quot;family&quot;:&quot;Gascòn&quot;,&quot;given&quot;:&quot;Estibaliz&quot;,&quot;parse-names&quot;:false,&quot;dropping-particle&quot;:&quot;&quot;,&quot;non-dropping-particle&quot;:&quot;&quot;},{&quot;family&quot;:&quot;Vučković&quot;,&quot;given&quot;:&quot;Milana&quot;,&quot;parse-names&quot;:false,&quot;dropping-particle&quot;:&quot;&quot;,&quot;non-dropping-particle&quot;:&quot;&quot;}],&quot;container-title&quot;:&quot;ECMWF Newsletter&quot;,&quot;issued&quot;:{&quot;date-parts&quot;:[[2023]]},&quot;issue&quot;:&quot;176&quot;,&quot;container-title-short&quot;:&quot;&quot;},&quot;isTemporary&quot;:false}]},{&quot;citationID&quot;:&quot;MENDELEY_CITATION_21422874-0200-4dca-8b4c-89cd762f6ff0&quot;,&quot;properties&quot;:{&quot;noteIndex&quot;:0},&quot;isEdited&quot;:false,&quot;manualOverride&quot;:{&quot;isManuallyOverridden&quot;:false,&quot;citeprocText&quot;:&quot;(Scholz &amp;#38; Stephens, 1987)&quot;,&quot;manualOverrideText&quot;:&quot;&quot;},&quot;citationTag&quot;:&quot;MENDELEY_CITATION_v3_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&quot;,&quot;citationItems&quot;:[{&quot;id&quot;:&quot;33e0babf-0e5e-344b-8240-8fc7b2fe5566&quot;,&quot;itemData&quot;:{&quot;type&quot;:&quot;article-journal&quot;,&quot;id&quot;:&quot;33e0babf-0e5e-344b-8240-8fc7b2fe5566&quot;,&quot;title&quot;:&quot;K-Sample Anderson-Darling Tests&quot;,&quot;author&quot;:[{&quot;family&quot;:&quot;Scholz&quot;,&quot;given&quot;:&quot;F. W.&quot;,&quot;parse-names&quot;:false,&quot;dropping-particle&quot;:&quot;&quot;,&quot;non-dropping-particle&quot;:&quot;&quot;},{&quot;family&quot;:&quot;Stephens&quot;,&quot;given&quot;:&quot;M. A.&quot;,&quot;parse-names&quot;:false,&quot;dropping-particle&quot;:&quot;&quot;,&quot;non-dropping-particle&quot;:&quot;&quot;}],&quot;container-title&quot;:&quot;Journal of the American Statistical Association&quot;,&quot;container-title-short&quot;:&quot;J Am Stat Assoc&quot;,&quot;accessed&quot;:{&quot;date-parts&quot;:[[2024,5,6]]},&quot;DOI&quot;:&quot;10.2307/2288805&quot;,&quot;ISSN&quot;:&quot;01621459&quot;,&quot;issued&quot;:{&quot;date-parts&quot;:[[1987,9]]},&quot;page&quot;:&quot;918&quot;,&quot;abstract&quot;:&quot;Two k-sample versions of an Anderson-Darling rank statistic are pro- posed for testing the homogeneity of samples. Their asymptotic null distributions are derived for the continuous as well as the discrete case. In the continuous case the asymptotic distributions coincide with the (k - 1)-fold convolution of the asymptotic distribution for the Anderson- Darling one-sample statistic. The quality of this large sample approxi- mation is investigated for small samples through Monte Carlo simulation. This is done for both versions of the statistic under various degrees of data rounding and sample size imbalances. Tables for carrying out these tests are provided, and their usage in combining independent one- or k- sample Anderson-Darling tests is pointed out. The test statistics are essentially based on a doubly weighted sum of integrated squared differences between the empirical distribution functions of the individual samples and that of the pooled sample. One weighting adjusts for the possibly different sample sizes, and the other is inside the integration placing more weight on tail differences of the compared distributions. The two versions differ mainly in the definition of the empirical distribution function. These tests are consistent against all alternatives. The use of these tests is two-fold: (a) in a one-way analysis of variance to establish differences in the sampled populations without making any restrictive parametric assumptions or (b) to justify the pooling of separate samples for increased sample size and power in further ahalyses. Exact finite sample mean and variance formulas for one of the two statistics are derived in the continuous case. It appears that the asymptotic standardized percentiles serve well as approximate critical points of the appropriately standardized statistics for individual sample sizes as low as 5. The application of the tests is illustrated with an ex- ample. Because of the convolution nature of the asymptotic distribution, a further use of these critical points is possible in combining independent Anderson-Darling tests by simply adding their test statistics.&quot;,&quot;publisher&quot;:&quot;JSTOR&quot;,&quot;issue&quot;:&quot;399&quot;,&quot;volume&quot;:&quot;82&quot;},&quot;isTemporary&quot;:false}]},{&quot;citationID&quot;:&quot;MENDELEY_CITATION_5eff316a-c6b7-4368-adbc-0bd800d7b8f8&quot;,&quot;properties&quot;:{&quot;noteIndex&quot;:0},&quot;isEdited&quot;:false,&quot;manualOverride&quot;:{&quot;isManuallyOverridden&quot;:false,&quot;citeprocText&quot;:&quot;(Baumgartner &amp;#38; Kolassa, 2021)&quot;,&quot;manualOverrideText&quot;:&quot;&quot;},&quot;citationTag&quot;:&quot;MENDELEY_CITATION_v3_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&quot;,&quot;citationItems&quot;:[{&quot;id&quot;:&quot;c7282949-3a69-3969-a183-dbce940f2cad&quot;,&quot;itemData&quot;:{&quot;type&quot;:&quot;article-journal&quot;,&quot;id&quot;:&quot;c7282949-3a69-3969-a183-dbce940f2cad&quot;,&quot;title&quot;:&quot;Power considerations for Kolmogorov–Smirnov and Anderson–Darling two-sample tests&quot;,&quot;author&quot;:[{&quot;family&quot;:&quot;Baumgartner&quot;,&quot;given&quot;:&quot;Daniel&quot;,&quot;parse-names&quot;:false,&quot;dropping-particle&quot;:&quot;&quot;,&quot;non-dropping-particle&quot;:&quot;&quot;},{&quot;family&quot;:&quot;Kolassa&quot;,&quot;given&quot;:&quot;John&quot;,&quot;parse-names&quot;:false,&quot;dropping-particle&quot;:&quot;&quot;,&quot;non-dropping-particle&quot;:&quot;&quot;}],&quot;container-title&quot;:&quot;Communications in statistics. Simulation and computation&quot;,&quot;container-title-short&quot;:&quot;Commun Stat Simul Comput&quot;,&quot;accessed&quot;:{&quot;date-parts&quot;:[[2024,9,17]]},&quot;DOI&quot;:&quot;10.1080/03610918.2021.1928193&quot;,&quot;ISSN&quot;:&quot;15324141&quot;,&quot;issued&quot;:{&quot;date-parts&quot;:[[2021]]},&quot;page&quot;:&quot;3137-3145&quot;,&quot;abstract&quot;:&quot;The two-sample Kolmogorov–Smirnov and Anderson–Darling tests assess the hypothesis that two given samples come from the same population. In this paper, the power of each test was measured using a variety of alternative distributions and varying the sample size. Recommendations for the more powerful test for each common distribution are given, depending on whether the distribution has heavy or light tails.&quot;,&quot;publisher&quot;:&quot;Taylor and Francis Ltd.&quot;,&quot;issue&quot;:&quot;7&quot;,&quot;volume&quot;:&quot;52&quot;},&quot;isTemporary&quot;:false}]},{&quot;citationID&quot;:&quot;MENDELEY_CITATION_09e944bc-df45-4bee-92ab-c6cda37fe3aa&quot;,&quot;properties&quot;:{&quot;noteIndex&quot;:0},&quot;isEdited&quot;:false,&quot;manualOverride&quot;:{&quot;isManuallyOverridden&quot;:false,&quot;citeprocText&quot;:&quot;(Makarov &amp;#38; Simonova, 2017)&quot;,&quot;manualOverrideText&quot;:&quot;&quot;},&quot;citationTag&quot;:&quot;MENDELEY_CITATION_v3_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&quot;,&quot;citationItems&quot;:[{&quot;id&quot;:&quot;c51687bb-db3d-391c-a571-019962fe9041&quot;,&quot;itemData&quot;:{&quot;type&quot;:&quot;article-journal&quot;,&quot;id&quot;:&quot;c51687bb-db3d-391c-a571-019962fe9041&quot;,&quot;title&quot;:&quot;Studying the Power of the Two-Sample Anderson–Darling Test in the Case of Contamination of One Sample&quot;,&quot;author&quot;:[{&quot;family&quot;:&quot;Makarov&quot;,&quot;given&quot;:&quot;A. A.&quot;,&quot;parse-names&quot;:false,&quot;dropping-particle&quot;:&quot;&quot;,&quot;non-dropping-particle&quot;:&quot;&quot;},{&quot;family&quot;:&quot;Simonova&quot;,&quot;given&quot;:&quot;G. I.&quot;,&quot;parse-names&quot;:false,&quot;dropping-particle&quot;:&quot;&quot;,&quot;non-dropping-particle&quot;:&quot;&quot;}],&quot;container-title&quot;:&quot;Journal of Mathematical Sciences&quot;,&quot;accessed&quot;:{&quot;date-parts&quot;:[[2024,9,17]]},&quot;DOI&quot;:&quot;10.1007/S10958-017-3251-5&quot;,&quot;ISSN&quot;:&quot;15738795&quot;,&quot;issued&quot;:{&quot;date-parts&quot;:[[2017,3,1]]},&quot;page&quot;:&quot;580-587&quot;,&quot;abstract&quot;:&quot;We study the power of the two-sample Anderson–Darling test for fixed alternatives, when one sample is drawn from the standard normal distribution and the other is a mixture of two normal distributions. Using the modeling we study the behavior of the power function depending on the proportion of contamination for different sample sizes. For the same alternatives we compare the powers of Anderson–Darling and Kolmogorov–Smirnov tests. Similar results are obtained for the trimmed samples.&quot;,&quot;publisher&quot;:&quot;Springer New York LLC&quot;,&quot;issue&quot;:&quot;4&quot;,&quot;volume&quot;:&quot;221&quot;,&quot;container-title-short&quot;:&quot;&quot;},&quot;isTemporary&quot;:false}]},{&quot;citationID&quot;:&quot;MENDELEY_CITATION_08a8ab7f-07c5-42ee-841e-2e7876344a3e&quot;,&quot;properties&quot;:{&quot;noteIndex&quot;:0},&quot;isEdited&quot;:false,&quot;manualOverride&quot;:{&quot;isManuallyOverridden&quot;:false,&quot;citeprocText&quot;:&quot;(Muñoz-Sabater et al., 2021)&quot;,&quot;manualOverrideText&quot;:&quot;&quot;},&quot;citationTag&quot;:&quot;MENDELEY_CITATION_v3_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&quot;,&quot;citationItems&quot;:[{&quot;id&quot;:&quot;ce65c170-6b58-3ae3-9e52-c09d19433c58&quot;,&quot;itemData&quot;:{&quot;type&quot;:&quot;article-journal&quot;,&quot;id&quot;:&quot;ce65c170-6b58-3ae3-9e52-c09d19433c58&quot;,&quot;title&quot;:&quot;ERA5-Land: A state-of-the-art global reanalysis dataset for land applications&quot;,&quot;author&quot;:[{&quot;family&quot;:&quot;Muñoz-Sabater&quot;,&quot;given&quot;:&quot;Joaquín&quot;,&quot;parse-names&quot;:false,&quot;dropping-particle&quot;:&quot;&quot;,&quot;non-dropping-particle&quot;:&quot;&quot;},{&quot;family&quot;:&quot;Dutra&quot;,&quot;given&quot;:&quot;Emanuel&quot;,&quot;parse-names&quot;:false,&quot;dropping-particle&quot;:&quot;&quot;,&quot;non-dropping-particle&quot;:&quot;&quot;},{&quot;family&quot;:&quot;Agustí-Panareda&quot;,&quot;given&quot;:&quot;Anna&quot;,&quot;parse-names&quot;:false,&quot;dropping-particle&quot;:&quot;&quot;,&quot;non-dropping-particle&quot;:&quot;&quot;},{&quot;family&quot;:&quot;Albergel&quot;,&quot;given&quot;:&quot;Clément&quot;,&quot;parse-names&quot;:false,&quot;dropping-particle&quot;:&quot;&quot;,&quot;non-dropping-particle&quot;:&quot;&quot;},{&quot;family&quot;:&quot;Arduini&quot;,&quot;given&quot;:&quot;Gabriele&quot;,&quot;parse-names&quot;:false,&quot;dropping-particle&quot;:&quot;&quot;,&quot;non-dropping-particle&quot;:&quot;&quot;},{&quot;family&quot;:&quot;Balsamo&quot;,&quot;given&quot;:&quot;Gianpaolo&quot;,&quot;parse-names&quot;:false,&quot;dropping-particle&quot;:&quot;&quot;,&quot;non-dropping-particle&quot;:&quot;&quot;},{&quot;family&quot;:&quot;Boussetta&quot;,&quot;given&quot;:&quot;Souhail&quot;,&quot;parse-names&quot;:false,&quot;dropping-particle&quot;:&quot;&quot;,&quot;non-dropping-particle&quot;:&quot;&quot;},{&quot;family&quot;:&quot;Choulga&quot;,&quot;given&quot;:&quot;Margarita&quot;,&quot;parse-names&quot;:false,&quot;dropping-particle&quot;:&quot;&quot;,&quot;non-dropping-particle&quot;:&quot;&quot;},{&quot;family&quot;:&quot;Harrigan&quot;,&quot;given&quot;:&quot;Shaun&quot;,&quot;parse-names&quot;:false,&quot;dropping-particle&quot;:&quot;&quot;,&quot;non-dropping-particle&quot;:&quot;&quot;},{&quot;family&quot;:&quot;Hersbach&quot;,&quot;given&quot;:&quot;Hans&quot;,&quot;parse-names&quot;:false,&quot;dropping-particle&quot;:&quot;&quot;,&quot;non-dropping-particle&quot;:&quot;&quot;},{&quot;family&quot;:&quot;Martens&quot;,&quot;given&quot;:&quot;Brecht&quot;,&quot;parse-names&quot;:false,&quot;dropping-particle&quot;:&quot;&quot;,&quot;non-dropping-particle&quot;:&quot;&quot;},{&quot;family&quot;:&quot;Miralles&quot;,&quot;given&quot;:&quot;Diego G.&quot;,&quot;parse-names&quot;:false,&quot;dropping-particle&quot;:&quot;&quot;,&quot;non-dropping-particle&quot;:&quot;&quot;},{&quot;family&quot;:&quot;Piles&quot;,&quot;given&quot;:&quot;Mariá&quot;,&quot;parse-names&quot;:false,&quot;dropping-particle&quot;:&quot;&quot;,&quot;non-dropping-particle&quot;:&quot;&quot;},{&quot;family&quot;:&quot;Rodríguez-Fernández&quot;,&quot;given&quot;:&quot;Nemesio J.&quot;,&quot;parse-names&quot;:false,&quot;dropping-particle&quot;:&quot;&quot;,&quot;non-dropping-particle&quot;:&quot;&quot;},{&quot;family&quot;:&quot;Zsoter&quot;,&quot;given&quot;:&quot;Ervin&quot;,&quot;parse-names&quot;:false,&quot;dropping-particle&quot;:&quot;&quot;,&quot;non-dropping-particle&quot;:&quot;&quot;},{&quot;family&quot;:&quot;Buontempo&quot;,&quot;given&quot;:&quot;Carlo&quot;,&quot;parse-names&quot;:false,&quot;dropping-particle&quot;:&quot;&quot;,&quot;non-dropping-particle&quot;:&quot;&quot;},{&quot;family&quot;:&quot;Thépaut&quot;,&quot;given&quot;:&quot;Jean Noël&quot;,&quot;parse-names&quot;:false,&quot;dropping-particle&quot;:&quot;&quot;,&quot;non-dropping-particle&quot;:&quot;&quot;}],&quot;container-title&quot;:&quot;Earth System Science Data&quot;,&quot;container-title-short&quot;:&quot;Earth Syst Sci Data&quot;,&quot;accessed&quot;:{&quot;date-parts&quot;:[[2024,9,30]]},&quot;DOI&quot;:&quot;10.5194/ESSD-13-4349-2021&quot;,&quot;issued&quot;:{&quot;date-parts&quot;:[[2021,9,7]]},&quot;page&quot;:&quot;4349-4383&quot;,&quot;publisher&quot;:&quot;Copernicus Publications&quot;,&quot;issue&quot;:&quot;9&quot;,&quot;volume&quot;:&quot;13&quot;},&quot;isTemporary&quot;:false}]}]"/>
     <we:property name="MENDELEY_CITATIONS_STYLE" value="{&quot;id&quot;:&quot;https://www.zotero.org/styles/apa&quot;,&quot;title&quot;:&quot;American Psychological Association 7th edition&quot;,&quot;format&quot;:&quot;author-date&quot;,&quot;defaultLocale&quot;:null,&quot;isLocaleCodeValid&quot;:true}"/>
   </we:properties>
   <we:bindings/>

</xml_diff>